<commit_message>
Working basic menu, no sound, needs dynamic font.
</commit_message>
<xml_diff>
--- a/doc/Dokumentáció.docx
+++ b/doc/Dokumentáció.docx
@@ -21,6 +21,16 @@
       </w:r>
     </w:p>
     <w:p>
+      <w:pPr>
+        <w:sectPr>
+          <w:footerReference w:type="default" r:id="rId8"/>
+          <w:pgSz w:w="11906" w:h="16838"/>
+          <w:pgMar w:top="1418" w:right="1418" w:bottom="1418" w:left="1985" w:header="709" w:footer="709" w:gutter="0"/>
+          <w:pgNumType w:start="1"/>
+          <w:cols w:space="708"/>
+          <w:docGrid w:linePitch="360"/>
+        </w:sectPr>
+      </w:pPr>
       <w:r>
         <w:lastRenderedPageBreak/>
         <w:t>Témabejelent</w:t>
@@ -65,15 +75,7 @@
         <w:t>tni.</w:t>
       </w:r>
     </w:p>
-    <w:p>
-      <w:pPr>
-        <w:spacing w:before="0" w:after="0"/>
-        <w:jc w:val="left"/>
-      </w:pPr>
-      <w:r>
-        <w:br w:type="page"/>
-      </w:r>
-    </w:p>
+    <w:p/>
     <w:sdt>
       <w:sdtPr>
         <w:rPr>
@@ -132,7 +134,7 @@
           <w:r>
             <w:fldChar w:fldCharType="separate"/>
           </w:r>
-          <w:hyperlink w:anchor="_Toc455061304" w:history="1">
+          <w:hyperlink w:anchor="_Toc458000725" w:history="1">
             <w:r>
               <w:rPr>
                 <w:rStyle w:val="Hiperhivatkozs"/>
@@ -159,7 +161,7 @@
                 <w:noProof/>
                 <w:webHidden/>
               </w:rPr>
-              <w:instrText xml:space="preserve"> PAGEREF _Toc455061304 \h </w:instrText>
+              <w:instrText xml:space="preserve"> PAGEREF _Toc458000725 \h </w:instrText>
             </w:r>
             <w:r>
               <w:rPr>
@@ -179,7 +181,7 @@
                 <w:noProof/>
                 <w:webHidden/>
               </w:rPr>
-              <w:t>4</w:t>
+              <w:t>2</w:t>
             </w:r>
             <w:r>
               <w:rPr>
@@ -203,7 +205,7 @@
               <w:lang w:eastAsia="hu-HU"/>
             </w:rPr>
           </w:pPr>
-          <w:hyperlink w:anchor="_Toc455061305" w:history="1">
+          <w:hyperlink w:anchor="_Toc458000726" w:history="1">
             <w:r>
               <w:rPr>
                 <w:rStyle w:val="Hiperhivatkozs"/>
@@ -230,7 +232,7 @@
                 <w:noProof/>
                 <w:webHidden/>
               </w:rPr>
-              <w:instrText xml:space="preserve"> PAGEREF _Toc455061305 \h </w:instrText>
+              <w:instrText xml:space="preserve"> PAGEREF _Toc458000726 \h </w:instrText>
             </w:r>
             <w:r>
               <w:rPr>
@@ -250,7 +252,7 @@
                 <w:noProof/>
                 <w:webHidden/>
               </w:rPr>
-              <w:t>5</w:t>
+              <w:t>3</w:t>
             </w:r>
             <w:r>
               <w:rPr>
@@ -274,7 +276,7 @@
               <w:lang w:eastAsia="hu-HU"/>
             </w:rPr>
           </w:pPr>
-          <w:hyperlink w:anchor="_Toc455061306" w:history="1">
+          <w:hyperlink w:anchor="_Toc458000727" w:history="1">
             <w:r>
               <w:rPr>
                 <w:rStyle w:val="Hiperhivatkozs"/>
@@ -301,7 +303,7 @@
                 <w:noProof/>
                 <w:webHidden/>
               </w:rPr>
-              <w:instrText xml:space="preserve"> PAGEREF _Toc455061306 \h </w:instrText>
+              <w:instrText xml:space="preserve"> PAGEREF _Toc458000727 \h </w:instrText>
             </w:r>
             <w:r>
               <w:rPr>
@@ -321,7 +323,7 @@
                 <w:noProof/>
                 <w:webHidden/>
               </w:rPr>
-              <w:t>6</w:t>
+              <w:t>4</w:t>
             </w:r>
             <w:r>
               <w:rPr>
@@ -345,7 +347,7 @@
               <w:lang w:eastAsia="hu-HU"/>
             </w:rPr>
           </w:pPr>
-          <w:hyperlink w:anchor="_Toc455061307" w:history="1">
+          <w:hyperlink w:anchor="_Toc458000728" w:history="1">
             <w:r>
               <w:rPr>
                 <w:rStyle w:val="Hiperhivatkozs"/>
@@ -372,7 +374,7 @@
                 <w:noProof/>
                 <w:webHidden/>
               </w:rPr>
-              <w:instrText xml:space="preserve"> PAGEREF _Toc455061307 \h </w:instrText>
+              <w:instrText xml:space="preserve"> PAGEREF _Toc458000728 \h </w:instrText>
             </w:r>
             <w:r>
               <w:rPr>
@@ -392,7 +394,7 @@
                 <w:noProof/>
                 <w:webHidden/>
               </w:rPr>
-              <w:t>6</w:t>
+              <w:t>4</w:t>
             </w:r>
             <w:r>
               <w:rPr>
@@ -416,7 +418,7 @@
               <w:lang w:eastAsia="hu-HU"/>
             </w:rPr>
           </w:pPr>
-          <w:hyperlink w:anchor="_Toc455061308" w:history="1">
+          <w:hyperlink w:anchor="_Toc458000729" w:history="1">
             <w:r>
               <w:rPr>
                 <w:rStyle w:val="Hiperhivatkozs"/>
@@ -443,7 +445,7 @@
                 <w:noProof/>
                 <w:webHidden/>
               </w:rPr>
-              <w:instrText xml:space="preserve"> PAGEREF _Toc455061308 \h </w:instrText>
+              <w:instrText xml:space="preserve"> PAGEREF _Toc458000729 \h </w:instrText>
             </w:r>
             <w:r>
               <w:rPr>
@@ -463,7 +465,7 @@
                 <w:noProof/>
                 <w:webHidden/>
               </w:rPr>
-              <w:t>6</w:t>
+              <w:t>4</w:t>
             </w:r>
             <w:r>
               <w:rPr>
@@ -487,7 +489,7 @@
               <w:lang w:eastAsia="hu-HU"/>
             </w:rPr>
           </w:pPr>
-          <w:hyperlink w:anchor="_Toc455061309" w:history="1">
+          <w:hyperlink w:anchor="_Toc458000730" w:history="1">
             <w:r>
               <w:rPr>
                 <w:rStyle w:val="Hiperhivatkozs"/>
@@ -529,7 +531,7 @@
                 <w:noProof/>
                 <w:webHidden/>
               </w:rPr>
-              <w:instrText xml:space="preserve"> PAGEREF _Toc455061309 \h </w:instrText>
+              <w:instrText xml:space="preserve"> PAGEREF _Toc458000730 \h </w:instrText>
             </w:r>
             <w:r>
               <w:rPr>
@@ -549,7 +551,7 @@
                 <w:noProof/>
                 <w:webHidden/>
               </w:rPr>
-              <w:t>7</w:t>
+              <w:t>5</w:t>
             </w:r>
             <w:r>
               <w:rPr>
@@ -573,7 +575,7 @@
               <w:lang w:eastAsia="hu-HU"/>
             </w:rPr>
           </w:pPr>
-          <w:hyperlink w:anchor="_Toc455061310" w:history="1">
+          <w:hyperlink w:anchor="_Toc458000731" w:history="1">
             <w:r>
               <w:rPr>
                 <w:rStyle w:val="Hiperhivatkozs"/>
@@ -600,7 +602,7 @@
                 <w:noProof/>
                 <w:webHidden/>
               </w:rPr>
-              <w:instrText xml:space="preserve"> PAGEREF _Toc455061310 \h </w:instrText>
+              <w:instrText xml:space="preserve"> PAGEREF _Toc458000731 \h </w:instrText>
             </w:r>
             <w:r>
               <w:rPr>
@@ -620,7 +622,7 @@
                 <w:noProof/>
                 <w:webHidden/>
               </w:rPr>
-              <w:t>7</w:t>
+              <w:t>5</w:t>
             </w:r>
             <w:r>
               <w:rPr>
@@ -644,7 +646,7 @@
               <w:lang w:eastAsia="hu-HU"/>
             </w:rPr>
           </w:pPr>
-          <w:hyperlink w:anchor="_Toc455061311" w:history="1">
+          <w:hyperlink w:anchor="_Toc458000732" w:history="1">
             <w:r>
               <w:rPr>
                 <w:rStyle w:val="Hiperhivatkozs"/>
@@ -671,7 +673,7 @@
                 <w:noProof/>
                 <w:webHidden/>
               </w:rPr>
-              <w:instrText xml:space="preserve"> PAGEREF _Toc455061311 \h </w:instrText>
+              <w:instrText xml:space="preserve"> PAGEREF _Toc458000732 \h </w:instrText>
             </w:r>
             <w:r>
               <w:rPr>
@@ -691,7 +693,7 @@
                 <w:noProof/>
                 <w:webHidden/>
               </w:rPr>
-              <w:t>8</w:t>
+              <w:t>6</w:t>
             </w:r>
             <w:r>
               <w:rPr>
@@ -715,7 +717,7 @@
               <w:lang w:eastAsia="hu-HU"/>
             </w:rPr>
           </w:pPr>
-          <w:hyperlink w:anchor="_Toc455061312" w:history="1">
+          <w:hyperlink w:anchor="_Toc458000733" w:history="1">
             <w:r>
               <w:rPr>
                 <w:rStyle w:val="Hiperhivatkozs"/>
@@ -742,7 +744,7 @@
                 <w:noProof/>
                 <w:webHidden/>
               </w:rPr>
-              <w:instrText xml:space="preserve"> PAGEREF _Toc455061312 \h </w:instrText>
+              <w:instrText xml:space="preserve"> PAGEREF _Toc458000733 \h </w:instrText>
             </w:r>
             <w:r>
               <w:rPr>
@@ -762,7 +764,7 @@
                 <w:noProof/>
                 <w:webHidden/>
               </w:rPr>
-              <w:t>8</w:t>
+              <w:t>6</w:t>
             </w:r>
             <w:r>
               <w:rPr>
@@ -786,7 +788,7 @@
               <w:lang w:eastAsia="hu-HU"/>
             </w:rPr>
           </w:pPr>
-          <w:hyperlink w:anchor="_Toc455061313" w:history="1">
+          <w:hyperlink w:anchor="_Toc458000734" w:history="1">
             <w:r>
               <w:rPr>
                 <w:rStyle w:val="Hiperhivatkozs"/>
@@ -813,7 +815,7 @@
                 <w:noProof/>
                 <w:webHidden/>
               </w:rPr>
-              <w:instrText xml:space="preserve"> PAGEREF _Toc455061313 \h </w:instrText>
+              <w:instrText xml:space="preserve"> PAGEREF _Toc458000734 \h </w:instrText>
             </w:r>
             <w:r>
               <w:rPr>
@@ -833,7 +835,7 @@
                 <w:noProof/>
                 <w:webHidden/>
               </w:rPr>
-              <w:t>8</w:t>
+              <w:t>6</w:t>
             </w:r>
             <w:r>
               <w:rPr>
@@ -857,7 +859,7 @@
               <w:lang w:eastAsia="hu-HU"/>
             </w:rPr>
           </w:pPr>
-          <w:hyperlink w:anchor="_Toc455061314" w:history="1">
+          <w:hyperlink w:anchor="_Toc458000735" w:history="1">
             <w:r>
               <w:rPr>
                 <w:rStyle w:val="Hiperhivatkozs"/>
@@ -884,7 +886,7 @@
                 <w:noProof/>
                 <w:webHidden/>
               </w:rPr>
-              <w:instrText xml:space="preserve"> PAGEREF _Toc455061314 \h </w:instrText>
+              <w:instrText xml:space="preserve"> PAGEREF _Toc458000735 \h </w:instrText>
             </w:r>
             <w:r>
               <w:rPr>
@@ -904,7 +906,7 @@
                 <w:noProof/>
                 <w:webHidden/>
               </w:rPr>
-              <w:t>8</w:t>
+              <w:t>6</w:t>
             </w:r>
             <w:r>
               <w:rPr>
@@ -928,7 +930,7 @@
               <w:lang w:eastAsia="hu-HU"/>
             </w:rPr>
           </w:pPr>
-          <w:hyperlink w:anchor="_Toc455061315" w:history="1">
+          <w:hyperlink w:anchor="_Toc458000736" w:history="1">
             <w:r>
               <w:rPr>
                 <w:rStyle w:val="Hiperhivatkozs"/>
@@ -955,7 +957,7 @@
                 <w:noProof/>
                 <w:webHidden/>
               </w:rPr>
-              <w:instrText xml:space="preserve"> PAGEREF _Toc455061315 \h </w:instrText>
+              <w:instrText xml:space="preserve"> PAGEREF _Toc458000736 \h </w:instrText>
             </w:r>
             <w:r>
               <w:rPr>
@@ -975,7 +977,7 @@
                 <w:noProof/>
                 <w:webHidden/>
               </w:rPr>
-              <w:t>10</w:t>
+              <w:t>7</w:t>
             </w:r>
             <w:r>
               <w:rPr>
@@ -1001,19 +1003,21 @@
       <w:r>
         <w:br w:type="page"/>
       </w:r>
+      <w:bookmarkStart w:id="0" w:name="_GoBack"/>
+      <w:bookmarkEnd w:id="0"/>
     </w:p>
     <w:p>
       <w:pPr>
         <w:pStyle w:val="Cmsor1"/>
       </w:pPr>
-      <w:bookmarkStart w:id="0" w:name="_Toc454909015"/>
-      <w:bookmarkStart w:id="1" w:name="_Toc455061304"/>
+      <w:bookmarkStart w:id="1" w:name="_Toc454909015"/>
+      <w:bookmarkStart w:id="2" w:name="_Toc458000725"/>
       <w:r>
         <w:lastRenderedPageBreak/>
         <w:t>Bevezetés</w:t>
       </w:r>
-      <w:bookmarkEnd w:id="0"/>
       <w:bookmarkEnd w:id="1"/>
+      <w:bookmarkEnd w:id="2"/>
       <w:r>
         <w:t xml:space="preserve"> </w:t>
       </w:r>
@@ -1025,14 +1029,14 @@
       <w:pPr>
         <w:pStyle w:val="Cmsor1"/>
       </w:pPr>
-      <w:bookmarkStart w:id="2" w:name="_Toc454909016"/>
-      <w:bookmarkStart w:id="3" w:name="_Toc455061305"/>
+      <w:bookmarkStart w:id="3" w:name="_Toc454909016"/>
+      <w:bookmarkStart w:id="4" w:name="_Toc458000726"/>
       <w:r>
         <w:lastRenderedPageBreak/>
         <w:t>Felhasználói dokumentáció</w:t>
       </w:r>
-      <w:bookmarkEnd w:id="2"/>
       <w:bookmarkEnd w:id="3"/>
+      <w:bookmarkEnd w:id="4"/>
       <w:r>
         <w:t xml:space="preserve"> </w:t>
       </w:r>
@@ -1044,28 +1048,28 @@
       <w:pPr>
         <w:pStyle w:val="Cmsor1"/>
       </w:pPr>
-      <w:bookmarkStart w:id="4" w:name="_Toc454909017"/>
-      <w:bookmarkStart w:id="5" w:name="_Toc454908768"/>
-      <w:bookmarkStart w:id="6" w:name="_Toc455061306"/>
+      <w:bookmarkStart w:id="5" w:name="_Toc454909017"/>
+      <w:bookmarkStart w:id="6" w:name="_Toc454908768"/>
+      <w:bookmarkStart w:id="7" w:name="_Toc458000727"/>
       <w:r>
         <w:lastRenderedPageBreak/>
         <w:t>Fejlesztői dokumentáció</w:t>
       </w:r>
-      <w:bookmarkEnd w:id="4"/>
-      <w:bookmarkEnd w:id="6"/>
-    </w:p>
-    <w:p>
-      <w:pPr>
-        <w:pStyle w:val="Cmsor2"/>
-      </w:pPr>
-      <w:bookmarkStart w:id="7" w:name="_Toc454909018"/>
-      <w:bookmarkStart w:id="8" w:name="_Toc455061307"/>
-      <w:r>
-        <w:t>A fejlesztői környezet</w:t>
-      </w:r>
       <w:bookmarkEnd w:id="5"/>
       <w:bookmarkEnd w:id="7"/>
+    </w:p>
+    <w:p>
+      <w:pPr>
+        <w:pStyle w:val="Cmsor2"/>
+      </w:pPr>
+      <w:bookmarkStart w:id="8" w:name="_Toc454909018"/>
+      <w:bookmarkStart w:id="9" w:name="_Toc458000728"/>
+      <w:r>
+        <w:t>A fejlesztői környezet</w:t>
+      </w:r>
+      <w:bookmarkEnd w:id="6"/>
       <w:bookmarkEnd w:id="8"/>
+      <w:bookmarkEnd w:id="9"/>
     </w:p>
     <w:p>
       <w:r>
@@ -1184,15 +1188,15 @@
       <w:pPr>
         <w:pStyle w:val="Cmsor3"/>
       </w:pPr>
-      <w:bookmarkStart w:id="9" w:name="_Toc454908769"/>
-      <w:bookmarkStart w:id="10" w:name="_Toc454909019"/>
-      <w:bookmarkStart w:id="11" w:name="_Toc455061308"/>
+      <w:bookmarkStart w:id="10" w:name="_Toc454908769"/>
+      <w:bookmarkStart w:id="11" w:name="_Toc454909019"/>
+      <w:bookmarkStart w:id="12" w:name="_Toc458000729"/>
       <w:r>
         <w:t>Projektgenerálás</w:t>
       </w:r>
-      <w:bookmarkEnd w:id="9"/>
       <w:bookmarkEnd w:id="10"/>
       <w:bookmarkEnd w:id="11"/>
+      <w:bookmarkEnd w:id="12"/>
     </w:p>
     <w:p>
       <w:r>
@@ -1268,7 +1272,7 @@
       <w:pPr>
         <w:pStyle w:val="Cmsor3"/>
       </w:pPr>
-      <w:bookmarkStart w:id="12" w:name="_Toc455061309"/>
+      <w:bookmarkStart w:id="13" w:name="_Toc458000730"/>
       <w:r>
         <w:rPr>
           <w:noProof/>
@@ -1278,7 +1282,7 @@
         <mc:AlternateContent>
           <mc:Choice Requires="wps">
             <w:drawing>
-              <wp:anchor distT="0" distB="0" distL="114300" distR="114300" simplePos="0" relativeHeight="251660288" behindDoc="0" locked="0" layoutInCell="1" allowOverlap="1" wp14:anchorId="173D8C9B" wp14:editId="2F47D579">
+              <wp:anchor distT="0" distB="0" distL="114300" distR="114300" simplePos="0" relativeHeight="251660288" behindDoc="0" locked="0" layoutInCell="1" allowOverlap="1" wp14:anchorId="514CF0D7" wp14:editId="0FC03A3B">
                 <wp:simplePos x="0" y="0"/>
                 <wp:positionH relativeFrom="margin">
                   <wp:align>center</wp:align>
@@ -1416,7 +1420,7 @@
           </mc:Choice>
           <mc:Fallback>
             <w:pict>
-              <v:shapetype w14:anchorId="173D8C9B" id="_x0000_t202" coordsize="21600,21600" o:spt="202" path="m,l,21600r21600,l21600,xe">
+              <v:shapetype w14:anchorId="514CF0D7" id="_x0000_t202" coordsize="21600,21600" o:spt="202" path="m,l,21600r21600,l21600,xe">
                 <v:stroke joinstyle="miter"/>
                 <v:path gradientshapeok="t" o:connecttype="rect"/>
               </v:shapetype>
@@ -1519,7 +1523,7 @@
           <w:lang w:eastAsia="hu-HU"/>
         </w:rPr>
         <w:drawing>
-          <wp:anchor distT="0" distB="0" distL="114300" distR="114300" simplePos="0" relativeHeight="251658240" behindDoc="1" locked="0" layoutInCell="1" allowOverlap="1" wp14:anchorId="71D56184" wp14:editId="220AE7A3">
+          <wp:anchor distT="0" distB="0" distL="114300" distR="114300" simplePos="0" relativeHeight="251658240" behindDoc="1" locked="0" layoutInCell="1" allowOverlap="1" wp14:anchorId="5C869FE8" wp14:editId="33B16325">
             <wp:simplePos x="0" y="0"/>
             <wp:positionH relativeFrom="margin">
               <wp:align>center</wp:align>
@@ -1542,7 +1546,7 @@
                     <pic:cNvPicPr/>
                   </pic:nvPicPr>
                   <pic:blipFill>
-                    <a:blip r:embed="rId8">
+                    <a:blip r:embed="rId9">
                       <a:extLst>
                         <a:ext uri="{28A0092B-C50C-407E-A947-70E740481C1C}">
                           <a14:useLocalDpi xmlns:a14="http://schemas.microsoft.com/office/drawing/2010/main" val="0"/>
@@ -1580,7 +1584,7 @@
       <w:r>
         <w:t>, JDK, Android SDK</w:t>
       </w:r>
-      <w:bookmarkEnd w:id="12"/>
+      <w:bookmarkEnd w:id="13"/>
     </w:p>
     <w:p>
       <w:r>
@@ -1597,40 +1601,28 @@
       </w:r>
     </w:p>
     <w:p>
-      <w:r>
-        <w:t>A használni kívánt JDK-t és Android SDK-t a „Module Settings/SDK Location”</w:t>
-      </w:r>
-      <w:r>
-        <w:t xml:space="preserve"> menüben érhetjük el, valamelyik modulra </w:t>
-      </w:r>
-      <w:r>
-        <w:t xml:space="preserve">való </w:t>
-      </w:r>
-      <w:r>
-        <w:t xml:space="preserve">jobb kattintással. Célszerű Java 6-ot vagy 7-et választani, mert a Java 8-cal létrehozott külső könyvtárak esetén a Gradle hibát adhat. </w:t>
-      </w:r>
-      <w:r>
-        <w:t>Ugyanis a</w:t>
-      </w:r>
-      <w:r>
-        <w:t xml:space="preserve"> Java 8 támogatás az Android N verzióval érkezik, ami a dolgozat írása</w:t>
-      </w:r>
-      <w:r>
-        <w:t>kor</w:t>
-      </w:r>
-      <w:r>
-        <w:t xml:space="preserve"> developer preview állapotban van.</w:t>
+      <w:pPr>
+        <w:rPr>
+          <w:rFonts w:ascii="Consolas" w:hAnsi="Consolas"/>
+          <w:color w:val="000000"/>
+        </w:rPr>
+      </w:pPr>
+      <w:r>
+        <w:t>A Java 8 ugyan támogatott az Android API Level 24-ben, korábbi verziók célzásához azonban a Java 7 kompatibilitást jelölni kell a Gradle fájlokban</w:t>
+      </w:r>
+      <w:r>
+        <w:t xml:space="preserve"> (az android és trixt0r) modulokban).</w:t>
       </w:r>
     </w:p>
     <w:p>
       <w:pPr>
         <w:pStyle w:val="Cmsor3"/>
       </w:pPr>
-      <w:bookmarkStart w:id="13" w:name="_Toc455061310"/>
+      <w:bookmarkStart w:id="14" w:name="_Toc458000731"/>
       <w:r>
         <w:t>PC build konfiguráció</w:t>
       </w:r>
-      <w:bookmarkEnd w:id="13"/>
+      <w:bookmarkEnd w:id="14"/>
     </w:p>
     <w:p>
       <w:r>
@@ -1712,7 +1704,6 @@
         </w:numPr>
       </w:pPr>
       <w:r>
-        <w:lastRenderedPageBreak/>
         <w:t>Working directory: az „android” modul „assets” könyvtára</w:t>
       </w:r>
     </w:p>
@@ -1732,11 +1723,12 @@
       <w:pPr>
         <w:pStyle w:val="Cmsor3"/>
       </w:pPr>
-      <w:bookmarkStart w:id="14" w:name="_Toc455061311"/>
-      <w:r>
+      <w:bookmarkStart w:id="15" w:name="_Toc458000732"/>
+      <w:r>
+        <w:lastRenderedPageBreak/>
         <w:t>Külső könyvtár hozzáadása</w:t>
       </w:r>
-      <w:bookmarkEnd w:id="14"/>
+      <w:bookmarkEnd w:id="15"/>
     </w:p>
     <w:p>
       <w:r>
@@ -1750,11 +1742,11 @@
       <w:pPr>
         <w:pStyle w:val="Cmsor2"/>
       </w:pPr>
-      <w:bookmarkStart w:id="15" w:name="_Toc455061312"/>
+      <w:bookmarkStart w:id="16" w:name="_Toc458000733"/>
       <w:r>
         <w:t>A projekt mappa tartalma</w:t>
       </w:r>
-      <w:bookmarkEnd w:id="15"/>
+      <w:bookmarkEnd w:id="16"/>
     </w:p>
     <w:p>
       <w:r>
@@ -1765,11 +1757,11 @@
       <w:pPr>
         <w:pStyle w:val="Cmsor3"/>
       </w:pPr>
-      <w:bookmarkStart w:id="16" w:name="_Toc455061313"/>
+      <w:bookmarkStart w:id="17" w:name="_Toc458000734"/>
       <w:r>
         <w:t>doc mappa</w:t>
       </w:r>
-      <w:bookmarkEnd w:id="16"/>
+      <w:bookmarkEnd w:id="17"/>
     </w:p>
     <w:p>
       <w:r>
@@ -1786,11 +1778,11 @@
       <w:pPr>
         <w:pStyle w:val="Cmsor3"/>
       </w:pPr>
-      <w:bookmarkStart w:id="17" w:name="_Toc455061314"/>
+      <w:bookmarkStart w:id="18" w:name="_Toc458000735"/>
       <w:r>
         <w:t>Gradle modul mappák</w:t>
       </w:r>
-      <w:bookmarkEnd w:id="17"/>
+      <w:bookmarkEnd w:id="18"/>
     </w:p>
     <w:p>
       <w:r>
@@ -1842,8 +1834,6 @@
       <w:pPr>
         <w:pStyle w:val="Cmsor4"/>
       </w:pPr>
-      <w:bookmarkStart w:id="18" w:name="_GoBack"/>
-      <w:bookmarkEnd w:id="18"/>
       <w:r>
         <w:t>core</w:t>
       </w:r>
@@ -1865,7 +1855,13 @@
         <w:t>at találjuk az „assets_raw” mappában.</w:t>
       </w:r>
       <w:r>
-        <w:t xml:space="preserve"> Ebben a modulban van a játék</w:t>
+        <w:t xml:space="preserve"> </w:t>
+      </w:r>
+      <w:r>
+        <w:t>Továbbá e</w:t>
+      </w:r>
+      <w:r>
+        <w:t>bben a modulban van a játék</w:t>
       </w:r>
       <w:r>
         <w:t xml:space="preserve"> forráskódjának</w:t>
@@ -1960,7 +1956,10 @@
         <w:t>.</w:t>
       </w:r>
       <w:r>
-        <w:t xml:space="preserve"> Minden platform ebből a könyvtárból éri el az erőforrásokat (így a „core” modul is).</w:t>
+        <w:t xml:space="preserve"> Minden platform ebből a köny</w:t>
+      </w:r>
+      <w:r>
+        <w:t>vtárból éri el az erőforrásokat.</w:t>
       </w:r>
     </w:p>
     <w:p>
@@ -2011,7 +2010,6 @@
         </w:numPr>
       </w:pPr>
       <w:r>
-        <w:lastRenderedPageBreak/>
         <w:t>proguard-project.txt</w:t>
       </w:r>
       <w:r>
@@ -2027,9 +2025,9 @@
         <w:br w:type="page"/>
       </w:r>
     </w:p>
-    <w:bookmarkStart w:id="19" w:name="_Toc455061315" w:displacedByCustomXml="next"/>
-    <w:bookmarkStart w:id="20" w:name="_Toc454909020" w:displacedByCustomXml="next"/>
-    <w:bookmarkStart w:id="21" w:name="_Toc454908770" w:displacedByCustomXml="next"/>
+    <w:bookmarkStart w:id="19" w:name="_Toc458000736" w:displacedByCustomXml="next"/>
+    <w:bookmarkStart w:id="20" w:name="_Toc454908770" w:displacedByCustomXml="next"/>
+    <w:bookmarkStart w:id="21" w:name="_Toc454909020" w:displacedByCustomXml="next"/>
     <w:sdt>
       <w:sdtPr>
         <w:rPr>
@@ -2220,9 +2218,12 @@
       </w:pPr>
     </w:p>
     <w:sectPr>
-      <w:pgSz w:w="11906" w:h="16838"/>
+      <w:footerReference w:type="default" r:id="rId10"/>
+      <w:pgSz w:w="11906" w:h="16838" w:code="9"/>
       <w:pgMar w:top="1418" w:right="1418" w:bottom="1418" w:left="1985" w:header="709" w:footer="709" w:gutter="0"/>
+      <w:pgNumType w:start="1"/>
       <w:cols w:space="708"/>
+      <w:titlePg/>
       <w:docGrid w:linePitch="360"/>
     </w:sectPr>
   </w:body>
@@ -2252,6 +2253,78 @@
     </w:p>
   </w:endnote>
 </w:endnotes>
+</file>
+
+<file path=word/footer1.xml><?xml version="1.0" encoding="utf-8"?>
+<w:ftr xmlns:wpc="http://schemas.microsoft.com/office/word/2010/wordprocessingCanvas" xmlns:cx="http://schemas.microsoft.com/office/drawing/2014/chartex" xmlns:cx1="http://schemas.microsoft.com/office/drawing/2015/9/8/chartex" xmlns:cx2="http://schemas.microsoft.com/office/drawing/2015/10/21/chartex" xmlns:mc="http://schemas.openxmlformats.org/markup-compatibility/2006" xmlns:o="urn:schemas-microsoft-com:office:office" xmlns:r="http://schemas.openxmlformats.org/officeDocument/2006/relationships" xmlns:m="http://schemas.openxmlformats.org/officeDocument/2006/math" xmlns:v="urn:schemas-microsoft-com:vml" xmlns:wp14="http://schemas.microsoft.com/office/word/2010/wordprocessingDrawing" xmlns:wp="http://schemas.openxmlformats.org/drawingml/2006/wordprocessingDrawing" xmlns:w10="urn:schemas-microsoft-com:office:word" xmlns:w="http://schemas.openxmlformats.org/wordprocessingml/2006/main" xmlns:w14="http://schemas.microsoft.com/office/word/2010/wordml" xmlns:w15="http://schemas.microsoft.com/office/word/2012/wordml" xmlns:w16se="http://schemas.microsoft.com/office/word/2015/wordml/symex" xmlns:wpg="http://schemas.microsoft.com/office/word/2010/wordprocessingGroup" xmlns:wpi="http://schemas.microsoft.com/office/word/2010/wordprocessingInk" xmlns:wne="http://schemas.microsoft.com/office/word/2006/wordml" xmlns:wps="http://schemas.microsoft.com/office/word/2010/wordprocessingShape" mc:Ignorable="w14 w15 w16se wp14">
+  <w:sdt>
+    <w:sdtPr>
+      <w:id w:val="-1643110553"/>
+      <w:docPartObj>
+        <w:docPartGallery w:val="Page Numbers (Bottom of Page)"/>
+        <w:docPartUnique/>
+      </w:docPartObj>
+    </w:sdtPr>
+    <w:sdtContent>
+      <w:p>
+        <w:pPr>
+          <w:pStyle w:val="llb"/>
+          <w:jc w:val="center"/>
+        </w:pPr>
+      </w:p>
+    </w:sdtContent>
+  </w:sdt>
+  <w:p>
+    <w:pPr>
+      <w:pStyle w:val="llb"/>
+    </w:pPr>
+  </w:p>
+</w:ftr>
+</file>
+
+<file path=word/footer2.xml><?xml version="1.0" encoding="utf-8"?>
+<w:ftr xmlns:wpc="http://schemas.microsoft.com/office/word/2010/wordprocessingCanvas" xmlns:cx="http://schemas.microsoft.com/office/drawing/2014/chartex" xmlns:cx1="http://schemas.microsoft.com/office/drawing/2015/9/8/chartex" xmlns:cx2="http://schemas.microsoft.com/office/drawing/2015/10/21/chartex" xmlns:mc="http://schemas.openxmlformats.org/markup-compatibility/2006" xmlns:o="urn:schemas-microsoft-com:office:office" xmlns:r="http://schemas.openxmlformats.org/officeDocument/2006/relationships" xmlns:m="http://schemas.openxmlformats.org/officeDocument/2006/math" xmlns:v="urn:schemas-microsoft-com:vml" xmlns:wp14="http://schemas.microsoft.com/office/word/2010/wordprocessingDrawing" xmlns:wp="http://schemas.openxmlformats.org/drawingml/2006/wordprocessingDrawing" xmlns:w10="urn:schemas-microsoft-com:office:word" xmlns:w="http://schemas.openxmlformats.org/wordprocessingml/2006/main" xmlns:w14="http://schemas.microsoft.com/office/word/2010/wordml" xmlns:w15="http://schemas.microsoft.com/office/word/2012/wordml" xmlns:w16se="http://schemas.microsoft.com/office/word/2015/wordml/symex" xmlns:wpg="http://schemas.microsoft.com/office/word/2010/wordprocessingGroup" xmlns:wpi="http://schemas.microsoft.com/office/word/2010/wordprocessingInk" xmlns:wne="http://schemas.microsoft.com/office/word/2006/wordml" xmlns:wps="http://schemas.microsoft.com/office/word/2010/wordprocessingShape" mc:Ignorable="w14 w15 w16se wp14">
+  <w:sdt>
+    <w:sdtPr>
+      <w:id w:val="1817843601"/>
+      <w:docPartObj>
+        <w:docPartGallery w:val="Page Numbers (Bottom of Page)"/>
+        <w:docPartUnique/>
+      </w:docPartObj>
+    </w:sdtPr>
+    <w:sdtContent>
+      <w:p>
+        <w:pPr>
+          <w:pStyle w:val="llb"/>
+          <w:jc w:val="center"/>
+        </w:pPr>
+        <w:r>
+          <w:fldChar w:fldCharType="begin"/>
+        </w:r>
+        <w:r>
+          <w:instrText>PAGE   \* MERGEFORMAT</w:instrText>
+        </w:r>
+        <w:r>
+          <w:fldChar w:fldCharType="separate"/>
+        </w:r>
+        <w:r>
+          <w:rPr>
+            <w:noProof/>
+          </w:rPr>
+          <w:t>7</w:t>
+        </w:r>
+        <w:r>
+          <w:fldChar w:fldCharType="end"/>
+        </w:r>
+      </w:p>
+    </w:sdtContent>
+  </w:sdt>
+  <w:p>
+    <w:pPr>
+      <w:pStyle w:val="llb"/>
+    </w:pPr>
+  </w:p>
+</w:ftr>
 </file>
 
 <file path=word/footnotes.xml><?xml version="1.0" encoding="utf-8"?>
@@ -3227,7 +3300,6 @@
   <w:style w:type="character" w:default="1" w:styleId="Bekezdsalapbettpusa">
     <w:name w:val="Default Paragraph Font"/>
     <w:uiPriority w:val="1"/>
-    <w:semiHidden/>
     <w:unhideWhenUsed/>
   </w:style>
   <w:style w:type="table" w:default="1" w:styleId="Normltblzat">
@@ -3559,6 +3631,109 @@
       <w:ind w:left="720"/>
       <w:contextualSpacing/>
     </w:pPr>
+  </w:style>
+  <w:style w:type="paragraph" w:styleId="HTML-kntformzott">
+    <w:name w:val="HTML Preformatted"/>
+    <w:basedOn w:val="Norml"/>
+    <w:link w:val="HTML-kntformzottChar"/>
+    <w:uiPriority w:val="99"/>
+    <w:semiHidden/>
+    <w:unhideWhenUsed/>
+    <w:rsid w:val="0011616B"/>
+    <w:pPr>
+      <w:tabs>
+        <w:tab w:val="left" w:pos="916"/>
+        <w:tab w:val="left" w:pos="1832"/>
+        <w:tab w:val="left" w:pos="2748"/>
+        <w:tab w:val="left" w:pos="3664"/>
+        <w:tab w:val="left" w:pos="4580"/>
+        <w:tab w:val="left" w:pos="5496"/>
+        <w:tab w:val="left" w:pos="6412"/>
+        <w:tab w:val="left" w:pos="7328"/>
+        <w:tab w:val="left" w:pos="8244"/>
+        <w:tab w:val="left" w:pos="9160"/>
+        <w:tab w:val="left" w:pos="10076"/>
+        <w:tab w:val="left" w:pos="10992"/>
+        <w:tab w:val="left" w:pos="11908"/>
+        <w:tab w:val="left" w:pos="12824"/>
+        <w:tab w:val="left" w:pos="13740"/>
+        <w:tab w:val="left" w:pos="14656"/>
+      </w:tabs>
+      <w:spacing w:before="0" w:after="0" w:line="240" w:lineRule="auto"/>
+      <w:jc w:val="left"/>
+    </w:pPr>
+    <w:rPr>
+      <w:rFonts w:ascii="Courier New" w:eastAsia="Times New Roman" w:hAnsi="Courier New" w:cs="Courier New"/>
+      <w:sz w:val="20"/>
+      <w:szCs w:val="20"/>
+      <w:lang w:eastAsia="hu-HU"/>
+    </w:rPr>
+  </w:style>
+  <w:style w:type="character" w:customStyle="1" w:styleId="HTML-kntformzottChar">
+    <w:name w:val="HTML-ként formázott Char"/>
+    <w:basedOn w:val="Bekezdsalapbettpusa"/>
+    <w:link w:val="HTML-kntformzott"/>
+    <w:uiPriority w:val="99"/>
+    <w:semiHidden/>
+    <w:rsid w:val="0011616B"/>
+    <w:rPr>
+      <w:rFonts w:ascii="Courier New" w:eastAsia="Times New Roman" w:hAnsi="Courier New" w:cs="Courier New"/>
+      <w:sz w:val="20"/>
+      <w:szCs w:val="20"/>
+      <w:lang w:eastAsia="hu-HU"/>
+    </w:rPr>
+  </w:style>
+  <w:style w:type="paragraph" w:styleId="lfej">
+    <w:name w:val="header"/>
+    <w:basedOn w:val="Norml"/>
+    <w:link w:val="lfejChar"/>
+    <w:uiPriority w:val="99"/>
+    <w:unhideWhenUsed/>
+    <w:rsid w:val="0048641E"/>
+    <w:pPr>
+      <w:tabs>
+        <w:tab w:val="center" w:pos="4536"/>
+        <w:tab w:val="right" w:pos="9072"/>
+      </w:tabs>
+      <w:spacing w:before="0" w:after="0" w:line="240" w:lineRule="auto"/>
+    </w:pPr>
+  </w:style>
+  <w:style w:type="character" w:customStyle="1" w:styleId="lfejChar">
+    <w:name w:val="Élőfej Char"/>
+    <w:basedOn w:val="Bekezdsalapbettpusa"/>
+    <w:link w:val="lfej"/>
+    <w:uiPriority w:val="99"/>
+    <w:rsid w:val="0048641E"/>
+    <w:rPr>
+      <w:rFonts w:ascii="Times New Roman" w:hAnsi="Times New Roman"/>
+      <w:sz w:val="24"/>
+    </w:rPr>
+  </w:style>
+  <w:style w:type="paragraph" w:styleId="llb">
+    <w:name w:val="footer"/>
+    <w:basedOn w:val="Norml"/>
+    <w:link w:val="llbChar"/>
+    <w:uiPriority w:val="99"/>
+    <w:unhideWhenUsed/>
+    <w:rsid w:val="0048641E"/>
+    <w:pPr>
+      <w:tabs>
+        <w:tab w:val="center" w:pos="4536"/>
+        <w:tab w:val="right" w:pos="9072"/>
+      </w:tabs>
+      <w:spacing w:before="0" w:after="0" w:line="240" w:lineRule="auto"/>
+    </w:pPr>
+  </w:style>
+  <w:style w:type="character" w:customStyle="1" w:styleId="llbChar">
+    <w:name w:val="Élőláb Char"/>
+    <w:basedOn w:val="Bekezdsalapbettpusa"/>
+    <w:link w:val="llb"/>
+    <w:uiPriority w:val="99"/>
+    <w:rsid w:val="0048641E"/>
+    <w:rPr>
+      <w:rFonts w:ascii="Times New Roman" w:hAnsi="Times New Roman"/>
+      <w:sz w:val="24"/>
+    </w:rPr>
   </w:style>
 </w:styles>
 </file>
@@ -3918,7 +4093,7 @@
 </file>
 
 <file path=customXml/itemProps1.xml><?xml version="1.0" encoding="utf-8"?>
-<ds:datastoreItem xmlns:ds="http://schemas.openxmlformats.org/officeDocument/2006/customXml" ds:itemID="{B9ECBB6C-4361-4ACD-85EB-6B9278F31F2C}">
+<ds:datastoreItem xmlns:ds="http://schemas.openxmlformats.org/officeDocument/2006/customXml" ds:itemID="{9DC43E5E-D5AE-4625-8539-27ADE2519823}">
   <ds:schemaRefs>
     <ds:schemaRef ds:uri="http://schemas.openxmlformats.org/officeDocument/2006/bibliography"/>
   </ds:schemaRefs>

</xml_diff>

<commit_message>
Added mobile control and ui assets. Added to doc
</commit_message>
<xml_diff>
--- a/doc/Dokumentáció.docx
+++ b/doc/Dokumentáció.docx
@@ -134,7 +134,7 @@
           <w:r>
             <w:fldChar w:fldCharType="separate"/>
           </w:r>
-          <w:hyperlink w:anchor="_Toc458000725" w:history="1">
+          <w:hyperlink w:anchor="_Toc468912799" w:history="1">
             <w:r>
               <w:rPr>
                 <w:rStyle w:val="Hiperhivatkozs"/>
@@ -161,7 +161,7 @@
                 <w:noProof/>
                 <w:webHidden/>
               </w:rPr>
-              <w:instrText xml:space="preserve"> PAGEREF _Toc458000725 \h </w:instrText>
+              <w:instrText xml:space="preserve"> PAGEREF _Toc468912799 \h </w:instrText>
             </w:r>
             <w:r>
               <w:rPr>
@@ -181,7 +181,7 @@
                 <w:noProof/>
                 <w:webHidden/>
               </w:rPr>
-              <w:t>2</w:t>
+              <w:t>3</w:t>
             </w:r>
             <w:r>
               <w:rPr>
@@ -205,7 +205,7 @@
               <w:lang w:eastAsia="hu-HU"/>
             </w:rPr>
           </w:pPr>
-          <w:hyperlink w:anchor="_Toc458000726" w:history="1">
+          <w:hyperlink w:anchor="_Toc468912800" w:history="1">
             <w:r>
               <w:rPr>
                 <w:rStyle w:val="Hiperhivatkozs"/>
@@ -232,7 +232,7 @@
                 <w:noProof/>
                 <w:webHidden/>
               </w:rPr>
-              <w:instrText xml:space="preserve"> PAGEREF _Toc458000726 \h </w:instrText>
+              <w:instrText xml:space="preserve"> PAGEREF _Toc468912800 \h </w:instrText>
             </w:r>
             <w:r>
               <w:rPr>
@@ -252,7 +252,859 @@
                 <w:noProof/>
                 <w:webHidden/>
               </w:rPr>
-              <w:t>3</w:t>
+              <w:t>5</w:t>
+            </w:r>
+            <w:r>
+              <w:rPr>
+                <w:noProof/>
+                <w:webHidden/>
+              </w:rPr>
+              <w:fldChar w:fldCharType="end"/>
+            </w:r>
+          </w:hyperlink>
+        </w:p>
+        <w:p>
+          <w:pPr>
+            <w:pStyle w:val="TJ2"/>
+            <w:tabs>
+              <w:tab w:val="right" w:leader="dot" w:pos="8493"/>
+            </w:tabs>
+            <w:rPr>
+              <w:rFonts w:asciiTheme="minorHAnsi" w:eastAsiaTheme="minorEastAsia" w:hAnsiTheme="minorHAnsi"/>
+              <w:noProof/>
+              <w:sz w:val="22"/>
+              <w:lang w:eastAsia="hu-HU"/>
+            </w:rPr>
+          </w:pPr>
+          <w:hyperlink w:anchor="_Toc468912801" w:history="1">
+            <w:r>
+              <w:rPr>
+                <w:rStyle w:val="Hiperhivatkozs"/>
+                <w:noProof/>
+              </w:rPr>
+              <w:t>2.1. A program témája</w:t>
+            </w:r>
+            <w:r>
+              <w:rPr>
+                <w:noProof/>
+                <w:webHidden/>
+              </w:rPr>
+              <w:tab/>
+            </w:r>
+            <w:r>
+              <w:rPr>
+                <w:noProof/>
+                <w:webHidden/>
+              </w:rPr>
+              <w:fldChar w:fldCharType="begin"/>
+            </w:r>
+            <w:r>
+              <w:rPr>
+                <w:noProof/>
+                <w:webHidden/>
+              </w:rPr>
+              <w:instrText xml:space="preserve"> PAGEREF _Toc468912801 \h </w:instrText>
+            </w:r>
+            <w:r>
+              <w:rPr>
+                <w:noProof/>
+                <w:webHidden/>
+              </w:rPr>
+            </w:r>
+            <w:r>
+              <w:rPr>
+                <w:noProof/>
+                <w:webHidden/>
+              </w:rPr>
+              <w:fldChar w:fldCharType="separate"/>
+            </w:r>
+            <w:r>
+              <w:rPr>
+                <w:noProof/>
+                <w:webHidden/>
+              </w:rPr>
+              <w:t>5</w:t>
+            </w:r>
+            <w:r>
+              <w:rPr>
+                <w:noProof/>
+                <w:webHidden/>
+              </w:rPr>
+              <w:fldChar w:fldCharType="end"/>
+            </w:r>
+          </w:hyperlink>
+        </w:p>
+        <w:p>
+          <w:pPr>
+            <w:pStyle w:val="TJ2"/>
+            <w:tabs>
+              <w:tab w:val="right" w:leader="dot" w:pos="8493"/>
+            </w:tabs>
+            <w:rPr>
+              <w:rFonts w:asciiTheme="minorHAnsi" w:eastAsiaTheme="minorEastAsia" w:hAnsiTheme="minorHAnsi"/>
+              <w:noProof/>
+              <w:sz w:val="22"/>
+              <w:lang w:eastAsia="hu-HU"/>
+            </w:rPr>
+          </w:pPr>
+          <w:hyperlink w:anchor="_Toc468912802" w:history="1">
+            <w:r>
+              <w:rPr>
+                <w:rStyle w:val="Hiperhivatkozs"/>
+                <w:noProof/>
+              </w:rPr>
+              <w:t>2.2. Rendszerkövetelméy</w:t>
+            </w:r>
+            <w:r>
+              <w:rPr>
+                <w:noProof/>
+                <w:webHidden/>
+              </w:rPr>
+              <w:tab/>
+            </w:r>
+            <w:r>
+              <w:rPr>
+                <w:noProof/>
+                <w:webHidden/>
+              </w:rPr>
+              <w:fldChar w:fldCharType="begin"/>
+            </w:r>
+            <w:r>
+              <w:rPr>
+                <w:noProof/>
+                <w:webHidden/>
+              </w:rPr>
+              <w:instrText xml:space="preserve"> PAGEREF _Toc468912802 \h </w:instrText>
+            </w:r>
+            <w:r>
+              <w:rPr>
+                <w:noProof/>
+                <w:webHidden/>
+              </w:rPr>
+            </w:r>
+            <w:r>
+              <w:rPr>
+                <w:noProof/>
+                <w:webHidden/>
+              </w:rPr>
+              <w:fldChar w:fldCharType="separate"/>
+            </w:r>
+            <w:r>
+              <w:rPr>
+                <w:noProof/>
+                <w:webHidden/>
+              </w:rPr>
+              <w:t>5</w:t>
+            </w:r>
+            <w:r>
+              <w:rPr>
+                <w:noProof/>
+                <w:webHidden/>
+              </w:rPr>
+              <w:fldChar w:fldCharType="end"/>
+            </w:r>
+          </w:hyperlink>
+        </w:p>
+        <w:p>
+          <w:pPr>
+            <w:pStyle w:val="TJ3"/>
+            <w:tabs>
+              <w:tab w:val="right" w:leader="dot" w:pos="8493"/>
+            </w:tabs>
+            <w:rPr>
+              <w:rFonts w:asciiTheme="minorHAnsi" w:eastAsiaTheme="minorEastAsia" w:hAnsiTheme="minorHAnsi"/>
+              <w:noProof/>
+              <w:sz w:val="22"/>
+              <w:lang w:eastAsia="hu-HU"/>
+            </w:rPr>
+          </w:pPr>
+          <w:hyperlink w:anchor="_Toc468912803" w:history="1">
+            <w:r>
+              <w:rPr>
+                <w:rStyle w:val="Hiperhivatkozs"/>
+                <w:noProof/>
+              </w:rPr>
+              <w:t>2.2.1. PC-n</w:t>
+            </w:r>
+            <w:r>
+              <w:rPr>
+                <w:noProof/>
+                <w:webHidden/>
+              </w:rPr>
+              <w:tab/>
+            </w:r>
+            <w:r>
+              <w:rPr>
+                <w:noProof/>
+                <w:webHidden/>
+              </w:rPr>
+              <w:fldChar w:fldCharType="begin"/>
+            </w:r>
+            <w:r>
+              <w:rPr>
+                <w:noProof/>
+                <w:webHidden/>
+              </w:rPr>
+              <w:instrText xml:space="preserve"> PAGEREF _Toc468912803 \h </w:instrText>
+            </w:r>
+            <w:r>
+              <w:rPr>
+                <w:noProof/>
+                <w:webHidden/>
+              </w:rPr>
+            </w:r>
+            <w:r>
+              <w:rPr>
+                <w:noProof/>
+                <w:webHidden/>
+              </w:rPr>
+              <w:fldChar w:fldCharType="separate"/>
+            </w:r>
+            <w:r>
+              <w:rPr>
+                <w:noProof/>
+                <w:webHidden/>
+              </w:rPr>
+              <w:t>5</w:t>
+            </w:r>
+            <w:r>
+              <w:rPr>
+                <w:noProof/>
+                <w:webHidden/>
+              </w:rPr>
+              <w:fldChar w:fldCharType="end"/>
+            </w:r>
+          </w:hyperlink>
+        </w:p>
+        <w:p>
+          <w:pPr>
+            <w:pStyle w:val="TJ3"/>
+            <w:tabs>
+              <w:tab w:val="right" w:leader="dot" w:pos="8493"/>
+            </w:tabs>
+            <w:rPr>
+              <w:rFonts w:asciiTheme="minorHAnsi" w:eastAsiaTheme="minorEastAsia" w:hAnsiTheme="minorHAnsi"/>
+              <w:noProof/>
+              <w:sz w:val="22"/>
+              <w:lang w:eastAsia="hu-HU"/>
+            </w:rPr>
+          </w:pPr>
+          <w:hyperlink w:anchor="_Toc468912804" w:history="1">
+            <w:r>
+              <w:rPr>
+                <w:rStyle w:val="Hiperhivatkozs"/>
+                <w:noProof/>
+              </w:rPr>
+              <w:t>2.2.2. Androidon</w:t>
+            </w:r>
+            <w:r>
+              <w:rPr>
+                <w:noProof/>
+                <w:webHidden/>
+              </w:rPr>
+              <w:tab/>
+            </w:r>
+            <w:r>
+              <w:rPr>
+                <w:noProof/>
+                <w:webHidden/>
+              </w:rPr>
+              <w:fldChar w:fldCharType="begin"/>
+            </w:r>
+            <w:r>
+              <w:rPr>
+                <w:noProof/>
+                <w:webHidden/>
+              </w:rPr>
+              <w:instrText xml:space="preserve"> PAGEREF _Toc468912804 \h </w:instrText>
+            </w:r>
+            <w:r>
+              <w:rPr>
+                <w:noProof/>
+                <w:webHidden/>
+              </w:rPr>
+            </w:r>
+            <w:r>
+              <w:rPr>
+                <w:noProof/>
+                <w:webHidden/>
+              </w:rPr>
+              <w:fldChar w:fldCharType="separate"/>
+            </w:r>
+            <w:r>
+              <w:rPr>
+                <w:noProof/>
+                <w:webHidden/>
+              </w:rPr>
+              <w:t>5</w:t>
+            </w:r>
+            <w:r>
+              <w:rPr>
+                <w:noProof/>
+                <w:webHidden/>
+              </w:rPr>
+              <w:fldChar w:fldCharType="end"/>
+            </w:r>
+          </w:hyperlink>
+        </w:p>
+        <w:p>
+          <w:pPr>
+            <w:pStyle w:val="TJ2"/>
+            <w:tabs>
+              <w:tab w:val="right" w:leader="dot" w:pos="8493"/>
+            </w:tabs>
+            <w:rPr>
+              <w:rFonts w:asciiTheme="minorHAnsi" w:eastAsiaTheme="minorEastAsia" w:hAnsiTheme="minorHAnsi"/>
+              <w:noProof/>
+              <w:sz w:val="22"/>
+              <w:lang w:eastAsia="hu-HU"/>
+            </w:rPr>
+          </w:pPr>
+          <w:hyperlink w:anchor="_Toc468912805" w:history="1">
+            <w:r>
+              <w:rPr>
+                <w:rStyle w:val="Hiperhivatkozs"/>
+                <w:noProof/>
+              </w:rPr>
+              <w:t>2.3. A program futtatása</w:t>
+            </w:r>
+            <w:r>
+              <w:rPr>
+                <w:noProof/>
+                <w:webHidden/>
+              </w:rPr>
+              <w:tab/>
+            </w:r>
+            <w:r>
+              <w:rPr>
+                <w:noProof/>
+                <w:webHidden/>
+              </w:rPr>
+              <w:fldChar w:fldCharType="begin"/>
+            </w:r>
+            <w:r>
+              <w:rPr>
+                <w:noProof/>
+                <w:webHidden/>
+              </w:rPr>
+              <w:instrText xml:space="preserve"> PAGEREF _Toc468912805 \h </w:instrText>
+            </w:r>
+            <w:r>
+              <w:rPr>
+                <w:noProof/>
+                <w:webHidden/>
+              </w:rPr>
+            </w:r>
+            <w:r>
+              <w:rPr>
+                <w:noProof/>
+                <w:webHidden/>
+              </w:rPr>
+              <w:fldChar w:fldCharType="separate"/>
+            </w:r>
+            <w:r>
+              <w:rPr>
+                <w:noProof/>
+                <w:webHidden/>
+              </w:rPr>
+              <w:t>5</w:t>
+            </w:r>
+            <w:r>
+              <w:rPr>
+                <w:noProof/>
+                <w:webHidden/>
+              </w:rPr>
+              <w:fldChar w:fldCharType="end"/>
+            </w:r>
+          </w:hyperlink>
+        </w:p>
+        <w:p>
+          <w:pPr>
+            <w:pStyle w:val="TJ2"/>
+            <w:tabs>
+              <w:tab w:val="right" w:leader="dot" w:pos="8493"/>
+            </w:tabs>
+            <w:rPr>
+              <w:rFonts w:asciiTheme="minorHAnsi" w:eastAsiaTheme="minorEastAsia" w:hAnsiTheme="minorHAnsi"/>
+              <w:noProof/>
+              <w:sz w:val="22"/>
+              <w:lang w:eastAsia="hu-HU"/>
+            </w:rPr>
+          </w:pPr>
+          <w:hyperlink w:anchor="_Toc468912806" w:history="1">
+            <w:r>
+              <w:rPr>
+                <w:rStyle w:val="Hiperhivatkozs"/>
+                <w:noProof/>
+              </w:rPr>
+              <w:t>2.4. A program használata</w:t>
+            </w:r>
+            <w:r>
+              <w:rPr>
+                <w:noProof/>
+                <w:webHidden/>
+              </w:rPr>
+              <w:tab/>
+            </w:r>
+            <w:r>
+              <w:rPr>
+                <w:noProof/>
+                <w:webHidden/>
+              </w:rPr>
+              <w:fldChar w:fldCharType="begin"/>
+            </w:r>
+            <w:r>
+              <w:rPr>
+                <w:noProof/>
+                <w:webHidden/>
+              </w:rPr>
+              <w:instrText xml:space="preserve"> PAGEREF _Toc468912806 \h </w:instrText>
+            </w:r>
+            <w:r>
+              <w:rPr>
+                <w:noProof/>
+                <w:webHidden/>
+              </w:rPr>
+            </w:r>
+            <w:r>
+              <w:rPr>
+                <w:noProof/>
+                <w:webHidden/>
+              </w:rPr>
+              <w:fldChar w:fldCharType="separate"/>
+            </w:r>
+            <w:r>
+              <w:rPr>
+                <w:noProof/>
+                <w:webHidden/>
+              </w:rPr>
+              <w:t>5</w:t>
+            </w:r>
+            <w:r>
+              <w:rPr>
+                <w:noProof/>
+                <w:webHidden/>
+              </w:rPr>
+              <w:fldChar w:fldCharType="end"/>
+            </w:r>
+          </w:hyperlink>
+        </w:p>
+        <w:p>
+          <w:pPr>
+            <w:pStyle w:val="TJ3"/>
+            <w:tabs>
+              <w:tab w:val="right" w:leader="dot" w:pos="8493"/>
+            </w:tabs>
+            <w:rPr>
+              <w:rFonts w:asciiTheme="minorHAnsi" w:eastAsiaTheme="minorEastAsia" w:hAnsiTheme="minorHAnsi"/>
+              <w:noProof/>
+              <w:sz w:val="22"/>
+              <w:lang w:eastAsia="hu-HU"/>
+            </w:rPr>
+          </w:pPr>
+          <w:hyperlink w:anchor="_Toc468912807" w:history="1">
+            <w:r>
+              <w:rPr>
+                <w:rStyle w:val="Hiperhivatkozs"/>
+                <w:noProof/>
+              </w:rPr>
+              <w:t>2.4.1. A játéktér.</w:t>
+            </w:r>
+            <w:r>
+              <w:rPr>
+                <w:noProof/>
+                <w:webHidden/>
+              </w:rPr>
+              <w:tab/>
+            </w:r>
+            <w:r>
+              <w:rPr>
+                <w:noProof/>
+                <w:webHidden/>
+              </w:rPr>
+              <w:fldChar w:fldCharType="begin"/>
+            </w:r>
+            <w:r>
+              <w:rPr>
+                <w:noProof/>
+                <w:webHidden/>
+              </w:rPr>
+              <w:instrText xml:space="preserve"> PAGEREF _Toc468912807 \h </w:instrText>
+            </w:r>
+            <w:r>
+              <w:rPr>
+                <w:noProof/>
+                <w:webHidden/>
+              </w:rPr>
+            </w:r>
+            <w:r>
+              <w:rPr>
+                <w:noProof/>
+                <w:webHidden/>
+              </w:rPr>
+              <w:fldChar w:fldCharType="separate"/>
+            </w:r>
+            <w:r>
+              <w:rPr>
+                <w:noProof/>
+                <w:webHidden/>
+              </w:rPr>
+              <w:t>6</w:t>
+            </w:r>
+            <w:r>
+              <w:rPr>
+                <w:noProof/>
+                <w:webHidden/>
+              </w:rPr>
+              <w:fldChar w:fldCharType="end"/>
+            </w:r>
+          </w:hyperlink>
+        </w:p>
+        <w:p>
+          <w:pPr>
+            <w:pStyle w:val="TJ3"/>
+            <w:tabs>
+              <w:tab w:val="right" w:leader="dot" w:pos="8493"/>
+            </w:tabs>
+            <w:rPr>
+              <w:rFonts w:asciiTheme="minorHAnsi" w:eastAsiaTheme="minorEastAsia" w:hAnsiTheme="minorHAnsi"/>
+              <w:noProof/>
+              <w:sz w:val="22"/>
+              <w:lang w:eastAsia="hu-HU"/>
+            </w:rPr>
+          </w:pPr>
+          <w:hyperlink w:anchor="_Toc468912808" w:history="1">
+            <w:r>
+              <w:rPr>
+                <w:rStyle w:val="Hiperhivatkozs"/>
+                <w:noProof/>
+              </w:rPr>
+              <w:t>2.4.2. A HUD</w:t>
+            </w:r>
+            <w:r>
+              <w:rPr>
+                <w:noProof/>
+                <w:webHidden/>
+              </w:rPr>
+              <w:tab/>
+            </w:r>
+            <w:r>
+              <w:rPr>
+                <w:noProof/>
+                <w:webHidden/>
+              </w:rPr>
+              <w:fldChar w:fldCharType="begin"/>
+            </w:r>
+            <w:r>
+              <w:rPr>
+                <w:noProof/>
+                <w:webHidden/>
+              </w:rPr>
+              <w:instrText xml:space="preserve"> PAGEREF _Toc468912808 \h </w:instrText>
+            </w:r>
+            <w:r>
+              <w:rPr>
+                <w:noProof/>
+                <w:webHidden/>
+              </w:rPr>
+            </w:r>
+            <w:r>
+              <w:rPr>
+                <w:noProof/>
+                <w:webHidden/>
+              </w:rPr>
+              <w:fldChar w:fldCharType="separate"/>
+            </w:r>
+            <w:r>
+              <w:rPr>
+                <w:noProof/>
+                <w:webHidden/>
+              </w:rPr>
+              <w:t>6</w:t>
+            </w:r>
+            <w:r>
+              <w:rPr>
+                <w:noProof/>
+                <w:webHidden/>
+              </w:rPr>
+              <w:fldChar w:fldCharType="end"/>
+            </w:r>
+          </w:hyperlink>
+        </w:p>
+        <w:p>
+          <w:pPr>
+            <w:pStyle w:val="TJ3"/>
+            <w:tabs>
+              <w:tab w:val="right" w:leader="dot" w:pos="8493"/>
+            </w:tabs>
+            <w:rPr>
+              <w:rFonts w:asciiTheme="minorHAnsi" w:eastAsiaTheme="minorEastAsia" w:hAnsiTheme="minorHAnsi"/>
+              <w:noProof/>
+              <w:sz w:val="22"/>
+              <w:lang w:eastAsia="hu-HU"/>
+            </w:rPr>
+          </w:pPr>
+          <w:hyperlink w:anchor="_Toc468912809" w:history="1">
+            <w:r>
+              <w:rPr>
+                <w:rStyle w:val="Hiperhivatkozs"/>
+                <w:noProof/>
+              </w:rPr>
+              <w:t>2.4.3. Irányítás</w:t>
+            </w:r>
+            <w:r>
+              <w:rPr>
+                <w:noProof/>
+                <w:webHidden/>
+              </w:rPr>
+              <w:tab/>
+            </w:r>
+            <w:r>
+              <w:rPr>
+                <w:noProof/>
+                <w:webHidden/>
+              </w:rPr>
+              <w:fldChar w:fldCharType="begin"/>
+            </w:r>
+            <w:r>
+              <w:rPr>
+                <w:noProof/>
+                <w:webHidden/>
+              </w:rPr>
+              <w:instrText xml:space="preserve"> PAGEREF _Toc468912809 \h </w:instrText>
+            </w:r>
+            <w:r>
+              <w:rPr>
+                <w:noProof/>
+                <w:webHidden/>
+              </w:rPr>
+            </w:r>
+            <w:r>
+              <w:rPr>
+                <w:noProof/>
+                <w:webHidden/>
+              </w:rPr>
+              <w:fldChar w:fldCharType="separate"/>
+            </w:r>
+            <w:r>
+              <w:rPr>
+                <w:noProof/>
+                <w:webHidden/>
+              </w:rPr>
+              <w:t>6</w:t>
+            </w:r>
+            <w:r>
+              <w:rPr>
+                <w:noProof/>
+                <w:webHidden/>
+              </w:rPr>
+              <w:fldChar w:fldCharType="end"/>
+            </w:r>
+          </w:hyperlink>
+        </w:p>
+        <w:p>
+          <w:pPr>
+            <w:pStyle w:val="TJ3"/>
+            <w:tabs>
+              <w:tab w:val="right" w:leader="dot" w:pos="8493"/>
+            </w:tabs>
+            <w:rPr>
+              <w:rFonts w:asciiTheme="minorHAnsi" w:eastAsiaTheme="minorEastAsia" w:hAnsiTheme="minorHAnsi"/>
+              <w:noProof/>
+              <w:sz w:val="22"/>
+              <w:lang w:eastAsia="hu-HU"/>
+            </w:rPr>
+          </w:pPr>
+          <w:hyperlink w:anchor="_Toc468912810" w:history="1">
+            <w:r>
+              <w:rPr>
+                <w:rStyle w:val="Hiperhivatkozs"/>
+                <w:noProof/>
+              </w:rPr>
+              <w:t>2.4.4. Irányítás PC-n</w:t>
+            </w:r>
+            <w:r>
+              <w:rPr>
+                <w:noProof/>
+                <w:webHidden/>
+              </w:rPr>
+              <w:tab/>
+            </w:r>
+            <w:r>
+              <w:rPr>
+                <w:noProof/>
+                <w:webHidden/>
+              </w:rPr>
+              <w:fldChar w:fldCharType="begin"/>
+            </w:r>
+            <w:r>
+              <w:rPr>
+                <w:noProof/>
+                <w:webHidden/>
+              </w:rPr>
+              <w:instrText xml:space="preserve"> PAGEREF _Toc468912810 \h </w:instrText>
+            </w:r>
+            <w:r>
+              <w:rPr>
+                <w:noProof/>
+                <w:webHidden/>
+              </w:rPr>
+            </w:r>
+            <w:r>
+              <w:rPr>
+                <w:noProof/>
+                <w:webHidden/>
+              </w:rPr>
+              <w:fldChar w:fldCharType="separate"/>
+            </w:r>
+            <w:r>
+              <w:rPr>
+                <w:noProof/>
+                <w:webHidden/>
+              </w:rPr>
+              <w:t>6</w:t>
+            </w:r>
+            <w:r>
+              <w:rPr>
+                <w:noProof/>
+                <w:webHidden/>
+              </w:rPr>
+              <w:fldChar w:fldCharType="end"/>
+            </w:r>
+          </w:hyperlink>
+        </w:p>
+        <w:p>
+          <w:pPr>
+            <w:pStyle w:val="TJ3"/>
+            <w:tabs>
+              <w:tab w:val="right" w:leader="dot" w:pos="8493"/>
+            </w:tabs>
+            <w:rPr>
+              <w:rFonts w:asciiTheme="minorHAnsi" w:eastAsiaTheme="minorEastAsia" w:hAnsiTheme="minorHAnsi"/>
+              <w:noProof/>
+              <w:sz w:val="22"/>
+              <w:lang w:eastAsia="hu-HU"/>
+            </w:rPr>
+          </w:pPr>
+          <w:hyperlink w:anchor="_Toc468912811" w:history="1">
+            <w:r>
+              <w:rPr>
+                <w:rStyle w:val="Hiperhivatkozs"/>
+                <w:noProof/>
+              </w:rPr>
+              <w:t>2.4.5. Irányítás Androidon</w:t>
+            </w:r>
+            <w:r>
+              <w:rPr>
+                <w:noProof/>
+                <w:webHidden/>
+              </w:rPr>
+              <w:tab/>
+            </w:r>
+            <w:r>
+              <w:rPr>
+                <w:noProof/>
+                <w:webHidden/>
+              </w:rPr>
+              <w:fldChar w:fldCharType="begin"/>
+            </w:r>
+            <w:r>
+              <w:rPr>
+                <w:noProof/>
+                <w:webHidden/>
+              </w:rPr>
+              <w:instrText xml:space="preserve"> PAGEREF _Toc468912811 \h </w:instrText>
+            </w:r>
+            <w:r>
+              <w:rPr>
+                <w:noProof/>
+                <w:webHidden/>
+              </w:rPr>
+            </w:r>
+            <w:r>
+              <w:rPr>
+                <w:noProof/>
+                <w:webHidden/>
+              </w:rPr>
+              <w:fldChar w:fldCharType="separate"/>
+            </w:r>
+            <w:r>
+              <w:rPr>
+                <w:noProof/>
+                <w:webHidden/>
+              </w:rPr>
+              <w:t>7</w:t>
+            </w:r>
+            <w:r>
+              <w:rPr>
+                <w:noProof/>
+                <w:webHidden/>
+              </w:rPr>
+              <w:fldChar w:fldCharType="end"/>
+            </w:r>
+          </w:hyperlink>
+        </w:p>
+        <w:p>
+          <w:pPr>
+            <w:pStyle w:val="TJ3"/>
+            <w:tabs>
+              <w:tab w:val="right" w:leader="dot" w:pos="8493"/>
+            </w:tabs>
+            <w:rPr>
+              <w:rFonts w:asciiTheme="minorHAnsi" w:eastAsiaTheme="minorEastAsia" w:hAnsiTheme="minorHAnsi"/>
+              <w:noProof/>
+              <w:sz w:val="22"/>
+              <w:lang w:eastAsia="hu-HU"/>
+            </w:rPr>
+          </w:pPr>
+          <w:hyperlink w:anchor="_Toc468912812" w:history="1">
+            <w:r>
+              <w:rPr>
+                <w:rStyle w:val="Hiperhivatkozs"/>
+                <w:noProof/>
+              </w:rPr>
+              <w:t>2.4.6. A játék vége</w:t>
+            </w:r>
+            <w:r>
+              <w:rPr>
+                <w:noProof/>
+                <w:webHidden/>
+              </w:rPr>
+              <w:tab/>
+            </w:r>
+            <w:r>
+              <w:rPr>
+                <w:noProof/>
+                <w:webHidden/>
+              </w:rPr>
+              <w:fldChar w:fldCharType="begin"/>
+            </w:r>
+            <w:r>
+              <w:rPr>
+                <w:noProof/>
+                <w:webHidden/>
+              </w:rPr>
+              <w:instrText xml:space="preserve"> PAGEREF _Toc468912812 \h </w:instrText>
+            </w:r>
+            <w:r>
+              <w:rPr>
+                <w:noProof/>
+                <w:webHidden/>
+              </w:rPr>
+            </w:r>
+            <w:r>
+              <w:rPr>
+                <w:noProof/>
+                <w:webHidden/>
+              </w:rPr>
+              <w:fldChar w:fldCharType="separate"/>
+            </w:r>
+            <w:r>
+              <w:rPr>
+                <w:noProof/>
+                <w:webHidden/>
+              </w:rPr>
+              <w:t>7</w:t>
             </w:r>
             <w:r>
               <w:rPr>
@@ -276,7 +1128,7 @@
               <w:lang w:eastAsia="hu-HU"/>
             </w:rPr>
           </w:pPr>
-          <w:hyperlink w:anchor="_Toc458000727" w:history="1">
+          <w:hyperlink w:anchor="_Toc468912813" w:history="1">
             <w:r>
               <w:rPr>
                 <w:rStyle w:val="Hiperhivatkozs"/>
@@ -303,7 +1155,7 @@
                 <w:noProof/>
                 <w:webHidden/>
               </w:rPr>
-              <w:instrText xml:space="preserve"> PAGEREF _Toc458000727 \h </w:instrText>
+              <w:instrText xml:space="preserve"> PAGEREF _Toc468912813 \h </w:instrText>
             </w:r>
             <w:r>
               <w:rPr>
@@ -323,7 +1175,7 @@
                 <w:noProof/>
                 <w:webHidden/>
               </w:rPr>
-              <w:t>4</w:t>
+              <w:t>8</w:t>
             </w:r>
             <w:r>
               <w:rPr>
@@ -347,13 +1199,13 @@
               <w:lang w:eastAsia="hu-HU"/>
             </w:rPr>
           </w:pPr>
-          <w:hyperlink w:anchor="_Toc458000728" w:history="1">
+          <w:hyperlink w:anchor="_Toc468912814" w:history="1">
             <w:r>
               <w:rPr>
                 <w:rStyle w:val="Hiperhivatkozs"/>
                 <w:noProof/>
               </w:rPr>
-              <w:t>3.1. A fejlesztői környezet</w:t>
+              <w:t>3.1. A megvalósítandó feladat</w:t>
             </w:r>
             <w:r>
               <w:rPr>
@@ -374,7 +1226,7 @@
                 <w:noProof/>
                 <w:webHidden/>
               </w:rPr>
-              <w:instrText xml:space="preserve"> PAGEREF _Toc458000728 \h </w:instrText>
+              <w:instrText xml:space="preserve"> PAGEREF _Toc468912814 \h </w:instrText>
             </w:r>
             <w:r>
               <w:rPr>
@@ -394,7 +1246,78 @@
                 <w:noProof/>
                 <w:webHidden/>
               </w:rPr>
-              <w:t>4</w:t>
+              <w:t>8</w:t>
+            </w:r>
+            <w:r>
+              <w:rPr>
+                <w:noProof/>
+                <w:webHidden/>
+              </w:rPr>
+              <w:fldChar w:fldCharType="end"/>
+            </w:r>
+          </w:hyperlink>
+        </w:p>
+        <w:p>
+          <w:pPr>
+            <w:pStyle w:val="TJ2"/>
+            <w:tabs>
+              <w:tab w:val="right" w:leader="dot" w:pos="8493"/>
+            </w:tabs>
+            <w:rPr>
+              <w:rFonts w:asciiTheme="minorHAnsi" w:eastAsiaTheme="minorEastAsia" w:hAnsiTheme="minorHAnsi"/>
+              <w:noProof/>
+              <w:sz w:val="22"/>
+              <w:lang w:eastAsia="hu-HU"/>
+            </w:rPr>
+          </w:pPr>
+          <w:hyperlink w:anchor="_Toc468912815" w:history="1">
+            <w:r>
+              <w:rPr>
+                <w:rStyle w:val="Hiperhivatkozs"/>
+                <w:noProof/>
+              </w:rPr>
+              <w:t>3.2. A megvalósítás eszközei</w:t>
+            </w:r>
+            <w:r>
+              <w:rPr>
+                <w:noProof/>
+                <w:webHidden/>
+              </w:rPr>
+              <w:tab/>
+            </w:r>
+            <w:r>
+              <w:rPr>
+                <w:noProof/>
+                <w:webHidden/>
+              </w:rPr>
+              <w:fldChar w:fldCharType="begin"/>
+            </w:r>
+            <w:r>
+              <w:rPr>
+                <w:noProof/>
+                <w:webHidden/>
+              </w:rPr>
+              <w:instrText xml:space="preserve"> PAGEREF _Toc468912815 \h </w:instrText>
+            </w:r>
+            <w:r>
+              <w:rPr>
+                <w:noProof/>
+                <w:webHidden/>
+              </w:rPr>
+            </w:r>
+            <w:r>
+              <w:rPr>
+                <w:noProof/>
+                <w:webHidden/>
+              </w:rPr>
+              <w:fldChar w:fldCharType="separate"/>
+            </w:r>
+            <w:r>
+              <w:rPr>
+                <w:noProof/>
+                <w:webHidden/>
+              </w:rPr>
+              <w:t>8</w:t>
             </w:r>
             <w:r>
               <w:rPr>
@@ -418,13 +1341,13 @@
               <w:lang w:eastAsia="hu-HU"/>
             </w:rPr>
           </w:pPr>
-          <w:hyperlink w:anchor="_Toc458000729" w:history="1">
+          <w:hyperlink w:anchor="_Toc468912816" w:history="1">
             <w:r>
               <w:rPr>
                 <w:rStyle w:val="Hiperhivatkozs"/>
                 <w:noProof/>
               </w:rPr>
-              <w:t>3.1.1. Projektgenerálás</w:t>
+              <w:t>3.2.1. Lehetőségek</w:t>
             </w:r>
             <w:r>
               <w:rPr>
@@ -445,7 +1368,7 @@
                 <w:noProof/>
                 <w:webHidden/>
               </w:rPr>
-              <w:instrText xml:space="preserve"> PAGEREF _Toc458000729 \h </w:instrText>
+              <w:instrText xml:space="preserve"> PAGEREF _Toc468912816 \h </w:instrText>
             </w:r>
             <w:r>
               <w:rPr>
@@ -465,7 +1388,7 @@
                 <w:noProof/>
                 <w:webHidden/>
               </w:rPr>
-              <w:t>4</w:t>
+              <w:t>8</w:t>
             </w:r>
             <w:r>
               <w:rPr>
@@ -489,28 +1412,13 @@
               <w:lang w:eastAsia="hu-HU"/>
             </w:rPr>
           </w:pPr>
-          <w:hyperlink w:anchor="_Toc458000730" w:history="1">
+          <w:hyperlink w:anchor="_Toc468912817" w:history="1">
             <w:r>
               <w:rPr>
                 <w:rStyle w:val="Hiperhivatkozs"/>
                 <w:noProof/>
               </w:rPr>
-              <w:t>3.1.2.</w:t>
-            </w:r>
-            <w:r>
-              <w:rPr>
-                <w:rStyle w:val="Hiperhivatkozs"/>
-                <w:noProof/>
-                <w:lang w:eastAsia="hu-HU"/>
-              </w:rPr>
-              <w:t xml:space="preserve"> </w:t>
-            </w:r>
-            <w:r>
-              <w:rPr>
-                <w:rStyle w:val="Hiperhivatkozs"/>
-                <w:noProof/>
-              </w:rPr>
-              <w:t>Android Studio, JDK, Android SDK</w:t>
+              <w:t>3.2.2. libGDX</w:t>
             </w:r>
             <w:r>
               <w:rPr>
@@ -531,7 +1439,7 @@
                 <w:noProof/>
                 <w:webHidden/>
               </w:rPr>
-              <w:instrText xml:space="preserve"> PAGEREF _Toc458000730 \h </w:instrText>
+              <w:instrText xml:space="preserve"> PAGEREF _Toc468912817 \h </w:instrText>
             </w:r>
             <w:r>
               <w:rPr>
@@ -551,7 +1459,7 @@
                 <w:noProof/>
                 <w:webHidden/>
               </w:rPr>
-              <w:t>5</w:t>
+              <w:t>9</w:t>
             </w:r>
             <w:r>
               <w:rPr>
@@ -575,13 +1483,13 @@
               <w:lang w:eastAsia="hu-HU"/>
             </w:rPr>
           </w:pPr>
-          <w:hyperlink w:anchor="_Toc458000731" w:history="1">
+          <w:hyperlink w:anchor="_Toc468912818" w:history="1">
             <w:r>
               <w:rPr>
                 <w:rStyle w:val="Hiperhivatkozs"/>
                 <w:noProof/>
               </w:rPr>
-              <w:t>3.1.3. PC build konfiguráció</w:t>
+              <w:t>3.2.3. Animáció – Spriter</w:t>
             </w:r>
             <w:r>
               <w:rPr>
@@ -602,7 +1510,7 @@
                 <w:noProof/>
                 <w:webHidden/>
               </w:rPr>
-              <w:instrText xml:space="preserve"> PAGEREF _Toc458000731 \h </w:instrText>
+              <w:instrText xml:space="preserve"> PAGEREF _Toc468912818 \h </w:instrText>
             </w:r>
             <w:r>
               <w:rPr>
@@ -622,7 +1530,7 @@
                 <w:noProof/>
                 <w:webHidden/>
               </w:rPr>
-              <w:t>5</w:t>
+              <w:t>9</w:t>
             </w:r>
             <w:r>
               <w:rPr>
@@ -646,13 +1554,13 @@
               <w:lang w:eastAsia="hu-HU"/>
             </w:rPr>
           </w:pPr>
-          <w:hyperlink w:anchor="_Toc458000732" w:history="1">
+          <w:hyperlink w:anchor="_Toc468912819" w:history="1">
             <w:r>
               <w:rPr>
                 <w:rStyle w:val="Hiperhivatkozs"/>
                 <w:noProof/>
               </w:rPr>
-              <w:t>3.1.4. Külső könyvtár hozzáadása</w:t>
+              <w:t>3.2.4. Pályaszerkesztés – Tiled</w:t>
             </w:r>
             <w:r>
               <w:rPr>
@@ -673,7 +1581,7 @@
                 <w:noProof/>
                 <w:webHidden/>
               </w:rPr>
-              <w:instrText xml:space="preserve"> PAGEREF _Toc458000732 \h </w:instrText>
+              <w:instrText xml:space="preserve"> PAGEREF _Toc468912819 \h </w:instrText>
             </w:r>
             <w:r>
               <w:rPr>
@@ -693,78 +1601,7 @@
                 <w:noProof/>
                 <w:webHidden/>
               </w:rPr>
-              <w:t>6</w:t>
-            </w:r>
-            <w:r>
-              <w:rPr>
-                <w:noProof/>
-                <w:webHidden/>
-              </w:rPr>
-              <w:fldChar w:fldCharType="end"/>
-            </w:r>
-          </w:hyperlink>
-        </w:p>
-        <w:p>
-          <w:pPr>
-            <w:pStyle w:val="TJ2"/>
-            <w:tabs>
-              <w:tab w:val="right" w:leader="dot" w:pos="8493"/>
-            </w:tabs>
-            <w:rPr>
-              <w:rFonts w:asciiTheme="minorHAnsi" w:eastAsiaTheme="minorEastAsia" w:hAnsiTheme="minorHAnsi"/>
-              <w:noProof/>
-              <w:sz w:val="22"/>
-              <w:lang w:eastAsia="hu-HU"/>
-            </w:rPr>
-          </w:pPr>
-          <w:hyperlink w:anchor="_Toc458000733" w:history="1">
-            <w:r>
-              <w:rPr>
-                <w:rStyle w:val="Hiperhivatkozs"/>
-                <w:noProof/>
-              </w:rPr>
-              <w:t>3.2. A projekt mappa tartalma</w:t>
-            </w:r>
-            <w:r>
-              <w:rPr>
-                <w:noProof/>
-                <w:webHidden/>
-              </w:rPr>
-              <w:tab/>
-            </w:r>
-            <w:r>
-              <w:rPr>
-                <w:noProof/>
-                <w:webHidden/>
-              </w:rPr>
-              <w:fldChar w:fldCharType="begin"/>
-            </w:r>
-            <w:r>
-              <w:rPr>
-                <w:noProof/>
-                <w:webHidden/>
-              </w:rPr>
-              <w:instrText xml:space="preserve"> PAGEREF _Toc458000733 \h </w:instrText>
-            </w:r>
-            <w:r>
-              <w:rPr>
-                <w:noProof/>
-                <w:webHidden/>
-              </w:rPr>
-            </w:r>
-            <w:r>
-              <w:rPr>
-                <w:noProof/>
-                <w:webHidden/>
-              </w:rPr>
-              <w:fldChar w:fldCharType="separate"/>
-            </w:r>
-            <w:r>
-              <w:rPr>
-                <w:noProof/>
-                <w:webHidden/>
-              </w:rPr>
-              <w:t>6</w:t>
+              <w:t>10</w:t>
             </w:r>
             <w:r>
               <w:rPr>
@@ -788,13 +1625,13 @@
               <w:lang w:eastAsia="hu-HU"/>
             </w:rPr>
           </w:pPr>
-          <w:hyperlink w:anchor="_Toc458000734" w:history="1">
+          <w:hyperlink w:anchor="_Toc468912820" w:history="1">
             <w:r>
               <w:rPr>
                 <w:rStyle w:val="Hiperhivatkozs"/>
                 <w:noProof/>
               </w:rPr>
-              <w:t>3.2.1. doc mappa</w:t>
+              <w:t>3.2.5. Fizika – Box2d</w:t>
             </w:r>
             <w:r>
               <w:rPr>
@@ -815,7 +1652,7 @@
                 <w:noProof/>
                 <w:webHidden/>
               </w:rPr>
-              <w:instrText xml:space="preserve"> PAGEREF _Toc458000734 \h </w:instrText>
+              <w:instrText xml:space="preserve"> PAGEREF _Toc468912820 \h </w:instrText>
             </w:r>
             <w:r>
               <w:rPr>
@@ -835,7 +1672,7 @@
                 <w:noProof/>
                 <w:webHidden/>
               </w:rPr>
-              <w:t>6</w:t>
+              <w:t>10</w:t>
             </w:r>
             <w:r>
               <w:rPr>
@@ -859,13 +1696,13 @@
               <w:lang w:eastAsia="hu-HU"/>
             </w:rPr>
           </w:pPr>
-          <w:hyperlink w:anchor="_Toc458000735" w:history="1">
+          <w:hyperlink w:anchor="_Toc468912821" w:history="1">
             <w:r>
               <w:rPr>
                 <w:rStyle w:val="Hiperhivatkozs"/>
                 <w:noProof/>
               </w:rPr>
-              <w:t>3.2.2. Gradle modul mappák</w:t>
+              <w:t>3.2.6. Projektgenerálás</w:t>
             </w:r>
             <w:r>
               <w:rPr>
@@ -886,7 +1723,7 @@
                 <w:noProof/>
                 <w:webHidden/>
               </w:rPr>
-              <w:instrText xml:space="preserve"> PAGEREF _Toc458000735 \h </w:instrText>
+              <w:instrText xml:space="preserve"> PAGEREF _Toc468912821 \h </w:instrText>
             </w:r>
             <w:r>
               <w:rPr>
@@ -906,7 +1743,7 @@
                 <w:noProof/>
                 <w:webHidden/>
               </w:rPr>
-              <w:t>6</w:t>
+              <w:t>10</w:t>
             </w:r>
             <w:r>
               <w:rPr>
@@ -930,7 +1767,7 @@
               <w:lang w:eastAsia="hu-HU"/>
             </w:rPr>
           </w:pPr>
-          <w:hyperlink w:anchor="_Toc458000736" w:history="1">
+          <w:hyperlink w:anchor="_Toc468912822" w:history="1">
             <w:r>
               <w:rPr>
                 <w:rStyle w:val="Hiperhivatkozs"/>
@@ -957,7 +1794,7 @@
                 <w:noProof/>
                 <w:webHidden/>
               </w:rPr>
-              <w:instrText xml:space="preserve"> PAGEREF _Toc458000736 \h </w:instrText>
+              <w:instrText xml:space="preserve"> PAGEREF _Toc468912822 \h </w:instrText>
             </w:r>
             <w:r>
               <w:rPr>
@@ -977,7 +1814,7 @@
                 <w:noProof/>
                 <w:webHidden/>
               </w:rPr>
-              <w:t>7</w:t>
+              <w:t>12</w:t>
             </w:r>
             <w:r>
               <w:rPr>
@@ -994,6 +1831,7 @@
               <w:b/>
               <w:bCs/>
             </w:rPr>
+            <w:lastRenderedPageBreak/>
             <w:fldChar w:fldCharType="end"/>
           </w:r>
         </w:p>
@@ -1003,24 +1841,166 @@
       <w:r>
         <w:br w:type="page"/>
       </w:r>
-      <w:bookmarkStart w:id="0" w:name="_GoBack"/>
-      <w:bookmarkEnd w:id="0"/>
     </w:p>
     <w:p>
       <w:pPr>
         <w:pStyle w:val="Cmsor1"/>
       </w:pPr>
-      <w:bookmarkStart w:id="1" w:name="_Toc454909015"/>
-      <w:bookmarkStart w:id="2" w:name="_Toc458000725"/>
+      <w:bookmarkStart w:id="0" w:name="_Toc454909015"/>
+      <w:bookmarkStart w:id="1" w:name="_Toc468912799"/>
       <w:r>
         <w:lastRenderedPageBreak/>
         <w:t>Bevezetés</w:t>
       </w:r>
+      <w:bookmarkEnd w:id="0"/>
       <w:bookmarkEnd w:id="1"/>
-      <w:bookmarkEnd w:id="2"/>
       <w:r>
         <w:t xml:space="preserve"> </w:t>
       </w:r>
+    </w:p>
+    <w:p>
+      <w:pPr>
+        <w:ind w:firstLine="0"/>
+      </w:pPr>
+      <w:r>
+        <w:t>A dolgozat a témája a platformfüggetlen</w:t>
+      </w:r>
+      <w:r>
+        <w:t xml:space="preserve"> (PC és mobil)</w:t>
+      </w:r>
+      <w:r>
+        <w:t xml:space="preserve"> játékfejlesztés lehetőségeinek megismerése, előnyeinek és hátrányainak bemutatása</w:t>
+      </w:r>
+      <w:r>
+        <w:t xml:space="preserve"> egy 2D platformjáték elkészítésén keresztül. </w:t>
+      </w:r>
+      <w:r>
+        <w:t>B</w:t>
+      </w:r>
+      <w:r>
+        <w:t xml:space="preserve">emutatom a </w:t>
+      </w:r>
+      <w:r>
+        <w:t>játékok</w:t>
+      </w:r>
+      <w:r>
+        <w:t xml:space="preserve"> készítése során gyakran alkalmazott tervezési mintákat, </w:t>
+      </w:r>
+      <w:r>
+        <w:t>játék architektúra opciókat, f</w:t>
+      </w:r>
+      <w:r>
+        <w:t>eltérképezem a (2D platform) játékok  szokványos elemeit, mint az animáció, pályaszerkesztés,</w:t>
+      </w:r>
+      <w:r>
+        <w:t xml:space="preserve"> fizika,</w:t>
+      </w:r>
+      <w:r>
+        <w:t xml:space="preserve"> felhasználói interakció stb.</w:t>
+      </w:r>
+    </w:p>
+    <w:p>
+      <w:r>
+        <w:t xml:space="preserve">Mivel a platformfüggetlen programozás a dolgozat fő témaköre, külön kitérek az </w:t>
+      </w:r>
+      <w:r>
+        <w:t>ebből</w:t>
+      </w:r>
+      <w:r>
+        <w:t xml:space="preserve"> következő kihívásokra, mint például az irányításra, ami az eszközök különbözősége miatt az egyik legnehezebb témakör a jó felhasználói élmény elérése szempontjából: a játék ugyanolyan könnyen irányítható </w:t>
+      </w:r>
+      <w:r>
+        <w:t>kell, hogy</w:t>
+      </w:r>
+      <w:r>
+        <w:t xml:space="preserve"> legyen billentyűzettel, mint érintőképernyős</w:t>
+      </w:r>
+      <w:r>
+        <w:t>,</w:t>
+      </w:r>
+      <w:r>
+        <w:t xml:space="preserve"> virtuális gombokkal. Hasonlóan kihívásokkal teli a játékmenet és a grafika is: az okostelefonok </w:t>
+      </w:r>
+      <w:r>
+        <w:t>kisméretű (bár egyre növekvő)</w:t>
+      </w:r>
+      <w:r>
+        <w:t xml:space="preserve"> képernyőjén, és nagyobb méretű modern monitorokon (vagy akár televíziókon) egyaránt könnyű navigációt és minőségi grafikát kell tudni biztosítani.</w:t>
+      </w:r>
+    </w:p>
+    <w:p>
+      <w:r>
+        <w:t xml:space="preserve">Természetesen a technikai határokkal is </w:t>
+      </w:r>
+      <w:r>
+        <w:t>foglalkozok</w:t>
+      </w:r>
+      <w:r>
+        <w:t xml:space="preserve">: bár az okostelefonok rohamos ütemben fejlődnek, az olcsóbb, de még akár a középkategóriás </w:t>
+      </w:r>
+      <w:r>
+        <w:t>készülékek is jóval erőforrás szegényebbek a modern PC-knél, így ügyelni kell az erőforrások hatékony csomagolására és betöltésére, vagy például a túlzott Garbage Collector használatra.</w:t>
+      </w:r>
+    </w:p>
+    <w:p>
+      <w:r>
+        <w:t>A platform játékok történelme az 1980-as években kezdődik, ebbe a műfajba</w:t>
+      </w:r>
+      <w:r>
+        <w:t xml:space="preserve"> tartoznak például a korábbi Mario játékok, a Contra, és a Castlevania sorozat, modern képviselői pedig például a </w:t>
+      </w:r>
+      <w:r>
+        <w:t>Super Meat Boy</w:t>
+      </w:r>
+      <w:r>
+        <w:t xml:space="preserve"> vagy a Trine sorozat. A hagyományos 2D megoldások óta a játékok nagy fejlődésen mentek keresztül: ma már 3D vagy 2.5D megoldásokkal is találkozhatunk, és a játékmenet is sokféle: míg például Super Meatboy játékmenete relatív egyszerű (bár nagyszerű), a Salt and Sanctuary egy hatalmas képességfával és sokféle felszereléssel rendelkező oldalnézetű szerepjáték.</w:t>
+      </w:r>
+    </w:p>
+    <w:p>
+      <w:r>
+        <w:t xml:space="preserve">A mobil </w:t>
+      </w:r>
+      <w:r>
+        <w:t>eszközök</w:t>
+      </w:r>
+      <w:r>
+        <w:t xml:space="preserve"> (okostelefonok, táblagépek</w:t>
+      </w:r>
+      <w:r>
+        <w:t>) népszerűségének</w:t>
+      </w:r>
+      <w:r>
+        <w:t xml:space="preserve"> emelkedésével megjelentek a játékok </w:t>
+      </w:r>
+      <w:r>
+        <w:t>is a platformokon, mára pedig az alkalmazások egyik legnagyobb részét teszik ki. Hatalmas sikernek örvendtek példeául az Angry Birds játékok, újabban pedig a Clash of Clans, vagy a Clash Royale</w:t>
+      </w:r>
+      <w:r>
+        <w:t>.</w:t>
+      </w:r>
+      <w:r>
+        <w:t xml:space="preserve"> A készülékek fejlődése lehetővé tette a régebbi számítógépes és konzol játékok portolását is, és a korábban csak PC-ken elérhető címek iOS-en és Androidon is megjelentek, a népszerű kártyajáték, a HearthStone mobil </w:t>
+      </w:r>
+      <w:r>
+        <w:lastRenderedPageBreak/>
+        <w:t>verziói ugyanabban az évben jelentek meg, mint a PC kiadás, de a Minecraftank is van mobil verziója: a Pocket Edition.</w:t>
+      </w:r>
+    </w:p>
+    <w:p>
+      <w:r>
+        <w:t xml:space="preserve">Egy modern, bár 2D grafikával rendelkező játékot szerettem volna készíteni, átugorható akadályokkal; ellenségekkel, akikkel a játékos megküzdhet, vagy </w:t>
+      </w:r>
+      <w:r>
+        <w:t xml:space="preserve">akiket </w:t>
+      </w:r>
+      <w:r>
+        <w:t xml:space="preserve">megpróbálhat elkerülni. </w:t>
+      </w:r>
+      <w:r>
+        <w:t>Csontalapú animációt és kézzel készült, csempe alapú pályákat használtam.</w:t>
+      </w:r>
+    </w:p>
+    <w:p>
       <w:r>
         <w:br w:type="page"/>
       </w:r>
@@ -1029,18 +2009,591 @@
       <w:pPr>
         <w:pStyle w:val="Cmsor1"/>
       </w:pPr>
-      <w:bookmarkStart w:id="3" w:name="_Toc454909016"/>
-      <w:bookmarkStart w:id="4" w:name="_Toc458000726"/>
+      <w:bookmarkStart w:id="2" w:name="_Toc454909016"/>
+      <w:bookmarkStart w:id="3" w:name="_Toc468912800"/>
       <w:r>
         <w:lastRenderedPageBreak/>
         <w:t>Felhasználói dokumentáció</w:t>
       </w:r>
+      <w:bookmarkEnd w:id="2"/>
       <w:bookmarkEnd w:id="3"/>
+      <w:r>
+        <w:t xml:space="preserve"> </w:t>
+      </w:r>
+    </w:p>
+    <w:p>
+      <w:pPr>
+        <w:pStyle w:val="Cmsor2"/>
+      </w:pPr>
+      <w:bookmarkStart w:id="4" w:name="_Toc468912801"/>
+      <w:r>
+        <w:t>A program témája</w:t>
+      </w:r>
       <w:bookmarkEnd w:id="4"/>
+    </w:p>
+    <w:p>
+      <w:pPr>
+        <w:ind w:firstLine="0"/>
+      </w:pPr>
+      <w:r>
+        <w:t>A játék egy - a középkori Európa által inspirált - fantáz</w:t>
+      </w:r>
+      <w:r>
+        <w:t>i</w:t>
+      </w:r>
+      <w:r>
+        <w:t>avilágban a játszódik</w:t>
+      </w:r>
+      <w:r>
+        <w:t>, a főhős pedig Ragnar Lothbrok, az izlandi sagák egyik szereplője.</w:t>
+      </w:r>
+      <w:r>
+        <w:t xml:space="preserve"> Ragnar a társaival éppen a frankok földjén fosztogatott, amikor katonák jelentek meg a semmiből, és Ragnar a </w:t>
+      </w:r>
+      <w:r>
+        <w:t>keletkezett zűrzavarban</w:t>
+      </w:r>
+      <w:r>
+        <w:t xml:space="preserve"> elválasztódott bajtársaitól. Így egyedül kell megmene</w:t>
+      </w:r>
+      <w:r>
+        <w:t>k</w:t>
+      </w:r>
+      <w:r>
+        <w:t xml:space="preserve">ülnie, </w:t>
+      </w:r>
+      <w:r>
+        <w:t>úgy, hogy</w:t>
+      </w:r>
+      <w:r>
+        <w:t xml:space="preserve"> közben a szerzett kincsre is ügyelnie kell.</w:t>
+      </w:r>
+    </w:p>
+    <w:p>
+      <w:r>
+        <w:t>Műfaját tekintve</w:t>
+      </w:r>
+      <w:r>
+        <w:t xml:space="preserve"> a program</w:t>
+      </w:r>
+      <w:r>
+        <w:t xml:space="preserve"> 2D, oldalnézetes platform játék, a játékos Ragnart irányítja, és a pálya egyik feléből el kell jutnia a másikba, közben akadályokat átugorva, ellenségeket legyőzve, és ügyelve, hogy minél több kincs megmaradjon.</w:t>
+      </w:r>
+    </w:p>
+    <w:p>
+      <w:pPr>
+        <w:pStyle w:val="Cmsor2"/>
+      </w:pPr>
+      <w:bookmarkStart w:id="5" w:name="_Toc468912802"/>
+      <w:r>
+        <w:t>Rendszerkövetelméy</w:t>
+      </w:r>
+      <w:bookmarkEnd w:id="5"/>
+    </w:p>
+    <w:p>
+      <w:pPr>
+        <w:ind w:firstLine="0"/>
+      </w:pPr>
+      <w:r>
+        <w:t>A játék által támogatott platformok: Windows, Linux, macOS</w:t>
+      </w:r>
+      <w:r>
+        <w:t xml:space="preserve"> személyi számítógépen</w:t>
+      </w:r>
+      <w:r>
+        <w:t>, Android</w:t>
+      </w:r>
+      <w:r>
+        <w:t xml:space="preserve"> mobil eszközökön</w:t>
+      </w:r>
+      <w:r>
+        <w:t xml:space="preserve">. </w:t>
+      </w:r>
+      <w:r>
+        <w:t xml:space="preserve">A minimális ajánlott felbontás </w:t>
+      </w:r>
+      <w:r>
+        <w:t>1280 x 720, az ajánlott képarány pedig 16:9.</w:t>
+      </w:r>
+    </w:p>
+    <w:p>
+      <w:pPr>
+        <w:pStyle w:val="Cmsor3"/>
+      </w:pPr>
+      <w:bookmarkStart w:id="6" w:name="_Toc468912803"/>
+      <w:r>
+        <w:t>PC-n</w:t>
+      </w:r>
+      <w:bookmarkEnd w:id="6"/>
+    </w:p>
+    <w:p>
+      <w:pPr>
+        <w:pStyle w:val="MyLista"/>
+      </w:pPr>
+      <w:r>
+        <w:t>Java Runtime Environment 7</w:t>
+      </w:r>
+    </w:p>
+    <w:p>
+      <w:pPr>
+        <w:pStyle w:val="MyLista"/>
+      </w:pPr>
+      <w:r>
+        <w:rPr>
+          <w:rFonts w:ascii="Arial" w:hAnsi="Arial" w:cs="Arial"/>
+          <w:color w:val="242729"/>
+          <w:sz w:val="23"/>
+          <w:szCs w:val="23"/>
+          <w:shd w:val="clear" w:color="auto" w:fill="FFFFFF"/>
+        </w:rPr>
+        <w:t>OpenGL 4.1</w:t>
+      </w:r>
+      <w:r>
+        <w:rPr>
+          <w:rFonts w:ascii="Arial" w:hAnsi="Arial" w:cs="Arial"/>
+          <w:color w:val="242729"/>
+          <w:sz w:val="23"/>
+          <w:szCs w:val="23"/>
+          <w:shd w:val="clear" w:color="auto" w:fill="FFFFFF"/>
+        </w:rPr>
+        <w:t>-</w:t>
+      </w:r>
+      <w:r>
+        <w:rPr>
+          <w:rFonts w:ascii="Arial" w:hAnsi="Arial" w:cs="Arial"/>
+          <w:color w:val="242729"/>
+          <w:sz w:val="23"/>
+          <w:szCs w:val="23"/>
+          <w:shd w:val="clear" w:color="auto" w:fill="FFFFFF"/>
+        </w:rPr>
+        <w:t>képes videókártya</w:t>
+      </w:r>
+    </w:p>
+    <w:p>
+      <w:pPr>
+        <w:pStyle w:val="Cmsor3"/>
+      </w:pPr>
+      <w:bookmarkStart w:id="7" w:name="_Toc468912804"/>
+      <w:r>
+        <w:t>Androidon</w:t>
+      </w:r>
+      <w:bookmarkEnd w:id="7"/>
+    </w:p>
+    <w:p>
+      <w:pPr>
+        <w:pStyle w:val="MyLista"/>
+      </w:pPr>
+      <w:r>
+        <w:t>Android 4.0.3</w:t>
+      </w:r>
+    </w:p>
+    <w:p>
+      <w:pPr>
+        <w:pStyle w:val="MyLista"/>
+      </w:pPr>
+      <w:r>
+        <w:t>OpenGL ES 2.0</w:t>
+      </w:r>
+    </w:p>
+    <w:p>
+      <w:pPr>
+        <w:pStyle w:val="Cmsor2"/>
+      </w:pPr>
+      <w:bookmarkStart w:id="8" w:name="_Toc468912805"/>
+      <w:r>
+        <w:t>A program futtatása</w:t>
+      </w:r>
+      <w:bookmarkEnd w:id="8"/>
+    </w:p>
+    <w:p>
+      <w:pPr>
+        <w:pStyle w:val="Cmsor2"/>
+      </w:pPr>
+      <w:bookmarkStart w:id="9" w:name="_Toc468912806"/>
+      <w:r>
+        <w:t>A program használata</w:t>
+      </w:r>
+      <w:bookmarkEnd w:id="9"/>
+    </w:p>
+    <w:p>
+      <w:pPr>
+        <w:ind w:firstLine="0"/>
+      </w:pPr>
+      <w:r>
+        <w:t xml:space="preserve">A </w:t>
+      </w:r>
+      <w:r>
+        <w:t>program</w:t>
+      </w:r>
+      <w:r>
+        <w:t xml:space="preserve"> indulásakor rövid töltés és töltési képernyő után a főmenü fogad. Itt két lehetőségünk van, a „Play” gombra kattintva indíthatjuk el a játékot, a „Quit” gombbal pedig kiléphetünk a programból.</w:t>
+      </w:r>
+    </w:p>
+    <w:p>
+      <w:r>
+        <w:t>A játék indulásakor Ragnar leesik az égből az egyik platformra, már ekkor irányítható. A cél: elérni a pálya túlsó oldalán lévő csillagot</w:t>
+      </w:r>
+      <w:r>
+        <w:t>.</w:t>
+      </w:r>
       <w:r>
         <w:t xml:space="preserve"> </w:t>
       </w:r>
       <w:r>
+        <w:t>A képerny</w:t>
+      </w:r>
+      <w:r>
+        <w:t>n</w:t>
+      </w:r>
+      <w:r>
+        <w:t xml:space="preserve">ő a pályán és a karaktereken kívül egyéb információkat láthatunk, mint például a játékos fennmaradó </w:t>
+      </w:r>
+      <w:r>
+        <w:lastRenderedPageBreak/>
+        <w:t>élete. Ez az ún. „Heads-up Display”</w:t>
+      </w:r>
+      <w:r>
+        <w:t>, röviden HUD</w:t>
+      </w:r>
+      <w:r>
+        <w:t>.</w:t>
+      </w:r>
+      <w:r>
+        <w:t xml:space="preserve"> A képernyő tehát</w:t>
+      </w:r>
+      <w:r>
+        <w:t xml:space="preserve"> két</w:t>
+      </w:r>
+      <w:r>
+        <w:t xml:space="preserve"> fő részből áll: a játéktérbő és a HUD</w:t>
+      </w:r>
+      <w:r>
+        <w:t>ból.</w:t>
+      </w:r>
+      <w:r>
+        <w:t xml:space="preserve"> </w:t>
+      </w:r>
+      <w:r>
+        <w:t>Androidon láthatók az irányításhoz szükséges gombok és a virtuális joystick is</w:t>
+      </w:r>
+      <w:r>
+        <w:t>. A játék szüneteltethető, ekkor a „Pause” menü jelenik meg.</w:t>
+      </w:r>
+      <w:r>
+        <w:t xml:space="preserve"> Innen kiléphetünk</w:t>
+      </w:r>
+      <w:r>
+        <w:t xml:space="preserve"> a játékból, vagy folytathatjuk azt.</w:t>
+      </w:r>
+    </w:p>
+    <w:p>
+      <w:pPr>
+        <w:pStyle w:val="Cmsor3"/>
+      </w:pPr>
+      <w:bookmarkStart w:id="10" w:name="_Toc468912807"/>
+      <w:r>
+        <w:t>A játéktér</w:t>
+      </w:r>
+      <w:r>
+        <w:t>.</w:t>
+      </w:r>
+      <w:bookmarkEnd w:id="10"/>
+      <w:r>
+        <w:t xml:space="preserve"> </w:t>
+      </w:r>
+    </w:p>
+    <w:p>
+      <w:pPr>
+        <w:ind w:firstLine="0"/>
+      </w:pPr>
+      <w:r>
+        <w:t>A platformok</w:t>
+      </w:r>
+      <w:r>
+        <w:t>on lehet jobbra-</w:t>
+      </w:r>
+      <w:r>
+        <w:t>balra közlekedni</w:t>
+      </w:r>
+      <w:r>
+        <w:t xml:space="preserve">, ugrálni. A </w:t>
+      </w:r>
+      <w:r>
+        <w:t>kamera követi a játékost, így mindig Ragnar közvetlen környezete látható. A pálya alján helyenként víz található, ha ebbe beleesünk, az azonnali halállal jár és véget ér a játék.</w:t>
+      </w:r>
+      <w:r>
+        <w:t xml:space="preserve"> </w:t>
+      </w:r>
+    </w:p>
+    <w:p>
+      <w:r>
+        <w:t>A platformok</w:t>
+      </w:r>
+      <w:r>
+        <w:t>on</w:t>
+      </w:r>
+      <w:r>
+        <w:t xml:space="preserve"> ellenségek járőröznek</w:t>
+      </w:r>
+      <w:r>
+        <w:t xml:space="preserve">. </w:t>
+      </w:r>
+      <w:r>
+        <w:t>A sárga szakállas, kék ruhás karakter a játékos, a többiek ellenfelek.</w:t>
+      </w:r>
+      <w:r>
+        <w:t xml:space="preserve"> Ha egy </w:t>
+      </w:r>
+      <w:r>
+        <w:t>ellenfél</w:t>
+      </w:r>
+      <w:r>
+        <w:t xml:space="preserve"> közelébe érünk, az elkezd </w:t>
+      </w:r>
+      <w:r>
+        <w:t>Ragnar felé</w:t>
+      </w:r>
+      <w:r>
+        <w:t xml:space="preserve"> mozogni, és ha elég közel ér, megtámadja a játékost. Ragnar három kardcsapást kibír, az ellenségeknek viszont egy is elég.</w:t>
+      </w:r>
+    </w:p>
+    <w:p>
+      <w:r>
+        <w:t>Minden mozdulat, a mozgás, ugrás, támadás esetén Ragnar kincse fogy: arany pénzérm</w:t>
+      </w:r>
+      <w:r>
+        <w:t>ék potyognak a poggyászából, ezért minden lépés megfontolandó!</w:t>
+      </w:r>
+    </w:p>
+    <w:p>
+      <w:pPr>
+        <w:pStyle w:val="Cmsor3"/>
+      </w:pPr>
+      <w:bookmarkStart w:id="11" w:name="_Toc468912808"/>
+      <w:r>
+        <w:t>A HUD</w:t>
+      </w:r>
+      <w:bookmarkEnd w:id="11"/>
+    </w:p>
+    <w:p>
+      <w:pPr>
+        <w:ind w:firstLine="0"/>
+      </w:pPr>
+      <w:r>
+        <w:t>A bal felső sarokban egy gyémánt ikon mellett láthatjuk a maradék kincsünket: ebből mindig egyet veszítünk, amikor a játéktéren is látható, hogy elgurul egy pénzérme.</w:t>
+      </w:r>
+    </w:p>
+    <w:p>
+      <w:r>
+        <w:t>A jobb felső sarokban látható a maradék élet: annyi szív ikon, ahány élete még maradt a játékosnak, ami</w:t>
+      </w:r>
+      <w:r>
+        <w:t xml:space="preserve"> kezdetben három.</w:t>
+      </w:r>
+    </w:p>
+    <w:p>
+      <w:pPr>
+        <w:pStyle w:val="Cmsor3"/>
+      </w:pPr>
+      <w:bookmarkStart w:id="12" w:name="_Toc468912809"/>
+      <w:r>
+        <w:t>Irányítás</w:t>
+      </w:r>
+      <w:bookmarkEnd w:id="12"/>
+    </w:p>
+    <w:p>
+      <w:pPr>
+        <w:ind w:firstLine="0"/>
+      </w:pPr>
+      <w:r>
+        <w:t>Az irányítás PC-n és Androidon különböző, a platform sajátosságai miatt.</w:t>
+      </w:r>
+    </w:p>
+    <w:p>
+      <w:pPr>
+        <w:ind w:firstLine="0"/>
+      </w:pPr>
+      <w:r>
+        <w:t xml:space="preserve">Androidon a karaktert a képernyőn megjelenő gombokkal és joystickkal lehet irányítani, a </w:t>
+      </w:r>
+      <w:r>
+        <w:t>játékot szünetelt</w:t>
+      </w:r>
+      <w:r>
+        <w:t>etni és a „Pause” menüt is egy ilyen gombbal lehet elérni. PC-n az írányításhoz a billentyűzet használható.</w:t>
+      </w:r>
+    </w:p>
+    <w:p>
+      <w:pPr>
+        <w:pStyle w:val="Cmsor3"/>
+      </w:pPr>
+      <w:bookmarkStart w:id="13" w:name="_Toc468912810"/>
+      <w:r>
+        <w:t>Irányítás PC-n</w:t>
+      </w:r>
+      <w:bookmarkEnd w:id="13"/>
+    </w:p>
+    <w:p>
+      <w:pPr>
+        <w:ind w:firstLine="0"/>
+      </w:pPr>
+      <w:r>
+        <w:t>A játékos karakter a következő billentyűkkel irányítató:</w:t>
+      </w:r>
+    </w:p>
+    <w:p>
+      <w:pPr>
+        <w:pStyle w:val="MyLista"/>
+      </w:pPr>
+      <w:r>
+        <w:rPr>
+          <w:b/>
+        </w:rPr>
+        <w:t>„A”</w:t>
+      </w:r>
+      <w:r>
+        <w:t xml:space="preserve"> mozgás balra</w:t>
+      </w:r>
+    </w:p>
+    <w:p>
+      <w:pPr>
+        <w:pStyle w:val="MyLista"/>
+      </w:pPr>
+      <w:r>
+        <w:rPr>
+          <w:b/>
+        </w:rPr>
+        <w:t xml:space="preserve">„D” </w:t>
+      </w:r>
+      <w:r>
+        <w:t>mozgás</w:t>
+      </w:r>
+      <w:r>
+        <w:rPr>
+          <w:b/>
+        </w:rPr>
+        <w:t xml:space="preserve"> </w:t>
+      </w:r>
+      <w:r>
+        <w:t>jobbra</w:t>
+      </w:r>
+    </w:p>
+    <w:p>
+      <w:pPr>
+        <w:pStyle w:val="MyLista"/>
+      </w:pPr>
+      <w:r>
+        <w:rPr>
+          <w:b/>
+        </w:rPr>
+        <w:t xml:space="preserve">„W” </w:t>
+      </w:r>
+      <w:r>
+        <w:t>ugrásh</w:t>
+      </w:r>
+    </w:p>
+    <w:p>
+      <w:pPr>
+        <w:pStyle w:val="MyLista"/>
+      </w:pPr>
+      <w:r>
+        <w:rPr>
+          <w:b/>
+        </w:rPr>
+        <w:t xml:space="preserve">„H” </w:t>
+      </w:r>
+      <w:r>
+        <w:t>támadás</w:t>
+      </w:r>
+    </w:p>
+    <w:p>
+      <w:pPr>
+        <w:ind w:firstLine="0"/>
+      </w:pPr>
+      <w:r>
+        <w:lastRenderedPageBreak/>
+        <w:t xml:space="preserve">A „Pause” menü az </w:t>
+      </w:r>
+      <w:r>
+        <w:rPr>
+          <w:b/>
+        </w:rPr>
+        <w:t>„ESC”</w:t>
+      </w:r>
+      <w:r>
+        <w:t xml:space="preserve"> billentyűvel hozható elő</w:t>
+      </w:r>
+    </w:p>
+    <w:p>
+      <w:pPr>
+        <w:pStyle w:val="Cmsor3"/>
+      </w:pPr>
+      <w:bookmarkStart w:id="14" w:name="_Toc468912811"/>
+      <w:r>
+        <w:t>Irányítás Androidon</w:t>
+      </w:r>
+      <w:bookmarkEnd w:id="14"/>
+    </w:p>
+    <w:p>
+      <w:pPr>
+        <w:ind w:firstLine="0"/>
+      </w:pPr>
+      <w:r>
+        <w:t xml:space="preserve">A karakter jobbra és balra mozgatható a virtuális joystcikkal, ami a bal alsó sarokban található. A jobb alsó sarokban </w:t>
+      </w:r>
+      <w:r>
+        <w:t xml:space="preserve">lévő </w:t>
+      </w:r>
+      <w:r>
+        <w:t xml:space="preserve">kard ikonnal </w:t>
+      </w:r>
+      <w:r>
+        <w:t>jelzett</w:t>
+      </w:r>
+      <w:r>
+        <w:t xml:space="preserve"> gombbal támadni, a nyíl ikonos gombbal pedig ugrani lehet.</w:t>
+      </w:r>
+    </w:p>
+    <w:p>
+      <w:pPr>
+        <w:ind w:firstLine="0"/>
+      </w:pPr>
+      <w:r>
+        <w:t>A „Pause” menü az alul középen található, négyszögletes gombbal jeleníthető meg.</w:t>
+      </w:r>
+    </w:p>
+    <w:p>
+      <w:pPr>
+        <w:pStyle w:val="Cmsor3"/>
+      </w:pPr>
+      <w:bookmarkStart w:id="15" w:name="_Toc468912812"/>
+      <w:r>
+        <w:t>A játék vége</w:t>
+      </w:r>
+      <w:bookmarkEnd w:id="15"/>
+    </w:p>
+    <w:p>
+      <w:pPr>
+        <w:ind w:firstLine="0"/>
+      </w:pPr>
+      <w:r>
+        <w:t>A játéknak kétféleképpen lehet vége: a játékos meghal (beleesik a vízbe, vagy legyőzi az egyik ellenfél), vagy eléri a csillagot és nyer.</w:t>
+      </w:r>
+    </w:p>
+    <w:p>
+      <w:pPr>
+        <w:ind w:firstLine="0"/>
+      </w:pPr>
+      <w:r>
+        <w:t>Előbbi esetben a „Game Over” képernyő, utóbbiban pedig a „You won” képernyő jelenik. Mindkét ese</w:t>
+      </w:r>
+      <w:r>
+        <w:t>tben visszatérhetünk a főmenübe „Main Menu” gombra kattintva.</w:t>
+      </w:r>
+    </w:p>
+    <w:p/>
+    <w:p>
+      <w:r>
         <w:br w:type="page"/>
       </w:r>
     </w:p>
@@ -1048,91 +2601,439 @@
       <w:pPr>
         <w:pStyle w:val="Cmsor1"/>
       </w:pPr>
-      <w:bookmarkStart w:id="5" w:name="_Toc454909017"/>
-      <w:bookmarkStart w:id="6" w:name="_Toc454908768"/>
-      <w:bookmarkStart w:id="7" w:name="_Toc458000727"/>
+      <w:bookmarkStart w:id="16" w:name="_Toc454909017"/>
+      <w:bookmarkStart w:id="17" w:name="_Toc454908768"/>
+      <w:bookmarkStart w:id="18" w:name="_Toc468912813"/>
       <w:r>
         <w:lastRenderedPageBreak/>
         <w:t>Fejlesztői dokumentáció</w:t>
       </w:r>
-      <w:bookmarkEnd w:id="5"/>
-      <w:bookmarkEnd w:id="7"/>
+      <w:bookmarkEnd w:id="16"/>
+      <w:bookmarkEnd w:id="18"/>
     </w:p>
     <w:p>
       <w:pPr>
         <w:pStyle w:val="Cmsor2"/>
       </w:pPr>
-      <w:bookmarkStart w:id="8" w:name="_Toc454909018"/>
-      <w:bookmarkStart w:id="9" w:name="_Toc458000728"/>
-      <w:r>
-        <w:t>A fejlesztői környezet</w:t>
-      </w:r>
-      <w:bookmarkEnd w:id="6"/>
-      <w:bookmarkEnd w:id="8"/>
-      <w:bookmarkEnd w:id="9"/>
-    </w:p>
-    <w:p>
-      <w:r>
-        <w:t>A já</w:t>
-      </w:r>
-      <w:r>
-        <w:t>ték Java nyelven, a libGDX keretrendszer segítségével készül, az Android Studio integrált fejlesztői környezetben, Gradle használatával.</w:t>
-      </w:r>
-    </w:p>
-    <w:p>
-      <w:r>
-        <w:t>Az animációk a Spriter xml-alapú animációs programmal készülnek, a pályákat pedig a Tiled általános célú, 2D, csempe alapú pályaszerkesztővel készítem.</w:t>
-      </w:r>
-    </w:p>
-    <w:p>
-      <w:r>
-        <w:t>A Spriter animációk libGDX játékban való lejátszásá</w:t>
-      </w:r>
-      <w:r>
-        <w:t>ra</w:t>
-      </w:r>
-      <w:r>
-        <w:t xml:space="preserve"> a Spriter közösség egy tagja, </w:t>
-      </w:r>
-      <w:r>
-        <w:t>TrixtOr</w:t>
-      </w:r>
-      <w:r>
-        <w:t xml:space="preserve"> által készített Spriter implementációt használom.</w:t>
-      </w:r>
-      <w:sdt>
-        <w:sdtPr>
-          <w:id w:val="-2131469706"/>
-          <w:citation/>
-        </w:sdtPr>
-        <w:sdtEndPr/>
-        <w:sdtContent>
-          <w:r>
-            <w:fldChar w:fldCharType="begin"/>
-          </w:r>
-          <w:r>
-            <w:instrText xml:space="preserve">CITATION Bra15 \l 1038 </w:instrText>
-          </w:r>
-          <w:r>
-            <w:fldChar w:fldCharType="separate"/>
-          </w:r>
-          <w:r>
-            <w:rPr>
-              <w:noProof/>
-            </w:rPr>
-            <w:t xml:space="preserve"> (1)</w:t>
-          </w:r>
-          <w:r>
-            <w:fldChar w:fldCharType="end"/>
-          </w:r>
-        </w:sdtContent>
-      </w:sdt>
+      <w:bookmarkStart w:id="19" w:name="_Toc468912814"/>
+      <w:r>
+        <w:t xml:space="preserve">A </w:t>
+      </w:r>
+      <w:r>
+        <w:t>megvalósítandó</w:t>
+      </w:r>
+      <w:r>
+        <w:t xml:space="preserve"> feladat</w:t>
+      </w:r>
+      <w:bookmarkEnd w:id="19"/>
+    </w:p>
+    <w:p>
+      <w:pPr>
+        <w:ind w:firstLine="0"/>
+      </w:pPr>
+      <w:r>
+        <w:t>A megvalósítandó program egy 2D oldalnézetes platform játék.</w:t>
+      </w:r>
+      <w:r>
+        <w:t xml:space="preserve"> Rendelkezik egy főmenüvel, ahonnan elindítható a játék. A játékmenet szüneteltethető</w:t>
+      </w:r>
+      <w:r>
+        <w:t xml:space="preserve"> és a „Pause” menüből visszajuthatunk a főmenübe. A játék végén a „Game Over” vagy „You Won” menűből szintén visszajuthatunk a főmenübe.</w:t>
+      </w:r>
+      <w:r>
+        <w:t xml:space="preserve"> A navigációt gombok segítik.</w:t>
+      </w:r>
+    </w:p>
+    <w:p>
+      <w:pPr>
+        <w:ind w:firstLine="0"/>
+      </w:pPr>
+      <w:r>
+        <w:tab/>
+        <w:t>A játék egy 2d, csempékből és dekorációbál álló pályán játszódik. A csempék alkotta platformokon a karakterek mozoghatnak. A háttérelemek parallax mozgással a 3D illúzióját keltik.</w:t>
+      </w:r>
+    </w:p>
+    <w:p>
+      <w:pPr>
+        <w:ind w:firstLine="0"/>
+      </w:pPr>
+      <w:r>
+        <w:tab/>
+        <w:t xml:space="preserve">A játékos egy platform játék esetén elvárható fizikával rendelkezik: tud jobbra-balra mozogni, ugrani és esni, viszont nem tud felborulni, pattogni, vagy csúszni, és nem „ragad” a falhoz. </w:t>
+      </w:r>
+      <w:r>
+        <w:t xml:space="preserve">Mozgás vagy támadás esetén kincset veszít, ami </w:t>
+      </w:r>
+      <w:r>
+        <w:t>viszont valós fizika szerint mozog: esik, pattog és gurul.</w:t>
+      </w:r>
+    </w:p>
+    <w:p>
+      <w:pPr>
+        <w:ind w:firstLine="0"/>
+      </w:pPr>
+      <w:r>
+        <w:tab/>
+        <w:t>Az ellenfelek jobbra-balra járőröznek a kezdeti pozíciójuk egy sugarában. Ha a játékos a sugáron belülre kerül,</w:t>
+      </w:r>
+      <w:r>
+        <w:t xml:space="preserve"> az ellenfél</w:t>
+      </w:r>
+      <w:r>
+        <w:t xml:space="preserve"> elindul felé, majd ha elég közel érnek, megtámadja. A játékos szintén meg tudj</w:t>
+      </w:r>
+      <w:r>
+        <w:t>a</w:t>
+      </w:r>
+      <w:r>
+        <w:t xml:space="preserve"> támadni az ellenfeleket, és legyőzhetik egymást.</w:t>
+      </w:r>
+    </w:p>
+    <w:p>
+      <w:pPr>
+        <w:ind w:firstLine="0"/>
+      </w:pPr>
+      <w:r>
+        <w:tab/>
+        <w:t>A játékos meghal, ha az élete elfogy: ha a vízbe esik, az összes életét elveszíti, ha pedig egy ellenfél eltalálja, egyet veszít.</w:t>
+      </w:r>
+    </w:p>
+    <w:p>
+      <w:pPr>
+        <w:ind w:firstLine="0"/>
+      </w:pPr>
+      <w:r>
+        <w:tab/>
+        <w:t xml:space="preserve">A játékos élete és kincse legyen </w:t>
+      </w:r>
+      <w:r>
+        <w:t>szá</w:t>
+      </w:r>
+      <w:r>
+        <w:t xml:space="preserve">mon tartható egy Heads-up Display </w:t>
+      </w:r>
+      <w:r>
+        <w:t xml:space="preserve">(HUD) </w:t>
+      </w:r>
+      <w:r>
+        <w:t>segítségével</w:t>
+      </w:r>
+      <w:r>
+        <w:t xml:space="preserve">. </w:t>
+      </w:r>
+    </w:p>
+    <w:p>
+      <w:pPr>
+        <w:ind w:firstLine="0"/>
+      </w:pPr>
+      <w:r>
+        <w:tab/>
+        <w:t>Az irányítás PC-n billentyűzettel, Androidon pedig a HUD-on megjel</w:t>
+      </w:r>
+      <w:r>
+        <w:t>enő gombokkal és joystickkel történik.</w:t>
+      </w:r>
+    </w:p>
+    <w:p>
+      <w:pPr>
+        <w:pStyle w:val="Cmsor2"/>
+      </w:pPr>
+      <w:bookmarkStart w:id="20" w:name="_Toc468912815"/>
+      <w:r>
+        <w:t>A megvalósítás eszközei</w:t>
+      </w:r>
+      <w:bookmarkEnd w:id="20"/>
+    </w:p>
+    <w:p>
+      <w:pPr>
+        <w:pStyle w:val="Cmsor3"/>
+      </w:pPr>
+      <w:bookmarkStart w:id="21" w:name="_Toc468912816"/>
+      <w:r>
+        <w:t>Lehetőségek</w:t>
+      </w:r>
+      <w:bookmarkEnd w:id="21"/>
+    </w:p>
+    <w:p>
+      <w:pPr>
+        <w:ind w:firstLine="0"/>
+      </w:pPr>
+      <w:r>
+        <w:t>A dolgozat írásakor több lehetőség is rendelkezésre állt játékfejlesztés</w:t>
+      </w:r>
+      <w:r>
+        <w:t>hez használható programozási nyelvek és technológiák</w:t>
+      </w:r>
+      <w:r>
+        <w:t xml:space="preserve"> tekintetében, ezek három csoportba sorolhatók:</w:t>
+      </w:r>
+    </w:p>
+    <w:p>
+      <w:pPr>
+        <w:pStyle w:val="MyLista"/>
+      </w:pPr>
+      <w:r>
+        <w:t xml:space="preserve">saját </w:t>
+      </w:r>
+      <w:r>
+        <w:t xml:space="preserve">játékmotor </w:t>
+      </w:r>
+      <w:r>
+        <w:t>készítése</w:t>
+      </w:r>
+    </w:p>
+    <w:p>
+      <w:pPr>
+        <w:pStyle w:val="MyLista"/>
+      </w:pPr>
+      <w:r>
+        <w:t>keretrendszer használata</w:t>
+      </w:r>
+    </w:p>
+    <w:p>
+      <w:pPr>
+        <w:pStyle w:val="MyLista"/>
+      </w:pPr>
+      <w:r>
+        <w:t xml:space="preserve">3rd party </w:t>
+      </w:r>
+      <w:r>
+        <w:t>játékmotor alkalmazása</w:t>
+      </w:r>
+    </w:p>
+    <w:p>
+      <w:pPr>
+        <w:ind w:firstLine="0"/>
+      </w:pPr>
+      <w:r>
+        <w:lastRenderedPageBreak/>
+        <w:t xml:space="preserve">Ezek közül a középső opciót választottam, mivel a </w:t>
+      </w:r>
+      <w:r>
+        <w:t xml:space="preserve">saját </w:t>
+      </w:r>
+      <w:r>
+        <w:t>játék</w:t>
+      </w:r>
+      <w:r>
+        <w:t>motor fejlesztése önálló téma, 3rd party alkalmazása pedig a dolgozat témájához túl absztrakt, és sok elem már implementálva van.</w:t>
+      </w:r>
+    </w:p>
+    <w:p>
+      <w:pPr>
+        <w:ind w:firstLine="0"/>
+      </w:pPr>
+      <w:r>
+        <w:tab/>
+        <w:t>Szrencsére játékfejlesztő keretrendszerekből is nagy a választék, szinte minden népszerű programozás</w:t>
+      </w:r>
+      <w:r>
+        <w:t>i</w:t>
+      </w:r>
+      <w:r>
+        <w:t xml:space="preserve"> nyelvhez találunk megoldást</w:t>
+      </w:r>
+      <w:r>
+        <w:t>.</w:t>
+      </w:r>
+      <w:r>
+        <w:t xml:space="preserve"> Ilyenek </w:t>
+      </w:r>
+      <w:r>
+        <w:t>a teljesség igénye nélkül</w:t>
+      </w:r>
+      <w:r>
+        <w:t>:</w:t>
+      </w:r>
+    </w:p>
+    <w:p>
+      <w:pPr>
+        <w:pStyle w:val="MyLista"/>
+      </w:pPr>
+      <w:r>
+        <w:t>MonoGame, C#</w:t>
+      </w:r>
+    </w:p>
+    <w:p>
+      <w:pPr>
+        <w:pStyle w:val="MyLista"/>
+      </w:pPr>
+      <w:r>
+        <w:t>Löve, Lua</w:t>
+      </w:r>
+    </w:p>
+    <w:p>
+      <w:pPr>
+        <w:pStyle w:val="MyLista"/>
+      </w:pPr>
+      <w:r>
+        <w:t>Cocos2d-x</w:t>
+      </w:r>
+      <w:r>
+        <w:t>, C++</w:t>
+      </w:r>
+    </w:p>
+    <w:p>
+      <w:pPr>
+        <w:pStyle w:val="MyLista"/>
+      </w:pPr>
+      <w:r>
+        <w:t>libGDX, Java</w:t>
+      </w:r>
+    </w:p>
+    <w:p>
+      <w:pPr>
+        <w:ind w:firstLine="0"/>
+      </w:pPr>
+      <w:r>
+        <w:t xml:space="preserve">A választásom a libGDX-re esett, </w:t>
+      </w:r>
+      <w:r>
+        <w:t>a minőségi és teljes dokumentáció, és a nagy méretű, segítőkész közösség miatt.</w:t>
+      </w:r>
+    </w:p>
+    <w:p>
+      <w:pPr>
+        <w:pStyle w:val="Cmsor3"/>
+      </w:pPr>
+      <w:bookmarkStart w:id="22" w:name="_Toc468912817"/>
+      <w:r>
+        <w:t>libGDX</w:t>
+      </w:r>
+      <w:bookmarkEnd w:id="22"/>
+    </w:p>
+    <w:p>
+      <w:pPr>
+        <w:ind w:firstLine="0"/>
+      </w:pPr>
+      <w:r>
+        <w:t>A játék Java nyelven, a libGDX keretrendszer segítségével készül</w:t>
+      </w:r>
+      <w:r>
+        <w:t>. A libGDX egy nyílt forráskódú, cross-platform játékfejlesztő keretrendszer Java nyelven. Segítségével 2D és 3D játékok készíthetők, absztrakcióinak köszönhetően mentesít az alacsony szintű kód írásától (pl. OpenGL), és számtalan platformra kiadható az elkészült termék.</w:t>
+      </w:r>
+    </w:p>
+    <w:p>
+      <w:pPr>
+        <w:ind w:firstLine="0"/>
+      </w:pPr>
+      <w:r>
+        <w:t>A</w:t>
+      </w:r>
+      <w:r>
+        <w:t xml:space="preserve"> jó</w:t>
+      </w:r>
+      <w:r>
+        <w:t xml:space="preserve"> teljesítményt az OpenGL ES alapú megjelenítés, és Garbage Collectort minimálisan használó gazdag API </w:t>
+      </w:r>
+      <w:r>
+        <w:t>biztosítja.</w:t>
+      </w:r>
+    </w:p>
+    <w:p>
+      <w:pPr>
+        <w:pStyle w:val="Cmsor3"/>
+      </w:pPr>
+      <w:bookmarkStart w:id="23" w:name="_Toc468912818"/>
+      <w:r>
+        <w:t>Animáció – Spriter</w:t>
+      </w:r>
+      <w:bookmarkEnd w:id="23"/>
+    </w:p>
+    <w:p>
+      <w:pPr>
+        <w:ind w:firstLine="0"/>
+      </w:pPr>
+      <w:r>
+        <w:t>A karakterek mozgásához, tevékenységeinek megjelenítéséhez csont alapú animációkat használtam. Ezek lényege, hogy a szerkesztőprogramban a behúzott képek alá egy csontvázat állítunk, és a karaktert a csontok mozgatásával, forgatásával animáljuk. A csontok szülő-gyerek kapcsolatban állhatnak – ha a szülő mozog, a gyerekeit is magával viszi. Minden cson</w:t>
+      </w:r>
+      <w:r>
+        <w:t>t</w:t>
+      </w:r>
+      <w:r>
+        <w:t>hoz beállít</w:t>
+      </w:r>
+      <w:r>
+        <w:t>h</w:t>
+      </w:r>
+      <w:r>
+        <w:t>atunk egy, vagy több, a karaktert alkotó képet, amit mozgat.</w:t>
+      </w:r>
+    </w:p>
+    <w:p>
+      <w:pPr>
+        <w:ind w:firstLine="0"/>
+      </w:pPr>
+      <w:r>
+        <w:tab/>
+        <w:t>A csont alapú animáció előnye a hagyományoshoz képest, hogy gyorsabban lehet látványos eredményt elérni, és minden képből csak egy példány</w:t>
+      </w:r>
+      <w:r>
+        <w:t>t</w:t>
+      </w:r>
+      <w:r>
+        <w:t xml:space="preserve"> kell tárolni, </w:t>
+      </w:r>
+      <w:r>
+        <w:t>mivel</w:t>
+      </w:r>
+      <w:r>
+        <w:t xml:space="preserve"> az animációt a csontok időponthoz kötött koordinátái és elforgatási szögei </w:t>
+      </w:r>
+      <w:r>
+        <w:t>határozzak</w:t>
+      </w:r>
+      <w:r>
+        <w:t xml:space="preserve"> meg.</w:t>
+      </w:r>
+    </w:p>
+    <w:p>
+      <w:pPr>
+        <w:ind w:firstLine="0"/>
+      </w:pPr>
+      <w:r>
+        <w:tab/>
+        <w:t>Az animációk létrehozásához, szerkesztéséhez a Spriter</w:t>
+      </w:r>
+      <w:r>
+        <w:t xml:space="preserve"> </w:t>
+      </w:r>
+      <w:r>
+        <w:t>animációs szoftver</w:t>
+      </w:r>
+      <w:r>
+        <w:t>t használtam. A létrejött animációk a felhasznált képekből</w:t>
+      </w:r>
+      <w:r>
+        <w:t xml:space="preserve"> és egy .scml kiterjesztésű fájlból állnak</w:t>
+      </w:r>
+      <w:r>
+        <w:t xml:space="preserve"> – utóbbi tárolja az animáció adatait.</w:t>
+      </w:r>
+    </w:p>
+    <w:p>
+      <w:pPr>
+        <w:ind w:firstLine="0"/>
+      </w:pPr>
+      <w:r>
+        <w:lastRenderedPageBreak/>
+        <w:tab/>
+        <w:t xml:space="preserve">A libGDX nem támogatja az .scml fájlok beolvasását, ezért a közösség egy tagja, trixt0r által készített implementációt alkalmaztam, amit </w:t>
+      </w:r>
+      <w:r>
+        <w:t>kiegészítettem</w:t>
+      </w:r>
+      <w:r>
+        <w:t>.</w:t>
+      </w:r>
+      <w:r>
+        <w:t xml:space="preserve"> </w:t>
+      </w:r>
       <w:sdt>
         <w:sdtPr>
           <w:id w:val="-1031030970"/>
           <w:citation/>
         </w:sdtPr>
-        <w:sdtEndPr/>
         <w:sdtContent>
           <w:r>
             <w:fldChar w:fldCharType="begin"/>
@@ -1147,7 +3048,7 @@
             <w:rPr>
               <w:noProof/>
             </w:rPr>
-            <w:t xml:space="preserve"> (2)</w:t>
+            <w:t>(1)</w:t>
           </w:r>
           <w:r>
             <w:fldChar w:fldCharType="end"/>
@@ -1156,90 +3057,183 @@
       </w:sdt>
     </w:p>
     <w:p>
-      <w:r>
-        <w:t xml:space="preserve">A környezet </w:t>
-      </w:r>
-      <w:r>
-        <w:t>következő</w:t>
-      </w:r>
-      <w:r>
-        <w:t>, részletesebb leírás</w:t>
-      </w:r>
-      <w:r>
-        <w:t>á</w:t>
-      </w:r>
-      <w:r>
-        <w:t xml:space="preserve">ban szereplő beállítások és menük a </w:t>
-      </w:r>
-      <w:r>
-        <w:t>dolgozat írása</w:t>
-      </w:r>
-      <w:r>
-        <w:t xml:space="preserve"> idejében</w:t>
-      </w:r>
-      <w:r>
-        <w:t xml:space="preserve"> érvényesek,</w:t>
-      </w:r>
-      <w:r>
-        <w:t xml:space="preserve"> és a jövőben változhatnak.</w:t>
-      </w:r>
-    </w:p>
-    <w:p>
       <w:pPr>
         <w:pStyle w:val="Cmsor3"/>
       </w:pPr>
-      <w:bookmarkStart w:id="10" w:name="_Toc454908769"/>
-      <w:bookmarkStart w:id="11" w:name="_Toc454909019"/>
-      <w:bookmarkStart w:id="12" w:name="_Toc458000729"/>
+      <w:bookmarkStart w:id="24" w:name="_Toc468912819"/>
+      <w:r>
+        <w:t>Pályaszerkesztés – Tiled</w:t>
+      </w:r>
+      <w:bookmarkEnd w:id="24"/>
+    </w:p>
+    <w:p>
+      <w:pPr>
+        <w:ind w:firstLine="0"/>
+      </w:pPr>
+      <w:r>
+        <w:t>A játék</w:t>
+      </w:r>
+      <w:r>
+        <w:t>ban</w:t>
+      </w:r>
+      <w:r>
+        <w:t xml:space="preserve"> csempealapú, ortografikus</w:t>
+      </w:r>
+      <w:r>
+        <w:t xml:space="preserve"> pályán játszhatunk, ami a platform csempéken kívül háttér- és dekorációs elemeket </w:t>
+      </w:r>
+      <w:r>
+        <w:t>is tartalmaz, továbba a Box2d</w:t>
+      </w:r>
+      <w:r>
+        <w:t xml:space="preserve"> fizika</w:t>
+      </w:r>
+      <w:r>
+        <w:t>i motor</w:t>
+      </w:r>
+      <w:r>
+        <w:t xml:space="preserve"> által használt poligonokat, és a játékos illetve ellenfelek kezdő pozícióját is tartalmazza.</w:t>
+      </w:r>
+    </w:p>
+    <w:p>
+      <w:pPr>
+        <w:ind w:firstLine="0"/>
+      </w:pPr>
+      <w:r>
+        <w:tab/>
+        <w:t>Ilyen pályát a Tiled általános célú, csempe alapú 2D pályaszerkesztő programmal készítettem</w:t>
+      </w:r>
+      <w:r>
+        <w:t xml:space="preserve">. </w:t>
+      </w:r>
+      <w:r>
+        <w:t xml:space="preserve">Egy Tiled pályában egy csempéhez egy előre megadott méretű kép, és tetszőleges mennyiségű tulajdonság tartozik. </w:t>
+      </w:r>
+      <w:r>
+        <w:t>A grafikus szerkesztőprogramokhoz hasonlóan rétegek hozhatók létre a különböző pályaelemek elválasztására, amik három különböző típusúak lehetnek: Tile layer, Object layer és Image layer.</w:t>
+      </w:r>
+      <w:r>
+        <w:t xml:space="preserve"> A Tile layereken helyezhetjük el a csempéket, az Object layeren pedig mi</w:t>
+      </w:r>
+      <w:r>
+        <w:t>nden mást: poligonokat, képeket, amiket tulajdonságokkal ruházhatunk fel, hogy felhasználjuk a játék futásakor.</w:t>
+      </w:r>
+      <w:r>
+        <w:t xml:space="preserve"> Az Image layerben egy képet </w:t>
+      </w:r>
+      <w:r>
+        <w:t>lehet tárolni.</w:t>
+      </w:r>
+    </w:p>
+    <w:p>
+      <w:pPr>
+        <w:ind w:firstLine="708"/>
+      </w:pPr>
+      <w:r>
+        <w:t>Az elkészült pálya egy .tmx kiterjesztésű xml fájlba kerül mentésre, és tömörítést is használhatunk.</w:t>
+      </w:r>
+      <w:r>
+        <w:t xml:space="preserve"> A Tiled pályák betöltését és kirajzolását támogatja a libGDX, ezért ezt az API-t használtam.</w:t>
+      </w:r>
+    </w:p>
+    <w:p>
+      <w:pPr>
+        <w:ind w:firstLine="0"/>
+        <w:rPr>
+          <w:b/>
+        </w:rPr>
+      </w:pPr>
+      <w:r>
+        <w:rPr>
+          <w:b/>
+        </w:rPr>
+        <w:t>Részletes lerírás kell-e, és ha igen, hova tegyem?</w:t>
+      </w:r>
+    </w:p>
+    <w:p>
+      <w:pPr>
+        <w:ind w:firstLine="0"/>
+        <w:rPr>
+          <w:b/>
+        </w:rPr>
+      </w:pPr>
+      <w:r>
+        <w:rPr>
+          <w:b/>
+        </w:rPr>
+        <w:t>Audio, font kell-e?</w:t>
+      </w:r>
+    </w:p>
+    <w:p>
+      <w:pPr>
+        <w:pStyle w:val="Cmsor3"/>
+      </w:pPr>
+      <w:bookmarkStart w:id="25" w:name="_Toc468912820"/>
+      <w:r>
+        <w:t>Fizika – Box2d</w:t>
+      </w:r>
+      <w:bookmarkEnd w:id="25"/>
+    </w:p>
+    <w:p>
+      <w:pPr>
+        <w:ind w:firstLine="0"/>
+      </w:pPr>
+      <w:r>
+        <w:t>Bár a játékos és az ellenfelek saját, egyszerűsített és a célra specializált fizikával rendelkeznek, a hulló, guruló, pattogó kincsek mozgásához a Box2d fizikai motort használtam, ami kiegészítésként elérhető a libGDX keretein belül.</w:t>
+      </w:r>
+    </w:p>
+    <w:p>
+      <w:pPr>
+        <w:ind w:firstLine="0"/>
+      </w:pPr>
+      <w:r>
+        <w:tab/>
+        <w:t>Segítségével valós fizikai paraméterekkel rendelkező testek definiálhatók poligonok segítségével – megadható a világ gravitációja, a testeket alkotó alkatrészek sűrűsége, rugalmassága.</w:t>
+      </w:r>
+    </w:p>
+    <w:p>
+      <w:pPr>
+        <w:pStyle w:val="Cmsor3"/>
+      </w:pPr>
+      <w:bookmarkStart w:id="26" w:name="_Toc454908769"/>
+      <w:bookmarkStart w:id="27" w:name="_Toc454909019"/>
+      <w:bookmarkStart w:id="28" w:name="_Toc468912821"/>
+      <w:bookmarkEnd w:id="17"/>
       <w:r>
         <w:t>Projektgenerálás</w:t>
       </w:r>
-      <w:bookmarkEnd w:id="10"/>
-      <w:bookmarkEnd w:id="11"/>
-      <w:bookmarkEnd w:id="12"/>
-    </w:p>
-    <w:p>
-      <w:r>
-        <w:t>A projekt létrehozására a libGDX weboldaláról letölthető</w:t>
-      </w:r>
-      <w:r>
-        <w:t xml:space="preserve"> </w:t>
-      </w:r>
-      <w:sdt>
-        <w:sdtPr>
-          <w:id w:val="-1353799193"/>
-          <w:citation/>
-        </w:sdtPr>
-        <w:sdtEndPr/>
-        <w:sdtContent>
-          <w:r>
-            <w:fldChar w:fldCharType="begin"/>
-          </w:r>
-          <w:r>
-            <w:instrText xml:space="preserve">CITATION htt16 \y  \l 1038 </w:instrText>
-          </w:r>
-          <w:r>
-            <w:fldChar w:fldCharType="separate"/>
-          </w:r>
-          <w:r>
-            <w:rPr>
-              <w:noProof/>
-            </w:rPr>
-            <w:t>(3)</w:t>
-          </w:r>
-          <w:r>
-            <w:fldChar w:fldCharType="end"/>
-          </w:r>
-        </w:sdtContent>
-      </w:sdt>
-      <w:r>
-        <w:t xml:space="preserve"> </w:t>
+      <w:bookmarkEnd w:id="26"/>
+      <w:bookmarkEnd w:id="27"/>
+      <w:bookmarkEnd w:id="28"/>
+    </w:p>
+    <w:p>
+      <w:pPr>
+        <w:ind w:firstLine="0"/>
+      </w:pPr>
+      <w:r>
+        <w:t xml:space="preserve">A projekt létrehozására a libGDX </w:t>
       </w:r>
       <w:r>
         <w:t>projektgeneráló</w:t>
       </w:r>
       <w:r>
-        <w:t xml:space="preserve"> eszköz használható. Az eszközben megadható a projekt neve, a csomag, a főosztály neve, a célkönyvtár, valamint be kell állítani az Android SDK helyét. </w:t>
+        <w:t xml:space="preserve"> eszköz</w:t>
+      </w:r>
+      <w:r>
+        <w:t>t</w:t>
+      </w:r>
+      <w:r>
+        <w:t xml:space="preserve"> használ</w:t>
+      </w:r>
+      <w:r>
+        <w:t>tam</w:t>
+      </w:r>
+      <w:r>
+        <w:t xml:space="preserve">. Az eszközben megadható a projekt neve, a csomag, a főosztály neve, a célkönyvtár, valamint be kell </w:t>
+      </w:r>
+      <w:r>
+        <w:lastRenderedPageBreak/>
+        <w:t xml:space="preserve">állítani az Android SDK helyét. </w:t>
       </w:r>
       <w:r>
         <w:t>Kiválaszthatók</w:t>
@@ -1265,769 +3259,47 @@
         <w:t>nak eredménye egy Gradle projekt</w:t>
       </w:r>
       <w:r>
-        <w:t>, amelyben a különböző platformok, valamint a közös kód (core) külön Gradle modulokba kerülnek. Ezen kívül az Android projekteknél megszokott fájlok is létrejönnek, mint a Gradle wrapper fájlok, és  a .gitignore.</w:t>
-      </w:r>
+        <w:t xml:space="preserve">, amelyben a különböző platformok, valamint a közös kód (core) külön Gradle modulokba </w:t>
+      </w:r>
+      <w:r>
+        <w:t>kerülnek</w:t>
+      </w:r>
+      <w:r>
+        <w:t>.</w:t>
+      </w:r>
+    </w:p>
+    <w:p>
+      <w:pPr>
+        <w:pStyle w:val="Cmsor2"/>
+      </w:pPr>
+      <w:r>
+        <w:t>Megvalósítási terv</w:t>
+      </w:r>
+      <w:bookmarkStart w:id="29" w:name="_GoBack"/>
+      <w:bookmarkEnd w:id="29"/>
     </w:p>
     <w:p>
       <w:pPr>
         <w:pStyle w:val="Cmsor3"/>
-      </w:pPr>
-      <w:bookmarkStart w:id="13" w:name="_Toc458000730"/>
-      <w:r>
-        <w:rPr>
-          <w:noProof/>
-          <w:lang w:eastAsia="hu-HU"/>
-        </w:rPr>
-        <w:lastRenderedPageBreak/>
-        <mc:AlternateContent>
-          <mc:Choice Requires="wps">
-            <w:drawing>
-              <wp:anchor distT="0" distB="0" distL="114300" distR="114300" simplePos="0" relativeHeight="251660288" behindDoc="0" locked="0" layoutInCell="1" allowOverlap="1" wp14:anchorId="514CF0D7" wp14:editId="0FC03A3B">
-                <wp:simplePos x="0" y="0"/>
-                <wp:positionH relativeFrom="margin">
-                  <wp:align>center</wp:align>
-                </wp:positionH>
-                <wp:positionV relativeFrom="paragraph">
-                  <wp:posOffset>3823970</wp:posOffset>
-                </wp:positionV>
-                <wp:extent cx="2609850" cy="635"/>
-                <wp:effectExtent l="0" t="0" r="0" b="3810"/>
-                <wp:wrapTopAndBottom/>
-                <wp:docPr id="2" name="Szövegdoboz 2"/>
-                <wp:cNvGraphicFramePr/>
-                <a:graphic xmlns:a="http://schemas.openxmlformats.org/drawingml/2006/main">
-                  <a:graphicData uri="http://schemas.microsoft.com/office/word/2010/wordprocessingShape">
-                    <wps:wsp>
-                      <wps:cNvSpPr txBox="1"/>
-                      <wps:spPr>
-                        <a:xfrm>
-                          <a:off x="0" y="0"/>
-                          <a:ext cx="2609850" cy="635"/>
-                        </a:xfrm>
-                        <a:prstGeom prst="rect">
-                          <a:avLst/>
-                        </a:prstGeom>
-                        <a:solidFill>
-                          <a:prstClr val="white"/>
-                        </a:solidFill>
-                        <a:ln>
-                          <a:noFill/>
-                        </a:ln>
-                      </wps:spPr>
-                      <wps:txbx>
-                        <w:txbxContent>
-                          <w:p>
-                            <w:pPr>
-                              <w:rPr>
-                                <w:noProof/>
-                              </w:rPr>
-                            </w:pPr>
-                            <w:r>
-                              <w:rPr>
-                                <w:noProof/>
-                              </w:rPr>
-                              <w:fldChar w:fldCharType="begin"/>
-                            </w:r>
-                            <w:r>
-                              <w:rPr>
-                                <w:noProof/>
-                              </w:rPr>
-                              <w:instrText xml:space="preserve"> STYLEREF 1 \s </w:instrText>
-                            </w:r>
-                            <w:r>
-                              <w:rPr>
-                                <w:noProof/>
-                              </w:rPr>
-                              <w:fldChar w:fldCharType="separate"/>
-                            </w:r>
-                            <w:r>
-                              <w:rPr>
-                                <w:noProof/>
-                              </w:rPr>
-                              <w:t>3</w:t>
-                            </w:r>
-                            <w:r>
-                              <w:rPr>
-                                <w:noProof/>
-                              </w:rPr>
-                              <w:fldChar w:fldCharType="end"/>
-                            </w:r>
-                            <w:r>
-                              <w:rPr>
-                                <w:noProof/>
-                              </w:rPr>
-                              <w:t>.</w:t>
-                            </w:r>
-                            <w:r>
-                              <w:rPr>
-                                <w:noProof/>
-                              </w:rPr>
-                              <w:fldChar w:fldCharType="begin"/>
-                            </w:r>
-                            <w:r>
-                              <w:rPr>
-                                <w:noProof/>
-                              </w:rPr>
-                              <w:instrText xml:space="preserve"> SEQ ábra \* ARABIC \s 1 </w:instrText>
-                            </w:r>
-                            <w:r>
-                              <w:rPr>
-                                <w:noProof/>
-                              </w:rPr>
-                              <w:fldChar w:fldCharType="separate"/>
-                            </w:r>
-                            <w:r>
-                              <w:rPr>
-                                <w:noProof/>
-                              </w:rPr>
-                              <w:t>1</w:t>
-                            </w:r>
-                            <w:r>
-                              <w:rPr>
-                                <w:noProof/>
-                              </w:rPr>
-                              <w:fldChar w:fldCharType="end"/>
-                            </w:r>
-                            <w:r>
-                              <w:t>. ábra</w:t>
-                            </w:r>
-                            <w:r>
-                              <w:t>.</w:t>
-                            </w:r>
-                            <w:r>
-                              <w:t xml:space="preserve"> libGDX projektgeneráló eszköz</w:t>
-                            </w:r>
-                          </w:p>
-                        </w:txbxContent>
-                      </wps:txbx>
-                      <wps:bodyPr rot="0" spcFirstLastPara="0" vertOverflow="overflow" horzOverflow="overflow" vert="horz" wrap="square" lIns="0" tIns="0" rIns="0" bIns="0" numCol="1" spcCol="0" rtlCol="0" fromWordArt="0" anchor="t" anchorCtr="0" forceAA="0" compatLnSpc="1">
-                        <a:prstTxWarp prst="textNoShape">
-                          <a:avLst/>
-                        </a:prstTxWarp>
-                        <a:spAutoFit/>
-                      </wps:bodyPr>
-                    </wps:wsp>
-                  </a:graphicData>
-                </a:graphic>
-                <wp14:sizeRelH relativeFrom="margin">
-                  <wp14:pctWidth>0</wp14:pctWidth>
-                </wp14:sizeRelH>
-                <wp14:sizeRelV relativeFrom="margin">
-                  <wp14:pctHeight>0</wp14:pctHeight>
-                </wp14:sizeRelV>
-              </wp:anchor>
-            </w:drawing>
-          </mc:Choice>
-          <mc:Fallback>
-            <w:pict>
-              <v:shapetype w14:anchorId="514CF0D7" id="_x0000_t202" coordsize="21600,21600" o:spt="202" path="m,l,21600r21600,l21600,xe">
-                <v:stroke joinstyle="miter"/>
-                <v:path gradientshapeok="t" o:connecttype="rect"/>
-              </v:shapetype>
-              <v:shape id="Szövegdoboz 2" o:spid="_x0000_s1026" type="#_x0000_t202" style="position:absolute;left:0;text-align:left;margin-left:0;margin-top:301.1pt;width:205.5pt;height:.05pt;z-index:251660288;visibility:visible;mso-wrap-style:square;mso-width-percent:0;mso-height-percent:0;mso-wrap-distance-left:9pt;mso-wrap-distance-top:0;mso-wrap-distance-right:9pt;mso-wrap-distance-bottom:0;mso-position-horizontal:center;mso-position-horizontal-relative:margin;mso-position-vertical:absolute;mso-position-vertical-relative:text;mso-width-percent:0;mso-height-percent:0;mso-width-relative:margin;mso-height-relative:margin;v-text-anchor:top" o:gfxdata="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" stroked="f">
-                <v:textbox style="mso-fit-shape-to-text:t" inset="0,0,0,0">
-                  <w:txbxContent>
-                    <w:p>
-                      <w:pPr>
-                        <w:rPr>
-                          <w:noProof/>
-                        </w:rPr>
-                      </w:pPr>
-                      <w:r>
-                        <w:rPr>
-                          <w:noProof/>
-                        </w:rPr>
-                        <w:fldChar w:fldCharType="begin"/>
-                      </w:r>
-                      <w:r>
-                        <w:rPr>
-                          <w:noProof/>
-                        </w:rPr>
-                        <w:instrText xml:space="preserve"> STYLEREF 1 \s </w:instrText>
-                      </w:r>
-                      <w:r>
-                        <w:rPr>
-                          <w:noProof/>
-                        </w:rPr>
-                        <w:fldChar w:fldCharType="separate"/>
-                      </w:r>
-                      <w:r>
-                        <w:rPr>
-                          <w:noProof/>
-                        </w:rPr>
-                        <w:t>3</w:t>
-                      </w:r>
-                      <w:r>
-                        <w:rPr>
-                          <w:noProof/>
-                        </w:rPr>
-                        <w:fldChar w:fldCharType="end"/>
-                      </w:r>
-                      <w:r>
-                        <w:rPr>
-                          <w:noProof/>
-                        </w:rPr>
-                        <w:t>.</w:t>
-                      </w:r>
-                      <w:r>
-                        <w:rPr>
-                          <w:noProof/>
-                        </w:rPr>
-                        <w:fldChar w:fldCharType="begin"/>
-                      </w:r>
-                      <w:r>
-                        <w:rPr>
-                          <w:noProof/>
-                        </w:rPr>
-                        <w:instrText xml:space="preserve"> SEQ ábra \* ARABIC \s 1 </w:instrText>
-                      </w:r>
-                      <w:r>
-                        <w:rPr>
-                          <w:noProof/>
-                        </w:rPr>
-                        <w:fldChar w:fldCharType="separate"/>
-                      </w:r>
-                      <w:r>
-                        <w:rPr>
-                          <w:noProof/>
-                        </w:rPr>
-                        <w:t>1</w:t>
-                      </w:r>
-                      <w:r>
-                        <w:rPr>
-                          <w:noProof/>
-                        </w:rPr>
-                        <w:fldChar w:fldCharType="end"/>
-                      </w:r>
-                      <w:r>
-                        <w:t>. ábra</w:t>
-                      </w:r>
-                      <w:r>
-                        <w:t>.</w:t>
-                      </w:r>
-                      <w:r>
-                        <w:t xml:space="preserve"> libGDX projektgeneráló eszköz</w:t>
-                      </w:r>
-                    </w:p>
-                  </w:txbxContent>
-                </v:textbox>
-                <w10:wrap type="topAndBottom" anchorx="margin"/>
-              </v:shape>
-            </w:pict>
-          </mc:Fallback>
-        </mc:AlternateContent>
-      </w:r>
-      <w:r>
-        <w:rPr>
-          <w:noProof/>
-          <w:lang w:eastAsia="hu-HU"/>
-        </w:rPr>
-        <w:drawing>
-          <wp:anchor distT="0" distB="0" distL="114300" distR="114300" simplePos="0" relativeHeight="251658240" behindDoc="1" locked="0" layoutInCell="1" allowOverlap="1" wp14:anchorId="5C869FE8" wp14:editId="33B16325">
-            <wp:simplePos x="0" y="0"/>
-            <wp:positionH relativeFrom="margin">
-              <wp:align>center</wp:align>
-            </wp:positionH>
-            <wp:positionV relativeFrom="paragraph">
-              <wp:posOffset>0</wp:posOffset>
-            </wp:positionV>
-            <wp:extent cx="4229100" cy="3799840"/>
-            <wp:effectExtent l="0" t="0" r="0" b="0"/>
-            <wp:wrapTopAndBottom/>
-            <wp:docPr id="1" name="Kép 1"/>
-            <wp:cNvGraphicFramePr>
-              <a:graphicFrameLocks xmlns:a="http://schemas.openxmlformats.org/drawingml/2006/main" noChangeAspect="1"/>
-            </wp:cNvGraphicFramePr>
-            <a:graphic xmlns:a="http://schemas.openxmlformats.org/drawingml/2006/main">
-              <a:graphicData uri="http://schemas.openxmlformats.org/drawingml/2006/picture">
-                <pic:pic xmlns:pic="http://schemas.openxmlformats.org/drawingml/2006/picture">
-                  <pic:nvPicPr>
-                    <pic:cNvPr id="1" name="libGDX_tool.png"/>
-                    <pic:cNvPicPr/>
-                  </pic:nvPicPr>
-                  <pic:blipFill>
-                    <a:blip r:embed="rId9">
-                      <a:extLst>
-                        <a:ext uri="{28A0092B-C50C-407E-A947-70E740481C1C}">
-                          <a14:useLocalDpi xmlns:a14="http://schemas.microsoft.com/office/drawing/2010/main" val="0"/>
-                        </a:ext>
-                      </a:extLst>
-                    </a:blip>
-                    <a:stretch>
-                      <a:fillRect/>
-                    </a:stretch>
-                  </pic:blipFill>
-                  <pic:spPr>
-                    <a:xfrm>
-                      <a:off x="0" y="0"/>
-                      <a:ext cx="4229100" cy="3799840"/>
-                    </a:xfrm>
-                    <a:prstGeom prst="rect">
-                      <a:avLst/>
-                    </a:prstGeom>
-                  </pic:spPr>
-                </pic:pic>
-              </a:graphicData>
-            </a:graphic>
-            <wp14:sizeRelH relativeFrom="margin">
-              <wp14:pctWidth>0</wp14:pctWidth>
-            </wp14:sizeRelH>
-            <wp14:sizeRelV relativeFrom="margin">
-              <wp14:pctHeight>0</wp14:pctHeight>
-            </wp14:sizeRelV>
-          </wp:anchor>
-        </w:drawing>
-      </w:r>
-      <w:r>
-        <w:t>Android Studio</w:t>
-      </w:r>
-      <w:r>
-        <w:t>, JDK, Android SDK</w:t>
-      </w:r>
-      <w:bookmarkEnd w:id="13"/>
-    </w:p>
-    <w:p>
-      <w:r>
-        <w:t>A projektgeneráló</w:t>
-      </w:r>
-      <w:r>
-        <w:t xml:space="preserve"> eszköz</w:t>
-      </w:r>
-      <w:r>
-        <w:t xml:space="preserve"> által létreho</w:t>
-      </w:r>
-      <w:r>
-        <w:t>zott projektet Android Studioba az „Import project (Eclipse ADT, Gradle, etc.)” paranccsal lehet importálni.</w:t>
-      </w:r>
-    </w:p>
-    <w:p>
-      <w:pPr>
-        <w:rPr>
-          <w:rFonts w:ascii="Consolas" w:hAnsi="Consolas"/>
-          <w:color w:val="000000"/>
-        </w:rPr>
-      </w:pPr>
-      <w:r>
-        <w:t>A Java 8 ugyan támogatott az Android API Level 24-ben, korábbi verziók célzásához azonban a Java 7 kompatibilitást jelölni kell a Gradle fájlokban</w:t>
-      </w:r>
-      <w:r>
-        <w:t xml:space="preserve"> (az android és trixt0r) modulokban).</w:t>
-      </w:r>
-    </w:p>
-    <w:p>
-      <w:pPr>
-        <w:pStyle w:val="Cmsor3"/>
-      </w:pPr>
-      <w:bookmarkStart w:id="14" w:name="_Toc458000731"/>
-      <w:r>
-        <w:t>PC build konfiguráció</w:t>
-      </w:r>
-      <w:bookmarkEnd w:id="14"/>
-    </w:p>
-    <w:p>
-      <w:r>
-        <w:t>A projekt importálását követően csak egy build konfiguráció</w:t>
-      </w:r>
-      <w:r>
-        <w:t xml:space="preserve"> érhető el: </w:t>
-      </w:r>
-      <w:r>
-        <w:t>„</w:t>
-      </w:r>
-      <w:r>
-        <w:t>a</w:t>
-      </w:r>
-      <w:r>
-        <w:t>ndroid</w:t>
-      </w:r>
-      <w:r>
-        <w:t>”</w:t>
-      </w:r>
-      <w:r>
-        <w:t>, amivel egy Android szimulátoron vagy csatlakoztatott eszközön lehet futtatni a játékot.</w:t>
-      </w:r>
-      <w:r>
-        <w:t xml:space="preserve"> Ezért létre kell hozni egy build konfigurációt, amivel PC-n is futtatható a program.</w:t>
-      </w:r>
-      <w:r>
-        <w:t xml:space="preserve"> Ehhez az „Edit Configurations…” menüben adjunk hozzá egy „Application” típusú konfigurációt, a következő </w:t>
-      </w:r>
-      <w:r>
-        <w:t>beállításokkal</w:t>
-      </w:r>
-      <w:r>
-        <w:t>:</w:t>
-      </w:r>
-    </w:p>
-    <w:p>
-      <w:pPr>
-        <w:pStyle w:val="Listaszerbekezds"/>
         <w:numPr>
           <w:ilvl w:val="0"/>
-          <w:numId w:val="4"/>
+          <w:numId w:val="0"/>
         </w:numPr>
       </w:pPr>
-      <w:r>
-        <w:t>Name: pc</w:t>
-      </w:r>
-    </w:p>
-    <w:p>
-      <w:pPr>
-        <w:pStyle w:val="Listaszerbekezds"/>
-        <w:numPr>
-          <w:ilvl w:val="0"/>
-          <w:numId w:val="4"/>
-        </w:numPr>
-      </w:pPr>
-      <w:r>
-        <w:t xml:space="preserve">Main class: a </w:t>
-      </w:r>
-      <w:r>
-        <w:t>„</w:t>
-      </w:r>
-      <w:r>
-        <w:t>desktop</w:t>
-      </w:r>
-      <w:r>
-        <w:t>”</w:t>
-      </w:r>
-      <w:r>
-        <w:t xml:space="preserve"> modul főosztálya</w:t>
-      </w:r>
-    </w:p>
-    <w:p>
-      <w:pPr>
-        <w:pStyle w:val="Listaszerbekezds"/>
-        <w:numPr>
-          <w:ilvl w:val="0"/>
-          <w:numId w:val="4"/>
-        </w:numPr>
-      </w:pPr>
-      <w:r>
-        <w:t>Working directory: az „android” modul „assets” könyvtára</w:t>
-      </w:r>
-    </w:p>
-    <w:p>
-      <w:pPr>
-        <w:pStyle w:val="Listaszerbekezds"/>
-        <w:numPr>
-          <w:ilvl w:val="0"/>
-          <w:numId w:val="4"/>
-        </w:numPr>
-      </w:pPr>
-      <w:r>
-        <w:t>Use classpath of module: a „desktop” modul kiválasztása</w:t>
-      </w:r>
-    </w:p>
-    <w:p>
-      <w:pPr>
-        <w:pStyle w:val="Cmsor3"/>
-      </w:pPr>
-      <w:bookmarkStart w:id="15" w:name="_Toc458000732"/>
-      <w:r>
-        <w:lastRenderedPageBreak/>
-        <w:t>Külső könyvtár hozzáadása</w:t>
-      </w:r>
-      <w:bookmarkEnd w:id="15"/>
-    </w:p>
-    <w:p>
-      <w:r>
-        <w:t>Külső könyvtárat, mint a libGDX Spriter implementációt, hozzáadhatunk a projekthez a „File/New/New Module…” menüben, a „Java Library” opciót választva. Így a függőség egy új modulként jelenik meg a projektben.</w:t>
-      </w:r>
-      <w:r>
-        <w:t xml:space="preserve"> Ezután be kell másolni a modulba a .java fájlokat.</w:t>
-      </w:r>
-    </w:p>
-    <w:p>
-      <w:pPr>
-        <w:pStyle w:val="Cmsor2"/>
-      </w:pPr>
-      <w:bookmarkStart w:id="16" w:name="_Toc458000733"/>
-      <w:r>
-        <w:t>A projekt mappa tartalma</w:t>
-      </w:r>
-      <w:bookmarkEnd w:id="16"/>
-    </w:p>
-    <w:p>
-      <w:r>
-        <w:t>A projekt létrehozását és beállítását követően a mappa tartalma a következő:</w:t>
-      </w:r>
-    </w:p>
-    <w:p>
-      <w:pPr>
-        <w:pStyle w:val="Cmsor3"/>
-      </w:pPr>
-      <w:bookmarkStart w:id="17" w:name="_Toc458000734"/>
-      <w:r>
-        <w:t>doc mappa</w:t>
-      </w:r>
-      <w:bookmarkEnd w:id="17"/>
-    </w:p>
-    <w:p>
-      <w:r>
-        <w:t xml:space="preserve">A dokumentációt és a hozzá tartozó </w:t>
-      </w:r>
-      <w:r>
-        <w:t>fájlokat</w:t>
-      </w:r>
-      <w:r>
-        <w:t xml:space="preserve"> tartalmazza.</w:t>
-      </w:r>
-    </w:p>
-    <w:p>
-      <w:pPr>
-        <w:pStyle w:val="Cmsor3"/>
-      </w:pPr>
-      <w:bookmarkStart w:id="18" w:name="_Toc458000735"/>
-      <w:r>
-        <w:t>Gradle modul mappák</w:t>
-      </w:r>
-      <w:bookmarkEnd w:id="18"/>
-    </w:p>
-    <w:p>
-      <w:r>
-        <w:t>Minden platformhoz tartozó Gradle modul</w:t>
-      </w:r>
-      <w:r>
-        <w:t xml:space="preserve"> saját könyvtárat kap, ezen kívül külön modult képez a core, azaz a közös, platformfüggetlen </w:t>
-      </w:r>
-      <w:r>
-        <w:t>kód.</w:t>
-      </w:r>
-      <w:r>
-        <w:t xml:space="preserve"> </w:t>
-      </w:r>
-    </w:p>
-    <w:p>
-      <w:r>
-        <w:t xml:space="preserve">A modul mappákban platformfüggő állományok, </w:t>
-      </w:r>
-      <w:r>
-        <w:t>IDE</w:t>
-      </w:r>
-      <w:r>
-        <w:t xml:space="preserve"> és Gradle</w:t>
-      </w:r>
-      <w:r>
-        <w:t xml:space="preserve"> fájlok,</w:t>
-      </w:r>
-      <w:r>
-        <w:t xml:space="preserve"> build könyvtárak,</w:t>
-      </w:r>
-      <w:r>
-        <w:t xml:space="preserve"> </w:t>
-      </w:r>
-      <w:r>
-        <w:t>illetve kiegészítő könyvtárak is megtalálhatók</w:t>
-      </w:r>
-      <w:r>
-        <w:t xml:space="preserve"> a forrá</w:t>
-      </w:r>
-      <w:r>
-        <w:t>skódon kívül („src”</w:t>
-      </w:r>
-      <w:r>
-        <w:t>).</w:t>
-      </w:r>
-    </w:p>
-    <w:p>
-      <w:pPr>
-        <w:pStyle w:val="Cmsor4"/>
-      </w:pPr>
-      <w:r>
-        <w:t>core</w:t>
-      </w:r>
-      <w:r>
-        <w:t xml:space="preserve"> modul</w:t>
-      </w:r>
-    </w:p>
-    <w:p>
-      <w:r>
-        <w:t>A core</w:t>
-      </w:r>
-      <w:r>
-        <w:t xml:space="preserve"> modulban a</w:t>
-      </w:r>
-      <w:r>
-        <w:t xml:space="preserve"> nyers erőforrások</w:t>
-      </w:r>
-      <w:r>
-        <w:t>at találjuk az „assets_raw” mappában.</w:t>
-      </w:r>
-      <w:r>
-        <w:t xml:space="preserve"> </w:t>
-      </w:r>
-      <w:r>
-        <w:t>Továbbá e</w:t>
-      </w:r>
-      <w:r>
-        <w:t>bben a modulban van a játék</w:t>
-      </w:r>
-      <w:r>
-        <w:t xml:space="preserve"> forráskódjának</w:t>
-      </w:r>
-      <w:r>
-        <w:t xml:space="preserve"> legnagyobb része.</w:t>
-      </w:r>
-    </w:p>
-    <w:p>
-      <w:pPr>
-        <w:pStyle w:val="Cmsor4"/>
-      </w:pPr>
-      <w:r>
-        <w:t>a</w:t>
-      </w:r>
-      <w:r>
-        <w:t>ndroid</w:t>
-      </w:r>
-      <w:r>
-        <w:t xml:space="preserve"> modul</w:t>
-      </w:r>
-    </w:p>
-    <w:p>
-      <w:pPr>
-        <w:pStyle w:val="Listaszerbekezds"/>
-        <w:numPr>
-          <w:ilvl w:val="0"/>
-          <w:numId w:val="5"/>
-        </w:numPr>
-      </w:pPr>
-      <w:r>
-        <w:t xml:space="preserve">libs: </w:t>
-      </w:r>
-      <w:r>
-        <w:t xml:space="preserve">natív </w:t>
-      </w:r>
-      <w:r>
-        <w:t>függőségek</w:t>
-      </w:r>
-      <w:r>
-        <w:t>.</w:t>
-      </w:r>
-    </w:p>
-    <w:p>
-      <w:pPr>
-        <w:pStyle w:val="Listaszerbekezds"/>
-        <w:numPr>
-          <w:ilvl w:val="0"/>
-          <w:numId w:val="5"/>
-        </w:numPr>
-      </w:pPr>
-      <w:r>
-        <w:t>res:</w:t>
-      </w:r>
-      <w:r>
-        <w:t xml:space="preserve"> </w:t>
-      </w:r>
-      <w:r>
-        <w:t>az Androidnál megszokott funkcióval rendelkezik, jelen esetben a játék ikonját tartalmazza, különböző felbontásokban</w:t>
-      </w:r>
-      <w:r>
-        <w:t>.</w:t>
-      </w:r>
-    </w:p>
-    <w:p>
-      <w:pPr>
-        <w:pStyle w:val="Listaszerbekezds"/>
-        <w:numPr>
-          <w:ilvl w:val="0"/>
-          <w:numId w:val="5"/>
-        </w:numPr>
-      </w:pPr>
-      <w:r>
-        <w:t>assets</w:t>
-      </w:r>
-      <w:r>
-        <w:t>:</w:t>
-      </w:r>
-      <w:r>
-        <w:t xml:space="preserve"> a játék</w:t>
-      </w:r>
-      <w:r>
-        <w:t>h</w:t>
-      </w:r>
-      <w:r>
-        <w:t>oz szükséges erőforrások (képek, animációk stb.) találhatók</w:t>
-      </w:r>
-      <w:r>
-        <w:t xml:space="preserve"> itt</w:t>
-      </w:r>
-      <w:r>
-        <w:t>.</w:t>
-      </w:r>
-      <w:r>
-        <w:t xml:space="preserve"> Minden platform ebből a köny</w:t>
-      </w:r>
-      <w:r>
-        <w:t>vtárból éri el az erőforrásokat.</w:t>
-      </w:r>
-    </w:p>
-    <w:p>
-      <w:pPr>
-        <w:pStyle w:val="Listaszerbekezds"/>
-        <w:numPr>
-          <w:ilvl w:val="0"/>
-          <w:numId w:val="5"/>
-        </w:numPr>
-      </w:pPr>
-      <w:r>
-        <w:t>AndroidManifest.xml</w:t>
-      </w:r>
-      <w:r>
-        <w:t>:</w:t>
-      </w:r>
-      <w:r>
-        <w:t xml:space="preserve"> Android konfigurációs fájl</w:t>
-      </w:r>
-      <w:r>
-        <w:t>.</w:t>
-      </w:r>
-    </w:p>
-    <w:p>
-      <w:pPr>
-        <w:pStyle w:val="Listaszerbekezds"/>
-        <w:numPr>
-          <w:ilvl w:val="0"/>
-          <w:numId w:val="5"/>
-        </w:numPr>
-      </w:pPr>
-      <w:r>
-        <w:t>ic_launcher-web.png</w:t>
-      </w:r>
-      <w:r>
-        <w:t>:</w:t>
-      </w:r>
-      <w:r>
-        <w:t xml:space="preserve"> a Google Play Store-ban használt ikon.</w:t>
-      </w:r>
-    </w:p>
-    <w:p>
-      <w:pPr>
-        <w:pStyle w:val="Listaszerbekezds"/>
-        <w:numPr>
-          <w:ilvl w:val="0"/>
-          <w:numId w:val="5"/>
-        </w:numPr>
-      </w:pPr>
-      <w:r>
-        <w:t>proguard-project.txt</w:t>
-      </w:r>
-      <w:r>
-        <w:t>:</w:t>
-      </w:r>
-      <w:r>
-        <w:t xml:space="preserve"> az Androidnál használt ProGuard optimalizációs beállításokat tartalmazza.</w:t>
-      </w:r>
-    </w:p>
-    <w:p/>
+    </w:p>
+    <w:p>
+      <w:pPr>
+        <w:ind w:firstLine="0"/>
+      </w:pPr>
+    </w:p>
     <w:p>
       <w:r>
         <w:br w:type="page"/>
       </w:r>
     </w:p>
-    <w:bookmarkStart w:id="19" w:name="_Toc458000736" w:displacedByCustomXml="next"/>
-    <w:bookmarkStart w:id="20" w:name="_Toc454908770" w:displacedByCustomXml="next"/>
-    <w:bookmarkStart w:id="21" w:name="_Toc454909020" w:displacedByCustomXml="next"/>
+    <w:bookmarkStart w:id="30" w:name="_Toc468912822" w:displacedByCustomXml="next"/>
+    <w:bookmarkStart w:id="31" w:name="_Toc454909020" w:displacedByCustomXml="next"/>
+    <w:bookmarkStart w:id="32" w:name="_Toc454908770" w:displacedByCustomXml="next"/>
     <w:sdt>
       <w:sdtPr>
         <w:rPr>
@@ -2051,9 +3323,9 @@
           <w:r>
             <w:t>Irodalomjegyzék</w:t>
           </w:r>
-          <w:bookmarkEnd w:id="21"/>
-          <w:bookmarkEnd w:id="20"/>
-          <w:bookmarkEnd w:id="19"/>
+          <w:bookmarkEnd w:id="32"/>
+          <w:bookmarkEnd w:id="31"/>
+          <w:bookmarkEnd w:id="30"/>
         </w:p>
         <w:sdt>
           <w:sdtPr>
@@ -2084,48 +3356,6 @@
                   <w:noProof/>
                 </w:rPr>
                 <w:t xml:space="preserve">1. </w:t>
-              </w:r>
-              <w:r>
-                <w:rPr>
-                  <w:b/>
-                  <w:bCs/>
-                  <w:noProof/>
-                </w:rPr>
-                <w:t>BrashMonkey.</w:t>
-              </w:r>
-              <w:r>
-                <w:rPr>
-                  <w:noProof/>
-                </w:rPr>
-                <w:t xml:space="preserve"> Spriter API’s | Spriter from BrashMonkey. </w:t>
-              </w:r>
-              <w:r>
-                <w:rPr>
-                  <w:i/>
-                  <w:iCs/>
-                  <w:noProof/>
-                </w:rPr>
-                <w:t xml:space="preserve">Spriter. </w:t>
-              </w:r>
-              <w:r>
-                <w:rPr>
-                  <w:noProof/>
-                </w:rPr>
-                <w:t>[Online] BrashMonkey LLC, 2015. [Hivatkozva: 2016. 06. 09.] https://brashmonkey.com/spriter-api/.</w:t>
-              </w:r>
-            </w:p>
-            <w:p>
-              <w:pPr>
-                <w:pStyle w:val="Irodalomjegyzk"/>
-                <w:rPr>
-                  <w:noProof/>
-                </w:rPr>
-              </w:pPr>
-              <w:r>
-                <w:rPr>
-                  <w:noProof/>
-                </w:rPr>
-                <w:t xml:space="preserve">2. </w:t>
               </w:r>
               <w:r>
                 <w:rPr>
@@ -2165,42 +3395,6 @@
               </w:pPr>
               <w:r>
                 <w:rPr>
-                  <w:noProof/>
-                </w:rPr>
-                <w:t xml:space="preserve">3. </w:t>
-              </w:r>
-              <w:r>
-                <w:rPr>
-                  <w:b/>
-                  <w:bCs/>
-                  <w:noProof/>
-                </w:rPr>
-                <w:t>Zechner, Mario.</w:t>
-              </w:r>
-              <w:r>
-                <w:rPr>
-                  <w:noProof/>
-                </w:rPr>
-                <w:t xml:space="preserve"> libgdx. </w:t>
-              </w:r>
-              <w:r>
-                <w:rPr>
-                  <w:i/>
-                  <w:iCs/>
-                  <w:noProof/>
-                </w:rPr>
-                <w:t xml:space="preserve">libgdx. </w:t>
-              </w:r>
-              <w:r>
-                <w:rPr>
-                  <w:noProof/>
-                </w:rPr>
-                <w:t>[Online] [Hivatkozva: 2016. 06. 28.] https://libgdx.badlogicgames.com/download.html.</w:t>
-              </w:r>
-            </w:p>
-            <w:p>
-              <w:r>
-                <w:rPr>
                   <w:b/>
                   <w:bCs/>
                 </w:rPr>
@@ -2218,7 +3412,7 @@
       </w:pPr>
     </w:p>
     <w:sectPr>
-      <w:footerReference w:type="default" r:id="rId10"/>
+      <w:footerReference w:type="default" r:id="rId9"/>
       <w:pgSz w:w="11906" w:h="16838" w:code="9"/>
       <w:pgMar w:top="1418" w:right="1418" w:bottom="1418" w:left="1985" w:header="709" w:footer="709" w:gutter="0"/>
       <w:pgNumType w:start="1"/>
@@ -2265,6 +3459,7 @@
         <w:docPartUnique/>
       </w:docPartObj>
     </w:sdtPr>
+    <w:sdtEndPr/>
     <w:sdtContent>
       <w:p>
         <w:pPr>
@@ -2292,6 +3487,7 @@
         <w:docPartUnique/>
       </w:docPartObj>
     </w:sdtPr>
+    <w:sdtEndPr/>
     <w:sdtContent>
       <w:p>
         <w:pPr>
@@ -2311,7 +3507,7 @@
           <w:rPr>
             <w:noProof/>
           </w:rPr>
-          <w:t>7</w:t>
+          <w:t>11</w:t>
         </w:r>
         <w:r>
           <w:fldChar w:fldCharType="end"/>
@@ -2593,12 +3789,465 @@
     <w:numStyleLink w:val="Cmsorok"/>
   </w:abstractNum>
   <w:abstractNum w:abstractNumId="4" w15:restartNumberingAfterBreak="0">
+    <w:nsid w:val="42DE12E4"/>
+    <w:multiLevelType w:val="hybridMultilevel"/>
+    <w:tmpl w:val="EA8A6F1C"/>
+    <w:lvl w:ilvl="0" w:tplc="EEB09CE0">
+      <w:start w:val="1"/>
+      <w:numFmt w:val="bullet"/>
+      <w:pStyle w:val="MyLista"/>
+      <w:lvlText w:val=""/>
+      <w:lvlJc w:val="left"/>
+      <w:pPr>
+        <w:ind w:left="1287" w:hanging="360"/>
+      </w:pPr>
+      <w:rPr>
+        <w:rFonts w:ascii="Symbol" w:hAnsi="Symbol" w:hint="default"/>
+      </w:rPr>
+    </w:lvl>
+    <w:lvl w:ilvl="1" w:tplc="040E0003" w:tentative="1">
+      <w:start w:val="1"/>
+      <w:numFmt w:val="bullet"/>
+      <w:lvlText w:val="o"/>
+      <w:lvlJc w:val="left"/>
+      <w:pPr>
+        <w:ind w:left="2007" w:hanging="360"/>
+      </w:pPr>
+      <w:rPr>
+        <w:rFonts w:ascii="Courier New" w:hAnsi="Courier New" w:cs="Courier New" w:hint="default"/>
+      </w:rPr>
+    </w:lvl>
+    <w:lvl w:ilvl="2" w:tplc="040E0005" w:tentative="1">
+      <w:start w:val="1"/>
+      <w:numFmt w:val="bullet"/>
+      <w:lvlText w:val=""/>
+      <w:lvlJc w:val="left"/>
+      <w:pPr>
+        <w:ind w:left="2727" w:hanging="360"/>
+      </w:pPr>
+      <w:rPr>
+        <w:rFonts w:ascii="Wingdings" w:hAnsi="Wingdings" w:hint="default"/>
+      </w:rPr>
+    </w:lvl>
+    <w:lvl w:ilvl="3" w:tplc="040E0001" w:tentative="1">
+      <w:start w:val="1"/>
+      <w:numFmt w:val="bullet"/>
+      <w:lvlText w:val=""/>
+      <w:lvlJc w:val="left"/>
+      <w:pPr>
+        <w:ind w:left="3447" w:hanging="360"/>
+      </w:pPr>
+      <w:rPr>
+        <w:rFonts w:ascii="Symbol" w:hAnsi="Symbol" w:hint="default"/>
+      </w:rPr>
+    </w:lvl>
+    <w:lvl w:ilvl="4" w:tplc="040E0003" w:tentative="1">
+      <w:start w:val="1"/>
+      <w:numFmt w:val="bullet"/>
+      <w:lvlText w:val="o"/>
+      <w:lvlJc w:val="left"/>
+      <w:pPr>
+        <w:ind w:left="4167" w:hanging="360"/>
+      </w:pPr>
+      <w:rPr>
+        <w:rFonts w:ascii="Courier New" w:hAnsi="Courier New" w:cs="Courier New" w:hint="default"/>
+      </w:rPr>
+    </w:lvl>
+    <w:lvl w:ilvl="5" w:tplc="040E0005" w:tentative="1">
+      <w:start w:val="1"/>
+      <w:numFmt w:val="bullet"/>
+      <w:lvlText w:val=""/>
+      <w:lvlJc w:val="left"/>
+      <w:pPr>
+        <w:ind w:left="4887" w:hanging="360"/>
+      </w:pPr>
+      <w:rPr>
+        <w:rFonts w:ascii="Wingdings" w:hAnsi="Wingdings" w:hint="default"/>
+      </w:rPr>
+    </w:lvl>
+    <w:lvl w:ilvl="6" w:tplc="040E0001" w:tentative="1">
+      <w:start w:val="1"/>
+      <w:numFmt w:val="bullet"/>
+      <w:lvlText w:val=""/>
+      <w:lvlJc w:val="left"/>
+      <w:pPr>
+        <w:ind w:left="5607" w:hanging="360"/>
+      </w:pPr>
+      <w:rPr>
+        <w:rFonts w:ascii="Symbol" w:hAnsi="Symbol" w:hint="default"/>
+      </w:rPr>
+    </w:lvl>
+    <w:lvl w:ilvl="7" w:tplc="040E0003" w:tentative="1">
+      <w:start w:val="1"/>
+      <w:numFmt w:val="bullet"/>
+      <w:lvlText w:val="o"/>
+      <w:lvlJc w:val="left"/>
+      <w:pPr>
+        <w:ind w:left="6327" w:hanging="360"/>
+      </w:pPr>
+      <w:rPr>
+        <w:rFonts w:ascii="Courier New" w:hAnsi="Courier New" w:cs="Courier New" w:hint="default"/>
+      </w:rPr>
+    </w:lvl>
+    <w:lvl w:ilvl="8" w:tplc="040E0005" w:tentative="1">
+      <w:start w:val="1"/>
+      <w:numFmt w:val="bullet"/>
+      <w:lvlText w:val=""/>
+      <w:lvlJc w:val="left"/>
+      <w:pPr>
+        <w:ind w:left="7047" w:hanging="360"/>
+      </w:pPr>
+      <w:rPr>
+        <w:rFonts w:ascii="Wingdings" w:hAnsi="Wingdings" w:hint="default"/>
+      </w:rPr>
+    </w:lvl>
+  </w:abstractNum>
+  <w:abstractNum w:abstractNumId="5" w15:restartNumberingAfterBreak="0">
+    <w:nsid w:val="43670F18"/>
+    <w:multiLevelType w:val="hybridMultilevel"/>
+    <w:tmpl w:val="5C246018"/>
+    <w:lvl w:ilvl="0" w:tplc="040E0001">
+      <w:start w:val="1"/>
+      <w:numFmt w:val="bullet"/>
+      <w:lvlText w:val=""/>
+      <w:lvlJc w:val="left"/>
+      <w:pPr>
+        <w:ind w:left="3600" w:hanging="360"/>
+      </w:pPr>
+      <w:rPr>
+        <w:rFonts w:ascii="Symbol" w:hAnsi="Symbol" w:hint="default"/>
+      </w:rPr>
+    </w:lvl>
+    <w:lvl w:ilvl="1" w:tplc="040E0003" w:tentative="1">
+      <w:start w:val="1"/>
+      <w:numFmt w:val="bullet"/>
+      <w:lvlText w:val="o"/>
+      <w:lvlJc w:val="left"/>
+      <w:pPr>
+        <w:ind w:left="4320" w:hanging="360"/>
+      </w:pPr>
+      <w:rPr>
+        <w:rFonts w:ascii="Courier New" w:hAnsi="Courier New" w:cs="Courier New" w:hint="default"/>
+      </w:rPr>
+    </w:lvl>
+    <w:lvl w:ilvl="2" w:tplc="040E0005" w:tentative="1">
+      <w:start w:val="1"/>
+      <w:numFmt w:val="bullet"/>
+      <w:lvlText w:val=""/>
+      <w:lvlJc w:val="left"/>
+      <w:pPr>
+        <w:ind w:left="5040" w:hanging="360"/>
+      </w:pPr>
+      <w:rPr>
+        <w:rFonts w:ascii="Wingdings" w:hAnsi="Wingdings" w:hint="default"/>
+      </w:rPr>
+    </w:lvl>
+    <w:lvl w:ilvl="3" w:tplc="040E0001" w:tentative="1">
+      <w:start w:val="1"/>
+      <w:numFmt w:val="bullet"/>
+      <w:lvlText w:val=""/>
+      <w:lvlJc w:val="left"/>
+      <w:pPr>
+        <w:ind w:left="5760" w:hanging="360"/>
+      </w:pPr>
+      <w:rPr>
+        <w:rFonts w:ascii="Symbol" w:hAnsi="Symbol" w:hint="default"/>
+      </w:rPr>
+    </w:lvl>
+    <w:lvl w:ilvl="4" w:tplc="040E0003" w:tentative="1">
+      <w:start w:val="1"/>
+      <w:numFmt w:val="bullet"/>
+      <w:lvlText w:val="o"/>
+      <w:lvlJc w:val="left"/>
+      <w:pPr>
+        <w:ind w:left="6480" w:hanging="360"/>
+      </w:pPr>
+      <w:rPr>
+        <w:rFonts w:ascii="Courier New" w:hAnsi="Courier New" w:cs="Courier New" w:hint="default"/>
+      </w:rPr>
+    </w:lvl>
+    <w:lvl w:ilvl="5" w:tplc="040E0005" w:tentative="1">
+      <w:start w:val="1"/>
+      <w:numFmt w:val="bullet"/>
+      <w:lvlText w:val=""/>
+      <w:lvlJc w:val="left"/>
+      <w:pPr>
+        <w:ind w:left="7200" w:hanging="360"/>
+      </w:pPr>
+      <w:rPr>
+        <w:rFonts w:ascii="Wingdings" w:hAnsi="Wingdings" w:hint="default"/>
+      </w:rPr>
+    </w:lvl>
+    <w:lvl w:ilvl="6" w:tplc="040E0001" w:tentative="1">
+      <w:start w:val="1"/>
+      <w:numFmt w:val="bullet"/>
+      <w:lvlText w:val=""/>
+      <w:lvlJc w:val="left"/>
+      <w:pPr>
+        <w:ind w:left="7920" w:hanging="360"/>
+      </w:pPr>
+      <w:rPr>
+        <w:rFonts w:ascii="Symbol" w:hAnsi="Symbol" w:hint="default"/>
+      </w:rPr>
+    </w:lvl>
+    <w:lvl w:ilvl="7" w:tplc="040E0003" w:tentative="1">
+      <w:start w:val="1"/>
+      <w:numFmt w:val="bullet"/>
+      <w:lvlText w:val="o"/>
+      <w:lvlJc w:val="left"/>
+      <w:pPr>
+        <w:ind w:left="8640" w:hanging="360"/>
+      </w:pPr>
+      <w:rPr>
+        <w:rFonts w:ascii="Courier New" w:hAnsi="Courier New" w:cs="Courier New" w:hint="default"/>
+      </w:rPr>
+    </w:lvl>
+    <w:lvl w:ilvl="8" w:tplc="040E0005" w:tentative="1">
+      <w:start w:val="1"/>
+      <w:numFmt w:val="bullet"/>
+      <w:lvlText w:val=""/>
+      <w:lvlJc w:val="left"/>
+      <w:pPr>
+        <w:ind w:left="9360" w:hanging="360"/>
+      </w:pPr>
+      <w:rPr>
+        <w:rFonts w:ascii="Wingdings" w:hAnsi="Wingdings" w:hint="default"/>
+      </w:rPr>
+    </w:lvl>
+  </w:abstractNum>
+  <w:abstractNum w:abstractNumId="6" w15:restartNumberingAfterBreak="0">
     <w:nsid w:val="4E0009B7"/>
     <w:multiLevelType w:val="multilevel"/>
     <w:tmpl w:val="46685AEE"/>
     <w:numStyleLink w:val="Cmsorok"/>
   </w:abstractNum>
-  <w:abstractNum w:abstractNumId="5" w15:restartNumberingAfterBreak="0">
+  <w:abstractNum w:abstractNumId="7" w15:restartNumberingAfterBreak="0">
+    <w:nsid w:val="59345BC2"/>
+    <w:multiLevelType w:val="hybridMultilevel"/>
+    <w:tmpl w:val="B3BA8C64"/>
+    <w:lvl w:ilvl="0" w:tplc="040E000F">
+      <w:start w:val="1"/>
+      <w:numFmt w:val="decimal"/>
+      <w:lvlText w:val="%1."/>
+      <w:lvlJc w:val="left"/>
+      <w:pPr>
+        <w:ind w:left="1287" w:hanging="360"/>
+      </w:pPr>
+      <w:rPr>
+        <w:rFonts w:hint="default"/>
+      </w:rPr>
+    </w:lvl>
+    <w:lvl w:ilvl="1" w:tplc="040E0003" w:tentative="1">
+      <w:start w:val="1"/>
+      <w:numFmt w:val="bullet"/>
+      <w:lvlText w:val="o"/>
+      <w:lvlJc w:val="left"/>
+      <w:pPr>
+        <w:ind w:left="2007" w:hanging="360"/>
+      </w:pPr>
+      <w:rPr>
+        <w:rFonts w:ascii="Courier New" w:hAnsi="Courier New" w:cs="Courier New" w:hint="default"/>
+      </w:rPr>
+    </w:lvl>
+    <w:lvl w:ilvl="2" w:tplc="040E0005" w:tentative="1">
+      <w:start w:val="1"/>
+      <w:numFmt w:val="bullet"/>
+      <w:lvlText w:val=""/>
+      <w:lvlJc w:val="left"/>
+      <w:pPr>
+        <w:ind w:left="2727" w:hanging="360"/>
+      </w:pPr>
+      <w:rPr>
+        <w:rFonts w:ascii="Wingdings" w:hAnsi="Wingdings" w:hint="default"/>
+      </w:rPr>
+    </w:lvl>
+    <w:lvl w:ilvl="3" w:tplc="040E0001" w:tentative="1">
+      <w:start w:val="1"/>
+      <w:numFmt w:val="bullet"/>
+      <w:lvlText w:val=""/>
+      <w:lvlJc w:val="left"/>
+      <w:pPr>
+        <w:ind w:left="3447" w:hanging="360"/>
+      </w:pPr>
+      <w:rPr>
+        <w:rFonts w:ascii="Symbol" w:hAnsi="Symbol" w:hint="default"/>
+      </w:rPr>
+    </w:lvl>
+    <w:lvl w:ilvl="4" w:tplc="040E0003" w:tentative="1">
+      <w:start w:val="1"/>
+      <w:numFmt w:val="bullet"/>
+      <w:lvlText w:val="o"/>
+      <w:lvlJc w:val="left"/>
+      <w:pPr>
+        <w:ind w:left="4167" w:hanging="360"/>
+      </w:pPr>
+      <w:rPr>
+        <w:rFonts w:ascii="Courier New" w:hAnsi="Courier New" w:cs="Courier New" w:hint="default"/>
+      </w:rPr>
+    </w:lvl>
+    <w:lvl w:ilvl="5" w:tplc="040E0005" w:tentative="1">
+      <w:start w:val="1"/>
+      <w:numFmt w:val="bullet"/>
+      <w:lvlText w:val=""/>
+      <w:lvlJc w:val="left"/>
+      <w:pPr>
+        <w:ind w:left="4887" w:hanging="360"/>
+      </w:pPr>
+      <w:rPr>
+        <w:rFonts w:ascii="Wingdings" w:hAnsi="Wingdings" w:hint="default"/>
+      </w:rPr>
+    </w:lvl>
+    <w:lvl w:ilvl="6" w:tplc="040E0001" w:tentative="1">
+      <w:start w:val="1"/>
+      <w:numFmt w:val="bullet"/>
+      <w:lvlText w:val=""/>
+      <w:lvlJc w:val="left"/>
+      <w:pPr>
+        <w:ind w:left="5607" w:hanging="360"/>
+      </w:pPr>
+      <w:rPr>
+        <w:rFonts w:ascii="Symbol" w:hAnsi="Symbol" w:hint="default"/>
+      </w:rPr>
+    </w:lvl>
+    <w:lvl w:ilvl="7" w:tplc="040E0003" w:tentative="1">
+      <w:start w:val="1"/>
+      <w:numFmt w:val="bullet"/>
+      <w:lvlText w:val="o"/>
+      <w:lvlJc w:val="left"/>
+      <w:pPr>
+        <w:ind w:left="6327" w:hanging="360"/>
+      </w:pPr>
+      <w:rPr>
+        <w:rFonts w:ascii="Courier New" w:hAnsi="Courier New" w:cs="Courier New" w:hint="default"/>
+      </w:rPr>
+    </w:lvl>
+    <w:lvl w:ilvl="8" w:tplc="040E0005" w:tentative="1">
+      <w:start w:val="1"/>
+      <w:numFmt w:val="bullet"/>
+      <w:lvlText w:val=""/>
+      <w:lvlJc w:val="left"/>
+      <w:pPr>
+        <w:ind w:left="7047" w:hanging="360"/>
+      </w:pPr>
+      <w:rPr>
+        <w:rFonts w:ascii="Wingdings" w:hAnsi="Wingdings" w:hint="default"/>
+      </w:rPr>
+    </w:lvl>
+  </w:abstractNum>
+  <w:abstractNum w:abstractNumId="8" w15:restartNumberingAfterBreak="0">
+    <w:nsid w:val="5DAC6A85"/>
+    <w:multiLevelType w:val="hybridMultilevel"/>
+    <w:tmpl w:val="8FA2CD26"/>
+    <w:lvl w:ilvl="0" w:tplc="040E0001">
+      <w:start w:val="1"/>
+      <w:numFmt w:val="bullet"/>
+      <w:lvlText w:val=""/>
+      <w:lvlJc w:val="left"/>
+      <w:pPr>
+        <w:ind w:left="1287" w:hanging="360"/>
+      </w:pPr>
+      <w:rPr>
+        <w:rFonts w:ascii="Symbol" w:hAnsi="Symbol" w:hint="default"/>
+      </w:rPr>
+    </w:lvl>
+    <w:lvl w:ilvl="1" w:tplc="040E0003" w:tentative="1">
+      <w:start w:val="1"/>
+      <w:numFmt w:val="bullet"/>
+      <w:lvlText w:val="o"/>
+      <w:lvlJc w:val="left"/>
+      <w:pPr>
+        <w:ind w:left="2007" w:hanging="360"/>
+      </w:pPr>
+      <w:rPr>
+        <w:rFonts w:ascii="Courier New" w:hAnsi="Courier New" w:cs="Courier New" w:hint="default"/>
+      </w:rPr>
+    </w:lvl>
+    <w:lvl w:ilvl="2" w:tplc="040E0005" w:tentative="1">
+      <w:start w:val="1"/>
+      <w:numFmt w:val="bullet"/>
+      <w:lvlText w:val=""/>
+      <w:lvlJc w:val="left"/>
+      <w:pPr>
+        <w:ind w:left="2727" w:hanging="360"/>
+      </w:pPr>
+      <w:rPr>
+        <w:rFonts w:ascii="Wingdings" w:hAnsi="Wingdings" w:hint="default"/>
+      </w:rPr>
+    </w:lvl>
+    <w:lvl w:ilvl="3" w:tplc="040E0001" w:tentative="1">
+      <w:start w:val="1"/>
+      <w:numFmt w:val="bullet"/>
+      <w:lvlText w:val=""/>
+      <w:lvlJc w:val="left"/>
+      <w:pPr>
+        <w:ind w:left="3447" w:hanging="360"/>
+      </w:pPr>
+      <w:rPr>
+        <w:rFonts w:ascii="Symbol" w:hAnsi="Symbol" w:hint="default"/>
+      </w:rPr>
+    </w:lvl>
+    <w:lvl w:ilvl="4" w:tplc="040E0003" w:tentative="1">
+      <w:start w:val="1"/>
+      <w:numFmt w:val="bullet"/>
+      <w:lvlText w:val="o"/>
+      <w:lvlJc w:val="left"/>
+      <w:pPr>
+        <w:ind w:left="4167" w:hanging="360"/>
+      </w:pPr>
+      <w:rPr>
+        <w:rFonts w:ascii="Courier New" w:hAnsi="Courier New" w:cs="Courier New" w:hint="default"/>
+      </w:rPr>
+    </w:lvl>
+    <w:lvl w:ilvl="5" w:tplc="040E0005" w:tentative="1">
+      <w:start w:val="1"/>
+      <w:numFmt w:val="bullet"/>
+      <w:lvlText w:val=""/>
+      <w:lvlJc w:val="left"/>
+      <w:pPr>
+        <w:ind w:left="4887" w:hanging="360"/>
+      </w:pPr>
+      <w:rPr>
+        <w:rFonts w:ascii="Wingdings" w:hAnsi="Wingdings" w:hint="default"/>
+      </w:rPr>
+    </w:lvl>
+    <w:lvl w:ilvl="6" w:tplc="040E0001" w:tentative="1">
+      <w:start w:val="1"/>
+      <w:numFmt w:val="bullet"/>
+      <w:lvlText w:val=""/>
+      <w:lvlJc w:val="left"/>
+      <w:pPr>
+        <w:ind w:left="5607" w:hanging="360"/>
+      </w:pPr>
+      <w:rPr>
+        <w:rFonts w:ascii="Symbol" w:hAnsi="Symbol" w:hint="default"/>
+      </w:rPr>
+    </w:lvl>
+    <w:lvl w:ilvl="7" w:tplc="040E0003" w:tentative="1">
+      <w:start w:val="1"/>
+      <w:numFmt w:val="bullet"/>
+      <w:lvlText w:val="o"/>
+      <w:lvlJc w:val="left"/>
+      <w:pPr>
+        <w:ind w:left="6327" w:hanging="360"/>
+      </w:pPr>
+      <w:rPr>
+        <w:rFonts w:ascii="Courier New" w:hAnsi="Courier New" w:cs="Courier New" w:hint="default"/>
+      </w:rPr>
+    </w:lvl>
+    <w:lvl w:ilvl="8" w:tplc="040E0005" w:tentative="1">
+      <w:start w:val="1"/>
+      <w:numFmt w:val="bullet"/>
+      <w:lvlText w:val=""/>
+      <w:lvlJc w:val="left"/>
+      <w:pPr>
+        <w:ind w:left="7047" w:hanging="360"/>
+      </w:pPr>
+      <w:rPr>
+        <w:rFonts w:ascii="Wingdings" w:hAnsi="Wingdings" w:hint="default"/>
+      </w:rPr>
+    </w:lvl>
+  </w:abstractNum>
+  <w:abstractNum w:abstractNumId="9" w15:restartNumberingAfterBreak="0">
     <w:nsid w:val="5F3654BE"/>
     <w:multiLevelType w:val="multilevel"/>
     <w:tmpl w:val="46685AEE"/>
@@ -2723,20 +4372,20 @@
       </w:rPr>
     </w:lvl>
   </w:abstractNum>
-  <w:abstractNum w:abstractNumId="6" w15:restartNumberingAfterBreak="0">
+  <w:abstractNum w:abstractNumId="10" w15:restartNumberingAfterBreak="0">
     <w:nsid w:val="6B86515B"/>
     <w:multiLevelType w:val="multilevel"/>
     <w:tmpl w:val="46685AEE"/>
     <w:numStyleLink w:val="Cmsorok"/>
   </w:abstractNum>
   <w:num w:numId="1">
-    <w:abstractNumId w:val="5"/>
+    <w:abstractNumId w:val="9"/>
   </w:num>
   <w:num w:numId="2">
     <w:abstractNumId w:val="3"/>
   </w:num>
   <w:num w:numId="3">
-    <w:abstractNumId w:val="4"/>
+    <w:abstractNumId w:val="6"/>
   </w:num>
   <w:num w:numId="4">
     <w:abstractNumId w:val="2"/>
@@ -2748,7 +4397,19 @@
     <w:abstractNumId w:val="1"/>
   </w:num>
   <w:num w:numId="7">
-    <w:abstractNumId w:val="6"/>
+    <w:abstractNumId w:val="10"/>
+  </w:num>
+  <w:num w:numId="8">
+    <w:abstractNumId w:val="8"/>
+  </w:num>
+  <w:num w:numId="9">
+    <w:abstractNumId w:val="7"/>
+  </w:num>
+  <w:num w:numId="10">
+    <w:abstractNumId w:val="5"/>
+  </w:num>
+  <w:num w:numId="11">
+    <w:abstractNumId w:val="4"/>
   </w:num>
 </w:numbering>
 </file>
@@ -3147,9 +4808,10 @@
   <w:style w:type="paragraph" w:default="1" w:styleId="Norml">
     <w:name w:val="Normal"/>
     <w:qFormat/>
-    <w:rsid w:val="00037BCA"/>
+    <w:rsid w:val="00A7059F"/>
     <w:pPr>
       <w:spacing w:before="120" w:after="120"/>
+      <w:ind w:firstLine="567"/>
       <w:jc w:val="both"/>
     </w:pPr>
     <w:rPr>
@@ -3624,6 +5286,7 @@
   <w:style w:type="paragraph" w:styleId="Listaszerbekezds">
     <w:name w:val="List Paragraph"/>
     <w:basedOn w:val="Norml"/>
+    <w:link w:val="ListaszerbekezdsChar"/>
     <w:uiPriority w:val="34"/>
     <w:qFormat/>
     <w:rsid w:val="00A440CD"/>
@@ -3730,6 +5393,39 @@
     <w:link w:val="llb"/>
     <w:uiPriority w:val="99"/>
     <w:rsid w:val="0048641E"/>
+    <w:rPr>
+      <w:rFonts w:ascii="Times New Roman" w:hAnsi="Times New Roman"/>
+      <w:sz w:val="24"/>
+    </w:rPr>
+  </w:style>
+  <w:style w:type="paragraph" w:customStyle="1" w:styleId="MyLista">
+    <w:name w:val="MyLista"/>
+    <w:basedOn w:val="Listaszerbekezds"/>
+    <w:link w:val="MyListaChar"/>
+    <w:qFormat/>
+    <w:rsid w:val="0009281C"/>
+    <w:pPr>
+      <w:numPr>
+        <w:numId w:val="11"/>
+      </w:numPr>
+    </w:pPr>
+  </w:style>
+  <w:style w:type="character" w:customStyle="1" w:styleId="ListaszerbekezdsChar">
+    <w:name w:val="Listaszerű bekezdés Char"/>
+    <w:basedOn w:val="Bekezdsalapbettpusa"/>
+    <w:link w:val="Listaszerbekezds"/>
+    <w:uiPriority w:val="34"/>
+    <w:rsid w:val="0009281C"/>
+    <w:rPr>
+      <w:rFonts w:ascii="Times New Roman" w:hAnsi="Times New Roman"/>
+      <w:sz w:val="24"/>
+    </w:rPr>
+  </w:style>
+  <w:style w:type="character" w:customStyle="1" w:styleId="MyListaChar">
+    <w:name w:val="MyLista Char"/>
+    <w:basedOn w:val="ListaszerbekezdsChar"/>
+    <w:link w:val="MyLista"/>
+    <w:rsid w:val="0009281C"/>
     <w:rPr>
       <w:rFonts w:ascii="Times New Roman" w:hAnsi="Times New Roman"/>
       <w:sz w:val="24"/>
@@ -4024,28 +5720,6 @@
 <file path=customXml/item1.xml><?xml version="1.0" encoding="utf-8"?>
 <b:Sources xmlns:b="http://schemas.openxmlformats.org/officeDocument/2006/bibliography" xmlns="http://schemas.openxmlformats.org/officeDocument/2006/bibliography" SelectedStyle="\ISO690Nmerical.XSL" StyleName="ISO 690 — Sorszámozott idézések" Version="1987">
   <b:Source>
-    <b:Tag>htt16</b:Tag>
-    <b:SourceType>InternetSite</b:SourceType>
-    <b:Guid>{463FB58F-A939-4CE1-A79A-5F0BD0610CFE}</b:Guid>
-    <b:URL>https://libgdx.badlogicgames.com/download.html</b:URL>
-    <b:Title>libgdx</b:Title>
-    <b:Author>
-      <b:Author>
-        <b:NameList>
-          <b:Person>
-            <b:Last>Zechner</b:Last>
-            <b:First>Mario</b:First>
-          </b:Person>
-        </b:NameList>
-      </b:Author>
-    </b:Author>
-    <b:YearAccessed>2016</b:YearAccessed>
-    <b:MonthAccessed>06.</b:MonthAccessed>
-    <b:DayAccessed>28.</b:DayAccessed>
-    <b:InternetSiteTitle>libgdx</b:InternetSiteTitle>
-    <b:RefOrder>3</b:RefOrder>
-  </b:Source>
-  <b:Source>
     <b:Tag>Tri16</b:Tag>
     <b:SourceType>InternetSite</b:SourceType>
     <b:Guid>{C6250C4D-8855-43E5-9A11-252EEB6708B3}</b:Guid>
@@ -4064,36 +5738,13 @@
     <b:MonthAccessed>06.</b:MonthAccessed>
     <b:DayAccessed>29.</b:DayAccessed>
     <b:URL>https://github.com/Trixt0r/spriter</b:URL>
-    <b:RefOrder>2</b:RefOrder>
-  </b:Source>
-  <b:Source>
-    <b:Tag>Bra15</b:Tag>
-    <b:SourceType>InternetSite</b:SourceType>
-    <b:Guid>{B2589979-ED3D-49E4-BF68-EF4D1866A9AE}</b:Guid>
-    <b:Author>
-      <b:Author>
-        <b:NameList>
-          <b:Person>
-            <b:Last>BrashMonkey</b:Last>
-          </b:Person>
-        </b:NameList>
-      </b:Author>
-    </b:Author>
-    <b:Title>Spriter API’s | Spriter from BrashMonkey</b:Title>
-    <b:InternetSiteTitle>Spriter</b:InternetSiteTitle>
-    <b:ProductionCompany>BrashMonkey LLC</b:ProductionCompany>
-    <b:Year>2015</b:Year>
-    <b:YearAccessed>2016</b:YearAccessed>
-    <b:MonthAccessed>06.</b:MonthAccessed>
-    <b:DayAccessed>09.</b:DayAccessed>
-    <b:URL>https://brashmonkey.com/spriter-api/</b:URL>
     <b:RefOrder>1</b:RefOrder>
   </b:Source>
 </b:Sources>
 </file>
 
 <file path=customXml/itemProps1.xml><?xml version="1.0" encoding="utf-8"?>
-<ds:datastoreItem xmlns:ds="http://schemas.openxmlformats.org/officeDocument/2006/customXml" ds:itemID="{9DC43E5E-D5AE-4625-8539-27ADE2519823}">
+<ds:datastoreItem xmlns:ds="http://schemas.openxmlformats.org/officeDocument/2006/customXml" ds:itemID="{26800E4D-5357-4595-AEC3-2CABCD4DC14E}">
   <ds:schemaRefs>
     <ds:schemaRef ds:uri="http://schemas.openxmlformats.org/officeDocument/2006/bibliography"/>
   </ds:schemaRefs>

</xml_diff>

<commit_message>
MainMenu assets redone more efficiently. Added packer task for it.
</commit_message>
<xml_diff>
--- a/doc/Dokumentáció.docx
+++ b/doc/Dokumentáció.docx
@@ -1,6 +1,6 @@
 
 <file path=word/document.xml><?xml version="1.0" encoding="utf-8"?>
-<w:document xmlns:wpc="http://schemas.microsoft.com/office/word/2010/wordprocessingCanvas" xmlns:cx="http://schemas.microsoft.com/office/drawing/2014/chartex" xmlns:cx1="http://schemas.microsoft.com/office/drawing/2015/9/8/chartex" xmlns:cx2="http://schemas.microsoft.com/office/drawing/2015/10/21/chartex" xmlns:cx3="http://schemas.microsoft.com/office/drawing/2016/5/9/chartex" xmlns:cx4="http://schemas.microsoft.com/office/drawing/2016/5/10/chartex" xmlns:cx5="http://schemas.microsoft.com/office/drawing/2016/5/11/chartex" xmlns:mc="http://schemas.openxmlformats.org/markup-compatibility/2006" xmlns:o="urn:schemas-microsoft-com:office:office" xmlns:r="http://schemas.openxmlformats.org/officeDocument/2006/relationships" xmlns:m="http://schemas.openxmlformats.org/officeDocument/2006/math" xmlns:v="urn:schemas-microsoft-com:vml" xmlns:wp14="http://schemas.microsoft.com/office/word/2010/wordprocessingDrawing" xmlns:wp="http://schemas.openxmlformats.org/drawingml/2006/wordprocessingDrawing" xmlns:w10="urn:schemas-microsoft-com:office:word" xmlns:w="http://schemas.openxmlformats.org/wordprocessingml/2006/main" xmlns:w14="http://schemas.microsoft.com/office/word/2010/wordml" xmlns:w15="http://schemas.microsoft.com/office/word/2012/wordml" xmlns:w16se="http://schemas.microsoft.com/office/word/2015/wordml/symex" xmlns:wpg="http://schemas.microsoft.com/office/word/2010/wordprocessingGroup" xmlns:wpi="http://schemas.microsoft.com/office/word/2010/wordprocessingInk" xmlns:wne="http://schemas.microsoft.com/office/word/2006/wordml" xmlns:wps="http://schemas.microsoft.com/office/word/2010/wordprocessingShape" mc:Ignorable="w14 w15 w16se wp14">
+<w:document xmlns:wpc="http://schemas.microsoft.com/office/word/2010/wordprocessingCanvas" xmlns:cx="http://schemas.microsoft.com/office/drawing/2014/chartex" xmlns:cx1="http://schemas.microsoft.com/office/drawing/2015/9/8/chartex" xmlns:cx2="http://schemas.microsoft.com/office/drawing/2015/10/21/chartex" xmlns:mc="http://schemas.openxmlformats.org/markup-compatibility/2006" xmlns:o="urn:schemas-microsoft-com:office:office" xmlns:r="http://schemas.openxmlformats.org/officeDocument/2006/relationships" xmlns:m="http://schemas.openxmlformats.org/officeDocument/2006/math" xmlns:v="urn:schemas-microsoft-com:vml" xmlns:wp14="http://schemas.microsoft.com/office/word/2010/wordprocessingDrawing" xmlns:wp="http://schemas.openxmlformats.org/drawingml/2006/wordprocessingDrawing" xmlns:w10="urn:schemas-microsoft-com:office:word" xmlns:w="http://schemas.openxmlformats.org/wordprocessingml/2006/main" xmlns:w14="http://schemas.microsoft.com/office/word/2010/wordml" xmlns:w15="http://schemas.microsoft.com/office/word/2012/wordml" xmlns:w16se="http://schemas.microsoft.com/office/word/2015/wordml/symex" xmlns:wpg="http://schemas.microsoft.com/office/word/2010/wordprocessingGroup" xmlns:wpi="http://schemas.microsoft.com/office/word/2010/wordprocessingInk" xmlns:wne="http://schemas.microsoft.com/office/word/2006/wordml" xmlns:wps="http://schemas.microsoft.com/office/word/2010/wordprocessingShape" mc:Ignorable="w14 w15 w16se wp14">
   <w:body>
     <w:p>
       <w:pPr>
@@ -1939,23 +1939,7 @@
         <w:t xml:space="preserve">: bár az okostelefonok rohamos ütemben fejlődnek, az olcsóbb, de még akár a középkategóriás </w:t>
       </w:r>
       <w:r>
-        <w:t xml:space="preserve">készülékek is jóval erőforrás szegényebbek a modern PC-knél, így ügyelni kell az erőforrások hatékony csomagolására és betöltésére, vagy például a túlzott </w:t>
-      </w:r>
-      <w:proofErr w:type="spellStart"/>
-      <w:r>
-        <w:t>Garbage</w:t>
-      </w:r>
-      <w:proofErr w:type="spellEnd"/>
-      <w:r>
-        <w:t xml:space="preserve"> </w:t>
-      </w:r>
-      <w:proofErr w:type="spellStart"/>
-      <w:r>
-        <w:t>Collector</w:t>
-      </w:r>
-      <w:proofErr w:type="spellEnd"/>
-      <w:r>
-        <w:t xml:space="preserve"> használatra.</w:t>
+        <w:t>készülékek is jóval erőforrás szegényebbek a modern PC-knél, így ügyelni kell az erőforrások hatékony csomagolására és betöltésére, vagy például a túlzott Garbage Collector használatra.</w:t>
       </w:r>
     </w:p>
     <w:p>
@@ -1963,66 +1947,13 @@
         <w:t>A platform játékok történelme az 1980-as években kezdődik, ebbe a műfajba</w:t>
       </w:r>
       <w:r>
-        <w:t xml:space="preserve"> tartoznak például a korábbi Mario játékok, a Contra, és a </w:t>
-      </w:r>
-      <w:proofErr w:type="spellStart"/>
-      <w:r>
-        <w:t>Castlevania</w:t>
-      </w:r>
-      <w:proofErr w:type="spellEnd"/>
-      <w:r>
-        <w:t xml:space="preserve"> sorozat, modern képviselői pedig például a </w:t>
-      </w:r>
-      <w:proofErr w:type="spellStart"/>
-      <w:r>
-        <w:t>Super</w:t>
-      </w:r>
-      <w:proofErr w:type="spellEnd"/>
-      <w:r>
-        <w:t xml:space="preserve"> </w:t>
-      </w:r>
-      <w:proofErr w:type="spellStart"/>
-      <w:r>
-        <w:t>Meat</w:t>
-      </w:r>
-      <w:proofErr w:type="spellEnd"/>
-      <w:r>
-        <w:t xml:space="preserve"> Boy</w:t>
-      </w:r>
-      <w:r>
-        <w:t xml:space="preserve"> vagy a </w:t>
-      </w:r>
-      <w:proofErr w:type="spellStart"/>
-      <w:r>
-        <w:t>Trine</w:t>
-      </w:r>
-      <w:proofErr w:type="spellEnd"/>
-      <w:r>
-        <w:t xml:space="preserve"> sorozat. A hagyományos 2D megoldások óta a játékok nagy fejlődésen mentek keresztül: ma már 3D vagy 2.5D megoldásokkal is találkozhatunk, és a játékmenet is sokféle: míg például </w:t>
-      </w:r>
-      <w:proofErr w:type="spellStart"/>
-      <w:r>
-        <w:t>Super</w:t>
-      </w:r>
-      <w:proofErr w:type="spellEnd"/>
-      <w:r>
-        <w:t xml:space="preserve"> </w:t>
-      </w:r>
-      <w:proofErr w:type="spellStart"/>
-      <w:r>
-        <w:t>Meatboy</w:t>
-      </w:r>
-      <w:proofErr w:type="spellEnd"/>
-      <w:r>
-        <w:t xml:space="preserve"> játékmenete relatív egyszerű (bár nagyszerű), a Salt and </w:t>
-      </w:r>
-      <w:proofErr w:type="spellStart"/>
-      <w:r>
-        <w:t>Sanctuary</w:t>
-      </w:r>
-      <w:proofErr w:type="spellEnd"/>
-      <w:r>
-        <w:t xml:space="preserve"> egy hatalmas képességfával és sokféle felszereléssel rendelkező oldalnézetű szerepjáték.</w:t>
+        <w:t xml:space="preserve"> tartoznak például a korábbi Mario játékok, a Contra, és a Castlevania sorozat, modern képviselői pedig például a </w:t>
+      </w:r>
+      <w:r>
+        <w:t>Super Meat Boy</w:t>
+      </w:r>
+      <w:r>
+        <w:t xml:space="preserve"> vagy a Trine sorozat. A hagyományos 2D megoldások óta a játékok nagy fejlődésen mentek keresztül: ma már 3D vagy 2.5D megoldásokkal is találkozhatunk, és a játékmenet is sokféle: míg például Super Meatboy játékmenete relatív egyszerű (bár nagyszerű), a Salt and Sanctuary egy hatalmas képességfával és sokféle felszereléssel rendelkező oldalnézetű szerepjáték.</w:t>
       </w:r>
     </w:p>
     <w:p>
@@ -2042,105 +1973,17 @@
         <w:t xml:space="preserve"> emelkedésével megjelentek a játékok </w:t>
       </w:r>
       <w:r>
-        <w:t xml:space="preserve">is a platformokon, mára pedig az alkalmazások egyik legnagyobb részét teszik ki. Hatalmas sikernek örvendtek </w:t>
-      </w:r>
-      <w:proofErr w:type="spellStart"/>
-      <w:r>
-        <w:t>példeául</w:t>
-      </w:r>
-      <w:proofErr w:type="spellEnd"/>
-      <w:r>
-        <w:t xml:space="preserve"> az </w:t>
-      </w:r>
-      <w:proofErr w:type="spellStart"/>
-      <w:r>
-        <w:t>Angry</w:t>
-      </w:r>
-      <w:proofErr w:type="spellEnd"/>
-      <w:r>
-        <w:t xml:space="preserve"> </w:t>
-      </w:r>
-      <w:proofErr w:type="spellStart"/>
-      <w:r>
-        <w:t>Birds</w:t>
-      </w:r>
-      <w:proofErr w:type="spellEnd"/>
-      <w:r>
-        <w:t xml:space="preserve"> játékok, újabban pedig a </w:t>
-      </w:r>
-      <w:proofErr w:type="spellStart"/>
-      <w:r>
-        <w:t>Clash</w:t>
-      </w:r>
-      <w:proofErr w:type="spellEnd"/>
-      <w:r>
-        <w:t xml:space="preserve"> of </w:t>
-      </w:r>
-      <w:proofErr w:type="spellStart"/>
-      <w:r>
-        <w:t>Clans</w:t>
-      </w:r>
-      <w:proofErr w:type="spellEnd"/>
-      <w:r>
-        <w:t xml:space="preserve">, vagy a </w:t>
-      </w:r>
-      <w:proofErr w:type="spellStart"/>
-      <w:r>
-        <w:t>Clash</w:t>
-      </w:r>
-      <w:proofErr w:type="spellEnd"/>
-      <w:r>
-        <w:t xml:space="preserve"> Royale</w:t>
+        <w:t>is a platformokon, mára pedig az alkalmazások egyik legnagyobb részét teszik ki. Hatalmas sikernek örvendtek példeául az Angry Birds játékok, újabban pedig a Clash of Clans, vagy a Clash Royale</w:t>
       </w:r>
       <w:r>
         <w:t>.</w:t>
       </w:r>
       <w:r>
-        <w:t xml:space="preserve"> A készülékek fejlődése lehetővé tette a régebbi számítógépes és konzol játékok portolását is, és a korábban csak PC-ken elérhető címek </w:t>
-      </w:r>
-      <w:proofErr w:type="spellStart"/>
-      <w:r>
-        <w:t>iOS</w:t>
-      </w:r>
-      <w:proofErr w:type="spellEnd"/>
-      <w:r>
-        <w:t xml:space="preserve">-en és </w:t>
-      </w:r>
-      <w:proofErr w:type="spellStart"/>
-      <w:r>
-        <w:t>Androidon</w:t>
-      </w:r>
-      <w:proofErr w:type="spellEnd"/>
-      <w:r>
-        <w:t xml:space="preserve"> is megjelentek, a népszerű kártyajáték, a </w:t>
-      </w:r>
-      <w:proofErr w:type="spellStart"/>
-      <w:r>
-        <w:t>HearthStone</w:t>
-      </w:r>
-      <w:proofErr w:type="spellEnd"/>
-      <w:r>
-        <w:t xml:space="preserve"> mobil </w:t>
+        <w:t xml:space="preserve"> A készülékek fejlődése lehetővé tette a régebbi számítógépes és konzol játékok portolását is, és a korábban csak PC-ken elérhető címek iOS-en és Androidon is megjelentek, a népszerű kártyajáték, a HearthStone mobil </w:t>
       </w:r>
       <w:r>
         <w:lastRenderedPageBreak/>
-        <w:t xml:space="preserve">verziói ugyanabban az évben jelentek meg, mint a PC kiadás, de a </w:t>
-      </w:r>
-      <w:proofErr w:type="spellStart"/>
-      <w:r>
-        <w:t>Minecraftank</w:t>
-      </w:r>
-      <w:proofErr w:type="spellEnd"/>
-      <w:r>
-        <w:t xml:space="preserve"> is van mobil verziója: a </w:t>
-      </w:r>
-      <w:proofErr w:type="spellStart"/>
-      <w:r>
-        <w:t>Pocket</w:t>
-      </w:r>
-      <w:proofErr w:type="spellEnd"/>
-      <w:r>
-        <w:t xml:space="preserve"> Edition.</w:t>
+        <w:t>verziói ugyanabban az évben jelentek meg, mint a PC kiadás, de a Minecraftank is van mobil verziója: a Pocket Edition.</w:t>
       </w:r>
     </w:p>
     <w:p>
@@ -2202,50 +2045,10 @@
         <w:t>avilágban a játszódik</w:t>
       </w:r>
       <w:r>
-        <w:t xml:space="preserve">, a főhős pedig </w:t>
-      </w:r>
-      <w:proofErr w:type="spellStart"/>
-      <w:r>
-        <w:t>Ragnar</w:t>
-      </w:r>
-      <w:proofErr w:type="spellEnd"/>
-      <w:r>
-        <w:t xml:space="preserve"> </w:t>
-      </w:r>
-      <w:proofErr w:type="spellStart"/>
-      <w:r>
-        <w:t>Lothbrok</w:t>
-      </w:r>
-      <w:proofErr w:type="spellEnd"/>
-      <w:r>
-        <w:t xml:space="preserve">, az izlandi </w:t>
-      </w:r>
-      <w:proofErr w:type="spellStart"/>
-      <w:r>
-        <w:t>sagák</w:t>
-      </w:r>
-      <w:proofErr w:type="spellEnd"/>
-      <w:r>
-        <w:t xml:space="preserve"> egyik szereplője.</w:t>
-      </w:r>
-      <w:r>
-        <w:t xml:space="preserve"> </w:t>
-      </w:r>
-      <w:proofErr w:type="spellStart"/>
-      <w:r>
-        <w:t>Ragnar</w:t>
-      </w:r>
-      <w:proofErr w:type="spellEnd"/>
-      <w:r>
-        <w:t xml:space="preserve"> a társaival éppen a frankok földjén fosztogatott, amikor katonák jelentek meg a semmiből, és </w:t>
-      </w:r>
-      <w:proofErr w:type="spellStart"/>
-      <w:r>
-        <w:t>Ragnar</w:t>
-      </w:r>
-      <w:proofErr w:type="spellEnd"/>
-      <w:r>
-        <w:t xml:space="preserve"> a </w:t>
+        <w:t>, a főhős pedig Ragnar Lothbrok, az izlandi sagák egyik szereplője.</w:t>
+      </w:r>
+      <w:r>
+        <w:t xml:space="preserve"> Ragnar a társaival éppen a frankok földjén fosztogatott, amikor katonák jelentek meg a semmiből, és Ragnar a </w:t>
       </w:r>
       <w:r>
         <w:t>keletkezett zűrzavarban</w:t>
@@ -2274,15 +2077,7 @@
         <w:t xml:space="preserve"> a program</w:t>
       </w:r>
       <w:r>
-        <w:t xml:space="preserve"> 2D, oldalnézetes platform játék, a játékos </w:t>
-      </w:r>
-      <w:proofErr w:type="spellStart"/>
-      <w:r>
-        <w:t>Ragnart</w:t>
-      </w:r>
-      <w:proofErr w:type="spellEnd"/>
-      <w:r>
-        <w:t xml:space="preserve"> irányítja, és a pálya egyik feléből el kell jutnia a másikba, közben akadályokat átugorva, ellenségeket legyőzve, és ügyelve, hogy minél több kincs megmaradjon.</w:t>
+        <w:t xml:space="preserve"> 2D, oldalnézetes platform játék, a játékos Ragnart irányítja, és a pálya egyik feléből el kell jutnia a másikba, közben akadályokat átugorva, ellenségeket legyőzve, és ügyelve, hogy minél több kincs megmaradjon.</w:t>
       </w:r>
     </w:p>
     <w:p>
@@ -2290,36 +2085,24 @@
         <w:pStyle w:val="Cmsor2"/>
       </w:pPr>
       <w:bookmarkStart w:id="5" w:name="_Toc468912802"/>
-      <w:proofErr w:type="spellStart"/>
       <w:r>
         <w:t>Rendszerkövetelméy</w:t>
       </w:r>
       <w:bookmarkEnd w:id="5"/>
-      <w:proofErr w:type="spellEnd"/>
     </w:p>
     <w:p>
       <w:pPr>
         <w:ind w:firstLine="0"/>
       </w:pPr>
       <w:r>
-        <w:t xml:space="preserve">A játék által támogatott platformok: Windows, Linux, </w:t>
-      </w:r>
-      <w:proofErr w:type="spellStart"/>
-      <w:r>
-        <w:t>macOS</w:t>
-      </w:r>
-      <w:proofErr w:type="spellEnd"/>
+        <w:t>A játék által támogatott platformok: Windows, Linux, macOS</w:t>
+      </w:r>
       <w:r>
         <w:t xml:space="preserve"> személyi számítógépen</w:t>
       </w:r>
       <w:r>
-        <w:t xml:space="preserve">, </w:t>
-      </w:r>
-      <w:proofErr w:type="spellStart"/>
-      <w:r>
-        <w:t>Android</w:t>
-      </w:r>
-      <w:proofErr w:type="spellEnd"/>
+        <w:t>, Android</w:t>
+      </w:r>
       <w:r>
         <w:t xml:space="preserve"> mobil eszközökön</w:t>
       </w:r>
@@ -2348,30 +2131,13 @@
         <w:pStyle w:val="MyLista"/>
       </w:pPr>
       <w:r>
-        <w:t xml:space="preserve">Java </w:t>
-      </w:r>
-      <w:proofErr w:type="spellStart"/>
-      <w:r>
-        <w:t>Runtime</w:t>
-      </w:r>
-      <w:proofErr w:type="spellEnd"/>
-      <w:r>
-        <w:t xml:space="preserve"> </w:t>
-      </w:r>
-      <w:proofErr w:type="spellStart"/>
-      <w:r>
-        <w:t>Environment</w:t>
-      </w:r>
-      <w:proofErr w:type="spellEnd"/>
-      <w:r>
-        <w:t xml:space="preserve"> 7</w:t>
+        <w:t>Java Runtime Environment 7</w:t>
       </w:r>
     </w:p>
     <w:p>
       <w:pPr>
         <w:pStyle w:val="MyLista"/>
       </w:pPr>
-      <w:proofErr w:type="spellStart"/>
       <w:r>
         <w:rPr>
           <w:rFonts w:ascii="Arial" w:hAnsi="Arial" w:cs="Arial"/>
@@ -2380,18 +2146,7 @@
           <w:szCs w:val="23"/>
           <w:shd w:val="clear" w:color="auto" w:fill="FFFFFF"/>
         </w:rPr>
-        <w:t>OpenGL</w:t>
-      </w:r>
-      <w:proofErr w:type="spellEnd"/>
-      <w:r>
-        <w:rPr>
-          <w:rFonts w:ascii="Arial" w:hAnsi="Arial" w:cs="Arial"/>
-          <w:color w:val="242729"/>
-          <w:sz w:val="23"/>
-          <w:szCs w:val="23"/>
-          <w:shd w:val="clear" w:color="auto" w:fill="FFFFFF"/>
-        </w:rPr>
-        <w:t xml:space="preserve"> 4.1</w:t>
+        <w:t>OpenGL 4.1</w:t>
       </w:r>
       <w:r>
         <w:rPr>
@@ -2419,37 +2174,25 @@
         <w:pStyle w:val="Cmsor3"/>
       </w:pPr>
       <w:bookmarkStart w:id="7" w:name="_Toc468912804"/>
-      <w:proofErr w:type="spellStart"/>
       <w:r>
         <w:t>Androidon</w:t>
       </w:r>
       <w:bookmarkEnd w:id="7"/>
-      <w:proofErr w:type="spellEnd"/>
     </w:p>
     <w:p>
       <w:pPr>
         <w:pStyle w:val="MyLista"/>
       </w:pPr>
-      <w:proofErr w:type="spellStart"/>
-      <w:r>
-        <w:t>Android</w:t>
-      </w:r>
-      <w:proofErr w:type="spellEnd"/>
-      <w:r>
-        <w:t xml:space="preserve"> 4.0.3</w:t>
+      <w:r>
+        <w:t>Android 4.0.3</w:t>
       </w:r>
     </w:p>
     <w:p>
       <w:pPr>
         <w:pStyle w:val="MyLista"/>
       </w:pPr>
-      <w:proofErr w:type="spellStart"/>
-      <w:r>
-        <w:t>OpenGL</w:t>
-      </w:r>
-      <w:proofErr w:type="spellEnd"/>
-      <w:r>
-        <w:t xml:space="preserve"> ES 2.0</w:t>
+      <w:r>
+        <w:t>OpenGL ES 2.0</w:t>
       </w:r>
     </w:p>
     <w:p>
@@ -2496,36 +2239,12 @@
         <w:t>program</w:t>
       </w:r>
       <w:r>
-        <w:t xml:space="preserve"> indulásakor rövid töltés és töltési képernyő után a </w:t>
-      </w:r>
-      <w:proofErr w:type="spellStart"/>
-      <w:r>
-        <w:t>főmenü</w:t>
-      </w:r>
-      <w:proofErr w:type="spellEnd"/>
-      <w:r>
-        <w:t xml:space="preserve"> fogad. Itt két lehetőségünk van, a „Play” gombra kattintva indíthatjuk el a játékot, a „</w:t>
-      </w:r>
-      <w:proofErr w:type="spellStart"/>
-      <w:r>
-        <w:t>Quit</w:t>
-      </w:r>
-      <w:proofErr w:type="spellEnd"/>
-      <w:r>
-        <w:t>” gombbal pedig kiléphetünk a programból.</w:t>
-      </w:r>
-    </w:p>
-    <w:p>
-      <w:r>
-        <w:t xml:space="preserve">A játék indulásakor </w:t>
-      </w:r>
-      <w:proofErr w:type="spellStart"/>
-      <w:r>
-        <w:t>Ragnar</w:t>
-      </w:r>
-      <w:proofErr w:type="spellEnd"/>
-      <w:r>
-        <w:t xml:space="preserve"> leesik az égből az egyik platformra, már ekkor irányítható. A cél: elérni a pálya túlsó oldalán lévő csillagot</w:t>
+        <w:t xml:space="preserve"> indulásakor rövid töltés és töltési képernyő után a főmenü fogad. Itt két lehetőségünk van, a „Play” gombra kattintva indíthatjuk el a játékot, a „Quit” gombbal pedig kiléphetünk a programból.</w:t>
+      </w:r>
+    </w:p>
+    <w:p>
+      <w:r>
+        <w:t>A játék indulásakor Ragnar leesik az égből az egyik platformra, már ekkor irányítható. A cél: elérni a pálya túlsó oldalán lévő csillagot</w:t>
       </w:r>
       <w:r>
         <w:t>.</w:t>
@@ -2534,33 +2253,17 @@
         <w:t xml:space="preserve"> </w:t>
       </w:r>
       <w:r>
-        <w:t xml:space="preserve">A </w:t>
-      </w:r>
-      <w:proofErr w:type="spellStart"/>
-      <w:r>
-        <w:t>képerny</w:t>
+        <w:t>A képerny</w:t>
       </w:r>
       <w:r>
         <w:t>n</w:t>
       </w:r>
       <w:r>
-        <w:t>ő</w:t>
-      </w:r>
-      <w:proofErr w:type="spellEnd"/>
-      <w:r>
-        <w:t xml:space="preserve"> a pályán és a </w:t>
+        <w:t xml:space="preserve">ő a pályán és a </w:t>
       </w:r>
       <w:r>
         <w:lastRenderedPageBreak/>
-        <w:t>karaktereken kívül egyéb információkat láthatunk, mint például a játékos fennmaradó élete. Ez az ún. „</w:t>
-      </w:r>
-      <w:proofErr w:type="spellStart"/>
-      <w:r>
-        <w:t>Heads-up</w:t>
-      </w:r>
-      <w:proofErr w:type="spellEnd"/>
-      <w:r>
-        <w:t xml:space="preserve"> Display”</w:t>
+        <w:t>karaktereken kívül egyéb információkat láthatunk, mint például a játékos fennmaradó élete. Ez az ún. „Heads-up Display”</w:t>
       </w:r>
       <w:r>
         <w:t>, röviden HUD</w:t>
@@ -2575,268 +2278,165 @@
         <w:t xml:space="preserve"> két</w:t>
       </w:r>
       <w:r>
-        <w:t xml:space="preserve"> fő részből áll: a játéktérbő és a </w:t>
-      </w:r>
-      <w:proofErr w:type="spellStart"/>
-      <w:r>
-        <w:t>HUD</w:t>
-      </w:r>
-      <w:r>
-        <w:t>ból</w:t>
-      </w:r>
-      <w:proofErr w:type="spellEnd"/>
+        <w:t xml:space="preserve"> fő részből áll: a játéktérbő és a HUD</w:t>
+      </w:r>
+      <w:r>
+        <w:t>ból.</w:t>
+      </w:r>
+      <w:r>
+        <w:t xml:space="preserve"> Androidon láthatók az irányításhoz szükséges gombok és a virtuális joystick is</w:t>
+      </w:r>
+      <w:r>
+        <w:t>. A játék szüneteltethető, ekkor a „Pause” menü jelenik meg.</w:t>
+      </w:r>
+      <w:r>
+        <w:t xml:space="preserve"> Innen kiléphetünk</w:t>
+      </w:r>
+      <w:r>
+        <w:t xml:space="preserve"> a játékból, vagy folytathatjuk azt.</w:t>
+      </w:r>
+    </w:p>
+    <w:p>
+      <w:pPr>
+        <w:pStyle w:val="Cmsor3"/>
+      </w:pPr>
+      <w:bookmarkStart w:id="10" w:name="_Toc468912807"/>
+      <w:r>
+        <w:t>A játéktér</w:t>
+      </w:r>
       <w:r>
         <w:t>.</w:t>
       </w:r>
+      <w:bookmarkEnd w:id="10"/>
       <w:r>
         <w:t xml:space="preserve"> </w:t>
       </w:r>
-      <w:proofErr w:type="spellStart"/>
-      <w:r>
-        <w:t>Androidon</w:t>
-      </w:r>
-      <w:proofErr w:type="spellEnd"/>
-      <w:r>
-        <w:t xml:space="preserve"> láthatók az irányításhoz szükséges gombok és a virtuális joystick is</w:t>
-      </w:r>
-      <w:r>
-        <w:t>. A játék szüneteltethető, ekkor a „</w:t>
-      </w:r>
-      <w:proofErr w:type="spellStart"/>
-      <w:r>
-        <w:t>Pause</w:t>
-      </w:r>
-      <w:proofErr w:type="spellEnd"/>
-      <w:r>
-        <w:t>” menü jelenik meg.</w:t>
-      </w:r>
-      <w:r>
-        <w:t xml:space="preserve"> Innen kiléphetünk</w:t>
-      </w:r>
-      <w:r>
-        <w:t xml:space="preserve"> a játékból, vagy folytathatjuk azt.</w:t>
+    </w:p>
+    <w:p>
+      <w:pPr>
+        <w:ind w:firstLine="0"/>
+      </w:pPr>
+      <w:r>
+        <w:t>A platformok</w:t>
+      </w:r>
+      <w:r>
+        <w:t>on lehet jobbra-</w:t>
+      </w:r>
+      <w:r>
+        <w:t>balra közlekedni</w:t>
+      </w:r>
+      <w:r>
+        <w:t xml:space="preserve">, ugrálni. A </w:t>
+      </w:r>
+      <w:r>
+        <w:t>kamera követi a játékost, így mindig Ragnar közvetlen környezete látható. A pálya alján helyenként víz található, ha ebbe beleesünk, az azonnali halállal jár és véget ér a játék.</w:t>
+      </w:r>
+      <w:r>
+        <w:t xml:space="preserve"> </w:t>
+      </w:r>
+    </w:p>
+    <w:p>
+      <w:r>
+        <w:t>A platformok</w:t>
+      </w:r>
+      <w:r>
+        <w:t>on</w:t>
+      </w:r>
+      <w:r>
+        <w:t xml:space="preserve"> ellenségek járőröznek</w:t>
+      </w:r>
+      <w:r>
+        <w:t xml:space="preserve">. A sárga szakállas, kék ruhás karakter a játékos, a többiek ellenfelek. Ha egy </w:t>
+      </w:r>
+      <w:r>
+        <w:t>ellenfél</w:t>
+      </w:r>
+      <w:r>
+        <w:t xml:space="preserve"> közelébe érünk, az elkezd </w:t>
+      </w:r>
+      <w:r>
+        <w:t>Ragnar felé</w:t>
+      </w:r>
+      <w:r>
+        <w:t xml:space="preserve"> mozogni, és ha elég közel ér, megtámadja a játékost. Ragnar három kardcsapást kibír, az ellenségeknek viszont egy is elég.</w:t>
+      </w:r>
+    </w:p>
+    <w:p>
+      <w:r>
+        <w:t>Minden mozdulat, a mozgás, ugrás, támadás esetén Ragnar kincse fogy: arany pénzérm</w:t>
+      </w:r>
+      <w:r>
+        <w:t>ék potyognak a poggyászából, ezért minden lépés megfontolandó!</w:t>
       </w:r>
     </w:p>
     <w:p>
       <w:pPr>
         <w:pStyle w:val="Cmsor3"/>
       </w:pPr>
-      <w:bookmarkStart w:id="10" w:name="_Toc468912807"/>
-      <w:r>
-        <w:t>A játéktér</w:t>
-      </w:r>
-      <w:r>
-        <w:t>.</w:t>
-      </w:r>
-      <w:bookmarkEnd w:id="10"/>
-      <w:r>
-        <w:t xml:space="preserve"> </w:t>
-      </w:r>
+      <w:bookmarkStart w:id="11" w:name="_Toc468912808"/>
+      <w:r>
+        <w:t>A HUD</w:t>
+      </w:r>
+      <w:bookmarkEnd w:id="11"/>
     </w:p>
     <w:p>
       <w:pPr>
         <w:ind w:firstLine="0"/>
       </w:pPr>
       <w:r>
-        <w:t>A platformok</w:t>
-      </w:r>
-      <w:r>
-        <w:t>on lehet jobbra-</w:t>
-      </w:r>
-      <w:r>
-        <w:t>balra közlekedni</w:t>
-      </w:r>
-      <w:r>
-        <w:t xml:space="preserve">, ugrálni. A </w:t>
-      </w:r>
-      <w:r>
-        <w:t xml:space="preserve">kamera követi a játékost, így mindig </w:t>
-      </w:r>
-      <w:proofErr w:type="spellStart"/>
-      <w:r>
-        <w:t>Ragnar</w:t>
-      </w:r>
-      <w:proofErr w:type="spellEnd"/>
-      <w:r>
-        <w:t xml:space="preserve"> közvetlen környezete látható. A pálya alján helyenként víz található, ha ebbe beleesünk, az azonnali halállal jár és véget ér a játék.</w:t>
-      </w:r>
-      <w:r>
-        <w:t xml:space="preserve"> </w:t>
-      </w:r>
-    </w:p>
-    <w:p>
-      <w:r>
-        <w:t>A platformok</w:t>
-      </w:r>
-      <w:r>
-        <w:t>on</w:t>
-      </w:r>
-      <w:r>
-        <w:t xml:space="preserve"> ellenségek </w:t>
-      </w:r>
-      <w:proofErr w:type="spellStart"/>
-      <w:r>
-        <w:t>járőröznek</w:t>
-      </w:r>
-      <w:proofErr w:type="spellEnd"/>
-      <w:r>
-        <w:t xml:space="preserve">. A sárga szakállas, kék ruhás karakter a játékos, a többiek ellenfelek. Ha egy </w:t>
-      </w:r>
-      <w:r>
-        <w:t>ellenfél</w:t>
-      </w:r>
-      <w:r>
-        <w:t xml:space="preserve"> közelébe érünk, az elkezd </w:t>
-      </w:r>
-      <w:proofErr w:type="spellStart"/>
-      <w:r>
-        <w:t>Ragnar</w:t>
-      </w:r>
-      <w:proofErr w:type="spellEnd"/>
-      <w:r>
-        <w:t xml:space="preserve"> felé</w:t>
-      </w:r>
-      <w:r>
-        <w:t xml:space="preserve"> mozogni, és ha elég közel ér, megtámadja a játékost. </w:t>
-      </w:r>
-      <w:proofErr w:type="spellStart"/>
-      <w:r>
-        <w:t>Ragnar</w:t>
-      </w:r>
-      <w:proofErr w:type="spellEnd"/>
-      <w:r>
-        <w:t xml:space="preserve"> három kardcsapást kibír, az ellenségeknek viszont egy is elég.</w:t>
-      </w:r>
-    </w:p>
-    <w:p>
-      <w:r>
-        <w:t xml:space="preserve">Minden mozdulat, a mozgás, ugrás, támadás esetén </w:t>
-      </w:r>
-      <w:proofErr w:type="spellStart"/>
-      <w:r>
-        <w:t>Ragnar</w:t>
-      </w:r>
-      <w:proofErr w:type="spellEnd"/>
-      <w:r>
-        <w:t xml:space="preserve"> kincse fogy: arany pénzérm</w:t>
-      </w:r>
-      <w:r>
-        <w:t>ék potyognak a poggyászából, ezért minden lépés megfontolandó!</w:t>
+        <w:t>A bal felső sarokban egy gyémánt ikon mellett láthatjuk a maradék kincsünket: ebből mindig egyet veszítünk, amikor a játéktéren is látható, hogy elgurul egy pénzérme.</w:t>
+      </w:r>
+    </w:p>
+    <w:p>
+      <w:r>
+        <w:t>A jobb felső sarokban látható a maradék élet: annyi szív ikon, ahány élete még maradt a játékosnak, ami</w:t>
+      </w:r>
+      <w:r>
+        <w:t xml:space="preserve"> kezdetben három.</w:t>
       </w:r>
     </w:p>
     <w:p>
       <w:pPr>
         <w:pStyle w:val="Cmsor3"/>
       </w:pPr>
-      <w:bookmarkStart w:id="11" w:name="_Toc468912808"/>
-      <w:r>
-        <w:t>A HUD</w:t>
-      </w:r>
-      <w:bookmarkEnd w:id="11"/>
+      <w:bookmarkStart w:id="12" w:name="_Toc468912809"/>
+      <w:r>
+        <w:t>Irányítás</w:t>
+      </w:r>
+      <w:bookmarkEnd w:id="12"/>
     </w:p>
     <w:p>
       <w:pPr>
         <w:ind w:firstLine="0"/>
       </w:pPr>
       <w:r>
-        <w:t>A bal felső sarokban egy gyémánt ikon mellett láthatjuk a maradék kincsünket: ebből mindig egyet veszítünk, amikor a játéktéren is látható, hogy elgurul egy pénzérme.</w:t>
-      </w:r>
-    </w:p>
-    <w:p>
-      <w:r>
-        <w:t>A jobb felső sarokban látható a maradék élet: annyi szív ikon, ahány élete még maradt a játékosnak, ami</w:t>
-      </w:r>
-      <w:r>
-        <w:t xml:space="preserve"> kezdetben három.</w:t>
+        <w:t>Az irányítás PC-n és Androidon különböző, a platform sajátosságai miatt.</w:t>
+      </w:r>
+    </w:p>
+    <w:p>
+      <w:pPr>
+        <w:ind w:firstLine="0"/>
+      </w:pPr>
+      <w:r>
+        <w:t>Androidon a karaktert a képernyőn megjelenő gombokkal és joystickkal lehet irányítani, a játékot szüneteltetni és a „Pause” menüt is egy ilyen gombbal lehet elérni. PC-n az írányításhoz a billentyűzet használható.</w:t>
       </w:r>
     </w:p>
     <w:p>
       <w:pPr>
         <w:pStyle w:val="Cmsor3"/>
       </w:pPr>
-      <w:bookmarkStart w:id="12" w:name="_Toc468912809"/>
-      <w:r>
-        <w:t>Irányítás</w:t>
-      </w:r>
-      <w:bookmarkEnd w:id="12"/>
+      <w:bookmarkStart w:id="13" w:name="_Toc468912810"/>
+      <w:r>
+        <w:t>Irányítás PC-n</w:t>
+      </w:r>
+      <w:bookmarkEnd w:id="13"/>
     </w:p>
     <w:p>
       <w:pPr>
         <w:ind w:firstLine="0"/>
       </w:pPr>
       <w:r>
-        <w:t xml:space="preserve">Az irányítás PC-n és </w:t>
-      </w:r>
-      <w:proofErr w:type="spellStart"/>
-      <w:r>
-        <w:t>Androidon</w:t>
-      </w:r>
-      <w:proofErr w:type="spellEnd"/>
-      <w:r>
-        <w:t xml:space="preserve"> különböző, a platform sajátosságai miatt.</w:t>
-      </w:r>
-    </w:p>
-    <w:p>
-      <w:pPr>
-        <w:ind w:firstLine="0"/>
-      </w:pPr>
-      <w:proofErr w:type="spellStart"/>
-      <w:r>
-        <w:t>Androidon</w:t>
-      </w:r>
-      <w:proofErr w:type="spellEnd"/>
-      <w:r>
-        <w:t xml:space="preserve"> a karaktert a képernyőn megjelenő gombokkal és </w:t>
-      </w:r>
-      <w:proofErr w:type="spellStart"/>
-      <w:r>
-        <w:t>joystickkal</w:t>
-      </w:r>
-      <w:proofErr w:type="spellEnd"/>
-      <w:r>
-        <w:t xml:space="preserve"> lehet irányítani, a játékot szüneteltetni és a „</w:t>
-      </w:r>
-      <w:proofErr w:type="spellStart"/>
-      <w:r>
-        <w:t>Pause</w:t>
-      </w:r>
-      <w:proofErr w:type="spellEnd"/>
-      <w:r>
-        <w:t xml:space="preserve">” menüt is egy ilyen gombbal lehet elérni. PC-n az </w:t>
-      </w:r>
-      <w:proofErr w:type="spellStart"/>
-      <w:r>
-        <w:t>írányításhoz</w:t>
-      </w:r>
-      <w:proofErr w:type="spellEnd"/>
-      <w:r>
-        <w:t xml:space="preserve"> a billentyűzet használható.</w:t>
-      </w:r>
-    </w:p>
-    <w:p>
-      <w:pPr>
-        <w:pStyle w:val="Cmsor3"/>
-      </w:pPr>
-      <w:bookmarkStart w:id="13" w:name="_Toc468912810"/>
-      <w:r>
-        <w:t>Irányítás PC-n</w:t>
-      </w:r>
-      <w:bookmarkEnd w:id="13"/>
-    </w:p>
-    <w:p>
-      <w:pPr>
-        <w:ind w:firstLine="0"/>
-      </w:pPr>
-      <w:r>
-        <w:t xml:space="preserve">A játékos karakter a következő billentyűkkel </w:t>
-      </w:r>
-      <w:proofErr w:type="spellStart"/>
-      <w:r>
-        <w:t>irányítató</w:t>
-      </w:r>
-      <w:proofErr w:type="spellEnd"/>
-      <w:r>
-        <w:t>:</w:t>
+        <w:t>A játékos karakter a következő billentyűkkel irányítató:</w:t>
       </w:r>
     </w:p>
     <w:p>
@@ -2886,11 +2486,9 @@
         </w:rPr>
         <w:t xml:space="preserve">„W” </w:t>
       </w:r>
-      <w:proofErr w:type="spellStart"/>
       <w:r>
         <w:t>ugrásh</w:t>
       </w:r>
-      <w:proofErr w:type="spellEnd"/>
     </w:p>
     <w:p>
       <w:pPr>
@@ -2912,15 +2510,7 @@
         <w:ind w:firstLine="0"/>
       </w:pPr>
       <w:r>
-        <w:t>A „</w:t>
-      </w:r>
-      <w:proofErr w:type="spellStart"/>
-      <w:r>
-        <w:t>Pause</w:t>
-      </w:r>
-      <w:proofErr w:type="spellEnd"/>
-      <w:r>
-        <w:t xml:space="preserve">” menü az </w:t>
+        <w:t xml:space="preserve">A „Pause” menü az </w:t>
       </w:r>
       <w:r>
         <w:rPr>
@@ -2938,29 +2528,16 @@
       </w:pPr>
       <w:bookmarkStart w:id="14" w:name="_Toc468912811"/>
       <w:r>
-        <w:t xml:space="preserve">Irányítás </w:t>
-      </w:r>
-      <w:proofErr w:type="spellStart"/>
-      <w:r>
-        <w:t>Androidon</w:t>
+        <w:t>Irányítás Androidon</w:t>
       </w:r>
       <w:bookmarkEnd w:id="14"/>
-      <w:proofErr w:type="spellEnd"/>
     </w:p>
     <w:p>
       <w:pPr>
         <w:ind w:firstLine="0"/>
       </w:pPr>
       <w:r>
-        <w:t xml:space="preserve">A karakter jobbra és balra mozgatható a virtuális </w:t>
-      </w:r>
-      <w:proofErr w:type="spellStart"/>
-      <w:r>
-        <w:t>joystcikkal</w:t>
-      </w:r>
-      <w:proofErr w:type="spellEnd"/>
-      <w:r>
-        <w:t xml:space="preserve">, ami a bal alsó sarokban található. A jobb alsó sarokban </w:t>
+        <w:t xml:space="preserve">A karakter jobbra és balra mozgatható a virtuális joystcikkal, ami a bal alsó sarokban található. A jobb alsó sarokban </w:t>
       </w:r>
       <w:r>
         <w:t xml:space="preserve">lévő </w:t>
@@ -2980,15 +2557,7 @@
         <w:ind w:firstLine="0"/>
       </w:pPr>
       <w:r>
-        <w:t>A „</w:t>
-      </w:r>
-      <w:proofErr w:type="spellStart"/>
-      <w:r>
-        <w:t>Pause</w:t>
-      </w:r>
-      <w:proofErr w:type="spellEnd"/>
-      <w:r>
-        <w:t>” menü az alul középen található, négyszögletes gombbal jeleníthető meg.</w:t>
+        <w:t>A „Pause” menü az alul középen található, négyszögletes gombbal jeleníthető meg.</w:t>
       </w:r>
     </w:p>
     <w:p>
@@ -3014,42 +2583,10 @@
         <w:ind w:firstLine="0"/>
       </w:pPr>
       <w:r>
-        <w:t>Előbbi esetben a „Game Over” képernyő, utóbbiban pedig a „</w:t>
-      </w:r>
-      <w:proofErr w:type="spellStart"/>
-      <w:r>
-        <w:t>You</w:t>
-      </w:r>
-      <w:proofErr w:type="spellEnd"/>
-      <w:r>
-        <w:t xml:space="preserve"> </w:t>
-      </w:r>
-      <w:proofErr w:type="spellStart"/>
-      <w:r>
-        <w:t>won</w:t>
-      </w:r>
-      <w:proofErr w:type="spellEnd"/>
-      <w:r>
-        <w:t>” képernyő jelenik. Mindkét ese</w:t>
-      </w:r>
-      <w:r>
-        <w:t xml:space="preserve">tben visszatérhetünk a </w:t>
-      </w:r>
-      <w:proofErr w:type="spellStart"/>
-      <w:r>
-        <w:t>főmenübe</w:t>
-      </w:r>
-      <w:proofErr w:type="spellEnd"/>
-      <w:r>
-        <w:t xml:space="preserve"> „Main </w:t>
-      </w:r>
-      <w:proofErr w:type="spellStart"/>
-      <w:r>
-        <w:t>Menu</w:t>
-      </w:r>
-      <w:proofErr w:type="spellEnd"/>
-      <w:r>
-        <w:t>” gombra kattintva.</w:t>
+        <w:t>Előbbi esetben a „Game Over” képernyő, utóbbiban pedig a „You won” képernyő jelenik. Mindkét ese</w:t>
+      </w:r>
+      <w:r>
+        <w:t>tben visszatérhetünk a főmenübe „Main Menu” gombra kattintva.</w:t>
       </w:r>
     </w:p>
     <w:p/>
@@ -3096,66 +2633,10 @@
         <w:t>A megvalósítandó program egy 2D oldalnézetes platform játék.</w:t>
       </w:r>
       <w:r>
-        <w:t xml:space="preserve"> Rendelkezik egy </w:t>
-      </w:r>
-      <w:proofErr w:type="spellStart"/>
-      <w:r>
-        <w:t>főmenüvel</w:t>
-      </w:r>
-      <w:proofErr w:type="spellEnd"/>
-      <w:r>
-        <w:t>, ahonnan elindítható a játék. A játékmenet szüneteltethető</w:t>
-      </w:r>
-      <w:r>
-        <w:t xml:space="preserve"> és a „</w:t>
-      </w:r>
-      <w:proofErr w:type="spellStart"/>
-      <w:r>
-        <w:t>Pause</w:t>
-      </w:r>
-      <w:proofErr w:type="spellEnd"/>
-      <w:r>
-        <w:t xml:space="preserve">” menüből visszajuthatunk a </w:t>
-      </w:r>
-      <w:proofErr w:type="spellStart"/>
-      <w:r>
-        <w:t>főmenübe</w:t>
-      </w:r>
-      <w:proofErr w:type="spellEnd"/>
-      <w:r>
-        <w:t>. A játék végén a „Game Over” vagy „</w:t>
-      </w:r>
-      <w:proofErr w:type="spellStart"/>
-      <w:r>
-        <w:t>You</w:t>
-      </w:r>
-      <w:proofErr w:type="spellEnd"/>
-      <w:r>
-        <w:t xml:space="preserve"> </w:t>
-      </w:r>
-      <w:proofErr w:type="spellStart"/>
-      <w:r>
-        <w:t>Won</w:t>
-      </w:r>
-      <w:proofErr w:type="spellEnd"/>
-      <w:r>
-        <w:t xml:space="preserve">” </w:t>
-      </w:r>
-      <w:proofErr w:type="spellStart"/>
-      <w:r>
-        <w:t>menűből</w:t>
-      </w:r>
-      <w:proofErr w:type="spellEnd"/>
-      <w:r>
-        <w:t xml:space="preserve"> szintén visszajuthatunk a </w:t>
-      </w:r>
-      <w:proofErr w:type="spellStart"/>
-      <w:r>
-        <w:t>főmenübe</w:t>
-      </w:r>
-      <w:proofErr w:type="spellEnd"/>
-      <w:r>
-        <w:t>.</w:t>
+        <w:t xml:space="preserve"> Rendelkezik egy főmenüvel, ahonnan elindítható a játék. A játékmenet szüneteltethető</w:t>
+      </w:r>
+      <w:r>
+        <w:t xml:space="preserve"> és a „Pause” menüből visszajuthatunk a főmenübe. A játék végén a „Game Over” vagy „You Won” menűből szintén visszajuthatunk a főmenübe.</w:t>
       </w:r>
       <w:r>
         <w:t xml:space="preserve"> A navigációt gombok segítik.</w:t>
@@ -3167,15 +2648,7 @@
       </w:pPr>
       <w:r>
         <w:tab/>
-        <w:t xml:space="preserve">A játék egy 2d, csempékből és dekorációbál álló pályán játszódik. A csempék alkotta platformokon a karakterek mozoghatnak. A háttérelemek </w:t>
-      </w:r>
-      <w:proofErr w:type="spellStart"/>
-      <w:r>
-        <w:t>parallax</w:t>
-      </w:r>
-      <w:proofErr w:type="spellEnd"/>
-      <w:r>
-        <w:t xml:space="preserve"> mozgással a 3D illúzióját keltik.</w:t>
+        <w:t>A játék egy 2d, csempékből és dekorációbál álló pályán játszódik. A csempék alkotta platformokon a karakterek mozoghatnak. A háttérelemek parallax mozgással a 3D illúzióját keltik.</w:t>
       </w:r>
     </w:p>
     <w:p>
@@ -3199,15 +2672,7 @@
       </w:pPr>
       <w:r>
         <w:tab/>
-        <w:t xml:space="preserve">Az ellenfelek jobbra-balra </w:t>
-      </w:r>
-      <w:proofErr w:type="spellStart"/>
-      <w:r>
-        <w:t>járőröznek</w:t>
-      </w:r>
-      <w:proofErr w:type="spellEnd"/>
-      <w:r>
-        <w:t xml:space="preserve"> a kezdeti pozíciójuk egy sugarában. Ha a játékos a sugáron belülre kerül,</w:t>
+        <w:t>Az ellenfelek jobbra-balra járőröznek a kezdeti pozíciójuk egy sugarában. Ha a játékos a sugáron belülre kerül,</w:t>
       </w:r>
       <w:r>
         <w:t xml:space="preserve"> az ellenfél</w:t>
@@ -3243,15 +2708,7 @@
         <w:t>szá</w:t>
       </w:r>
       <w:r>
-        <w:t xml:space="preserve">mon tartható egy </w:t>
-      </w:r>
-      <w:proofErr w:type="spellStart"/>
-      <w:r>
-        <w:t>Heads-up</w:t>
-      </w:r>
-      <w:proofErr w:type="spellEnd"/>
-      <w:r>
-        <w:t xml:space="preserve"> Display </w:t>
+        <w:t xml:space="preserve">mon tartható egy Heads-up Display </w:t>
       </w:r>
       <w:r>
         <w:t xml:space="preserve">(HUD) </w:t>
@@ -3269,23 +2726,7 @@
       </w:pPr>
       <w:r>
         <w:tab/>
-        <w:t xml:space="preserve">Az irányítás PC-n billentyűzettel, </w:t>
-      </w:r>
-      <w:proofErr w:type="spellStart"/>
-      <w:r>
-        <w:t>Androidon</w:t>
-      </w:r>
-      <w:proofErr w:type="spellEnd"/>
-      <w:r>
-        <w:t xml:space="preserve"> pedig a HUD-</w:t>
-      </w:r>
-      <w:proofErr w:type="spellStart"/>
-      <w:r>
-        <w:t>on</w:t>
-      </w:r>
-      <w:proofErr w:type="spellEnd"/>
-      <w:r>
-        <w:t xml:space="preserve"> megjel</w:t>
+        <w:t>Az irányítás PC-n billentyűzettel, Androidon pedig a HUD-on megjel</w:t>
       </w:r>
       <w:r>
         <w:t>enő gombokkal és joystickkel történik.</w:t>
@@ -3352,15 +2793,7 @@
         <w:pStyle w:val="MyLista"/>
       </w:pPr>
       <w:r>
-        <w:t xml:space="preserve">3rd </w:t>
-      </w:r>
-      <w:proofErr w:type="spellStart"/>
-      <w:r>
-        <w:t>party</w:t>
-      </w:r>
-      <w:proofErr w:type="spellEnd"/>
-      <w:r>
-        <w:t xml:space="preserve"> </w:t>
+        <w:t xml:space="preserve">3rd party </w:t>
       </w:r>
       <w:r>
         <w:t>játékmotor alkalmazása</w:t>
@@ -3381,15 +2814,7 @@
         <w:t>játék</w:t>
       </w:r>
       <w:r>
-        <w:t xml:space="preserve">motor fejlesztése önálló téma, 3rd </w:t>
-      </w:r>
-      <w:proofErr w:type="spellStart"/>
-      <w:r>
-        <w:t>party</w:t>
-      </w:r>
-      <w:proofErr w:type="spellEnd"/>
-      <w:r>
-        <w:t xml:space="preserve"> alkalmazása pedig a dolgozat témájához túl absztrakt, és sok elem már implementálva van.</w:t>
+        <w:t>motor fejlesztése önálló téma, 3rd party alkalmazása pedig a dolgozat témájához túl absztrakt, és sok elem már implementálva van.</w:t>
       </w:r>
     </w:p>
     <w:p>
@@ -3398,14 +2823,7 @@
       </w:pPr>
       <w:r>
         <w:tab/>
-      </w:r>
-      <w:proofErr w:type="spellStart"/>
-      <w:r>
-        <w:t>Szrencsére</w:t>
-      </w:r>
-      <w:proofErr w:type="spellEnd"/>
-      <w:r>
-        <w:t xml:space="preserve"> játékfejlesztő keretrendszerekből is nagy a választék, szinte minden népszerű programozás</w:t>
+        <w:t>Szrencsére játékfejlesztő keretrendszerekből is nagy a választék, szinte minden népszerű programozás</w:t>
       </w:r>
       <w:r>
         <w:t>i</w:t>
@@ -3430,32 +2848,17 @@
       <w:pPr>
         <w:pStyle w:val="MyLista"/>
       </w:pPr>
-      <w:proofErr w:type="spellStart"/>
-      <w:r>
-        <w:t>MonoGame</w:t>
-      </w:r>
-      <w:proofErr w:type="spellEnd"/>
-      <w:r>
-        <w:t>, C#</w:t>
+      <w:r>
+        <w:t>MonoGame, C#</w:t>
       </w:r>
     </w:p>
     <w:p>
       <w:pPr>
         <w:pStyle w:val="MyLista"/>
       </w:pPr>
-      <w:proofErr w:type="spellStart"/>
-      <w:r>
-        <w:t>Löve</w:t>
-      </w:r>
-      <w:proofErr w:type="spellEnd"/>
-      <w:r>
-        <w:t xml:space="preserve">, </w:t>
-      </w:r>
-      <w:proofErr w:type="spellStart"/>
-      <w:r>
-        <w:t>Lua</w:t>
-      </w:r>
-      <w:proofErr w:type="spellEnd"/>
+      <w:r>
+        <w:t>Löve, Lua</w:t>
+      </w:r>
     </w:p>
     <w:p>
       <w:pPr>
@@ -3472,141 +2875,65 @@
       <w:pPr>
         <w:pStyle w:val="MyLista"/>
       </w:pPr>
-      <w:proofErr w:type="spellStart"/>
+      <w:r>
+        <w:t>libGDX, Java</w:t>
+      </w:r>
+    </w:p>
+    <w:p>
+      <w:pPr>
+        <w:ind w:firstLine="0"/>
+      </w:pPr>
+      <w:r>
+        <w:t xml:space="preserve">A választásom a libGDX-re esett, </w:t>
+      </w:r>
+      <w:r>
+        <w:t>a minőségi és teljes dokumentáció, és a nagy méretű, segítőkész közösség miatt.</w:t>
+      </w:r>
+    </w:p>
+    <w:p>
+      <w:pPr>
+        <w:pStyle w:val="Cmsor3"/>
+      </w:pPr>
+      <w:bookmarkStart w:id="22" w:name="_Toc468912817"/>
       <w:r>
         <w:t>libGDX</w:t>
       </w:r>
-      <w:proofErr w:type="spellEnd"/>
-      <w:r>
-        <w:t>, Java</w:t>
-      </w:r>
+      <w:bookmarkEnd w:id="22"/>
     </w:p>
     <w:p>
       <w:pPr>
         <w:ind w:firstLine="0"/>
       </w:pPr>
       <w:r>
-        <w:t xml:space="preserve">A választásom a </w:t>
-      </w:r>
-      <w:proofErr w:type="spellStart"/>
-      <w:r>
-        <w:t>libGDX</w:t>
-      </w:r>
-      <w:proofErr w:type="spellEnd"/>
-      <w:r>
-        <w:t xml:space="preserve">-re esett, </w:t>
-      </w:r>
-      <w:r>
-        <w:t>a minőségi és teljes dokumentáció, és a nagy méretű, segítőkész közösség miatt.</w:t>
+        <w:t>A játék Java nyelven, a libGDX keretrendszer segítségével készül. A libGDX egy nyílt forráskódú, cross-platform játékfejlesztő keretrendszer Java nyelven. Segítségével 2D és 3D játékok készíthetők, absztrakcióinak köszönhetően mentesít az alacsony szintű kód írásától (pl. OpenGL), és számtalan platformra kiadható az elkészült termék.</w:t>
+      </w:r>
+    </w:p>
+    <w:p>
+      <w:pPr>
+        <w:ind w:firstLine="0"/>
+      </w:pPr>
+      <w:r>
+        <w:t>A</w:t>
+      </w:r>
+      <w:r>
+        <w:t xml:space="preserve"> jó</w:t>
+      </w:r>
+      <w:r>
+        <w:t xml:space="preserve"> teljesítményt az OpenGL ES alapú megjelenítés, és Garbage Collectort minimálisan használó gazdag API </w:t>
+      </w:r>
+      <w:r>
+        <w:t>biztosítja.</w:t>
       </w:r>
     </w:p>
     <w:p>
       <w:pPr>
         <w:pStyle w:val="Cmsor3"/>
       </w:pPr>
-      <w:bookmarkStart w:id="22" w:name="_Toc468912817"/>
-      <w:proofErr w:type="spellStart"/>
-      <w:r>
-        <w:t>libGDX</w:t>
-      </w:r>
-      <w:bookmarkEnd w:id="22"/>
-      <w:proofErr w:type="spellEnd"/>
-    </w:p>
-    <w:p>
-      <w:pPr>
-        <w:ind w:firstLine="0"/>
-      </w:pPr>
-      <w:r>
-        <w:t xml:space="preserve">A játék Java nyelven, a </w:t>
-      </w:r>
-      <w:proofErr w:type="spellStart"/>
-      <w:r>
-        <w:t>libGDX</w:t>
-      </w:r>
-      <w:proofErr w:type="spellEnd"/>
-      <w:r>
-        <w:t xml:space="preserve"> keretrendszer segítségével készül. A </w:t>
-      </w:r>
-      <w:proofErr w:type="spellStart"/>
-      <w:r>
-        <w:t>libGDX</w:t>
-      </w:r>
-      <w:proofErr w:type="spellEnd"/>
-      <w:r>
-        <w:t xml:space="preserve"> egy nyílt forráskódú, </w:t>
-      </w:r>
-      <w:proofErr w:type="spellStart"/>
-      <w:r>
-        <w:t>cross</w:t>
-      </w:r>
-      <w:proofErr w:type="spellEnd"/>
-      <w:r>
-        <w:t xml:space="preserve">-platform játékfejlesztő keretrendszer Java nyelven. Segítségével 2D és 3D játékok készíthetők, absztrakcióinak köszönhetően mentesít az alacsony szintű kód írásától (pl. </w:t>
-      </w:r>
-      <w:proofErr w:type="spellStart"/>
-      <w:r>
-        <w:t>OpenGL</w:t>
-      </w:r>
-      <w:proofErr w:type="spellEnd"/>
-      <w:r>
-        <w:t>), és számtalan platformra kiadható az elkészült termék.</w:t>
-      </w:r>
-    </w:p>
-    <w:p>
-      <w:pPr>
-        <w:ind w:firstLine="0"/>
-      </w:pPr>
-      <w:r>
-        <w:t>A</w:t>
-      </w:r>
-      <w:r>
-        <w:t xml:space="preserve"> jó</w:t>
-      </w:r>
-      <w:r>
-        <w:t xml:space="preserve"> teljesítményt az </w:t>
-      </w:r>
-      <w:proofErr w:type="spellStart"/>
-      <w:r>
-        <w:t>OpenGL</w:t>
-      </w:r>
-      <w:proofErr w:type="spellEnd"/>
-      <w:r>
-        <w:t xml:space="preserve"> ES alapú megjelenítés, és </w:t>
-      </w:r>
-      <w:proofErr w:type="spellStart"/>
-      <w:r>
-        <w:t>Garbage</w:t>
-      </w:r>
-      <w:proofErr w:type="spellEnd"/>
-      <w:r>
-        <w:t xml:space="preserve"> </w:t>
-      </w:r>
-      <w:proofErr w:type="spellStart"/>
-      <w:r>
-        <w:t>Collectort</w:t>
-      </w:r>
-      <w:proofErr w:type="spellEnd"/>
-      <w:r>
-        <w:t xml:space="preserve"> minimálisan használó gazdag API </w:t>
-      </w:r>
-      <w:r>
-        <w:t>biztosítja.</w:t>
-      </w:r>
-    </w:p>
-    <w:p>
-      <w:pPr>
-        <w:pStyle w:val="Cmsor3"/>
-      </w:pPr>
       <w:bookmarkStart w:id="23" w:name="_Toc468912818"/>
       <w:r>
-        <w:t xml:space="preserve">Animáció – </w:t>
-      </w:r>
-      <w:proofErr w:type="spellStart"/>
-      <w:r>
-        <w:t>Spriter</w:t>
+        <w:t>Animáció – Spriter</w:t>
       </w:r>
       <w:bookmarkEnd w:id="23"/>
-      <w:proofErr w:type="spellEnd"/>
     </w:p>
     <w:p>
       <w:pPr>
@@ -3661,13 +2988,8 @@
       </w:pPr>
       <w:r>
         <w:tab/>
-        <w:t xml:space="preserve">Az animációk létrehozásához, szerkesztéséhez a </w:t>
-      </w:r>
-      <w:proofErr w:type="spellStart"/>
-      <w:r>
-        <w:t>Spriter</w:t>
-      </w:r>
-      <w:proofErr w:type="spellEnd"/>
+        <w:t>Az animációk létrehozásához, szerkesztéséhez a Spriter</w:t>
+      </w:r>
       <w:r>
         <w:t xml:space="preserve"> </w:t>
       </w:r>
@@ -3678,15 +3000,7 @@
         <w:t>t használtam. A létrejött animációk a felhasznált képekből</w:t>
       </w:r>
       <w:r>
-        <w:t xml:space="preserve"> és egy .</w:t>
-      </w:r>
-      <w:proofErr w:type="spellStart"/>
-      <w:r>
-        <w:t>scml</w:t>
-      </w:r>
-      <w:proofErr w:type="spellEnd"/>
-      <w:r>
-        <w:t xml:space="preserve"> kiterjesztésű fájlból állnak</w:t>
+        <w:t xml:space="preserve"> és egy .scml kiterjesztésű fájlból állnak</w:t>
       </w:r>
       <w:r>
         <w:t xml:space="preserve"> – utóbbi tárolja az animáció adatait.</w:t>
@@ -3699,23 +3013,7 @@
       <w:r>
         <w:lastRenderedPageBreak/>
         <w:tab/>
-        <w:t xml:space="preserve">A </w:t>
-      </w:r>
-      <w:proofErr w:type="spellStart"/>
-      <w:r>
-        <w:t>libGDX</w:t>
-      </w:r>
-      <w:proofErr w:type="spellEnd"/>
-      <w:r>
-        <w:t xml:space="preserve"> nem támogatja az .</w:t>
-      </w:r>
-      <w:proofErr w:type="spellStart"/>
-      <w:r>
-        <w:t>scml</w:t>
-      </w:r>
-      <w:proofErr w:type="spellEnd"/>
-      <w:r>
-        <w:t xml:space="preserve"> fájlok beolvasását, ezért a közösség egy tagja, trixt0r által készített implementációt alkalmaztam, amit </w:t>
+        <w:t xml:space="preserve">A libGDX nem támogatja az .scml fájlok beolvasását, ezért a közösség egy tagja, trixt0r által készített implementációt alkalmaztam, amit </w:t>
       </w:r>
       <w:r>
         <w:t>kiegészítettem</w:t>
@@ -3760,14 +3058,9 @@
       </w:pPr>
       <w:bookmarkStart w:id="24" w:name="_Toc468912819"/>
       <w:r>
-        <w:t xml:space="preserve">Pályaszerkesztés – </w:t>
-      </w:r>
-      <w:proofErr w:type="spellStart"/>
-      <w:r>
-        <w:t>Tiled</w:t>
+        <w:t>Pályaszerkesztés – Tiled</w:t>
       </w:r>
       <w:bookmarkEnd w:id="24"/>
-      <w:proofErr w:type="spellEnd"/>
     </w:p>
     <w:p>
       <w:pPr>
@@ -3780,26 +3073,13 @@
         <w:t>ban</w:t>
       </w:r>
       <w:r>
-        <w:t xml:space="preserve"> csempealapú, </w:t>
-      </w:r>
-      <w:proofErr w:type="spellStart"/>
-      <w:r>
-        <w:t>ortografikus</w:t>
-      </w:r>
-      <w:proofErr w:type="spellEnd"/>
+        <w:t xml:space="preserve"> csempealapú, ortografikus</w:t>
+      </w:r>
       <w:r>
         <w:t xml:space="preserve"> pályán játszhatunk, ami a platform csempéken kívül háttér- és dekorációs elemeket </w:t>
       </w:r>
       <w:r>
-        <w:t xml:space="preserve">is tartalmaz, </w:t>
-      </w:r>
-      <w:proofErr w:type="spellStart"/>
-      <w:r>
-        <w:t>továbba</w:t>
-      </w:r>
-      <w:proofErr w:type="spellEnd"/>
-      <w:r>
-        <w:t xml:space="preserve"> a Box2d</w:t>
+        <w:t>is tartalmaz, továbba a Box2d</w:t>
       </w:r>
       <w:r>
         <w:t xml:space="preserve"> fizika</w:t>
@@ -3817,121 +3097,25 @@
       </w:pPr>
       <w:r>
         <w:tab/>
-        <w:t xml:space="preserve">Ilyen pályát a </w:t>
-      </w:r>
-      <w:proofErr w:type="spellStart"/>
-      <w:r>
-        <w:t>Tiled</w:t>
-      </w:r>
-      <w:proofErr w:type="spellEnd"/>
-      <w:r>
-        <w:t xml:space="preserve"> általános célú, csempe alapú 2D pályaszerkesztő programmal készítettem</w:t>
+        <w:t>Ilyen pályát a Tiled általános célú, csempe alapú 2D pályaszerkesztő programmal készítettem</w:t>
       </w:r>
       <w:r>
         <w:t xml:space="preserve">. </w:t>
       </w:r>
       <w:r>
-        <w:t xml:space="preserve">Egy </w:t>
-      </w:r>
-      <w:proofErr w:type="spellStart"/>
-      <w:r>
-        <w:t>Tiled</w:t>
-      </w:r>
-      <w:proofErr w:type="spellEnd"/>
-      <w:r>
-        <w:t xml:space="preserve"> pályában egy csempéhez egy előre megadott méretű kép, és tetszőleges mennyiségű tulajdonság tartozik. </w:t>
-      </w:r>
-      <w:r>
-        <w:t xml:space="preserve">A grafikus szerkesztőprogramokhoz hasonlóan rétegek hozhatók létre a különböző pályaelemek elválasztására, amik három különböző típusúak lehetnek: </w:t>
-      </w:r>
-      <w:proofErr w:type="spellStart"/>
-      <w:r>
-        <w:t>Tile</w:t>
-      </w:r>
-      <w:proofErr w:type="spellEnd"/>
-      <w:r>
-        <w:t xml:space="preserve"> </w:t>
-      </w:r>
-      <w:proofErr w:type="spellStart"/>
-      <w:r>
-        <w:t>layer</w:t>
-      </w:r>
-      <w:proofErr w:type="spellEnd"/>
-      <w:r>
-        <w:t xml:space="preserve">, </w:t>
-      </w:r>
-      <w:proofErr w:type="spellStart"/>
-      <w:r>
-        <w:t>Object</w:t>
-      </w:r>
-      <w:proofErr w:type="spellEnd"/>
-      <w:r>
-        <w:t xml:space="preserve"> </w:t>
-      </w:r>
-      <w:proofErr w:type="spellStart"/>
-      <w:r>
-        <w:t>layer</w:t>
-      </w:r>
-      <w:proofErr w:type="spellEnd"/>
-      <w:r>
-        <w:t xml:space="preserve"> és Image </w:t>
-      </w:r>
-      <w:proofErr w:type="spellStart"/>
-      <w:r>
-        <w:t>layer</w:t>
-      </w:r>
-      <w:proofErr w:type="spellEnd"/>
-      <w:r>
-        <w:t>.</w:t>
-      </w:r>
-      <w:r>
-        <w:t xml:space="preserve"> A </w:t>
-      </w:r>
-      <w:proofErr w:type="spellStart"/>
-      <w:r>
-        <w:t>Tile</w:t>
-      </w:r>
-      <w:proofErr w:type="spellEnd"/>
-      <w:r>
-        <w:t xml:space="preserve"> </w:t>
-      </w:r>
-      <w:proofErr w:type="spellStart"/>
-      <w:r>
-        <w:t>layereken</w:t>
-      </w:r>
-      <w:proofErr w:type="spellEnd"/>
-      <w:r>
-        <w:t xml:space="preserve"> helyezhetjük el a csempéket, az </w:t>
-      </w:r>
-      <w:proofErr w:type="spellStart"/>
-      <w:r>
-        <w:t>Object</w:t>
-      </w:r>
-      <w:proofErr w:type="spellEnd"/>
-      <w:r>
-        <w:t xml:space="preserve"> </w:t>
-      </w:r>
-      <w:proofErr w:type="spellStart"/>
-      <w:r>
-        <w:t>layeren</w:t>
-      </w:r>
-      <w:proofErr w:type="spellEnd"/>
-      <w:r>
-        <w:t xml:space="preserve"> pedig mi</w:t>
+        <w:t xml:space="preserve">Egy Tiled pályában egy csempéhez egy előre megadott méretű kép, és tetszőleges mennyiségű tulajdonság tartozik. </w:t>
+      </w:r>
+      <w:r>
+        <w:t>A grafikus szerkesztőprogramokhoz hasonlóan rétegek hozhatók létre a különböző pályaelemek elválasztására, amik három különböző típusúak lehetnek: Tile layer, Object layer és Image layer.</w:t>
+      </w:r>
+      <w:r>
+        <w:t xml:space="preserve"> A Tile layereken helyezhetjük el a csempéket, az Object layeren pedig mi</w:t>
       </w:r>
       <w:r>
         <w:t>nden mást: poligonokat, képeket, amiket tulajdonságokkal ruházhatunk fel, hogy felhasználjuk a játék futásakor.</w:t>
       </w:r>
       <w:r>
-        <w:t xml:space="preserve"> Az Image </w:t>
-      </w:r>
-      <w:proofErr w:type="spellStart"/>
-      <w:r>
-        <w:t>layerben</w:t>
-      </w:r>
-      <w:proofErr w:type="spellEnd"/>
-      <w:r>
-        <w:t xml:space="preserve"> egy képet </w:t>
+        <w:t xml:space="preserve"> Az Image layerben egy képet </w:t>
       </w:r>
       <w:r>
         <w:t>lehet tárolni.</w:t>
@@ -3942,42 +3126,10 @@
         <w:ind w:firstLine="708"/>
       </w:pPr>
       <w:r>
-        <w:t>Az elkészült pálya egy .</w:t>
-      </w:r>
-      <w:proofErr w:type="spellStart"/>
-      <w:r>
-        <w:t>tmx</w:t>
-      </w:r>
-      <w:proofErr w:type="spellEnd"/>
-      <w:r>
-        <w:t xml:space="preserve"> kiterjesztésű </w:t>
-      </w:r>
-      <w:proofErr w:type="spellStart"/>
-      <w:r>
-        <w:t>xml</w:t>
-      </w:r>
-      <w:proofErr w:type="spellEnd"/>
-      <w:r>
-        <w:t xml:space="preserve"> fájlba kerül mentésre, és tömörítést is használhatunk.</w:t>
-      </w:r>
-      <w:r>
-        <w:t xml:space="preserve"> A </w:t>
-      </w:r>
-      <w:proofErr w:type="spellStart"/>
-      <w:r>
-        <w:t>Tiled</w:t>
-      </w:r>
-      <w:proofErr w:type="spellEnd"/>
-      <w:r>
-        <w:t xml:space="preserve"> pályák betöltését és kirajzolását támogatja a </w:t>
-      </w:r>
-      <w:proofErr w:type="spellStart"/>
-      <w:r>
-        <w:t>libGDX</w:t>
-      </w:r>
-      <w:proofErr w:type="spellEnd"/>
-      <w:r>
-        <w:t>, ezért ezt az API-t használtam.</w:t>
+        <w:t>Az elkészült pálya egy .tmx kiterjesztésű xml fájlba kerül mentésre, és tömörítést is használhatunk.</w:t>
+      </w:r>
+      <w:r>
+        <w:t xml:space="preserve"> A Tiled pályák betöltését és kirajzolását támogatja a libGDX, ezért ezt az API-t használtam.</w:t>
       </w:r>
     </w:p>
     <w:p>
@@ -3991,21 +3143,7 @@
         <w:rPr>
           <w:b/>
         </w:rPr>
-        <w:t xml:space="preserve">Részletes </w:t>
-      </w:r>
-      <w:proofErr w:type="spellStart"/>
-      <w:r>
-        <w:rPr>
-          <w:b/>
-        </w:rPr>
-        <w:t>lerírás</w:t>
-      </w:r>
-      <w:proofErr w:type="spellEnd"/>
-      <w:r>
-        <w:rPr>
-          <w:b/>
-        </w:rPr>
-        <w:t xml:space="preserve"> kell-e, és ha igen, hova tegyem?</w:t>
+        <w:t>Részletes lerírás kell-e, és ha igen, hova tegyem?</w:t>
       </w:r>
       <w:r>
         <w:rPr>
@@ -4021,19 +3159,11 @@
           <w:b/>
         </w:rPr>
       </w:pPr>
-      <w:proofErr w:type="spellStart"/>
       <w:r>
         <w:rPr>
           <w:b/>
         </w:rPr>
-        <w:t>Audio</w:t>
-      </w:r>
-      <w:proofErr w:type="spellEnd"/>
-      <w:r>
-        <w:rPr>
-          <w:b/>
-        </w:rPr>
-        <w:t>, font kell-e?</w:t>
+        <w:t>Audio, font kell-e?</w:t>
       </w:r>
       <w:r>
         <w:rPr>
@@ -4044,6 +3174,20 @@
     </w:p>
     <w:p>
       <w:pPr>
+        <w:ind w:firstLine="0"/>
+        <w:rPr>
+          <w:b/>
+        </w:rPr>
+      </w:pPr>
+      <w:r>
+        <w:rPr>
+          <w:b/>
+        </w:rPr>
+        <w:t>ASSETCSOMAGOLÁS, assets_raw, assets, gradle tasks</w:t>
+      </w:r>
+    </w:p>
+    <w:p>
+      <w:pPr>
         <w:pStyle w:val="Cmsor3"/>
       </w:pPr>
       <w:bookmarkStart w:id="25" w:name="_Toc468912820"/>
@@ -4057,15 +3201,7 @@
         <w:ind w:firstLine="0"/>
       </w:pPr>
       <w:r>
-        <w:t xml:space="preserve">Bár a játékos és az ellenfelek saját, egyszerűsített és a célra specializált fizikával rendelkeznek, a hulló, guruló, pattogó kincsek mozgásához a Box2d fizikai motort használtam, ami kiegészítésként elérhető a </w:t>
-      </w:r>
-      <w:proofErr w:type="spellStart"/>
-      <w:r>
-        <w:t>libGDX</w:t>
-      </w:r>
-      <w:proofErr w:type="spellEnd"/>
-      <w:r>
-        <w:t xml:space="preserve"> keretein belül.</w:t>
+        <w:t>Bár a játékos és az ellenfelek saját, egyszerűsített és a célra specializált fizikával rendelkeznek, a hulló, guruló, pattogó kincsek mozgásához a Box2d fizikai motort használtam, ami kiegészítésként elérhető a libGDX keretein belül.</w:t>
       </w:r>
     </w:p>
     <w:p>
@@ -4074,7 +3210,19 @@
       </w:pPr>
       <w:r>
         <w:tab/>
-        <w:t>Segítségével valós fizikai paraméterekkel rendelkező testek definiálhatók poligonok segítségével – megadható a világ gravitációja, a testeket alkotó alkatrészek sűrűsége, rugalmassága.</w:t>
+        <w:t xml:space="preserve">Segítségével valós fizikai paraméterekkel rendelkező testek definiálhatók poligonok </w:t>
+      </w:r>
+      <w:r>
+        <w:t>használatával</w:t>
+      </w:r>
+      <w:r>
+        <w:t xml:space="preserve"> – megadható a világ gravitációja, a testeket alkotó alkatrészek sűrűsége, rugalmassága</w:t>
+      </w:r>
+      <w:r>
+        <w:t xml:space="preserve"> stb</w:t>
+      </w:r>
+      <w:r>
+        <w:t>.</w:t>
       </w:r>
     </w:p>
     <w:p>
@@ -4097,58 +3245,40 @@
         <w:ind w:firstLine="0"/>
       </w:pPr>
       <w:r>
-        <w:t xml:space="preserve">A projekt létrehozására a </w:t>
-      </w:r>
-      <w:proofErr w:type="spellStart"/>
-      <w:r>
-        <w:t>libGDX</w:t>
-      </w:r>
-      <w:proofErr w:type="spellEnd"/>
+        <w:t xml:space="preserve">A projekt létrehozására a libGDX </w:t>
+      </w:r>
+      <w:r>
+        <w:t>projektgeneráló</w:t>
+      </w:r>
+      <w:r>
+        <w:t xml:space="preserve"> eszköz</w:t>
+      </w:r>
+      <w:r>
+        <w:t>t</w:t>
+      </w:r>
+      <w:r>
+        <w:t xml:space="preserve"> használ</w:t>
+      </w:r>
+      <w:r>
+        <w:t>tam</w:t>
+      </w:r>
       <w:r>
         <w:t xml:space="preserve"> </w:t>
       </w:r>
-      <w:r>
-        <w:t>projektgeneráló</w:t>
-      </w:r>
-      <w:r>
-        <w:t xml:space="preserve"> eszköz</w:t>
-      </w:r>
-      <w:r>
-        <w:t>t</w:t>
-      </w:r>
-      <w:r>
-        <w:t xml:space="preserve"> </w:t>
-      </w:r>
-      <w:proofErr w:type="spellStart"/>
-      <w:r>
-        <w:t>használ</w:t>
-      </w:r>
-      <w:r>
-        <w:t>tam</w:t>
-      </w:r>
       <w:bookmarkStart w:id="29" w:name="_GoBack"/>
+      <w:bookmarkEnd w:id="29"/>
       <w:r>
         <w:rPr>
           <w:b/>
         </w:rPr>
         <w:t>LINK</w:t>
       </w:r>
-      <w:bookmarkEnd w:id="29"/>
-      <w:proofErr w:type="spellEnd"/>
       <w:r>
         <w:t xml:space="preserve">. Az eszközben megadható a projekt neve, a csomag, a főosztály neve, a célkönyvtár, valamint </w:t>
       </w:r>
       <w:r>
         <w:lastRenderedPageBreak/>
-        <w:t xml:space="preserve">be kell állítani az </w:t>
-      </w:r>
-      <w:proofErr w:type="spellStart"/>
-      <w:r>
-        <w:t>Android</w:t>
-      </w:r>
-      <w:proofErr w:type="spellEnd"/>
-      <w:r>
-        <w:t xml:space="preserve"> SDK helyét. </w:t>
+        <w:t xml:space="preserve">be kell állítani az Android SDK helyét. </w:t>
       </w:r>
       <w:r>
         <w:t>Kiválaszthatók</w:t>
@@ -4171,34 +3301,10 @@
         <w:t>Az eszköz futtatásá</w:t>
       </w:r>
       <w:r>
-        <w:t xml:space="preserve">nak eredménye egy </w:t>
-      </w:r>
-      <w:proofErr w:type="spellStart"/>
-      <w:r>
-        <w:t>Gradle</w:t>
-      </w:r>
-      <w:proofErr w:type="spellEnd"/>
-      <w:r>
-        <w:t xml:space="preserve"> projekt</w:t>
-      </w:r>
-      <w:r>
-        <w:t>, amelyben a különböző platformok, valamint a közös kód (</w:t>
-      </w:r>
-      <w:proofErr w:type="spellStart"/>
-      <w:r>
-        <w:t>core</w:t>
-      </w:r>
-      <w:proofErr w:type="spellEnd"/>
-      <w:r>
-        <w:t xml:space="preserve">) külön </w:t>
-      </w:r>
-      <w:proofErr w:type="spellStart"/>
-      <w:r>
-        <w:t>Gradle</w:t>
-      </w:r>
-      <w:proofErr w:type="spellEnd"/>
-      <w:r>
-        <w:t xml:space="preserve"> modulokba </w:t>
+        <w:t>nak eredménye egy Gradle projekt</w:t>
+      </w:r>
+      <w:r>
+        <w:t xml:space="preserve">, amelyben a különböző platformok, valamint a közös kód (core) külön Gradle modulokba </w:t>
       </w:r>
       <w:r>
         <w:t>kerülnek</w:t>
@@ -4234,9 +3340,9 @@
         <w:br w:type="page"/>
       </w:r>
     </w:p>
-    <w:bookmarkStart w:id="30" w:name="_Toc454908770" w:displacedByCustomXml="next"/>
+    <w:bookmarkStart w:id="30" w:name="_Toc468912822" w:displacedByCustomXml="next"/>
     <w:bookmarkStart w:id="31" w:name="_Toc454909020" w:displacedByCustomXml="next"/>
-    <w:bookmarkStart w:id="32" w:name="_Toc468912822" w:displacedByCustomXml="next"/>
+    <w:bookmarkStart w:id="32" w:name="_Toc454908770" w:displacedByCustomXml="next"/>
     <w:sdt>
       <w:sdtPr>
         <w:rPr>
@@ -4362,7 +3468,7 @@
 </file>
 
 <file path=word/endnotes.xml><?xml version="1.0" encoding="utf-8"?>
-<w:endnotes xmlns:wpc="http://schemas.microsoft.com/office/word/2010/wordprocessingCanvas" xmlns:cx="http://schemas.microsoft.com/office/drawing/2014/chartex" xmlns:cx1="http://schemas.microsoft.com/office/drawing/2015/9/8/chartex" xmlns:cx2="http://schemas.microsoft.com/office/drawing/2015/10/21/chartex" xmlns:cx3="http://schemas.microsoft.com/office/drawing/2016/5/9/chartex" xmlns:cx4="http://schemas.microsoft.com/office/drawing/2016/5/10/chartex" xmlns:cx5="http://schemas.microsoft.com/office/drawing/2016/5/11/chartex" xmlns:mc="http://schemas.openxmlformats.org/markup-compatibility/2006" xmlns:o="urn:schemas-microsoft-com:office:office" xmlns:r="http://schemas.openxmlformats.org/officeDocument/2006/relationships" xmlns:m="http://schemas.openxmlformats.org/officeDocument/2006/math" xmlns:v="urn:schemas-microsoft-com:vml" xmlns:wp14="http://schemas.microsoft.com/office/word/2010/wordprocessingDrawing" xmlns:wp="http://schemas.openxmlformats.org/drawingml/2006/wordprocessingDrawing" xmlns:w10="urn:schemas-microsoft-com:office:word" xmlns:w="http://schemas.openxmlformats.org/wordprocessingml/2006/main" xmlns:w14="http://schemas.microsoft.com/office/word/2010/wordml" xmlns:w15="http://schemas.microsoft.com/office/word/2012/wordml" xmlns:w16se="http://schemas.microsoft.com/office/word/2015/wordml/symex" xmlns:wpg="http://schemas.microsoft.com/office/word/2010/wordprocessingGroup" xmlns:wpi="http://schemas.microsoft.com/office/word/2010/wordprocessingInk" xmlns:wne="http://schemas.microsoft.com/office/word/2006/wordml" xmlns:wps="http://schemas.microsoft.com/office/word/2010/wordprocessingShape" mc:Ignorable="w14 w15 w16se wp14">
+<w:endnotes xmlns:wpc="http://schemas.microsoft.com/office/word/2010/wordprocessingCanvas" xmlns:cx="http://schemas.microsoft.com/office/drawing/2014/chartex" xmlns:cx1="http://schemas.microsoft.com/office/drawing/2015/9/8/chartex" xmlns:cx2="http://schemas.microsoft.com/office/drawing/2015/10/21/chartex" xmlns:mc="http://schemas.openxmlformats.org/markup-compatibility/2006" xmlns:o="urn:schemas-microsoft-com:office:office" xmlns:r="http://schemas.openxmlformats.org/officeDocument/2006/relationships" xmlns:m="http://schemas.openxmlformats.org/officeDocument/2006/math" xmlns:v="urn:schemas-microsoft-com:vml" xmlns:wp14="http://schemas.microsoft.com/office/word/2010/wordprocessingDrawing" xmlns:wp="http://schemas.openxmlformats.org/drawingml/2006/wordprocessingDrawing" xmlns:w10="urn:schemas-microsoft-com:office:word" xmlns:w="http://schemas.openxmlformats.org/wordprocessingml/2006/main" xmlns:w14="http://schemas.microsoft.com/office/word/2010/wordml" xmlns:w15="http://schemas.microsoft.com/office/word/2012/wordml" xmlns:w16se="http://schemas.microsoft.com/office/word/2015/wordml/symex" xmlns:wpg="http://schemas.microsoft.com/office/word/2010/wordprocessingGroup" xmlns:wpi="http://schemas.microsoft.com/office/word/2010/wordprocessingInk" xmlns:wne="http://schemas.microsoft.com/office/word/2006/wordml" xmlns:wps="http://schemas.microsoft.com/office/word/2010/wordprocessingShape" mc:Ignorable="w14 w15 w16se wp14">
   <w:endnote w:type="separator" w:id="-1">
     <w:p>
       <w:pPr>
@@ -4387,7 +3493,7 @@
 </file>
 
 <file path=word/footer1.xml><?xml version="1.0" encoding="utf-8"?>
-<w:ftr xmlns:wpc="http://schemas.microsoft.com/office/word/2010/wordprocessingCanvas" xmlns:cx="http://schemas.microsoft.com/office/drawing/2014/chartex" xmlns:cx1="http://schemas.microsoft.com/office/drawing/2015/9/8/chartex" xmlns:cx2="http://schemas.microsoft.com/office/drawing/2015/10/21/chartex" xmlns:cx3="http://schemas.microsoft.com/office/drawing/2016/5/9/chartex" xmlns:cx4="http://schemas.microsoft.com/office/drawing/2016/5/10/chartex" xmlns:cx5="http://schemas.microsoft.com/office/drawing/2016/5/11/chartex" xmlns:mc="http://schemas.openxmlformats.org/markup-compatibility/2006" xmlns:o="urn:schemas-microsoft-com:office:office" xmlns:r="http://schemas.openxmlformats.org/officeDocument/2006/relationships" xmlns:m="http://schemas.openxmlformats.org/officeDocument/2006/math" xmlns:v="urn:schemas-microsoft-com:vml" xmlns:wp14="http://schemas.microsoft.com/office/word/2010/wordprocessingDrawing" xmlns:wp="http://schemas.openxmlformats.org/drawingml/2006/wordprocessingDrawing" xmlns:w10="urn:schemas-microsoft-com:office:word" xmlns:w="http://schemas.openxmlformats.org/wordprocessingml/2006/main" xmlns:w14="http://schemas.microsoft.com/office/word/2010/wordml" xmlns:w15="http://schemas.microsoft.com/office/word/2012/wordml" xmlns:w16se="http://schemas.microsoft.com/office/word/2015/wordml/symex" xmlns:wpg="http://schemas.microsoft.com/office/word/2010/wordprocessingGroup" xmlns:wpi="http://schemas.microsoft.com/office/word/2010/wordprocessingInk" xmlns:wne="http://schemas.microsoft.com/office/word/2006/wordml" xmlns:wps="http://schemas.microsoft.com/office/word/2010/wordprocessingShape" mc:Ignorable="w14 w15 w16se wp14">
+<w:ftr xmlns:wpc="http://schemas.microsoft.com/office/word/2010/wordprocessingCanvas" xmlns:cx="http://schemas.microsoft.com/office/drawing/2014/chartex" xmlns:cx1="http://schemas.microsoft.com/office/drawing/2015/9/8/chartex" xmlns:cx2="http://schemas.microsoft.com/office/drawing/2015/10/21/chartex" xmlns:mc="http://schemas.openxmlformats.org/markup-compatibility/2006" xmlns:o="urn:schemas-microsoft-com:office:office" xmlns:r="http://schemas.openxmlformats.org/officeDocument/2006/relationships" xmlns:m="http://schemas.openxmlformats.org/officeDocument/2006/math" xmlns:v="urn:schemas-microsoft-com:vml" xmlns:wp14="http://schemas.microsoft.com/office/word/2010/wordprocessingDrawing" xmlns:wp="http://schemas.openxmlformats.org/drawingml/2006/wordprocessingDrawing" xmlns:w10="urn:schemas-microsoft-com:office:word" xmlns:w="http://schemas.openxmlformats.org/wordprocessingml/2006/main" xmlns:w14="http://schemas.microsoft.com/office/word/2010/wordml" xmlns:w15="http://schemas.microsoft.com/office/word/2012/wordml" xmlns:w16se="http://schemas.microsoft.com/office/word/2015/wordml/symex" xmlns:wpg="http://schemas.microsoft.com/office/word/2010/wordprocessingGroup" xmlns:wpi="http://schemas.microsoft.com/office/word/2010/wordprocessingInk" xmlns:wne="http://schemas.microsoft.com/office/word/2006/wordml" xmlns:wps="http://schemas.microsoft.com/office/word/2010/wordprocessingShape" mc:Ignorable="w14 w15 w16se wp14">
   <w:sdt>
     <w:sdtPr>
       <w:id w:val="-1643110553"/>
@@ -4415,7 +3521,7 @@
 </file>
 
 <file path=word/footer2.xml><?xml version="1.0" encoding="utf-8"?>
-<w:ftr xmlns:wpc="http://schemas.microsoft.com/office/word/2010/wordprocessingCanvas" xmlns:cx="http://schemas.microsoft.com/office/drawing/2014/chartex" xmlns:cx1="http://schemas.microsoft.com/office/drawing/2015/9/8/chartex" xmlns:cx2="http://schemas.microsoft.com/office/drawing/2015/10/21/chartex" xmlns:cx3="http://schemas.microsoft.com/office/drawing/2016/5/9/chartex" xmlns:cx4="http://schemas.microsoft.com/office/drawing/2016/5/10/chartex" xmlns:cx5="http://schemas.microsoft.com/office/drawing/2016/5/11/chartex" xmlns:mc="http://schemas.openxmlformats.org/markup-compatibility/2006" xmlns:o="urn:schemas-microsoft-com:office:office" xmlns:r="http://schemas.openxmlformats.org/officeDocument/2006/relationships" xmlns:m="http://schemas.openxmlformats.org/officeDocument/2006/math" xmlns:v="urn:schemas-microsoft-com:vml" xmlns:wp14="http://schemas.microsoft.com/office/word/2010/wordprocessingDrawing" xmlns:wp="http://schemas.openxmlformats.org/drawingml/2006/wordprocessingDrawing" xmlns:w10="urn:schemas-microsoft-com:office:word" xmlns:w="http://schemas.openxmlformats.org/wordprocessingml/2006/main" xmlns:w14="http://schemas.microsoft.com/office/word/2010/wordml" xmlns:w15="http://schemas.microsoft.com/office/word/2012/wordml" xmlns:w16se="http://schemas.microsoft.com/office/word/2015/wordml/symex" xmlns:wpg="http://schemas.microsoft.com/office/word/2010/wordprocessingGroup" xmlns:wpi="http://schemas.microsoft.com/office/word/2010/wordprocessingInk" xmlns:wne="http://schemas.microsoft.com/office/word/2006/wordml" xmlns:wps="http://schemas.microsoft.com/office/word/2010/wordprocessingShape" mc:Ignorable="w14 w15 w16se wp14">
+<w:ftr xmlns:wpc="http://schemas.microsoft.com/office/word/2010/wordprocessingCanvas" xmlns:cx="http://schemas.microsoft.com/office/drawing/2014/chartex" xmlns:cx1="http://schemas.microsoft.com/office/drawing/2015/9/8/chartex" xmlns:cx2="http://schemas.microsoft.com/office/drawing/2015/10/21/chartex" xmlns:mc="http://schemas.openxmlformats.org/markup-compatibility/2006" xmlns:o="urn:schemas-microsoft-com:office:office" xmlns:r="http://schemas.openxmlformats.org/officeDocument/2006/relationships" xmlns:m="http://schemas.openxmlformats.org/officeDocument/2006/math" xmlns:v="urn:schemas-microsoft-com:vml" xmlns:wp14="http://schemas.microsoft.com/office/word/2010/wordprocessingDrawing" xmlns:wp="http://schemas.openxmlformats.org/drawingml/2006/wordprocessingDrawing" xmlns:w10="urn:schemas-microsoft-com:office:word" xmlns:w="http://schemas.openxmlformats.org/wordprocessingml/2006/main" xmlns:w14="http://schemas.microsoft.com/office/word/2010/wordml" xmlns:w15="http://schemas.microsoft.com/office/word/2012/wordml" xmlns:w16se="http://schemas.microsoft.com/office/word/2015/wordml/symex" xmlns:wpg="http://schemas.microsoft.com/office/word/2010/wordprocessingGroup" xmlns:wpi="http://schemas.microsoft.com/office/word/2010/wordprocessingInk" xmlns:wne="http://schemas.microsoft.com/office/word/2006/wordml" xmlns:wps="http://schemas.microsoft.com/office/word/2010/wordprocessingShape" mc:Ignorable="w14 w15 w16se wp14">
   <w:sdt>
     <w:sdtPr>
       <w:id w:val="1817843601"/>
@@ -4444,7 +3550,7 @@
           <w:rPr>
             <w:noProof/>
           </w:rPr>
-          <w:t>12</w:t>
+          <w:t>11</w:t>
         </w:r>
         <w:r>
           <w:fldChar w:fldCharType="end"/>
@@ -4461,7 +3567,7 @@
 </file>
 
 <file path=word/footnotes.xml><?xml version="1.0" encoding="utf-8"?>
-<w:footnotes xmlns:wpc="http://schemas.microsoft.com/office/word/2010/wordprocessingCanvas" xmlns:cx="http://schemas.microsoft.com/office/drawing/2014/chartex" xmlns:cx1="http://schemas.microsoft.com/office/drawing/2015/9/8/chartex" xmlns:cx2="http://schemas.microsoft.com/office/drawing/2015/10/21/chartex" xmlns:cx3="http://schemas.microsoft.com/office/drawing/2016/5/9/chartex" xmlns:cx4="http://schemas.microsoft.com/office/drawing/2016/5/10/chartex" xmlns:cx5="http://schemas.microsoft.com/office/drawing/2016/5/11/chartex" xmlns:mc="http://schemas.openxmlformats.org/markup-compatibility/2006" xmlns:o="urn:schemas-microsoft-com:office:office" xmlns:r="http://schemas.openxmlformats.org/officeDocument/2006/relationships" xmlns:m="http://schemas.openxmlformats.org/officeDocument/2006/math" xmlns:v="urn:schemas-microsoft-com:vml" xmlns:wp14="http://schemas.microsoft.com/office/word/2010/wordprocessingDrawing" xmlns:wp="http://schemas.openxmlformats.org/drawingml/2006/wordprocessingDrawing" xmlns:w10="urn:schemas-microsoft-com:office:word" xmlns:w="http://schemas.openxmlformats.org/wordprocessingml/2006/main" xmlns:w14="http://schemas.microsoft.com/office/word/2010/wordml" xmlns:w15="http://schemas.microsoft.com/office/word/2012/wordml" xmlns:w16se="http://schemas.microsoft.com/office/word/2015/wordml/symex" xmlns:wpg="http://schemas.microsoft.com/office/word/2010/wordprocessingGroup" xmlns:wpi="http://schemas.microsoft.com/office/word/2010/wordprocessingInk" xmlns:wne="http://schemas.microsoft.com/office/word/2006/wordml" xmlns:wps="http://schemas.microsoft.com/office/word/2010/wordprocessingShape" mc:Ignorable="w14 w15 w16se wp14">
+<w:footnotes xmlns:wpc="http://schemas.microsoft.com/office/word/2010/wordprocessingCanvas" xmlns:cx="http://schemas.microsoft.com/office/drawing/2014/chartex" xmlns:cx1="http://schemas.microsoft.com/office/drawing/2015/9/8/chartex" xmlns:cx2="http://schemas.microsoft.com/office/drawing/2015/10/21/chartex" xmlns:mc="http://schemas.openxmlformats.org/markup-compatibility/2006" xmlns:o="urn:schemas-microsoft-com:office:office" xmlns:r="http://schemas.openxmlformats.org/officeDocument/2006/relationships" xmlns:m="http://schemas.openxmlformats.org/officeDocument/2006/math" xmlns:v="urn:schemas-microsoft-com:vml" xmlns:wp14="http://schemas.microsoft.com/office/word/2010/wordprocessingDrawing" xmlns:wp="http://schemas.openxmlformats.org/drawingml/2006/wordprocessingDrawing" xmlns:w10="urn:schemas-microsoft-com:office:word" xmlns:w="http://schemas.openxmlformats.org/wordprocessingml/2006/main" xmlns:w14="http://schemas.microsoft.com/office/word/2010/wordml" xmlns:w15="http://schemas.microsoft.com/office/word/2012/wordml" xmlns:w16se="http://schemas.microsoft.com/office/word/2015/wordml/symex" xmlns:wpg="http://schemas.microsoft.com/office/word/2010/wordprocessingGroup" xmlns:wpi="http://schemas.microsoft.com/office/word/2010/wordprocessingInk" xmlns:wne="http://schemas.microsoft.com/office/word/2006/wordml" xmlns:wps="http://schemas.microsoft.com/office/word/2010/wordprocessingShape" mc:Ignorable="w14 w15 w16se wp14">
   <w:footnote w:type="separator" w:id="-1">
     <w:p>
       <w:pPr>
@@ -4486,7 +3592,7 @@
 </file>
 
 <file path=word/numbering.xml><?xml version="1.0" encoding="utf-8"?>
-<w:numbering xmlns:wpc="http://schemas.microsoft.com/office/word/2010/wordprocessingCanvas" xmlns:cx="http://schemas.microsoft.com/office/drawing/2014/chartex" xmlns:cx1="http://schemas.microsoft.com/office/drawing/2015/9/8/chartex" xmlns:cx2="http://schemas.microsoft.com/office/drawing/2015/10/21/chartex" xmlns:cx3="http://schemas.microsoft.com/office/drawing/2016/5/9/chartex" xmlns:cx4="http://schemas.microsoft.com/office/drawing/2016/5/10/chartex" xmlns:cx5="http://schemas.microsoft.com/office/drawing/2016/5/11/chartex" xmlns:mc="http://schemas.openxmlformats.org/markup-compatibility/2006" xmlns:o="urn:schemas-microsoft-com:office:office" xmlns:r="http://schemas.openxmlformats.org/officeDocument/2006/relationships" xmlns:m="http://schemas.openxmlformats.org/officeDocument/2006/math" xmlns:v="urn:schemas-microsoft-com:vml" xmlns:wp14="http://schemas.microsoft.com/office/word/2010/wordprocessingDrawing" xmlns:wp="http://schemas.openxmlformats.org/drawingml/2006/wordprocessingDrawing" xmlns:w10="urn:schemas-microsoft-com:office:word" xmlns:w="http://schemas.openxmlformats.org/wordprocessingml/2006/main" xmlns:w14="http://schemas.microsoft.com/office/word/2010/wordml" xmlns:w15="http://schemas.microsoft.com/office/word/2012/wordml" xmlns:w16se="http://schemas.microsoft.com/office/word/2015/wordml/symex" xmlns:wpg="http://schemas.microsoft.com/office/word/2010/wordprocessingGroup" xmlns:wpi="http://schemas.microsoft.com/office/word/2010/wordprocessingInk" xmlns:wne="http://schemas.microsoft.com/office/word/2006/wordml" xmlns:wps="http://schemas.microsoft.com/office/word/2010/wordprocessingShape" mc:Ignorable="w14 w15 w16se wp14">
+<w:numbering xmlns:wpc="http://schemas.microsoft.com/office/word/2010/wordprocessingCanvas" xmlns:cx="http://schemas.microsoft.com/office/drawing/2014/chartex" xmlns:cx1="http://schemas.microsoft.com/office/drawing/2015/9/8/chartex" xmlns:cx2="http://schemas.microsoft.com/office/drawing/2015/10/21/chartex" xmlns:mc="http://schemas.openxmlformats.org/markup-compatibility/2006" xmlns:o="urn:schemas-microsoft-com:office:office" xmlns:r="http://schemas.openxmlformats.org/officeDocument/2006/relationships" xmlns:m="http://schemas.openxmlformats.org/officeDocument/2006/math" xmlns:v="urn:schemas-microsoft-com:vml" xmlns:wp14="http://schemas.microsoft.com/office/word/2010/wordprocessingDrawing" xmlns:wp="http://schemas.openxmlformats.org/drawingml/2006/wordprocessingDrawing" xmlns:w10="urn:schemas-microsoft-com:office:word" xmlns:w="http://schemas.openxmlformats.org/wordprocessingml/2006/main" xmlns:w14="http://schemas.microsoft.com/office/word/2010/wordml" xmlns:w15="http://schemas.microsoft.com/office/word/2012/wordml" xmlns:w16se="http://schemas.microsoft.com/office/word/2015/wordml/symex" xmlns:wpg="http://schemas.microsoft.com/office/word/2010/wordprocessingGroup" xmlns:wpi="http://schemas.microsoft.com/office/word/2010/wordprocessingInk" xmlns:wne="http://schemas.microsoft.com/office/word/2006/wordml" xmlns:wps="http://schemas.microsoft.com/office/word/2010/wordprocessingShape" mc:Ignorable="w14 w15 w16se wp14">
   <w:abstractNum w:abstractNumId="0" w15:restartNumberingAfterBreak="0">
     <w:nsid w:val="14332578"/>
     <w:multiLevelType w:val="hybridMultilevel"/>
@@ -5368,7 +4474,7 @@
       </w:pPr>
     </w:pPrDefault>
   </w:docDefaults>
-  <w:latentStyles w:defLockedState="0" w:defUIPriority="99" w:defSemiHidden="0" w:defUnhideWhenUsed="0" w:defQFormat="0" w:count="374">
+  <w:latentStyles w:defLockedState="0" w:defUIPriority="99" w:defSemiHidden="0" w:defUnhideWhenUsed="0" w:defQFormat="0" w:count="372">
     <w:lsdException w:name="Normal" w:uiPriority="0" w:qFormat="1"/>
     <w:lsdException w:name="heading 1" w:uiPriority="9" w:qFormat="1"/>
     <w:lsdException w:name="heading 2" w:semiHidden="1" w:uiPriority="9" w:unhideWhenUsed="1" w:qFormat="1"/>
@@ -5474,6 +4580,7 @@
     <w:lsdException w:name="HTML Sample" w:semiHidden="1" w:unhideWhenUsed="1"/>
     <w:lsdException w:name="HTML Typewriter" w:semiHidden="1" w:unhideWhenUsed="1"/>
     <w:lsdException w:name="HTML Variable" w:semiHidden="1" w:unhideWhenUsed="1"/>
+    <w:lsdException w:name="Normal Table" w:semiHidden="1" w:unhideWhenUsed="1"/>
     <w:lsdException w:name="annotation subject" w:semiHidden="1" w:unhideWhenUsed="1"/>
     <w:lsdException w:name="No List" w:semiHidden="1" w:unhideWhenUsed="1"/>
     <w:lsdException w:name="Outline List 1" w:semiHidden="1" w:unhideWhenUsed="1"/>
@@ -5519,9 +4626,11 @@
     <w:lsdException w:name="Table Subtle 1" w:semiHidden="1" w:unhideWhenUsed="1"/>
     <w:lsdException w:name="Table Subtle 2" w:semiHidden="1" w:unhideWhenUsed="1"/>
     <w:lsdException w:name="Table Web 1" w:semiHidden="1" w:unhideWhenUsed="1"/>
+    <w:lsdException w:name="Table Web 2" w:semiHidden="1" w:unhideWhenUsed="1"/>
     <w:lsdException w:name="Table Web 3" w:semiHidden="1" w:unhideWhenUsed="1"/>
     <w:lsdException w:name="Balloon Text" w:semiHidden="1" w:unhideWhenUsed="1"/>
     <w:lsdException w:name="Table Grid" w:uiPriority="59"/>
+    <w:lsdException w:name="Table Theme" w:semiHidden="1" w:unhideWhenUsed="1"/>
     <w:lsdException w:name="Placeholder Text" w:semiHidden="1"/>
     <w:lsdException w:name="No Spacing" w:uiPriority="1"/>
     <w:lsdException w:name="Light Shading" w:uiPriority="60"/>
@@ -5738,8 +4847,6 @@
     <w:lsdException w:name="List Table 6 Colorful Accent 6" w:uiPriority="51"/>
     <w:lsdException w:name="List Table 7 Colorful Accent 6" w:uiPriority="52"/>
     <w:lsdException w:name="Mention" w:semiHidden="1" w:unhideWhenUsed="1"/>
-    <w:lsdException w:name="Smart Hyperlink" w:semiHidden="1" w:unhideWhenUsed="1"/>
-    <w:lsdException w:name="Hashtag" w:semiHidden="1" w:unhideWhenUsed="1"/>
   </w:latentStyles>
   <w:style w:type="paragraph" w:default="1" w:styleId="Norml">
     <w:name w:val="Normal"/>
@@ -6681,7 +5788,7 @@
 </file>
 
 <file path=customXml/itemProps1.xml><?xml version="1.0" encoding="utf-8"?>
-<ds:datastoreItem xmlns:ds="http://schemas.openxmlformats.org/officeDocument/2006/customXml" ds:itemID="{A67D8118-918B-4925-9EA6-68C76C8758F1}">
+<ds:datastoreItem xmlns:ds="http://schemas.openxmlformats.org/officeDocument/2006/customXml" ds:itemID="{CF0D16AA-04B8-45C7-AF8F-87C12E0B390F}">
   <ds:schemaRefs>
     <ds:schemaRef ds:uri="http://schemas.openxmlformats.org/officeDocument/2006/bibliography"/>
   </ds:schemaRefs>

</xml_diff>

<commit_message>
Added new menu assets and to doc
</commit_message>
<xml_diff>
--- a/doc/Dokumentáció.docx
+++ b/doc/Dokumentáció.docx
@@ -134,7 +134,7 @@
           <w:r>
             <w:fldChar w:fldCharType="separate"/>
           </w:r>
-          <w:hyperlink w:anchor="_Toc468912799" w:history="1">
+          <w:hyperlink w:anchor="_Toc469057537" w:history="1">
             <w:r>
               <w:rPr>
                 <w:rStyle w:val="Hiperhivatkozs"/>
@@ -161,7 +161,7 @@
                 <w:noProof/>
                 <w:webHidden/>
               </w:rPr>
-              <w:instrText xml:space="preserve"> PAGEREF _Toc468912799 \h </w:instrText>
+              <w:instrText xml:space="preserve"> PAGEREF _Toc469057537 \h </w:instrText>
             </w:r>
             <w:r>
               <w:rPr>
@@ -205,7 +205,7 @@
               <w:lang w:eastAsia="hu-HU"/>
             </w:rPr>
           </w:pPr>
-          <w:hyperlink w:anchor="_Toc468912800" w:history="1">
+          <w:hyperlink w:anchor="_Toc469057538" w:history="1">
             <w:r>
               <w:rPr>
                 <w:rStyle w:val="Hiperhivatkozs"/>
@@ -232,7 +232,7 @@
                 <w:noProof/>
                 <w:webHidden/>
               </w:rPr>
-              <w:instrText xml:space="preserve"> PAGEREF _Toc468912800 \h </w:instrText>
+              <w:instrText xml:space="preserve"> PAGEREF _Toc469057538 \h </w:instrText>
             </w:r>
             <w:r>
               <w:rPr>
@@ -276,7 +276,7 @@
               <w:lang w:eastAsia="hu-HU"/>
             </w:rPr>
           </w:pPr>
-          <w:hyperlink w:anchor="_Toc468912801" w:history="1">
+          <w:hyperlink w:anchor="_Toc469057539" w:history="1">
             <w:r>
               <w:rPr>
                 <w:rStyle w:val="Hiperhivatkozs"/>
@@ -303,7 +303,7 @@
                 <w:noProof/>
                 <w:webHidden/>
               </w:rPr>
-              <w:instrText xml:space="preserve"> PAGEREF _Toc468912801 \h </w:instrText>
+              <w:instrText xml:space="preserve"> PAGEREF _Toc469057539 \h </w:instrText>
             </w:r>
             <w:r>
               <w:rPr>
@@ -347,7 +347,7 @@
               <w:lang w:eastAsia="hu-HU"/>
             </w:rPr>
           </w:pPr>
-          <w:hyperlink w:anchor="_Toc468912802" w:history="1">
+          <w:hyperlink w:anchor="_Toc469057540" w:history="1">
             <w:r>
               <w:rPr>
                 <w:rStyle w:val="Hiperhivatkozs"/>
@@ -374,7 +374,7 @@
                 <w:noProof/>
                 <w:webHidden/>
               </w:rPr>
-              <w:instrText xml:space="preserve"> PAGEREF _Toc468912802 \h </w:instrText>
+              <w:instrText xml:space="preserve"> PAGEREF _Toc469057540 \h </w:instrText>
             </w:r>
             <w:r>
               <w:rPr>
@@ -418,7 +418,7 @@
               <w:lang w:eastAsia="hu-HU"/>
             </w:rPr>
           </w:pPr>
-          <w:hyperlink w:anchor="_Toc468912803" w:history="1">
+          <w:hyperlink w:anchor="_Toc469057541" w:history="1">
             <w:r>
               <w:rPr>
                 <w:rStyle w:val="Hiperhivatkozs"/>
@@ -445,7 +445,7 @@
                 <w:noProof/>
                 <w:webHidden/>
               </w:rPr>
-              <w:instrText xml:space="preserve"> PAGEREF _Toc468912803 \h </w:instrText>
+              <w:instrText xml:space="preserve"> PAGEREF _Toc469057541 \h </w:instrText>
             </w:r>
             <w:r>
               <w:rPr>
@@ -489,7 +489,7 @@
               <w:lang w:eastAsia="hu-HU"/>
             </w:rPr>
           </w:pPr>
-          <w:hyperlink w:anchor="_Toc468912804" w:history="1">
+          <w:hyperlink w:anchor="_Toc469057542" w:history="1">
             <w:r>
               <w:rPr>
                 <w:rStyle w:val="Hiperhivatkozs"/>
@@ -516,7 +516,7 @@
                 <w:noProof/>
                 <w:webHidden/>
               </w:rPr>
-              <w:instrText xml:space="preserve"> PAGEREF _Toc468912804 \h </w:instrText>
+              <w:instrText xml:space="preserve"> PAGEREF _Toc469057542 \h </w:instrText>
             </w:r>
             <w:r>
               <w:rPr>
@@ -560,7 +560,7 @@
               <w:lang w:eastAsia="hu-HU"/>
             </w:rPr>
           </w:pPr>
-          <w:hyperlink w:anchor="_Toc468912805" w:history="1">
+          <w:hyperlink w:anchor="_Toc469057543" w:history="1">
             <w:r>
               <w:rPr>
                 <w:rStyle w:val="Hiperhivatkozs"/>
@@ -587,7 +587,7 @@
                 <w:noProof/>
                 <w:webHidden/>
               </w:rPr>
-              <w:instrText xml:space="preserve"> PAGEREF _Toc468912805 \h </w:instrText>
+              <w:instrText xml:space="preserve"> PAGEREF _Toc469057543 \h </w:instrText>
             </w:r>
             <w:r>
               <w:rPr>
@@ -631,7 +631,7 @@
               <w:lang w:eastAsia="hu-HU"/>
             </w:rPr>
           </w:pPr>
-          <w:hyperlink w:anchor="_Toc468912806" w:history="1">
+          <w:hyperlink w:anchor="_Toc469057544" w:history="1">
             <w:r>
               <w:rPr>
                 <w:rStyle w:val="Hiperhivatkozs"/>
@@ -658,7 +658,7 @@
                 <w:noProof/>
                 <w:webHidden/>
               </w:rPr>
-              <w:instrText xml:space="preserve"> PAGEREF _Toc468912806 \h </w:instrText>
+              <w:instrText xml:space="preserve"> PAGEREF _Toc469057544 \h </w:instrText>
             </w:r>
             <w:r>
               <w:rPr>
@@ -702,7 +702,7 @@
               <w:lang w:eastAsia="hu-HU"/>
             </w:rPr>
           </w:pPr>
-          <w:hyperlink w:anchor="_Toc468912807" w:history="1">
+          <w:hyperlink w:anchor="_Toc469057545" w:history="1">
             <w:r>
               <w:rPr>
                 <w:rStyle w:val="Hiperhivatkozs"/>
@@ -729,7 +729,7 @@
                 <w:noProof/>
                 <w:webHidden/>
               </w:rPr>
-              <w:instrText xml:space="preserve"> PAGEREF _Toc468912807 \h </w:instrText>
+              <w:instrText xml:space="preserve"> PAGEREF _Toc469057545 \h </w:instrText>
             </w:r>
             <w:r>
               <w:rPr>
@@ -773,7 +773,7 @@
               <w:lang w:eastAsia="hu-HU"/>
             </w:rPr>
           </w:pPr>
-          <w:hyperlink w:anchor="_Toc468912808" w:history="1">
+          <w:hyperlink w:anchor="_Toc469057546" w:history="1">
             <w:r>
               <w:rPr>
                 <w:rStyle w:val="Hiperhivatkozs"/>
@@ -800,7 +800,7 @@
                 <w:noProof/>
                 <w:webHidden/>
               </w:rPr>
-              <w:instrText xml:space="preserve"> PAGEREF _Toc468912808 \h </w:instrText>
+              <w:instrText xml:space="preserve"> PAGEREF _Toc469057546 \h </w:instrText>
             </w:r>
             <w:r>
               <w:rPr>
@@ -844,7 +844,7 @@
               <w:lang w:eastAsia="hu-HU"/>
             </w:rPr>
           </w:pPr>
-          <w:hyperlink w:anchor="_Toc468912809" w:history="1">
+          <w:hyperlink w:anchor="_Toc469057547" w:history="1">
             <w:r>
               <w:rPr>
                 <w:rStyle w:val="Hiperhivatkozs"/>
@@ -871,7 +871,7 @@
                 <w:noProof/>
                 <w:webHidden/>
               </w:rPr>
-              <w:instrText xml:space="preserve"> PAGEREF _Toc468912809 \h </w:instrText>
+              <w:instrText xml:space="preserve"> PAGEREF _Toc469057547 \h </w:instrText>
             </w:r>
             <w:r>
               <w:rPr>
@@ -915,7 +915,7 @@
               <w:lang w:eastAsia="hu-HU"/>
             </w:rPr>
           </w:pPr>
-          <w:hyperlink w:anchor="_Toc468912810" w:history="1">
+          <w:hyperlink w:anchor="_Toc469057548" w:history="1">
             <w:r>
               <w:rPr>
                 <w:rStyle w:val="Hiperhivatkozs"/>
@@ -942,7 +942,7 @@
                 <w:noProof/>
                 <w:webHidden/>
               </w:rPr>
-              <w:instrText xml:space="preserve"> PAGEREF _Toc468912810 \h </w:instrText>
+              <w:instrText xml:space="preserve"> PAGEREF _Toc469057548 \h </w:instrText>
             </w:r>
             <w:r>
               <w:rPr>
@@ -986,7 +986,7 @@
               <w:lang w:eastAsia="hu-HU"/>
             </w:rPr>
           </w:pPr>
-          <w:hyperlink w:anchor="_Toc468912811" w:history="1">
+          <w:hyperlink w:anchor="_Toc469057549" w:history="1">
             <w:r>
               <w:rPr>
                 <w:rStyle w:val="Hiperhivatkozs"/>
@@ -1013,7 +1013,7 @@
                 <w:noProof/>
                 <w:webHidden/>
               </w:rPr>
-              <w:instrText xml:space="preserve"> PAGEREF _Toc468912811 \h </w:instrText>
+              <w:instrText xml:space="preserve"> PAGEREF _Toc469057549 \h </w:instrText>
             </w:r>
             <w:r>
               <w:rPr>
@@ -1057,7 +1057,7 @@
               <w:lang w:eastAsia="hu-HU"/>
             </w:rPr>
           </w:pPr>
-          <w:hyperlink w:anchor="_Toc468912812" w:history="1">
+          <w:hyperlink w:anchor="_Toc469057550" w:history="1">
             <w:r>
               <w:rPr>
                 <w:rStyle w:val="Hiperhivatkozs"/>
@@ -1084,7 +1084,7 @@
                 <w:noProof/>
                 <w:webHidden/>
               </w:rPr>
-              <w:instrText xml:space="preserve"> PAGEREF _Toc468912812 \h </w:instrText>
+              <w:instrText xml:space="preserve"> PAGEREF _Toc469057550 \h </w:instrText>
             </w:r>
             <w:r>
               <w:rPr>
@@ -1128,7 +1128,7 @@
               <w:lang w:eastAsia="hu-HU"/>
             </w:rPr>
           </w:pPr>
-          <w:hyperlink w:anchor="_Toc468912813" w:history="1">
+          <w:hyperlink w:anchor="_Toc469057551" w:history="1">
             <w:r>
               <w:rPr>
                 <w:rStyle w:val="Hiperhivatkozs"/>
@@ -1155,7 +1155,7 @@
                 <w:noProof/>
                 <w:webHidden/>
               </w:rPr>
-              <w:instrText xml:space="preserve"> PAGEREF _Toc468912813 \h </w:instrText>
+              <w:instrText xml:space="preserve"> PAGEREF _Toc469057551 \h </w:instrText>
             </w:r>
             <w:r>
               <w:rPr>
@@ -1199,7 +1199,7 @@
               <w:lang w:eastAsia="hu-HU"/>
             </w:rPr>
           </w:pPr>
-          <w:hyperlink w:anchor="_Toc468912814" w:history="1">
+          <w:hyperlink w:anchor="_Toc469057552" w:history="1">
             <w:r>
               <w:rPr>
                 <w:rStyle w:val="Hiperhivatkozs"/>
@@ -1226,7 +1226,7 @@
                 <w:noProof/>
                 <w:webHidden/>
               </w:rPr>
-              <w:instrText xml:space="preserve"> PAGEREF _Toc468912814 \h </w:instrText>
+              <w:instrText xml:space="preserve"> PAGEREF _Toc469057552 \h </w:instrText>
             </w:r>
             <w:r>
               <w:rPr>
@@ -1270,7 +1270,7 @@
               <w:lang w:eastAsia="hu-HU"/>
             </w:rPr>
           </w:pPr>
-          <w:hyperlink w:anchor="_Toc468912815" w:history="1">
+          <w:hyperlink w:anchor="_Toc469057553" w:history="1">
             <w:r>
               <w:rPr>
                 <w:rStyle w:val="Hiperhivatkozs"/>
@@ -1297,7 +1297,7 @@
                 <w:noProof/>
                 <w:webHidden/>
               </w:rPr>
-              <w:instrText xml:space="preserve"> PAGEREF _Toc468912815 \h </w:instrText>
+              <w:instrText xml:space="preserve"> PAGEREF _Toc469057553 \h </w:instrText>
             </w:r>
             <w:r>
               <w:rPr>
@@ -1341,7 +1341,7 @@
               <w:lang w:eastAsia="hu-HU"/>
             </w:rPr>
           </w:pPr>
-          <w:hyperlink w:anchor="_Toc468912816" w:history="1">
+          <w:hyperlink w:anchor="_Toc469057554" w:history="1">
             <w:r>
               <w:rPr>
                 <w:rStyle w:val="Hiperhivatkozs"/>
@@ -1368,7 +1368,7 @@
                 <w:noProof/>
                 <w:webHidden/>
               </w:rPr>
-              <w:instrText xml:space="preserve"> PAGEREF _Toc468912816 \h </w:instrText>
+              <w:instrText xml:space="preserve"> PAGEREF _Toc469057554 \h </w:instrText>
             </w:r>
             <w:r>
               <w:rPr>
@@ -1412,7 +1412,7 @@
               <w:lang w:eastAsia="hu-HU"/>
             </w:rPr>
           </w:pPr>
-          <w:hyperlink w:anchor="_Toc468912817" w:history="1">
+          <w:hyperlink w:anchor="_Toc469057555" w:history="1">
             <w:r>
               <w:rPr>
                 <w:rStyle w:val="Hiperhivatkozs"/>
@@ -1439,7 +1439,7 @@
                 <w:noProof/>
                 <w:webHidden/>
               </w:rPr>
-              <w:instrText xml:space="preserve"> PAGEREF _Toc468912817 \h </w:instrText>
+              <w:instrText xml:space="preserve"> PAGEREF _Toc469057555 \h </w:instrText>
             </w:r>
             <w:r>
               <w:rPr>
@@ -1483,7 +1483,7 @@
               <w:lang w:eastAsia="hu-HU"/>
             </w:rPr>
           </w:pPr>
-          <w:hyperlink w:anchor="_Toc468912818" w:history="1">
+          <w:hyperlink w:anchor="_Toc469057556" w:history="1">
             <w:r>
               <w:rPr>
                 <w:rStyle w:val="Hiperhivatkozs"/>
@@ -1510,7 +1510,7 @@
                 <w:noProof/>
                 <w:webHidden/>
               </w:rPr>
-              <w:instrText xml:space="preserve"> PAGEREF _Toc468912818 \h </w:instrText>
+              <w:instrText xml:space="preserve"> PAGEREF _Toc469057556 \h </w:instrText>
             </w:r>
             <w:r>
               <w:rPr>
@@ -1554,7 +1554,7 @@
               <w:lang w:eastAsia="hu-HU"/>
             </w:rPr>
           </w:pPr>
-          <w:hyperlink w:anchor="_Toc468912819" w:history="1">
+          <w:hyperlink w:anchor="_Toc469057557" w:history="1">
             <w:r>
               <w:rPr>
                 <w:rStyle w:val="Hiperhivatkozs"/>
@@ -1581,7 +1581,7 @@
                 <w:noProof/>
                 <w:webHidden/>
               </w:rPr>
-              <w:instrText xml:space="preserve"> PAGEREF _Toc468912819 \h </w:instrText>
+              <w:instrText xml:space="preserve"> PAGEREF _Toc469057557 \h </w:instrText>
             </w:r>
             <w:r>
               <w:rPr>
@@ -1625,13 +1625,13 @@
               <w:lang w:eastAsia="hu-HU"/>
             </w:rPr>
           </w:pPr>
-          <w:hyperlink w:anchor="_Toc468912820" w:history="1">
+          <w:hyperlink w:anchor="_Toc469057558" w:history="1">
             <w:r>
               <w:rPr>
                 <w:rStyle w:val="Hiperhivatkozs"/>
                 <w:noProof/>
               </w:rPr>
-              <w:t>3.2.5. Fizika – Box2d</w:t>
+              <w:t>3.2.5. Audio</w:t>
             </w:r>
             <w:r>
               <w:rPr>
@@ -1652,7 +1652,7 @@
                 <w:noProof/>
                 <w:webHidden/>
               </w:rPr>
-              <w:instrText xml:space="preserve"> PAGEREF _Toc468912820 \h </w:instrText>
+              <w:instrText xml:space="preserve"> PAGEREF _Toc469057558 \h </w:instrText>
             </w:r>
             <w:r>
               <w:rPr>
@@ -1696,13 +1696,13 @@
               <w:lang w:eastAsia="hu-HU"/>
             </w:rPr>
           </w:pPr>
-          <w:hyperlink w:anchor="_Toc468912821" w:history="1">
+          <w:hyperlink w:anchor="_Toc469057559" w:history="1">
             <w:r>
               <w:rPr>
                 <w:rStyle w:val="Hiperhivatkozs"/>
                 <w:noProof/>
               </w:rPr>
-              <w:t>3.2.6. Projektgenerálás</w:t>
+              <w:t>3.2.6. Betűtípus</w:t>
             </w:r>
             <w:r>
               <w:rPr>
@@ -1723,7 +1723,7 @@
                 <w:noProof/>
                 <w:webHidden/>
               </w:rPr>
-              <w:instrText xml:space="preserve"> PAGEREF _Toc468912821 \h </w:instrText>
+              <w:instrText xml:space="preserve"> PAGEREF _Toc469057559 \h </w:instrText>
             </w:r>
             <w:r>
               <w:rPr>
@@ -1744,6 +1744,503 @@
                 <w:webHidden/>
               </w:rPr>
               <w:t>10</w:t>
+            </w:r>
+            <w:r>
+              <w:rPr>
+                <w:noProof/>
+                <w:webHidden/>
+              </w:rPr>
+              <w:fldChar w:fldCharType="end"/>
+            </w:r>
+          </w:hyperlink>
+        </w:p>
+        <w:p>
+          <w:pPr>
+            <w:pStyle w:val="TJ3"/>
+            <w:tabs>
+              <w:tab w:val="right" w:leader="dot" w:pos="8493"/>
+            </w:tabs>
+            <w:rPr>
+              <w:rFonts w:asciiTheme="minorHAnsi" w:eastAsiaTheme="minorEastAsia" w:hAnsiTheme="minorHAnsi"/>
+              <w:noProof/>
+              <w:sz w:val="22"/>
+              <w:lang w:eastAsia="hu-HU"/>
+            </w:rPr>
+          </w:pPr>
+          <w:hyperlink w:anchor="_Toc469057560" w:history="1">
+            <w:r>
+              <w:rPr>
+                <w:rStyle w:val="Hiperhivatkozs"/>
+                <w:noProof/>
+              </w:rPr>
+              <w:t>3.2.7. Fizika – Box2d</w:t>
+            </w:r>
+            <w:r>
+              <w:rPr>
+                <w:noProof/>
+                <w:webHidden/>
+              </w:rPr>
+              <w:tab/>
+            </w:r>
+            <w:r>
+              <w:rPr>
+                <w:noProof/>
+                <w:webHidden/>
+              </w:rPr>
+              <w:fldChar w:fldCharType="begin"/>
+            </w:r>
+            <w:r>
+              <w:rPr>
+                <w:noProof/>
+                <w:webHidden/>
+              </w:rPr>
+              <w:instrText xml:space="preserve"> PAGEREF _Toc469057560 \h </w:instrText>
+            </w:r>
+            <w:r>
+              <w:rPr>
+                <w:noProof/>
+                <w:webHidden/>
+              </w:rPr>
+            </w:r>
+            <w:r>
+              <w:rPr>
+                <w:noProof/>
+                <w:webHidden/>
+              </w:rPr>
+              <w:fldChar w:fldCharType="separate"/>
+            </w:r>
+            <w:r>
+              <w:rPr>
+                <w:noProof/>
+                <w:webHidden/>
+              </w:rPr>
+              <w:t>10</w:t>
+            </w:r>
+            <w:r>
+              <w:rPr>
+                <w:noProof/>
+                <w:webHidden/>
+              </w:rPr>
+              <w:fldChar w:fldCharType="end"/>
+            </w:r>
+          </w:hyperlink>
+        </w:p>
+        <w:p>
+          <w:pPr>
+            <w:pStyle w:val="TJ3"/>
+            <w:tabs>
+              <w:tab w:val="right" w:leader="dot" w:pos="8493"/>
+            </w:tabs>
+            <w:rPr>
+              <w:rFonts w:asciiTheme="minorHAnsi" w:eastAsiaTheme="minorEastAsia" w:hAnsiTheme="minorHAnsi"/>
+              <w:noProof/>
+              <w:sz w:val="22"/>
+              <w:lang w:eastAsia="hu-HU"/>
+            </w:rPr>
+          </w:pPr>
+          <w:hyperlink w:anchor="_Toc469057561" w:history="1">
+            <w:r>
+              <w:rPr>
+                <w:rStyle w:val="Hiperhivatkozs"/>
+                <w:noProof/>
+              </w:rPr>
+              <w:t>3.2.8. Projektgenerálás</w:t>
+            </w:r>
+            <w:r>
+              <w:rPr>
+                <w:noProof/>
+                <w:webHidden/>
+              </w:rPr>
+              <w:tab/>
+            </w:r>
+            <w:r>
+              <w:rPr>
+                <w:noProof/>
+                <w:webHidden/>
+              </w:rPr>
+              <w:fldChar w:fldCharType="begin"/>
+            </w:r>
+            <w:r>
+              <w:rPr>
+                <w:noProof/>
+                <w:webHidden/>
+              </w:rPr>
+              <w:instrText xml:space="preserve"> PAGEREF _Toc469057561 \h </w:instrText>
+            </w:r>
+            <w:r>
+              <w:rPr>
+                <w:noProof/>
+                <w:webHidden/>
+              </w:rPr>
+            </w:r>
+            <w:r>
+              <w:rPr>
+                <w:noProof/>
+                <w:webHidden/>
+              </w:rPr>
+              <w:fldChar w:fldCharType="separate"/>
+            </w:r>
+            <w:r>
+              <w:rPr>
+                <w:noProof/>
+                <w:webHidden/>
+              </w:rPr>
+              <w:t>11</w:t>
+            </w:r>
+            <w:r>
+              <w:rPr>
+                <w:noProof/>
+                <w:webHidden/>
+              </w:rPr>
+              <w:fldChar w:fldCharType="end"/>
+            </w:r>
+          </w:hyperlink>
+        </w:p>
+        <w:p>
+          <w:pPr>
+            <w:pStyle w:val="TJ2"/>
+            <w:tabs>
+              <w:tab w:val="right" w:leader="dot" w:pos="8493"/>
+            </w:tabs>
+            <w:rPr>
+              <w:rFonts w:asciiTheme="minorHAnsi" w:eastAsiaTheme="minorEastAsia" w:hAnsiTheme="minorHAnsi"/>
+              <w:noProof/>
+              <w:sz w:val="22"/>
+              <w:lang w:eastAsia="hu-HU"/>
+            </w:rPr>
+          </w:pPr>
+          <w:hyperlink w:anchor="_Toc469057562" w:history="1">
+            <w:r>
+              <w:rPr>
+                <w:rStyle w:val="Hiperhivatkozs"/>
+                <w:noProof/>
+              </w:rPr>
+              <w:t>3.3. Az erőforrások előkészítése</w:t>
+            </w:r>
+            <w:r>
+              <w:rPr>
+                <w:noProof/>
+                <w:webHidden/>
+              </w:rPr>
+              <w:tab/>
+            </w:r>
+            <w:r>
+              <w:rPr>
+                <w:noProof/>
+                <w:webHidden/>
+              </w:rPr>
+              <w:fldChar w:fldCharType="begin"/>
+            </w:r>
+            <w:r>
+              <w:rPr>
+                <w:noProof/>
+                <w:webHidden/>
+              </w:rPr>
+              <w:instrText xml:space="preserve"> PAGEREF _Toc469057562 \h </w:instrText>
+            </w:r>
+            <w:r>
+              <w:rPr>
+                <w:noProof/>
+                <w:webHidden/>
+              </w:rPr>
+            </w:r>
+            <w:r>
+              <w:rPr>
+                <w:noProof/>
+                <w:webHidden/>
+              </w:rPr>
+              <w:fldChar w:fldCharType="separate"/>
+            </w:r>
+            <w:r>
+              <w:rPr>
+                <w:noProof/>
+                <w:webHidden/>
+              </w:rPr>
+              <w:t>11</w:t>
+            </w:r>
+            <w:r>
+              <w:rPr>
+                <w:noProof/>
+                <w:webHidden/>
+              </w:rPr>
+              <w:fldChar w:fldCharType="end"/>
+            </w:r>
+          </w:hyperlink>
+        </w:p>
+        <w:p>
+          <w:pPr>
+            <w:pStyle w:val="TJ3"/>
+            <w:tabs>
+              <w:tab w:val="right" w:leader="dot" w:pos="8493"/>
+            </w:tabs>
+            <w:rPr>
+              <w:rFonts w:asciiTheme="minorHAnsi" w:eastAsiaTheme="minorEastAsia" w:hAnsiTheme="minorHAnsi"/>
+              <w:noProof/>
+              <w:sz w:val="22"/>
+              <w:lang w:eastAsia="hu-HU"/>
+            </w:rPr>
+          </w:pPr>
+          <w:hyperlink w:anchor="_Toc469057563" w:history="1">
+            <w:r>
+              <w:rPr>
+                <w:rStyle w:val="Hiperhivatkozs"/>
+                <w:noProof/>
+              </w:rPr>
+              <w:t>3.3.1. Textúrák</w:t>
+            </w:r>
+            <w:r>
+              <w:rPr>
+                <w:noProof/>
+                <w:webHidden/>
+              </w:rPr>
+              <w:tab/>
+            </w:r>
+            <w:r>
+              <w:rPr>
+                <w:noProof/>
+                <w:webHidden/>
+              </w:rPr>
+              <w:fldChar w:fldCharType="begin"/>
+            </w:r>
+            <w:r>
+              <w:rPr>
+                <w:noProof/>
+                <w:webHidden/>
+              </w:rPr>
+              <w:instrText xml:space="preserve"> PAGEREF _Toc469057563 \h </w:instrText>
+            </w:r>
+            <w:r>
+              <w:rPr>
+                <w:noProof/>
+                <w:webHidden/>
+              </w:rPr>
+            </w:r>
+            <w:r>
+              <w:rPr>
+                <w:noProof/>
+                <w:webHidden/>
+              </w:rPr>
+              <w:fldChar w:fldCharType="separate"/>
+            </w:r>
+            <w:r>
+              <w:rPr>
+                <w:noProof/>
+                <w:webHidden/>
+              </w:rPr>
+              <w:t>11</w:t>
+            </w:r>
+            <w:r>
+              <w:rPr>
+                <w:noProof/>
+                <w:webHidden/>
+              </w:rPr>
+              <w:fldChar w:fldCharType="end"/>
+            </w:r>
+          </w:hyperlink>
+        </w:p>
+        <w:p>
+          <w:pPr>
+            <w:pStyle w:val="TJ3"/>
+            <w:tabs>
+              <w:tab w:val="right" w:leader="dot" w:pos="8493"/>
+            </w:tabs>
+            <w:rPr>
+              <w:rFonts w:asciiTheme="minorHAnsi" w:eastAsiaTheme="minorEastAsia" w:hAnsiTheme="minorHAnsi"/>
+              <w:noProof/>
+              <w:sz w:val="22"/>
+              <w:lang w:eastAsia="hu-HU"/>
+            </w:rPr>
+          </w:pPr>
+          <w:hyperlink w:anchor="_Toc469057564" w:history="1">
+            <w:r>
+              <w:rPr>
+                <w:rStyle w:val="Hiperhivatkozs"/>
+                <w:noProof/>
+              </w:rPr>
+              <w:t>3.3.2. Animáció</w:t>
+            </w:r>
+            <w:r>
+              <w:rPr>
+                <w:noProof/>
+                <w:webHidden/>
+              </w:rPr>
+              <w:tab/>
+            </w:r>
+            <w:r>
+              <w:rPr>
+                <w:noProof/>
+                <w:webHidden/>
+              </w:rPr>
+              <w:fldChar w:fldCharType="begin"/>
+            </w:r>
+            <w:r>
+              <w:rPr>
+                <w:noProof/>
+                <w:webHidden/>
+              </w:rPr>
+              <w:instrText xml:space="preserve"> PAGEREF _Toc469057564 \h </w:instrText>
+            </w:r>
+            <w:r>
+              <w:rPr>
+                <w:noProof/>
+                <w:webHidden/>
+              </w:rPr>
+            </w:r>
+            <w:r>
+              <w:rPr>
+                <w:noProof/>
+                <w:webHidden/>
+              </w:rPr>
+              <w:fldChar w:fldCharType="separate"/>
+            </w:r>
+            <w:r>
+              <w:rPr>
+                <w:noProof/>
+                <w:webHidden/>
+              </w:rPr>
+              <w:t>12</w:t>
+            </w:r>
+            <w:r>
+              <w:rPr>
+                <w:noProof/>
+                <w:webHidden/>
+              </w:rPr>
+              <w:fldChar w:fldCharType="end"/>
+            </w:r>
+          </w:hyperlink>
+        </w:p>
+        <w:p>
+          <w:pPr>
+            <w:pStyle w:val="TJ3"/>
+            <w:tabs>
+              <w:tab w:val="right" w:leader="dot" w:pos="8493"/>
+            </w:tabs>
+            <w:rPr>
+              <w:rFonts w:asciiTheme="minorHAnsi" w:eastAsiaTheme="minorEastAsia" w:hAnsiTheme="minorHAnsi"/>
+              <w:noProof/>
+              <w:sz w:val="22"/>
+              <w:lang w:eastAsia="hu-HU"/>
+            </w:rPr>
+          </w:pPr>
+          <w:hyperlink w:anchor="_Toc469057565" w:history="1">
+            <w:r>
+              <w:rPr>
+                <w:rStyle w:val="Hiperhivatkozs"/>
+                <w:noProof/>
+              </w:rPr>
+              <w:t>3.3.3. Pályák</w:t>
+            </w:r>
+            <w:r>
+              <w:rPr>
+                <w:noProof/>
+                <w:webHidden/>
+              </w:rPr>
+              <w:tab/>
+            </w:r>
+            <w:r>
+              <w:rPr>
+                <w:noProof/>
+                <w:webHidden/>
+              </w:rPr>
+              <w:fldChar w:fldCharType="begin"/>
+            </w:r>
+            <w:r>
+              <w:rPr>
+                <w:noProof/>
+                <w:webHidden/>
+              </w:rPr>
+              <w:instrText xml:space="preserve"> PAGEREF _Toc469057565 \h </w:instrText>
+            </w:r>
+            <w:r>
+              <w:rPr>
+                <w:noProof/>
+                <w:webHidden/>
+              </w:rPr>
+            </w:r>
+            <w:r>
+              <w:rPr>
+                <w:noProof/>
+                <w:webHidden/>
+              </w:rPr>
+              <w:fldChar w:fldCharType="separate"/>
+            </w:r>
+            <w:r>
+              <w:rPr>
+                <w:noProof/>
+                <w:webHidden/>
+              </w:rPr>
+              <w:t>12</w:t>
+            </w:r>
+            <w:r>
+              <w:rPr>
+                <w:noProof/>
+                <w:webHidden/>
+              </w:rPr>
+              <w:fldChar w:fldCharType="end"/>
+            </w:r>
+          </w:hyperlink>
+        </w:p>
+        <w:p>
+          <w:pPr>
+            <w:pStyle w:val="TJ2"/>
+            <w:tabs>
+              <w:tab w:val="right" w:leader="dot" w:pos="8493"/>
+            </w:tabs>
+            <w:rPr>
+              <w:rFonts w:asciiTheme="minorHAnsi" w:eastAsiaTheme="minorEastAsia" w:hAnsiTheme="minorHAnsi"/>
+              <w:noProof/>
+              <w:sz w:val="22"/>
+              <w:lang w:eastAsia="hu-HU"/>
+            </w:rPr>
+          </w:pPr>
+          <w:hyperlink w:anchor="_Toc469057566" w:history="1">
+            <w:r>
+              <w:rPr>
+                <w:rStyle w:val="Hiperhivatkozs"/>
+                <w:noProof/>
+              </w:rPr>
+              <w:t>3.4. Megvalósítási terv</w:t>
+            </w:r>
+            <w:r>
+              <w:rPr>
+                <w:noProof/>
+                <w:webHidden/>
+              </w:rPr>
+              <w:tab/>
+            </w:r>
+            <w:r>
+              <w:rPr>
+                <w:noProof/>
+                <w:webHidden/>
+              </w:rPr>
+              <w:fldChar w:fldCharType="begin"/>
+            </w:r>
+            <w:r>
+              <w:rPr>
+                <w:noProof/>
+                <w:webHidden/>
+              </w:rPr>
+              <w:instrText xml:space="preserve"> PAGEREF _Toc469057566 \h </w:instrText>
+            </w:r>
+            <w:r>
+              <w:rPr>
+                <w:noProof/>
+                <w:webHidden/>
+              </w:rPr>
+            </w:r>
+            <w:r>
+              <w:rPr>
+                <w:noProof/>
+                <w:webHidden/>
+              </w:rPr>
+              <w:fldChar w:fldCharType="separate"/>
+            </w:r>
+            <w:r>
+              <w:rPr>
+                <w:noProof/>
+                <w:webHidden/>
+              </w:rPr>
+              <w:t>12</w:t>
             </w:r>
             <w:r>
               <w:rPr>
@@ -1767,7 +2264,7 @@
               <w:lang w:eastAsia="hu-HU"/>
             </w:rPr>
           </w:pPr>
-          <w:hyperlink w:anchor="_Toc468912822" w:history="1">
+          <w:hyperlink w:anchor="_Toc469057567" w:history="1">
             <w:r>
               <w:rPr>
                 <w:rStyle w:val="Hiperhivatkozs"/>
@@ -1794,7 +2291,7 @@
                 <w:noProof/>
                 <w:webHidden/>
               </w:rPr>
-              <w:instrText xml:space="preserve"> PAGEREF _Toc468912822 \h </w:instrText>
+              <w:instrText xml:space="preserve"> PAGEREF _Toc469057567 \h </w:instrText>
             </w:r>
             <w:r>
               <w:rPr>
@@ -1814,7 +2311,7 @@
                 <w:noProof/>
                 <w:webHidden/>
               </w:rPr>
-              <w:t>12</w:t>
+              <w:t>13</w:t>
             </w:r>
             <w:r>
               <w:rPr>
@@ -1831,7 +2328,6 @@
               <w:b/>
               <w:bCs/>
             </w:rPr>
-            <w:lastRenderedPageBreak/>
             <w:fldChar w:fldCharType="end"/>
           </w:r>
         </w:p>
@@ -1847,7 +2343,7 @@
         <w:pStyle w:val="Cmsor1"/>
       </w:pPr>
       <w:bookmarkStart w:id="0" w:name="_Toc454909015"/>
-      <w:bookmarkStart w:id="1" w:name="_Toc468912799"/>
+      <w:bookmarkStart w:id="1" w:name="_Toc469057537"/>
       <w:r>
         <w:lastRenderedPageBreak/>
         <w:t>Bevezetés</w:t>
@@ -1939,7 +2435,23 @@
         <w:t xml:space="preserve">: bár az okostelefonok rohamos ütemben fejlődnek, az olcsóbb, de még akár a középkategóriás </w:t>
       </w:r>
       <w:r>
-        <w:t>készülékek is jóval erőforrás szegényebbek a modern PC-knél, így ügyelni kell az erőforrások hatékony csomagolására és betöltésére, vagy például a túlzott Garbage Collector használatra.</w:t>
+        <w:t xml:space="preserve">készülékek is jóval erőforrás szegényebbek a modern PC-knél, így ügyelni kell az erőforrások hatékony csomagolására és betöltésére, vagy például a túlzott </w:t>
+      </w:r>
+      <w:proofErr w:type="spellStart"/>
+      <w:r>
+        <w:t>Garbage</w:t>
+      </w:r>
+      <w:proofErr w:type="spellEnd"/>
+      <w:r>
+        <w:t xml:space="preserve"> </w:t>
+      </w:r>
+      <w:proofErr w:type="spellStart"/>
+      <w:r>
+        <w:t>Collector</w:t>
+      </w:r>
+      <w:proofErr w:type="spellEnd"/>
+      <w:r>
+        <w:t xml:space="preserve"> használatra.</w:t>
       </w:r>
     </w:p>
     <w:p>
@@ -1947,13 +2459,66 @@
         <w:t>A platform játékok történelme az 1980-as években kezdődik, ebbe a műfajba</w:t>
       </w:r>
       <w:r>
-        <w:t xml:space="preserve"> tartoznak például a korábbi Mario játékok, a Contra, és a Castlevania sorozat, modern képviselői pedig például a </w:t>
-      </w:r>
-      <w:r>
-        <w:t>Super Meat Boy</w:t>
-      </w:r>
-      <w:r>
-        <w:t xml:space="preserve"> vagy a Trine sorozat. A hagyományos 2D megoldások óta a játékok nagy fejlődésen mentek keresztül: ma már 3D vagy 2.5D megoldásokkal is találkozhatunk, és a játékmenet is sokféle: míg például Super Meatboy játékmenete relatív egyszerű (bár nagyszerű), a Salt and Sanctuary egy hatalmas képességfával és sokféle felszereléssel rendelkező oldalnézetű szerepjáték.</w:t>
+        <w:t xml:space="preserve"> tartoznak például a korábbi Mario játékok, a Contra, és a </w:t>
+      </w:r>
+      <w:proofErr w:type="spellStart"/>
+      <w:r>
+        <w:t>Castlevania</w:t>
+      </w:r>
+      <w:proofErr w:type="spellEnd"/>
+      <w:r>
+        <w:t xml:space="preserve"> sorozat, modern képviselői pedig például a </w:t>
+      </w:r>
+      <w:proofErr w:type="spellStart"/>
+      <w:r>
+        <w:t>Super</w:t>
+      </w:r>
+      <w:proofErr w:type="spellEnd"/>
+      <w:r>
+        <w:t xml:space="preserve"> </w:t>
+      </w:r>
+      <w:proofErr w:type="spellStart"/>
+      <w:r>
+        <w:t>Meat</w:t>
+      </w:r>
+      <w:proofErr w:type="spellEnd"/>
+      <w:r>
+        <w:t xml:space="preserve"> Boy</w:t>
+      </w:r>
+      <w:r>
+        <w:t xml:space="preserve"> vagy a </w:t>
+      </w:r>
+      <w:proofErr w:type="spellStart"/>
+      <w:r>
+        <w:t>Trine</w:t>
+      </w:r>
+      <w:proofErr w:type="spellEnd"/>
+      <w:r>
+        <w:t xml:space="preserve"> sorozat. A hagyományos 2D megoldások óta a játékok nagy fejlődésen mentek keresztül: ma már 3D vagy 2.5D megoldásokkal is találkozhatunk, és a játékmenet is sokféle: míg például </w:t>
+      </w:r>
+      <w:proofErr w:type="spellStart"/>
+      <w:r>
+        <w:t>Super</w:t>
+      </w:r>
+      <w:proofErr w:type="spellEnd"/>
+      <w:r>
+        <w:t xml:space="preserve"> </w:t>
+      </w:r>
+      <w:proofErr w:type="spellStart"/>
+      <w:r>
+        <w:t>Meatboy</w:t>
+      </w:r>
+      <w:proofErr w:type="spellEnd"/>
+      <w:r>
+        <w:t xml:space="preserve"> játékmenete relatív egyszerű (bár nagyszerű), a Salt and </w:t>
+      </w:r>
+      <w:proofErr w:type="spellStart"/>
+      <w:r>
+        <w:t>Sanctuary</w:t>
+      </w:r>
+      <w:proofErr w:type="spellEnd"/>
+      <w:r>
+        <w:t xml:space="preserve"> egy hatalmas képességfával és sokféle felszereléssel rendelkező oldalnézetű szerepjáték.</w:t>
       </w:r>
     </w:p>
     <w:p>
@@ -1973,17 +2538,105 @@
         <w:t xml:space="preserve"> emelkedésével megjelentek a játékok </w:t>
       </w:r>
       <w:r>
-        <w:t>is a platformokon, mára pedig az alkalmazások egyik legnagyobb részét teszik ki. Hatalmas sikernek örvendtek példeául az Angry Birds játékok, újabban pedig a Clash of Clans, vagy a Clash Royale</w:t>
+        <w:t xml:space="preserve">is a platformokon, mára pedig az alkalmazások egyik legnagyobb részét teszik ki. Hatalmas sikernek örvendtek </w:t>
+      </w:r>
+      <w:proofErr w:type="spellStart"/>
+      <w:r>
+        <w:t>példeául</w:t>
+      </w:r>
+      <w:proofErr w:type="spellEnd"/>
+      <w:r>
+        <w:t xml:space="preserve"> az </w:t>
+      </w:r>
+      <w:proofErr w:type="spellStart"/>
+      <w:r>
+        <w:t>Angry</w:t>
+      </w:r>
+      <w:proofErr w:type="spellEnd"/>
+      <w:r>
+        <w:t xml:space="preserve"> </w:t>
+      </w:r>
+      <w:proofErr w:type="spellStart"/>
+      <w:r>
+        <w:t>Birds</w:t>
+      </w:r>
+      <w:proofErr w:type="spellEnd"/>
+      <w:r>
+        <w:t xml:space="preserve"> játékok, újabban pedig a </w:t>
+      </w:r>
+      <w:proofErr w:type="spellStart"/>
+      <w:r>
+        <w:t>Clash</w:t>
+      </w:r>
+      <w:proofErr w:type="spellEnd"/>
+      <w:r>
+        <w:t xml:space="preserve"> of </w:t>
+      </w:r>
+      <w:proofErr w:type="spellStart"/>
+      <w:r>
+        <w:t>Clans</w:t>
+      </w:r>
+      <w:proofErr w:type="spellEnd"/>
+      <w:r>
+        <w:t xml:space="preserve">, vagy a </w:t>
+      </w:r>
+      <w:proofErr w:type="spellStart"/>
+      <w:r>
+        <w:t>Clash</w:t>
+      </w:r>
+      <w:proofErr w:type="spellEnd"/>
+      <w:r>
+        <w:t xml:space="preserve"> Royale</w:t>
       </w:r>
       <w:r>
         <w:t>.</w:t>
       </w:r>
       <w:r>
-        <w:t xml:space="preserve"> A készülékek fejlődése lehetővé tette a régebbi számítógépes és konzol játékok portolását is, és a korábban csak PC-ken elérhető címek iOS-en és Androidon is megjelentek, a népszerű kártyajáték, a HearthStone mobil </w:t>
+        <w:t xml:space="preserve"> A készülékek fejlődése lehetővé tette a régebbi számítógépes és konzol játékok portolását is, és a korábban csak PC-ken elérhető címek </w:t>
+      </w:r>
+      <w:proofErr w:type="spellStart"/>
+      <w:r>
+        <w:t>iOS</w:t>
+      </w:r>
+      <w:proofErr w:type="spellEnd"/>
+      <w:r>
+        <w:t xml:space="preserve">-en és </w:t>
+      </w:r>
+      <w:proofErr w:type="spellStart"/>
+      <w:r>
+        <w:t>Androidon</w:t>
+      </w:r>
+      <w:proofErr w:type="spellEnd"/>
+      <w:r>
+        <w:t xml:space="preserve"> is megjelentek, a népszerű kártyajáték, a </w:t>
+      </w:r>
+      <w:proofErr w:type="spellStart"/>
+      <w:r>
+        <w:t>HearthStone</w:t>
+      </w:r>
+      <w:proofErr w:type="spellEnd"/>
+      <w:r>
+        <w:t xml:space="preserve"> mobil </w:t>
       </w:r>
       <w:r>
         <w:lastRenderedPageBreak/>
-        <w:t>verziói ugyanabban az évben jelentek meg, mint a PC kiadás, de a Minecraftank is van mobil verziója: a Pocket Edition.</w:t>
+        <w:t xml:space="preserve">verziói ugyanabban az évben jelentek meg, mint a PC kiadás, de a </w:t>
+      </w:r>
+      <w:proofErr w:type="spellStart"/>
+      <w:r>
+        <w:t>Minecraftank</w:t>
+      </w:r>
+      <w:proofErr w:type="spellEnd"/>
+      <w:r>
+        <w:t xml:space="preserve"> is van mobil verziója: a </w:t>
+      </w:r>
+      <w:proofErr w:type="spellStart"/>
+      <w:r>
+        <w:t>Pocket</w:t>
+      </w:r>
+      <w:proofErr w:type="spellEnd"/>
+      <w:r>
+        <w:t xml:space="preserve"> Edition.</w:t>
       </w:r>
     </w:p>
     <w:p>
@@ -2010,7 +2663,7 @@
         <w:pStyle w:val="Cmsor1"/>
       </w:pPr>
       <w:bookmarkStart w:id="2" w:name="_Toc454909016"/>
-      <w:bookmarkStart w:id="3" w:name="_Toc468912800"/>
+      <w:bookmarkStart w:id="3" w:name="_Toc469057538"/>
       <w:r>
         <w:lastRenderedPageBreak/>
         <w:t>Felhasználói dokumentáció</w:t>
@@ -2025,7 +2678,7 @@
       <w:pPr>
         <w:pStyle w:val="Cmsor2"/>
       </w:pPr>
-      <w:bookmarkStart w:id="4" w:name="_Toc468912801"/>
+      <w:bookmarkStart w:id="4" w:name="_Toc469057539"/>
       <w:r>
         <w:t>A program témája</w:t>
       </w:r>
@@ -2045,10 +2698,50 @@
         <w:t>avilágban a játszódik</w:t>
       </w:r>
       <w:r>
-        <w:t>, a főhős pedig Ragnar Lothbrok, az izlandi sagák egyik szereplője.</w:t>
-      </w:r>
-      <w:r>
-        <w:t xml:space="preserve"> Ragnar a társaival éppen a frankok földjén fosztogatott, amikor katonák jelentek meg a semmiből, és Ragnar a </w:t>
+        <w:t xml:space="preserve">, a főhős pedig </w:t>
+      </w:r>
+      <w:proofErr w:type="spellStart"/>
+      <w:r>
+        <w:t>Ragnar</w:t>
+      </w:r>
+      <w:proofErr w:type="spellEnd"/>
+      <w:r>
+        <w:t xml:space="preserve"> </w:t>
+      </w:r>
+      <w:proofErr w:type="spellStart"/>
+      <w:r>
+        <w:t>Lothbrok</w:t>
+      </w:r>
+      <w:proofErr w:type="spellEnd"/>
+      <w:r>
+        <w:t xml:space="preserve">, az izlandi </w:t>
+      </w:r>
+      <w:proofErr w:type="spellStart"/>
+      <w:r>
+        <w:t>sagák</w:t>
+      </w:r>
+      <w:proofErr w:type="spellEnd"/>
+      <w:r>
+        <w:t xml:space="preserve"> egyik szereplője.</w:t>
+      </w:r>
+      <w:r>
+        <w:t xml:space="preserve"> </w:t>
+      </w:r>
+      <w:proofErr w:type="spellStart"/>
+      <w:r>
+        <w:t>Ragnar</w:t>
+      </w:r>
+      <w:proofErr w:type="spellEnd"/>
+      <w:r>
+        <w:t xml:space="preserve"> a társaival éppen a frankok földjén fosztogatott, amikor katonák jelentek meg a semmiből, és </w:t>
+      </w:r>
+      <w:proofErr w:type="spellStart"/>
+      <w:r>
+        <w:t>Ragnar</w:t>
+      </w:r>
+      <w:proofErr w:type="spellEnd"/>
+      <w:r>
+        <w:t xml:space="preserve"> a </w:t>
       </w:r>
       <w:r>
         <w:t>keletkezett zűrzavarban</w:t>
@@ -2077,26 +2770,41 @@
         <w:t xml:space="preserve"> a program</w:t>
       </w:r>
       <w:r>
-        <w:t xml:space="preserve"> 2D, oldalnézetes platform játék, a játékos Ragnart irányítja, és a pálya egyik feléből el kell jutnia a másikba, közben akadályokat átugorva, ellenségeket legyőzve, és ügyelve, hogy minél több kincs megmaradjon.</w:t>
+        <w:t xml:space="preserve"> 2D, oldalnézetes platform játék, a játékos </w:t>
+      </w:r>
+      <w:proofErr w:type="spellStart"/>
+      <w:r>
+        <w:t>Ragnart</w:t>
+      </w:r>
+      <w:proofErr w:type="spellEnd"/>
+      <w:r>
+        <w:t xml:space="preserve"> irányítja, és a pálya egyik feléből el kell jutnia a másikba, közben akadályokat átugorva, ellenségeket legyőzve, és ügyelve, hogy minél több kincs megmaradjon.</w:t>
       </w:r>
     </w:p>
     <w:p>
       <w:pPr>
         <w:pStyle w:val="Cmsor2"/>
       </w:pPr>
-      <w:bookmarkStart w:id="5" w:name="_Toc468912802"/>
+      <w:bookmarkStart w:id="5" w:name="_Toc469057540"/>
+      <w:proofErr w:type="spellStart"/>
       <w:r>
         <w:t>Rendszerkövetelméy</w:t>
       </w:r>
       <w:bookmarkEnd w:id="5"/>
+      <w:proofErr w:type="spellEnd"/>
     </w:p>
     <w:p>
       <w:pPr>
         <w:ind w:firstLine="0"/>
       </w:pPr>
       <w:r>
-        <w:t>A játék által támogatott platformok: Windows, Linux, macOS</w:t>
-      </w:r>
+        <w:t xml:space="preserve">A játék által támogatott platformok: Windows, Linux, </w:t>
+      </w:r>
+      <w:proofErr w:type="spellStart"/>
+      <w:r>
+        <w:t>macOS</w:t>
+      </w:r>
+      <w:proofErr w:type="spellEnd"/>
       <w:r>
         <w:t xml:space="preserve"> személyi számítógépen</w:t>
       </w:r>
@@ -2120,7 +2828,7 @@
       <w:pPr>
         <w:pStyle w:val="Cmsor3"/>
       </w:pPr>
-      <w:bookmarkStart w:id="6" w:name="_Toc468912803"/>
+      <w:bookmarkStart w:id="6" w:name="_Toc469057541"/>
       <w:r>
         <w:t>PC-n</w:t>
       </w:r>
@@ -2131,13 +2839,30 @@
         <w:pStyle w:val="MyLista"/>
       </w:pPr>
       <w:r>
-        <w:t>Java Runtime Environment 7</w:t>
+        <w:t xml:space="preserve">Java </w:t>
+      </w:r>
+      <w:proofErr w:type="spellStart"/>
+      <w:r>
+        <w:t>Runtime</w:t>
+      </w:r>
+      <w:proofErr w:type="spellEnd"/>
+      <w:r>
+        <w:t xml:space="preserve"> </w:t>
+      </w:r>
+      <w:proofErr w:type="spellStart"/>
+      <w:r>
+        <w:t>Environment</w:t>
+      </w:r>
+      <w:proofErr w:type="spellEnd"/>
+      <w:r>
+        <w:t xml:space="preserve"> 7</w:t>
       </w:r>
     </w:p>
     <w:p>
       <w:pPr>
         <w:pStyle w:val="MyLista"/>
       </w:pPr>
+      <w:proofErr w:type="spellStart"/>
       <w:r>
         <w:rPr>
           <w:rFonts w:ascii="Arial" w:hAnsi="Arial" w:cs="Arial"/>
@@ -2146,7 +2871,18 @@
           <w:szCs w:val="23"/>
           <w:shd w:val="clear" w:color="auto" w:fill="FFFFFF"/>
         </w:rPr>
-        <w:t>OpenGL 4.1</w:t>
+        <w:t>OpenGL</w:t>
+      </w:r>
+      <w:proofErr w:type="spellEnd"/>
+      <w:r>
+        <w:rPr>
+          <w:rFonts w:ascii="Arial" w:hAnsi="Arial" w:cs="Arial"/>
+          <w:color w:val="242729"/>
+          <w:sz w:val="23"/>
+          <w:szCs w:val="23"/>
+          <w:shd w:val="clear" w:color="auto" w:fill="FFFFFF"/>
+        </w:rPr>
+        <w:t xml:space="preserve"> 4.1</w:t>
       </w:r>
       <w:r>
         <w:rPr>
@@ -2173,11 +2909,13 @@
       <w:pPr>
         <w:pStyle w:val="Cmsor3"/>
       </w:pPr>
-      <w:bookmarkStart w:id="7" w:name="_Toc468912804"/>
+      <w:bookmarkStart w:id="7" w:name="_Toc469057542"/>
+      <w:proofErr w:type="spellStart"/>
       <w:r>
         <w:t>Androidon</w:t>
       </w:r>
       <w:bookmarkEnd w:id="7"/>
+      <w:proofErr w:type="spellEnd"/>
     </w:p>
     <w:p>
       <w:pPr>
@@ -2191,32 +2929,73 @@
       <w:pPr>
         <w:pStyle w:val="MyLista"/>
       </w:pPr>
-      <w:r>
-        <w:t>OpenGL ES 2.0</w:t>
-      </w:r>
+      <w:proofErr w:type="spellStart"/>
+      <w:r>
+        <w:t>OpenGL</w:t>
+      </w:r>
+      <w:proofErr w:type="spellEnd"/>
+      <w:r>
+        <w:t xml:space="preserve"> ES 2.0</w:t>
+      </w:r>
+      <w:bookmarkStart w:id="8" w:name="_GoBack"/>
+      <w:bookmarkEnd w:id="8"/>
     </w:p>
     <w:p>
       <w:pPr>
         <w:pStyle w:val="Cmsor2"/>
       </w:pPr>
-      <w:bookmarkStart w:id="8" w:name="_Toc468912805"/>
+      <w:bookmarkStart w:id="9" w:name="_Toc469057543"/>
       <w:r>
         <w:t>A program futtatása</w:t>
       </w:r>
-      <w:bookmarkEnd w:id="8"/>
-    </w:p>
-    <w:p>
-      <w:pPr>
-        <w:pStyle w:val="Cmsor2"/>
-      </w:pPr>
-      <w:bookmarkStart w:id="9" w:name="_Toc468912806"/>
-      <w:r>
-        <w:t>A program használata</w:t>
-      </w:r>
       <w:bookmarkEnd w:id="9"/>
     </w:p>
     <w:p>
       <w:pPr>
+        <w:ind w:firstLine="0"/>
+      </w:pPr>
+      <w:r>
+        <w:t xml:space="preserve">PC-n a futtatáshoz szükség van a Java </w:t>
+      </w:r>
+      <w:proofErr w:type="spellStart"/>
+      <w:r>
+        <w:t>Runtime</w:t>
+      </w:r>
+      <w:proofErr w:type="spellEnd"/>
+      <w:r>
+        <w:t xml:space="preserve"> </w:t>
+      </w:r>
+      <w:proofErr w:type="spellStart"/>
+      <w:r>
+        <w:t>Environment</w:t>
+      </w:r>
+      <w:proofErr w:type="spellEnd"/>
+      <w:r>
+        <w:t xml:space="preserve"> szoftverre. Ha nincs a számítógépen telepítve, le kell tölteni a </w:t>
+      </w:r>
+      <w:hyperlink r:id="rId9" w:history="1">
+        <w:r>
+          <w:rPr>
+            <w:rStyle w:val="Hiperhivatkozs"/>
+          </w:rPr>
+          <w:t>https://java.com/en/download/</w:t>
+        </w:r>
+      </w:hyperlink>
+      <w:r>
+        <w:t xml:space="preserve"> címről. A letöltött </w:t>
+      </w:r>
+      <w:proofErr w:type="gramStart"/>
+      <w:r>
+        <w:t>fájlt</w:t>
+      </w:r>
+      <w:proofErr w:type="gramEnd"/>
+      <w:r>
+        <w:t xml:space="preserve"> futtatva kövessük a megjelenő utasítások a Java telepítéséhez.</w:t>
+      </w:r>
+    </w:p>
+    <w:p>
+      <w:pPr>
+        <w:ind w:firstLine="0"/>
         <w:rPr>
           <w:b/>
         </w:rPr>
@@ -2225,8 +3004,42 @@
         <w:rPr>
           <w:b/>
         </w:rPr>
-        <w:t>Java telepítés</w:t>
-      </w:r>
+        <w:tab/>
+        <w:t xml:space="preserve">JAR </w:t>
+      </w:r>
+      <w:proofErr w:type="spellStart"/>
+      <w:r>
+        <w:rPr>
+          <w:b/>
+        </w:rPr>
+        <w:t>futattása</w:t>
+      </w:r>
+      <w:proofErr w:type="spellEnd"/>
+      <w:r>
+        <w:rPr>
+          <w:b/>
+        </w:rPr>
+        <w:t xml:space="preserve">, telepítés + futtatás </w:t>
+      </w:r>
+      <w:proofErr w:type="spellStart"/>
+      <w:r>
+        <w:rPr>
+          <w:b/>
+        </w:rPr>
+        <w:t>Androidon</w:t>
+      </w:r>
+      <w:proofErr w:type="spellEnd"/>
+    </w:p>
+    <w:p>
+      <w:pPr>
+        <w:pStyle w:val="Cmsor2"/>
+      </w:pPr>
+      <w:bookmarkStart w:id="10" w:name="_Toc469057544"/>
+      <w:r>
+        <w:lastRenderedPageBreak/>
+        <w:t>A program használata</w:t>
+      </w:r>
+      <w:bookmarkEnd w:id="10"/>
     </w:p>
     <w:p>
       <w:pPr>
@@ -2239,12 +3052,36 @@
         <w:t>program</w:t>
       </w:r>
       <w:r>
-        <w:t xml:space="preserve"> indulásakor rövid töltés és töltési képernyő után a főmenü fogad. Itt két lehetőségünk van, a „Play” gombra kattintva indíthatjuk el a játékot, a „Quit” gombbal pedig kiléphetünk a programból.</w:t>
-      </w:r>
-    </w:p>
-    <w:p>
-      <w:r>
-        <w:t>A játék indulásakor Ragnar leesik az égből az egyik platformra, már ekkor irányítható. A cél: elérni a pálya túlsó oldalán lévő csillagot</w:t>
+        <w:t xml:space="preserve"> indulásakor rövid töltés és töltési képernyő után a </w:t>
+      </w:r>
+      <w:proofErr w:type="spellStart"/>
+      <w:r>
+        <w:t>főmenü</w:t>
+      </w:r>
+      <w:proofErr w:type="spellEnd"/>
+      <w:r>
+        <w:t xml:space="preserve"> fogad. Itt két lehetőségünk van, a „Play” gombra kattintva indíthatjuk el a játékot, a „</w:t>
+      </w:r>
+      <w:proofErr w:type="spellStart"/>
+      <w:r>
+        <w:t>Quit</w:t>
+      </w:r>
+      <w:proofErr w:type="spellEnd"/>
+      <w:r>
+        <w:t>” gombbal pedig kiléphetünk a programból.</w:t>
+      </w:r>
+    </w:p>
+    <w:p>
+      <w:r>
+        <w:t xml:space="preserve">A játék indulásakor </w:t>
+      </w:r>
+      <w:proofErr w:type="spellStart"/>
+      <w:r>
+        <w:t>Ragnar</w:t>
+      </w:r>
+      <w:proofErr w:type="spellEnd"/>
+      <w:r>
+        <w:t xml:space="preserve"> leesik az égből az egyik platformra, már ekkor irányítható. A cél: elérni a pálya túlsó oldalán lévő csillagot</w:t>
       </w:r>
       <w:r>
         <w:t>.</w:t>
@@ -2253,190 +3090,306 @@
         <w:t xml:space="preserve"> </w:t>
       </w:r>
       <w:r>
-        <w:t>A képerny</w:t>
+        <w:t xml:space="preserve">A </w:t>
+      </w:r>
+      <w:proofErr w:type="spellStart"/>
+      <w:r>
+        <w:t>képerny</w:t>
       </w:r>
       <w:r>
         <w:t>n</w:t>
       </w:r>
       <w:r>
-        <w:t xml:space="preserve">ő a pályán és a </w:t>
-      </w:r>
+        <w:t>ő</w:t>
+      </w:r>
+      <w:proofErr w:type="spellEnd"/>
+      <w:r>
+        <w:t xml:space="preserve"> a pályán és a karaktereken kívül egyéb információkat láthatunk, mint például a játékos fennmaradó élete. Ez az ún. „</w:t>
+      </w:r>
+      <w:proofErr w:type="spellStart"/>
+      <w:r>
+        <w:t>Heads-up</w:t>
+      </w:r>
+      <w:proofErr w:type="spellEnd"/>
+      <w:r>
+        <w:t xml:space="preserve"> Display”</w:t>
+      </w:r>
+      <w:r>
+        <w:t>, röviden HUD</w:t>
+      </w:r>
+      <w:r>
+        <w:t>.</w:t>
+      </w:r>
+      <w:r>
+        <w:t xml:space="preserve"> A képernyő tehát</w:t>
+      </w:r>
+      <w:r>
+        <w:t xml:space="preserve"> két</w:t>
+      </w:r>
+      <w:r>
+        <w:t xml:space="preserve"> fő részből áll: a játéktérbő és a </w:t>
+      </w:r>
+      <w:proofErr w:type="spellStart"/>
+      <w:r>
+        <w:t>HUD</w:t>
+      </w:r>
+      <w:r>
+        <w:t>ból</w:t>
+      </w:r>
+      <w:proofErr w:type="spellEnd"/>
+      <w:r>
+        <w:t>.</w:t>
+      </w:r>
+      <w:r>
+        <w:t xml:space="preserve"> </w:t>
+      </w:r>
+      <w:proofErr w:type="spellStart"/>
+      <w:r>
+        <w:t>Androidon</w:t>
+      </w:r>
+      <w:proofErr w:type="spellEnd"/>
+      <w:r>
+        <w:t xml:space="preserve"> láthatók az irányításhoz szükséges gombok és a virtuális joystick is</w:t>
+      </w:r>
+      <w:r>
+        <w:t>. A játék szüneteltethető, ekkor a „</w:t>
+      </w:r>
+      <w:proofErr w:type="spellStart"/>
+      <w:r>
+        <w:t>Pause</w:t>
+      </w:r>
+      <w:proofErr w:type="spellEnd"/>
+      <w:r>
+        <w:t>” menü jelenik meg.</w:t>
+      </w:r>
+      <w:r>
+        <w:t xml:space="preserve"> Innen kiléphetünk</w:t>
+      </w:r>
+      <w:r>
+        <w:t xml:space="preserve"> a játékból, vagy folytathatjuk azt.</w:t>
+      </w:r>
+    </w:p>
+    <w:p>
+      <w:pPr>
+        <w:pStyle w:val="Cmsor3"/>
+      </w:pPr>
+      <w:bookmarkStart w:id="11" w:name="_Toc469057545"/>
+      <w:r>
+        <w:t>A játéktér</w:t>
+      </w:r>
+      <w:r>
+        <w:t>.</w:t>
+      </w:r>
+      <w:bookmarkEnd w:id="11"/>
+      <w:r>
+        <w:t xml:space="preserve"> </w:t>
+      </w:r>
+    </w:p>
+    <w:p>
+      <w:pPr>
+        <w:ind w:firstLine="0"/>
+      </w:pPr>
+      <w:r>
+        <w:t>A platformok</w:t>
+      </w:r>
+      <w:r>
+        <w:t>on lehet jobbra-</w:t>
+      </w:r>
+      <w:r>
+        <w:t>balra közlekedni</w:t>
+      </w:r>
+      <w:r>
+        <w:t xml:space="preserve">, ugrálni. A </w:t>
+      </w:r>
+      <w:r>
+        <w:t xml:space="preserve">kamera követi a játékost, így mindig </w:t>
+      </w:r>
+      <w:proofErr w:type="spellStart"/>
+      <w:r>
+        <w:t>Ragnar</w:t>
+      </w:r>
+      <w:proofErr w:type="spellEnd"/>
+      <w:r>
+        <w:t xml:space="preserve"> közvetlen környezete látható. A pálya alján helyenként víz található, ha ebbe beleesünk, az azonnali halállal jár és véget ér a játék.</w:t>
+      </w:r>
+      <w:r>
+        <w:t xml:space="preserve"> </w:t>
+      </w:r>
+    </w:p>
+    <w:p>
+      <w:r>
+        <w:t>A platformok</w:t>
+      </w:r>
+      <w:r>
+        <w:t>on</w:t>
+      </w:r>
+      <w:r>
+        <w:t xml:space="preserve"> ellenségek </w:t>
+      </w:r>
+      <w:proofErr w:type="spellStart"/>
+      <w:r>
+        <w:t>járőröznek</w:t>
+      </w:r>
+      <w:proofErr w:type="spellEnd"/>
+      <w:r>
+        <w:t xml:space="preserve">. A sárga szakállas, kék ruhás karakter a játékos, a többiek ellenfelek. Ha egy </w:t>
+      </w:r>
+      <w:r>
+        <w:t>ellenfél</w:t>
+      </w:r>
+      <w:r>
+        <w:t xml:space="preserve"> közelébe érünk, az elkezd </w:t>
+      </w:r>
+      <w:proofErr w:type="spellStart"/>
+      <w:r>
+        <w:t>Ragnar</w:t>
+      </w:r>
+      <w:proofErr w:type="spellEnd"/>
+      <w:r>
+        <w:t xml:space="preserve"> felé</w:t>
+      </w:r>
+      <w:r>
+        <w:t xml:space="preserve"> mozogni, és ha elég közel ér, megtámadja a játékost. </w:t>
+      </w:r>
+      <w:proofErr w:type="spellStart"/>
+      <w:r>
+        <w:t>Ragnar</w:t>
+      </w:r>
+      <w:proofErr w:type="spellEnd"/>
+      <w:r>
+        <w:t xml:space="preserve"> három kardcsapást kibír, az ellenségeknek viszont egy is elég.</w:t>
+      </w:r>
+    </w:p>
+    <w:p>
+      <w:r>
+        <w:t xml:space="preserve">Minden mozdulat, a mozgás, ugrás, támadás esetén </w:t>
+      </w:r>
+      <w:proofErr w:type="spellStart"/>
+      <w:r>
+        <w:t>Ragnar</w:t>
+      </w:r>
+      <w:proofErr w:type="spellEnd"/>
+      <w:r>
+        <w:t xml:space="preserve"> kincse fogy: arany pénzérm</w:t>
+      </w:r>
+      <w:r>
+        <w:t>ék potyognak a poggyászából, ezért minden lépés megfontolandó!</w:t>
+      </w:r>
+    </w:p>
+    <w:p>
+      <w:pPr>
+        <w:pStyle w:val="Cmsor3"/>
+      </w:pPr>
+      <w:bookmarkStart w:id="12" w:name="_Toc469057546"/>
+      <w:r>
+        <w:t>A HUD</w:t>
+      </w:r>
+      <w:bookmarkEnd w:id="12"/>
+    </w:p>
+    <w:p>
+      <w:pPr>
+        <w:ind w:firstLine="0"/>
+      </w:pPr>
+      <w:r>
+        <w:t>A bal felső sarokban egy gyémánt ikon mellett láthatjuk a maradék kincsünket: ebből mindig egyet veszítünk, amikor a játéktéren is látható, hogy elgurul egy pénzérme.</w:t>
+      </w:r>
+    </w:p>
+    <w:p>
+      <w:r>
+        <w:t>A jobb felső sarokban látható a maradék élet: annyi szív ikon, ahány élete még maradt a játékosnak, ami</w:t>
+      </w:r>
+      <w:r>
+        <w:t xml:space="preserve"> kezdetben három.</w:t>
+      </w:r>
+    </w:p>
+    <w:p>
+      <w:pPr>
+        <w:pStyle w:val="Cmsor3"/>
+      </w:pPr>
+      <w:bookmarkStart w:id="13" w:name="_Toc469057547"/>
+      <w:r>
+        <w:t>Irányítás</w:t>
+      </w:r>
+      <w:bookmarkEnd w:id="13"/>
+    </w:p>
+    <w:p>
+      <w:pPr>
+        <w:ind w:firstLine="0"/>
+      </w:pPr>
+      <w:r>
+        <w:t xml:space="preserve">Az irányítás PC-n és </w:t>
+      </w:r>
+      <w:proofErr w:type="spellStart"/>
+      <w:r>
+        <w:t>Androidon</w:t>
+      </w:r>
+      <w:proofErr w:type="spellEnd"/>
+      <w:r>
+        <w:t xml:space="preserve"> különböző, a platform sajátosságai miatt.</w:t>
+      </w:r>
+    </w:p>
+    <w:p>
+      <w:pPr>
+        <w:ind w:firstLine="0"/>
+      </w:pPr>
+      <w:proofErr w:type="spellStart"/>
       <w:r>
         <w:lastRenderedPageBreak/>
-        <w:t>karaktereken kívül egyéb információkat láthatunk, mint például a játékos fennmaradó élete. Ez az ún. „Heads-up Display”</w:t>
-      </w:r>
-      <w:r>
-        <w:t>, röviden HUD</w:t>
-      </w:r>
-      <w:r>
-        <w:t>.</w:t>
-      </w:r>
-      <w:r>
-        <w:t xml:space="preserve"> A képernyő tehát</w:t>
-      </w:r>
-      <w:r>
-        <w:t xml:space="preserve"> két</w:t>
-      </w:r>
-      <w:r>
-        <w:t xml:space="preserve"> fő részből áll: a játéktérbő és a HUD</w:t>
-      </w:r>
-      <w:r>
-        <w:t>ból.</w:t>
-      </w:r>
-      <w:r>
-        <w:t xml:space="preserve"> Androidon láthatók az irányításhoz szükséges gombok és a virtuális joystick is</w:t>
-      </w:r>
-      <w:r>
-        <w:t>. A játék szüneteltethető, ekkor a „Pause” menü jelenik meg.</w:t>
-      </w:r>
-      <w:r>
-        <w:t xml:space="preserve"> Innen kiléphetünk</w:t>
-      </w:r>
-      <w:r>
-        <w:t xml:space="preserve"> a játékból, vagy folytathatjuk azt.</w:t>
+        <w:t>Androidon</w:t>
+      </w:r>
+      <w:proofErr w:type="spellEnd"/>
+      <w:r>
+        <w:t xml:space="preserve"> a karaktert a képernyőn megjelenő gombokkal és </w:t>
+      </w:r>
+      <w:proofErr w:type="spellStart"/>
+      <w:r>
+        <w:t>joystickkal</w:t>
+      </w:r>
+      <w:proofErr w:type="spellEnd"/>
+      <w:r>
+        <w:t xml:space="preserve"> lehet irányítani, a játékot szüneteltetni és a „</w:t>
+      </w:r>
+      <w:proofErr w:type="spellStart"/>
+      <w:r>
+        <w:t>Pause</w:t>
+      </w:r>
+      <w:proofErr w:type="spellEnd"/>
+      <w:r>
+        <w:t xml:space="preserve">” menüt is egy ilyen gombbal lehet elérni. PC-n az </w:t>
+      </w:r>
+      <w:proofErr w:type="spellStart"/>
+      <w:r>
+        <w:t>írányításhoz</w:t>
+      </w:r>
+      <w:proofErr w:type="spellEnd"/>
+      <w:r>
+        <w:t xml:space="preserve"> a billentyűzet használható.</w:t>
       </w:r>
     </w:p>
     <w:p>
       <w:pPr>
         <w:pStyle w:val="Cmsor3"/>
       </w:pPr>
-      <w:bookmarkStart w:id="10" w:name="_Toc468912807"/>
-      <w:r>
-        <w:t>A játéktér</w:t>
-      </w:r>
-      <w:r>
-        <w:t>.</w:t>
-      </w:r>
-      <w:bookmarkEnd w:id="10"/>
-      <w:r>
-        <w:t xml:space="preserve"> </w:t>
-      </w:r>
+      <w:bookmarkStart w:id="14" w:name="_Toc469057548"/>
+      <w:r>
+        <w:t>Irányítás PC-n</w:t>
+      </w:r>
+      <w:bookmarkEnd w:id="14"/>
     </w:p>
     <w:p>
       <w:pPr>
         <w:ind w:firstLine="0"/>
       </w:pPr>
       <w:r>
-        <w:t>A platformok</w:t>
-      </w:r>
-      <w:r>
-        <w:t>on lehet jobbra-</w:t>
-      </w:r>
-      <w:r>
-        <w:t>balra közlekedni</w:t>
-      </w:r>
-      <w:r>
-        <w:t xml:space="preserve">, ugrálni. A </w:t>
-      </w:r>
-      <w:r>
-        <w:t>kamera követi a játékost, így mindig Ragnar közvetlen környezete látható. A pálya alján helyenként víz található, ha ebbe beleesünk, az azonnali halállal jár és véget ér a játék.</w:t>
-      </w:r>
-      <w:r>
-        <w:t xml:space="preserve"> </w:t>
-      </w:r>
-    </w:p>
-    <w:p>
-      <w:r>
-        <w:t>A platformok</w:t>
-      </w:r>
-      <w:r>
-        <w:t>on</w:t>
-      </w:r>
-      <w:r>
-        <w:t xml:space="preserve"> ellenségek járőröznek</w:t>
-      </w:r>
-      <w:r>
-        <w:t xml:space="preserve">. A sárga szakállas, kék ruhás karakter a játékos, a többiek ellenfelek. Ha egy </w:t>
-      </w:r>
-      <w:r>
-        <w:t>ellenfél</w:t>
-      </w:r>
-      <w:r>
-        <w:t xml:space="preserve"> közelébe érünk, az elkezd </w:t>
-      </w:r>
-      <w:r>
-        <w:t>Ragnar felé</w:t>
-      </w:r>
-      <w:r>
-        <w:t xml:space="preserve"> mozogni, és ha elég közel ér, megtámadja a játékost. Ragnar három kardcsapást kibír, az ellenségeknek viszont egy is elég.</w:t>
-      </w:r>
-    </w:p>
-    <w:p>
-      <w:r>
-        <w:t>Minden mozdulat, a mozgás, ugrás, támadás esetén Ragnar kincse fogy: arany pénzérm</w:t>
-      </w:r>
-      <w:r>
-        <w:t>ék potyognak a poggyászából, ezért minden lépés megfontolandó!</w:t>
-      </w:r>
-    </w:p>
-    <w:p>
-      <w:pPr>
-        <w:pStyle w:val="Cmsor3"/>
-      </w:pPr>
-      <w:bookmarkStart w:id="11" w:name="_Toc468912808"/>
-      <w:r>
-        <w:t>A HUD</w:t>
-      </w:r>
-      <w:bookmarkEnd w:id="11"/>
-    </w:p>
-    <w:p>
-      <w:pPr>
-        <w:ind w:firstLine="0"/>
-      </w:pPr>
-      <w:r>
-        <w:t>A bal felső sarokban egy gyémánt ikon mellett láthatjuk a maradék kincsünket: ebből mindig egyet veszítünk, amikor a játéktéren is látható, hogy elgurul egy pénzérme.</w:t>
-      </w:r>
-    </w:p>
-    <w:p>
-      <w:r>
-        <w:t>A jobb felső sarokban látható a maradék élet: annyi szív ikon, ahány élete még maradt a játékosnak, ami</w:t>
-      </w:r>
-      <w:r>
-        <w:t xml:space="preserve"> kezdetben három.</w:t>
-      </w:r>
-    </w:p>
-    <w:p>
-      <w:pPr>
-        <w:pStyle w:val="Cmsor3"/>
-      </w:pPr>
-      <w:bookmarkStart w:id="12" w:name="_Toc468912809"/>
-      <w:r>
-        <w:t>Irányítás</w:t>
-      </w:r>
-      <w:bookmarkEnd w:id="12"/>
-    </w:p>
-    <w:p>
-      <w:pPr>
-        <w:ind w:firstLine="0"/>
-      </w:pPr>
-      <w:r>
-        <w:t>Az irányítás PC-n és Androidon különböző, a platform sajátosságai miatt.</w:t>
-      </w:r>
-    </w:p>
-    <w:p>
-      <w:pPr>
-        <w:ind w:firstLine="0"/>
-      </w:pPr>
-      <w:r>
-        <w:t>Androidon a karaktert a képernyőn megjelenő gombokkal és joystickkal lehet irányítani, a játékot szüneteltetni és a „Pause” menüt is egy ilyen gombbal lehet elérni. PC-n az írányításhoz a billentyűzet használható.</w:t>
-      </w:r>
-    </w:p>
-    <w:p>
-      <w:pPr>
-        <w:pStyle w:val="Cmsor3"/>
-      </w:pPr>
-      <w:bookmarkStart w:id="13" w:name="_Toc468912810"/>
-      <w:r>
-        <w:t>Irányítás PC-n</w:t>
-      </w:r>
-      <w:bookmarkEnd w:id="13"/>
-    </w:p>
-    <w:p>
-      <w:pPr>
-        <w:ind w:firstLine="0"/>
-      </w:pPr>
-      <w:r>
-        <w:t>A játékos karakter a következő billentyűkkel irányítató:</w:t>
+        <w:t xml:space="preserve">A játékos karakter a következő billentyűkkel </w:t>
+      </w:r>
+      <w:proofErr w:type="spellStart"/>
+      <w:r>
+        <w:t>irányítató</w:t>
+      </w:r>
+      <w:proofErr w:type="spellEnd"/>
+      <w:r>
+        <w:t>:</w:t>
       </w:r>
     </w:p>
     <w:p>
@@ -2486,9 +3439,11 @@
         </w:rPr>
         <w:t xml:space="preserve">„W” </w:t>
       </w:r>
+      <w:proofErr w:type="spellStart"/>
       <w:r>
         <w:t>ugrásh</w:t>
       </w:r>
+      <w:proofErr w:type="spellEnd"/>
     </w:p>
     <w:p>
       <w:pPr>
@@ -2498,7 +3453,6 @@
         <w:rPr>
           <w:b/>
         </w:rPr>
-        <w:lastRenderedPageBreak/>
         <w:t xml:space="preserve">„H” </w:t>
       </w:r>
       <w:r>
@@ -2510,7 +3464,15 @@
         <w:ind w:firstLine="0"/>
       </w:pPr>
       <w:r>
-        <w:t xml:space="preserve">A „Pause” menü az </w:t>
+        <w:t>A „</w:t>
+      </w:r>
+      <w:proofErr w:type="spellStart"/>
+      <w:r>
+        <w:t>Pause</w:t>
+      </w:r>
+      <w:proofErr w:type="spellEnd"/>
+      <w:r>
+        <w:t xml:space="preserve">” menü az </w:t>
       </w:r>
       <w:r>
         <w:rPr>
@@ -2526,18 +3488,31 @@
       <w:pPr>
         <w:pStyle w:val="Cmsor3"/>
       </w:pPr>
-      <w:bookmarkStart w:id="14" w:name="_Toc468912811"/>
-      <w:r>
-        <w:t>Irányítás Androidon</w:t>
-      </w:r>
-      <w:bookmarkEnd w:id="14"/>
+      <w:bookmarkStart w:id="15" w:name="_Toc469057549"/>
+      <w:r>
+        <w:t xml:space="preserve">Irányítás </w:t>
+      </w:r>
+      <w:proofErr w:type="spellStart"/>
+      <w:r>
+        <w:t>Androidon</w:t>
+      </w:r>
+      <w:bookmarkEnd w:id="15"/>
+      <w:proofErr w:type="spellEnd"/>
     </w:p>
     <w:p>
       <w:pPr>
         <w:ind w:firstLine="0"/>
       </w:pPr>
       <w:r>
-        <w:t xml:space="preserve">A karakter jobbra és balra mozgatható a virtuális joystcikkal, ami a bal alsó sarokban található. A jobb alsó sarokban </w:t>
+        <w:t xml:space="preserve">A karakter jobbra és balra mozgatható a virtuális </w:t>
+      </w:r>
+      <w:proofErr w:type="spellStart"/>
+      <w:r>
+        <w:t>joystcikkal</w:t>
+      </w:r>
+      <w:proofErr w:type="spellEnd"/>
+      <w:r>
+        <w:t xml:space="preserve">, ami a bal alsó sarokban található. A jobb alsó sarokban </w:t>
       </w:r>
       <w:r>
         <w:t xml:space="preserve">lévő </w:t>
@@ -2557,18 +3532,26 @@
         <w:ind w:firstLine="0"/>
       </w:pPr>
       <w:r>
-        <w:t>A „Pause” menü az alul középen található, négyszögletes gombbal jeleníthető meg.</w:t>
+        <w:t>A „</w:t>
+      </w:r>
+      <w:proofErr w:type="spellStart"/>
+      <w:r>
+        <w:t>Pause</w:t>
+      </w:r>
+      <w:proofErr w:type="spellEnd"/>
+      <w:r>
+        <w:t>” menü az alul középen található, négyszögletes gombbal jeleníthető meg.</w:t>
       </w:r>
     </w:p>
     <w:p>
       <w:pPr>
         <w:pStyle w:val="Cmsor3"/>
       </w:pPr>
-      <w:bookmarkStart w:id="15" w:name="_Toc468912812"/>
+      <w:bookmarkStart w:id="16" w:name="_Toc469057550"/>
       <w:r>
         <w:t>A játék vége</w:t>
       </w:r>
-      <w:bookmarkEnd w:id="15"/>
+      <w:bookmarkEnd w:id="16"/>
     </w:p>
     <w:p>
       <w:pPr>
@@ -2583,10 +3566,42 @@
         <w:ind w:firstLine="0"/>
       </w:pPr>
       <w:r>
-        <w:t>Előbbi esetben a „Game Over” képernyő, utóbbiban pedig a „You won” képernyő jelenik. Mindkét ese</w:t>
-      </w:r>
-      <w:r>
-        <w:t>tben visszatérhetünk a főmenübe „Main Menu” gombra kattintva.</w:t>
+        <w:t>Előbbi esetben a „Game Over” képernyő, utóbbiban pedig a „</w:t>
+      </w:r>
+      <w:proofErr w:type="spellStart"/>
+      <w:r>
+        <w:t>You</w:t>
+      </w:r>
+      <w:proofErr w:type="spellEnd"/>
+      <w:r>
+        <w:t xml:space="preserve"> </w:t>
+      </w:r>
+      <w:proofErr w:type="spellStart"/>
+      <w:r>
+        <w:t>won</w:t>
+      </w:r>
+      <w:proofErr w:type="spellEnd"/>
+      <w:r>
+        <w:t>” képernyő jelenik. Mindkét ese</w:t>
+      </w:r>
+      <w:r>
+        <w:t xml:space="preserve">tben visszatérhetünk a </w:t>
+      </w:r>
+      <w:proofErr w:type="spellStart"/>
+      <w:r>
+        <w:t>főmenübe</w:t>
+      </w:r>
+      <w:proofErr w:type="spellEnd"/>
+      <w:r>
+        <w:t xml:space="preserve"> „Main </w:t>
+      </w:r>
+      <w:proofErr w:type="spellStart"/>
+      <w:r>
+        <w:t>Menu</w:t>
+      </w:r>
+      <w:proofErr w:type="spellEnd"/>
+      <w:r>
+        <w:t>” gombra kattintva.</w:t>
       </w:r>
     </w:p>
     <w:p/>
@@ -2599,21 +3614,21 @@
       <w:pPr>
         <w:pStyle w:val="Cmsor1"/>
       </w:pPr>
-      <w:bookmarkStart w:id="16" w:name="_Toc454909017"/>
-      <w:bookmarkStart w:id="17" w:name="_Toc468912813"/>
+      <w:bookmarkStart w:id="17" w:name="_Toc454909017"/>
       <w:bookmarkStart w:id="18" w:name="_Toc454908768"/>
+      <w:bookmarkStart w:id="19" w:name="_Toc469057551"/>
       <w:r>
         <w:lastRenderedPageBreak/>
         <w:t>Fejlesztői dokumentáció</w:t>
       </w:r>
-      <w:bookmarkEnd w:id="16"/>
       <w:bookmarkEnd w:id="17"/>
+      <w:bookmarkEnd w:id="19"/>
     </w:p>
     <w:p>
       <w:pPr>
         <w:pStyle w:val="Cmsor2"/>
       </w:pPr>
-      <w:bookmarkStart w:id="19" w:name="_Toc468912814"/>
+      <w:bookmarkStart w:id="20" w:name="_Toc469057552"/>
       <w:r>
         <w:t xml:space="preserve">A </w:t>
       </w:r>
@@ -2623,7 +3638,7 @@
       <w:r>
         <w:t xml:space="preserve"> feladat</w:t>
       </w:r>
-      <w:bookmarkEnd w:id="19"/>
+      <w:bookmarkEnd w:id="20"/>
     </w:p>
     <w:p>
       <w:pPr>
@@ -2633,10 +3648,66 @@
         <w:t>A megvalósítandó program egy 2D oldalnézetes platform játék.</w:t>
       </w:r>
       <w:r>
-        <w:t xml:space="preserve"> Rendelkezik egy főmenüvel, ahonnan elindítható a játék. A játékmenet szüneteltethető</w:t>
-      </w:r>
-      <w:r>
-        <w:t xml:space="preserve"> és a „Pause” menüből visszajuthatunk a főmenübe. A játék végén a „Game Over” vagy „You Won” menűből szintén visszajuthatunk a főmenübe.</w:t>
+        <w:t xml:space="preserve"> Rendelkezik egy </w:t>
+      </w:r>
+      <w:proofErr w:type="spellStart"/>
+      <w:r>
+        <w:t>főmenüvel</w:t>
+      </w:r>
+      <w:proofErr w:type="spellEnd"/>
+      <w:r>
+        <w:t>, ahonnan elindítható a játék. A játékmenet szüneteltethető</w:t>
+      </w:r>
+      <w:r>
+        <w:t xml:space="preserve"> és a „</w:t>
+      </w:r>
+      <w:proofErr w:type="spellStart"/>
+      <w:r>
+        <w:t>Pause</w:t>
+      </w:r>
+      <w:proofErr w:type="spellEnd"/>
+      <w:r>
+        <w:t xml:space="preserve">” menüből visszajuthatunk a </w:t>
+      </w:r>
+      <w:proofErr w:type="spellStart"/>
+      <w:r>
+        <w:t>főmenübe</w:t>
+      </w:r>
+      <w:proofErr w:type="spellEnd"/>
+      <w:r>
+        <w:t>. A játék végén a „Game Over” vagy „</w:t>
+      </w:r>
+      <w:proofErr w:type="spellStart"/>
+      <w:r>
+        <w:t>You</w:t>
+      </w:r>
+      <w:proofErr w:type="spellEnd"/>
+      <w:r>
+        <w:t xml:space="preserve"> </w:t>
+      </w:r>
+      <w:proofErr w:type="spellStart"/>
+      <w:r>
+        <w:t>Won</w:t>
+      </w:r>
+      <w:proofErr w:type="spellEnd"/>
+      <w:r>
+        <w:t xml:space="preserve">” </w:t>
+      </w:r>
+      <w:proofErr w:type="spellStart"/>
+      <w:r>
+        <w:t>menűből</w:t>
+      </w:r>
+      <w:proofErr w:type="spellEnd"/>
+      <w:r>
+        <w:t xml:space="preserve"> szintén visszajuthatunk a </w:t>
+      </w:r>
+      <w:proofErr w:type="spellStart"/>
+      <w:r>
+        <w:t>főmenübe</w:t>
+      </w:r>
+      <w:proofErr w:type="spellEnd"/>
+      <w:r>
+        <w:t>.</w:t>
       </w:r>
       <w:r>
         <w:t xml:space="preserve"> A navigációt gombok segítik.</w:t>
@@ -2648,7 +3719,15 @@
       </w:pPr>
       <w:r>
         <w:tab/>
-        <w:t>A játék egy 2d, csempékből és dekorációbál álló pályán játszódik. A csempék alkotta platformokon a karakterek mozoghatnak. A háttérelemek parallax mozgással a 3D illúzióját keltik.</w:t>
+        <w:t xml:space="preserve">A játék egy 2d, csempékből és dekorációbál álló pályán játszódik. A csempék alkotta platformokon a karakterek mozoghatnak. A háttérelemek </w:t>
+      </w:r>
+      <w:proofErr w:type="spellStart"/>
+      <w:r>
+        <w:t>parallax</w:t>
+      </w:r>
+      <w:proofErr w:type="spellEnd"/>
+      <w:r>
+        <w:t xml:space="preserve"> mozgással a 3D illúzióját keltik.</w:t>
       </w:r>
     </w:p>
     <w:p>
@@ -2672,7 +3751,15 @@
       </w:pPr>
       <w:r>
         <w:tab/>
-        <w:t>Az ellenfelek jobbra-balra járőröznek a kezdeti pozíciójuk egy sugarában. Ha a játékos a sugáron belülre kerül,</w:t>
+        <w:t xml:space="preserve">Az ellenfelek jobbra-balra </w:t>
+      </w:r>
+      <w:proofErr w:type="spellStart"/>
+      <w:r>
+        <w:t>járőröznek</w:t>
+      </w:r>
+      <w:proofErr w:type="spellEnd"/>
+      <w:r>
+        <w:t xml:space="preserve"> a kezdeti pozíciójuk egy sugarában. Ha a játékos a sugáron belülre kerül,</w:t>
       </w:r>
       <w:r>
         <w:t xml:space="preserve"> az ellenfél</w:t>
@@ -2708,7 +3795,15 @@
         <w:t>szá</w:t>
       </w:r>
       <w:r>
-        <w:t xml:space="preserve">mon tartható egy Heads-up Display </w:t>
+        <w:t xml:space="preserve">mon tartható egy </w:t>
+      </w:r>
+      <w:proofErr w:type="spellStart"/>
+      <w:r>
+        <w:t>Heads-up</w:t>
+      </w:r>
+      <w:proofErr w:type="spellEnd"/>
+      <w:r>
+        <w:t xml:space="preserve"> Display </w:t>
       </w:r>
       <w:r>
         <w:t xml:space="preserve">(HUD) </w:t>
@@ -2726,7 +3821,23 @@
       </w:pPr>
       <w:r>
         <w:tab/>
-        <w:t>Az irányítás PC-n billentyűzettel, Androidon pedig a HUD-on megjel</w:t>
+        <w:t xml:space="preserve">Az irányítás PC-n billentyűzettel, </w:t>
+      </w:r>
+      <w:proofErr w:type="spellStart"/>
+      <w:r>
+        <w:t>Androidon</w:t>
+      </w:r>
+      <w:proofErr w:type="spellEnd"/>
+      <w:r>
+        <w:t xml:space="preserve"> pedig a HUD-</w:t>
+      </w:r>
+      <w:proofErr w:type="spellStart"/>
+      <w:r>
+        <w:t>on</w:t>
+      </w:r>
+      <w:proofErr w:type="spellEnd"/>
+      <w:r>
+        <w:t xml:space="preserve"> megjel</w:t>
       </w:r>
       <w:r>
         <w:t>enő gombokkal és joystickkel történik.</w:t>
@@ -2736,21 +3847,21 @@
       <w:pPr>
         <w:pStyle w:val="Cmsor2"/>
       </w:pPr>
-      <w:bookmarkStart w:id="20" w:name="_Toc468912815"/>
+      <w:bookmarkStart w:id="21" w:name="_Toc469057553"/>
       <w:r>
         <w:t>A megvalósítás eszközei</w:t>
       </w:r>
-      <w:bookmarkEnd w:id="20"/>
+      <w:bookmarkEnd w:id="21"/>
     </w:p>
     <w:p>
       <w:pPr>
         <w:pStyle w:val="Cmsor3"/>
       </w:pPr>
-      <w:bookmarkStart w:id="21" w:name="_Toc468912816"/>
+      <w:bookmarkStart w:id="22" w:name="_Toc469057554"/>
       <w:r>
         <w:t>Lehetőségek</w:t>
       </w:r>
-      <w:bookmarkEnd w:id="21"/>
+      <w:bookmarkEnd w:id="22"/>
     </w:p>
     <w:p>
       <w:pPr>
@@ -2793,7 +3904,15 @@
         <w:pStyle w:val="MyLista"/>
       </w:pPr>
       <w:r>
-        <w:t xml:space="preserve">3rd party </w:t>
+        <w:t xml:space="preserve">3rd </w:t>
+      </w:r>
+      <w:proofErr w:type="spellStart"/>
+      <w:r>
+        <w:t>party</w:t>
+      </w:r>
+      <w:proofErr w:type="spellEnd"/>
+      <w:r>
+        <w:t xml:space="preserve"> </w:t>
       </w:r>
       <w:r>
         <w:t>játékmotor alkalmazása</w:t>
@@ -2814,7 +3933,15 @@
         <w:t>játék</w:t>
       </w:r>
       <w:r>
-        <w:t>motor fejlesztése önálló téma, 3rd party alkalmazása pedig a dolgozat témájához túl absztrakt, és sok elem már implementálva van.</w:t>
+        <w:t xml:space="preserve">motor fejlesztése önálló téma, 3rd </w:t>
+      </w:r>
+      <w:proofErr w:type="spellStart"/>
+      <w:r>
+        <w:t>party</w:t>
+      </w:r>
+      <w:proofErr w:type="spellEnd"/>
+      <w:r>
+        <w:t xml:space="preserve"> alkalmazása pedig a dolgozat témájához túl absztrakt, és sok elem már implementálva van.</w:t>
       </w:r>
     </w:p>
     <w:p>
@@ -2823,7 +3950,14 @@
       </w:pPr>
       <w:r>
         <w:tab/>
-        <w:t>Szrencsére játékfejlesztő keretrendszerekből is nagy a választék, szinte minden népszerű programozás</w:t>
+      </w:r>
+      <w:proofErr w:type="spellStart"/>
+      <w:r>
+        <w:t>Szrencsére</w:t>
+      </w:r>
+      <w:proofErr w:type="spellEnd"/>
+      <w:r>
+        <w:t xml:space="preserve"> játékfejlesztő keretrendszerekből is nagy a választék, szinte minden népszerű programozás</w:t>
       </w:r>
       <w:r>
         <w:t>i</w:t>
@@ -2848,17 +3982,32 @@
       <w:pPr>
         <w:pStyle w:val="MyLista"/>
       </w:pPr>
-      <w:r>
-        <w:t>MonoGame, C#</w:t>
+      <w:proofErr w:type="spellStart"/>
+      <w:r>
+        <w:t>MonoGame</w:t>
+      </w:r>
+      <w:proofErr w:type="spellEnd"/>
+      <w:r>
+        <w:t>, C#</w:t>
       </w:r>
     </w:p>
     <w:p>
       <w:pPr>
         <w:pStyle w:val="MyLista"/>
       </w:pPr>
-      <w:r>
-        <w:t>Löve, Lua</w:t>
-      </w:r>
+      <w:proofErr w:type="spellStart"/>
+      <w:r>
+        <w:t>Löve</w:t>
+      </w:r>
+      <w:proofErr w:type="spellEnd"/>
+      <w:r>
+        <w:t xml:space="preserve">, </w:t>
+      </w:r>
+      <w:proofErr w:type="spellStart"/>
+      <w:r>
+        <w:t>Lua</w:t>
+      </w:r>
+      <w:proofErr w:type="spellEnd"/>
     </w:p>
     <w:p>
       <w:pPr>
@@ -2894,18 +4043,34 @@
       <w:pPr>
         <w:pStyle w:val="Cmsor3"/>
       </w:pPr>
-      <w:bookmarkStart w:id="22" w:name="_Toc468912817"/>
+      <w:bookmarkStart w:id="23" w:name="_Toc469057555"/>
       <w:r>
         <w:t>libGDX</w:t>
       </w:r>
-      <w:bookmarkEnd w:id="22"/>
+      <w:bookmarkEnd w:id="23"/>
     </w:p>
     <w:p>
       <w:pPr>
         <w:ind w:firstLine="0"/>
       </w:pPr>
       <w:r>
-        <w:t>A játék Java nyelven, a libGDX keretrendszer segítségével készül. A libGDX egy nyílt forráskódú, cross-platform játékfejlesztő keretrendszer Java nyelven. Segítségével 2D és 3D játékok készíthetők, absztrakcióinak köszönhetően mentesít az alacsony szintű kód írásától (pl. OpenGL), és számtalan platformra kiadható az elkészült termék.</w:t>
+        <w:t xml:space="preserve">A játék Java nyelven, a libGDX keretrendszer segítségével készül. A libGDX egy nyílt forráskódú, </w:t>
+      </w:r>
+      <w:proofErr w:type="spellStart"/>
+      <w:r>
+        <w:t>cross</w:t>
+      </w:r>
+      <w:proofErr w:type="spellEnd"/>
+      <w:r>
+        <w:t xml:space="preserve">-platform játékfejlesztő keretrendszer Java nyelven. Segítségével 2D és 3D játékok készíthetők, absztrakcióinak köszönhetően mentesít az alacsony szintű kód írásától (pl. </w:t>
+      </w:r>
+      <w:proofErr w:type="spellStart"/>
+      <w:r>
+        <w:t>OpenGL</w:t>
+      </w:r>
+      <w:proofErr w:type="spellEnd"/>
+      <w:r>
+        <w:t>), és számtalan platformra kiadható az elkészült termék.</w:t>
       </w:r>
     </w:p>
     <w:p>
@@ -2919,7 +4084,31 @@
         <w:t xml:space="preserve"> jó</w:t>
       </w:r>
       <w:r>
-        <w:t xml:space="preserve"> teljesítményt az OpenGL ES alapú megjelenítés, és Garbage Collectort minimálisan használó gazdag API </w:t>
+        <w:t xml:space="preserve"> teljesítményt az </w:t>
+      </w:r>
+      <w:proofErr w:type="spellStart"/>
+      <w:r>
+        <w:t>OpenGL</w:t>
+      </w:r>
+      <w:proofErr w:type="spellEnd"/>
+      <w:r>
+        <w:t xml:space="preserve"> ES alapú megjelenítés, és </w:t>
+      </w:r>
+      <w:proofErr w:type="spellStart"/>
+      <w:r>
+        <w:t>Garbage</w:t>
+      </w:r>
+      <w:proofErr w:type="spellEnd"/>
+      <w:r>
+        <w:t xml:space="preserve"> </w:t>
+      </w:r>
+      <w:proofErr w:type="spellStart"/>
+      <w:r>
+        <w:t>Collectort</w:t>
+      </w:r>
+      <w:proofErr w:type="spellEnd"/>
+      <w:r>
+        <w:t xml:space="preserve"> minimálisan használó gazdag API </w:t>
       </w:r>
       <w:r>
         <w:t>biztosítja.</w:t>
@@ -2929,11 +4118,11 @@
       <w:pPr>
         <w:pStyle w:val="Cmsor3"/>
       </w:pPr>
-      <w:bookmarkStart w:id="23" w:name="_Toc468912818"/>
+      <w:bookmarkStart w:id="24" w:name="_Toc469057556"/>
       <w:r>
         <w:t>Animáció – Spriter</w:t>
       </w:r>
-      <w:bookmarkEnd w:id="23"/>
+      <w:bookmarkEnd w:id="24"/>
     </w:p>
     <w:p>
       <w:pPr>
@@ -3000,7 +4189,15 @@
         <w:t>t használtam. A létrejött animációk a felhasznált képekből</w:t>
       </w:r>
       <w:r>
-        <w:t xml:space="preserve"> és egy .scml kiterjesztésű fájlból állnak</w:t>
+        <w:t xml:space="preserve"> és egy .</w:t>
+      </w:r>
+      <w:proofErr w:type="spellStart"/>
+      <w:r>
+        <w:t>scml</w:t>
+      </w:r>
+      <w:proofErr w:type="spellEnd"/>
+      <w:r>
+        <w:t xml:space="preserve"> kiterjesztésű fájlból állnak</w:t>
       </w:r>
       <w:r>
         <w:t xml:space="preserve"> – utóbbi tárolja az animáció adatait.</w:t>
@@ -3013,7 +4210,15 @@
       <w:r>
         <w:lastRenderedPageBreak/>
         <w:tab/>
-        <w:t xml:space="preserve">A libGDX nem támogatja az .scml fájlok beolvasását, ezért a közösség egy tagja, trixt0r által készített implementációt alkalmaztam, amit </w:t>
+        <w:t>A libGDX nem támogatja az .</w:t>
+      </w:r>
+      <w:proofErr w:type="spellStart"/>
+      <w:r>
+        <w:t>scml</w:t>
+      </w:r>
+      <w:proofErr w:type="spellEnd"/>
+      <w:r>
+        <w:t xml:space="preserve"> fájlok beolvasását, ezért a közösség egy tagja, trixt0r által készített implementációt alkalmaztam, amit </w:t>
       </w:r>
       <w:r>
         <w:t>kiegészítettem</w:t>
@@ -3056,11 +4261,11 @@
       <w:pPr>
         <w:pStyle w:val="Cmsor3"/>
       </w:pPr>
-      <w:bookmarkStart w:id="24" w:name="_Toc468912819"/>
+      <w:bookmarkStart w:id="25" w:name="_Toc469057557"/>
       <w:r>
         <w:t>Pályaszerkesztés – Tiled</w:t>
       </w:r>
-      <w:bookmarkEnd w:id="24"/>
+      <w:bookmarkEnd w:id="25"/>
     </w:p>
     <w:p>
       <w:pPr>
@@ -3073,13 +4278,26 @@
         <w:t>ban</w:t>
       </w:r>
       <w:r>
-        <w:t xml:space="preserve"> csempealapú, ortografikus</w:t>
-      </w:r>
+        <w:t xml:space="preserve"> csempealapú, </w:t>
+      </w:r>
+      <w:proofErr w:type="spellStart"/>
+      <w:r>
+        <w:t>ortografikus</w:t>
+      </w:r>
+      <w:proofErr w:type="spellEnd"/>
       <w:r>
         <w:t xml:space="preserve"> pályán játszhatunk, ami a platform csempéken kívül háttér- és dekorációs elemeket </w:t>
       </w:r>
       <w:r>
-        <w:t>is tartalmaz, továbba a Box2d</w:t>
+        <w:t xml:space="preserve">is tartalmaz, </w:t>
+      </w:r>
+      <w:proofErr w:type="spellStart"/>
+      <w:r>
+        <w:t>továbba</w:t>
+      </w:r>
+      <w:proofErr w:type="spellEnd"/>
+      <w:r>
+        <w:t xml:space="preserve"> a Box2d</w:t>
       </w:r>
       <w:r>
         <w:t xml:space="preserve"> fizika</w:t>
@@ -3106,27 +4324,136 @@
         <w:t xml:space="preserve">Egy Tiled pályában egy csempéhez egy előre megadott méretű kép, és tetszőleges mennyiségű tulajdonság tartozik. </w:t>
       </w:r>
       <w:r>
-        <w:t>A grafikus szerkesztőprogramokhoz hasonlóan rétegek hozhatók létre a különböző pályaelemek elválasztására, amik három különböző típusúak lehetnek: Tile layer, Object layer és Image layer.</w:t>
-      </w:r>
-      <w:r>
-        <w:t xml:space="preserve"> A Tile layereken helyezhetjük el a csempéket, az Object layeren pedig mi</w:t>
+        <w:t xml:space="preserve">A grafikus szerkesztőprogramokhoz hasonlóan rétegek hozhatók létre a különböző pályaelemek elválasztására, amik </w:t>
+      </w:r>
+      <w:proofErr w:type="gramStart"/>
+      <w:r>
+        <w:t>három típusúak</w:t>
+      </w:r>
+      <w:proofErr w:type="gramEnd"/>
+      <w:r>
+        <w:t xml:space="preserve"> lehetnek: </w:t>
+      </w:r>
+      <w:proofErr w:type="spellStart"/>
+      <w:r>
+        <w:t>Tile</w:t>
+      </w:r>
+      <w:proofErr w:type="spellEnd"/>
+      <w:r>
+        <w:t xml:space="preserve"> </w:t>
+      </w:r>
+      <w:proofErr w:type="spellStart"/>
+      <w:r>
+        <w:t>layer</w:t>
+      </w:r>
+      <w:proofErr w:type="spellEnd"/>
+      <w:r>
+        <w:t xml:space="preserve">, </w:t>
+      </w:r>
+      <w:proofErr w:type="spellStart"/>
+      <w:r>
+        <w:t>Object</w:t>
+      </w:r>
+      <w:proofErr w:type="spellEnd"/>
+      <w:r>
+        <w:t xml:space="preserve"> </w:t>
+      </w:r>
+      <w:proofErr w:type="spellStart"/>
+      <w:r>
+        <w:t>layer</w:t>
+      </w:r>
+      <w:proofErr w:type="spellEnd"/>
+      <w:r>
+        <w:t xml:space="preserve"> és Image </w:t>
+      </w:r>
+      <w:proofErr w:type="spellStart"/>
+      <w:r>
+        <w:t>layer</w:t>
+      </w:r>
+      <w:proofErr w:type="spellEnd"/>
+      <w:r>
+        <w:t>.</w:t>
+      </w:r>
+      <w:r>
+        <w:t xml:space="preserve"> A </w:t>
+      </w:r>
+      <w:proofErr w:type="spellStart"/>
+      <w:r>
+        <w:t>Tile</w:t>
+      </w:r>
+      <w:proofErr w:type="spellEnd"/>
+      <w:r>
+        <w:t xml:space="preserve"> </w:t>
+      </w:r>
+      <w:proofErr w:type="spellStart"/>
+      <w:r>
+        <w:t>layereken</w:t>
+      </w:r>
+      <w:proofErr w:type="spellEnd"/>
+      <w:r>
+        <w:t xml:space="preserve"> helyezhetjük el a csempéket, az </w:t>
+      </w:r>
+      <w:proofErr w:type="spellStart"/>
+      <w:r>
+        <w:t>Object</w:t>
+      </w:r>
+      <w:proofErr w:type="spellEnd"/>
+      <w:r>
+        <w:t xml:space="preserve"> </w:t>
+      </w:r>
+      <w:proofErr w:type="spellStart"/>
+      <w:r>
+        <w:t>layeren</w:t>
+      </w:r>
+      <w:proofErr w:type="spellEnd"/>
+      <w:r>
+        <w:t xml:space="preserve"> pedig mi</w:t>
       </w:r>
       <w:r>
         <w:t>nden mást: poligonokat, képeket, amiket tulajdonságokkal ruházhatunk fel, hogy felhasználjuk a játék futásakor.</w:t>
       </w:r>
       <w:r>
-        <w:t xml:space="preserve"> Az Image layerben egy képet </w:t>
-      </w:r>
-      <w:r>
-        <w:t>lehet tárolni.</w:t>
-      </w:r>
+        <w:t xml:space="preserve"> Az Image </w:t>
+      </w:r>
+      <w:proofErr w:type="spellStart"/>
+      <w:r>
+        <w:t>layerben</w:t>
+      </w:r>
+      <w:proofErr w:type="spellEnd"/>
+      <w:r>
+        <w:t xml:space="preserve"> egy képet </w:t>
+      </w:r>
+      <w:r>
+        <w:t>lehet tárolni</w:t>
+      </w:r>
+      <w:proofErr w:type="gramStart"/>
+      <w:r>
+        <w:t>,.</w:t>
+      </w:r>
+      <w:proofErr w:type="gramEnd"/>
     </w:p>
     <w:p>
       <w:pPr>
         <w:ind w:firstLine="708"/>
       </w:pPr>
       <w:r>
-        <w:t>Az elkészült pálya egy .tmx kiterjesztésű xml fájlba kerül mentésre, és tömörítést is használhatunk.</w:t>
+        <w:t>Az elkészült pálya egy .</w:t>
+      </w:r>
+      <w:proofErr w:type="spellStart"/>
+      <w:r>
+        <w:t>tmx</w:t>
+      </w:r>
+      <w:proofErr w:type="spellEnd"/>
+      <w:r>
+        <w:t xml:space="preserve"> kiterjesztésű xml </w:t>
+      </w:r>
+      <w:proofErr w:type="gramStart"/>
+      <w:r>
+        <w:t>fájlba</w:t>
+      </w:r>
+      <w:proofErr w:type="gramEnd"/>
+      <w:r>
+        <w:t xml:space="preserve"> kerül mentésre, és tömörítést is használhatunk.</w:t>
       </w:r>
       <w:r>
         <w:t xml:space="preserve"> A Tiled pályák betöltését és kirajzolását támogatja a libGDX, ezért ezt az API-t használtam.</w:t>
@@ -3134,192 +4461,547 @@
     </w:p>
     <w:p>
       <w:pPr>
+        <w:pStyle w:val="Cmsor3"/>
+      </w:pPr>
+      <w:bookmarkStart w:id="26" w:name="_Toc469057558"/>
+      <w:proofErr w:type="spellStart"/>
+      <w:r>
+        <w:t>Audio</w:t>
+      </w:r>
+      <w:bookmarkEnd w:id="26"/>
+      <w:proofErr w:type="spellEnd"/>
+    </w:p>
+    <w:p>
+      <w:pPr>
         <w:ind w:firstLine="0"/>
+      </w:pPr>
+      <w:r>
+        <w:t xml:space="preserve">A játékban használt zenét és </w:t>
+      </w:r>
+      <w:proofErr w:type="spellStart"/>
+      <w:r>
+        <w:t>hangaokat</w:t>
+      </w:r>
+      <w:proofErr w:type="spellEnd"/>
+      <w:r>
+        <w:t xml:space="preserve"> a libGDX API-</w:t>
+      </w:r>
+      <w:proofErr w:type="spellStart"/>
+      <w:r>
+        <w:t>val</w:t>
+      </w:r>
+      <w:proofErr w:type="spellEnd"/>
+      <w:r>
+        <w:t xml:space="preserve"> </w:t>
+      </w:r>
+      <w:proofErr w:type="spellStart"/>
+      <w:r>
+        <w:t>töltem</w:t>
+      </w:r>
+      <w:proofErr w:type="spellEnd"/>
+      <w:r>
+        <w:t xml:space="preserve"> be és játszom le.</w:t>
+      </w:r>
+    </w:p>
+    <w:p>
+      <w:pPr>
+        <w:pStyle w:val="Cmsor3"/>
+      </w:pPr>
+      <w:bookmarkStart w:id="27" w:name="_Toc469057559"/>
+      <w:r>
+        <w:t>Betűtípus</w:t>
+      </w:r>
+      <w:bookmarkEnd w:id="27"/>
+    </w:p>
+    <w:p>
+      <w:pPr>
+        <w:ind w:firstLine="0"/>
+      </w:pPr>
+      <w:r>
+        <w:t xml:space="preserve">A betűtípus </w:t>
+      </w:r>
+      <w:proofErr w:type="gramStart"/>
+      <w:r>
+        <w:t>fájlból</w:t>
+      </w:r>
+      <w:proofErr w:type="gramEnd"/>
+      <w:r>
+        <w:t xml:space="preserve"> a libGDX </w:t>
+      </w:r>
+      <w:proofErr w:type="spellStart"/>
+      <w:r>
+        <w:t>FreeTypeFont</w:t>
+      </w:r>
+      <w:proofErr w:type="spellEnd"/>
+      <w:r>
+        <w:t xml:space="preserve"> kiegészítőjét alkalmazva hozom létre a játékban megjeleníthető </w:t>
+      </w:r>
+      <w:proofErr w:type="spellStart"/>
+      <w:r>
+        <w:t>BitmapFontokat</w:t>
+      </w:r>
+      <w:proofErr w:type="spellEnd"/>
+      <w:r>
+        <w:t xml:space="preserve">. </w:t>
+      </w:r>
+    </w:p>
+    <w:p>
+      <w:pPr>
+        <w:pStyle w:val="Cmsor3"/>
+      </w:pPr>
+      <w:bookmarkStart w:id="28" w:name="_Toc469057560"/>
+      <w:r>
+        <w:t>Fizika – Box2d</w:t>
+      </w:r>
+      <w:bookmarkEnd w:id="28"/>
+    </w:p>
+    <w:p>
+      <w:pPr>
+        <w:ind w:firstLine="0"/>
+      </w:pPr>
+      <w:r>
+        <w:t>Bár a játékos és az ellenfelek saját, egyszerűsített és a célra specializált fizikával rendelkeznek, a hulló, guruló, pattogó kincsek mozgásához a Box2d fizikai motort használtam, ami kiegészítésként elérhető a libGDX keretein belül.</w:t>
+      </w:r>
+    </w:p>
+    <w:p>
+      <w:pPr>
+        <w:ind w:firstLine="0"/>
+      </w:pPr>
+      <w:r>
+        <w:tab/>
+        <w:t xml:space="preserve">Segítségével valós fizikai paraméterekkel rendelkező testek </w:t>
+      </w:r>
+      <w:proofErr w:type="gramStart"/>
+      <w:r>
+        <w:t>definiálhatók</w:t>
+      </w:r>
+      <w:proofErr w:type="gramEnd"/>
+      <w:r>
+        <w:t xml:space="preserve"> poligonok </w:t>
+      </w:r>
+      <w:r>
+        <w:t>használatával</w:t>
+      </w:r>
+      <w:r>
+        <w:t xml:space="preserve"> – megadható a világ gravitációja, a testeket alkotó alkatrészek sűrűsége, rugalmassága</w:t>
+      </w:r>
+      <w:r>
+        <w:t xml:space="preserve"> stb</w:t>
+      </w:r>
+      <w:r>
+        <w:t>.</w:t>
+      </w:r>
+    </w:p>
+    <w:p>
+      <w:pPr>
+        <w:pStyle w:val="Cmsor3"/>
+      </w:pPr>
+      <w:bookmarkStart w:id="29" w:name="_Toc454908769"/>
+      <w:bookmarkStart w:id="30" w:name="_Toc454909019"/>
+      <w:bookmarkStart w:id="31" w:name="_Toc469057561"/>
+      <w:bookmarkEnd w:id="18"/>
+      <w:r>
+        <w:lastRenderedPageBreak/>
+        <w:t>Projektgenerálás</w:t>
+      </w:r>
+      <w:bookmarkEnd w:id="29"/>
+      <w:bookmarkEnd w:id="30"/>
+      <w:bookmarkEnd w:id="31"/>
+    </w:p>
+    <w:p>
+      <w:pPr>
+        <w:ind w:firstLine="0"/>
+      </w:pPr>
+      <w:r>
+        <w:t xml:space="preserve">A projekt létrehozására a libGDX </w:t>
+      </w:r>
+      <w:r>
+        <w:t>projektgeneráló</w:t>
+      </w:r>
+      <w:r>
+        <w:t xml:space="preserve"> eszköz</w:t>
+      </w:r>
+      <w:r>
+        <w:t>t</w:t>
+      </w:r>
+      <w:r>
+        <w:t xml:space="preserve"> használ</w:t>
+      </w:r>
+      <w:r>
+        <w:t>tam</w:t>
+      </w:r>
+      <w:r>
         <w:rPr>
           <w:b/>
         </w:rPr>
-      </w:pPr>
-      <w:r>
-        <w:rPr>
-          <w:b/>
-        </w:rPr>
-        <w:t>Részletes lerírás kell-e, és ha igen, hova tegyem?</w:t>
-      </w:r>
-      <w:r>
-        <w:rPr>
-          <w:b/>
-        </w:rPr>
-        <w:t xml:space="preserve"> NEM</w:t>
-      </w:r>
+        <w:t xml:space="preserve"> </w:t>
+      </w:r>
+      <w:sdt>
+        <w:sdtPr>
+          <w:rPr>
+            <w:b/>
+          </w:rPr>
+          <w:id w:val="-415481313"/>
+          <w:citation/>
+        </w:sdtPr>
+        <w:sdtContent>
+          <w:r>
+            <w:rPr>
+              <w:b/>
+            </w:rPr>
+            <w:fldChar w:fldCharType="begin"/>
+          </w:r>
+          <w:r>
+            <w:rPr>
+              <w:b/>
+            </w:rPr>
+            <w:instrText xml:space="preserve"> CITATION lib16 \l 1038 </w:instrText>
+          </w:r>
+          <w:r>
+            <w:rPr>
+              <w:b/>
+            </w:rPr>
+            <w:fldChar w:fldCharType="separate"/>
+          </w:r>
+          <w:r>
+            <w:rPr>
+              <w:noProof/>
+            </w:rPr>
+            <w:t>(2)</w:t>
+          </w:r>
+          <w:r>
+            <w:rPr>
+              <w:b/>
+            </w:rPr>
+            <w:fldChar w:fldCharType="end"/>
+          </w:r>
+        </w:sdtContent>
+      </w:sdt>
+      <w:r>
+        <w:t xml:space="preserve">. Az eszközben megadható a projekt neve, a csomag, a főosztály neve, a célkönyvtár, valamint be kell állítani az Android SDK helyét. </w:t>
+      </w:r>
+      <w:r>
+        <w:t>Kiválaszthatók</w:t>
+      </w:r>
+      <w:r>
+        <w:t xml:space="preserve"> a célzott </w:t>
+      </w:r>
+      <w:r>
+        <w:t>platformok</w:t>
+      </w:r>
+      <w:r>
+        <w:t xml:space="preserve"> is, valamint kiegészítéseket is megadhatunk, például a Box2d fizika könyvtárat. </w:t>
+      </w:r>
+    </w:p>
+    <w:p>
+      <w:pPr>
+        <w:spacing w:before="0"/>
+      </w:pPr>
+      <w:r>
+        <w:t>Az eszköz futtatásá</w:t>
+      </w:r>
+      <w:r>
+        <w:t>nak eredménye egy Gradle projekt</w:t>
+      </w:r>
+      <w:r>
+        <w:t>, amelyben a különböző platformok</w:t>
+      </w:r>
+      <w:r>
+        <w:t xml:space="preserve"> (indító) kódja</w:t>
+      </w:r>
+      <w:r>
+        <w:t xml:space="preserve">, valamint a közös kód (core) külön Gradle modulokba </w:t>
+      </w:r>
+      <w:r>
+        <w:t>kerülnek</w:t>
+      </w:r>
+      <w:r>
+        <w:t>.</w:t>
+      </w:r>
+    </w:p>
+    <w:p>
+      <w:pPr>
+        <w:pStyle w:val="Cmsor2"/>
+      </w:pPr>
+      <w:bookmarkStart w:id="32" w:name="_Toc469057562"/>
+      <w:r>
+        <w:t>Az erőforrások előkészítése</w:t>
+      </w:r>
+      <w:bookmarkEnd w:id="32"/>
     </w:p>
     <w:p>
       <w:pPr>
         <w:ind w:firstLine="0"/>
-        <w:rPr>
-          <w:b/>
-        </w:rPr>
-      </w:pPr>
-      <w:r>
-        <w:rPr>
-          <w:b/>
-        </w:rPr>
-        <w:t>Audio, font kell-e?</w:t>
-      </w:r>
-      <w:r>
-        <w:rPr>
-          <w:b/>
-        </w:rPr>
-        <w:t xml:space="preserve"> PÁR SOR</w:t>
+      </w:pPr>
+      <w:r>
+        <w:t xml:space="preserve">A PC-k és mobil eszközök különböző karakterisztikái miatt a játék négy méretet támogat, a csomagolt erőforrások szempontjából. Ezek előkészítésének és csomagolásának automatizálására Gradle </w:t>
+      </w:r>
+      <w:proofErr w:type="spellStart"/>
+      <w:r>
+        <w:t>taskokat</w:t>
+      </w:r>
+      <w:proofErr w:type="spellEnd"/>
+      <w:r>
+        <w:t xml:space="preserve"> alkalmaztam. </w:t>
+      </w:r>
+    </w:p>
+    <w:p>
+      <w:pPr>
+        <w:ind w:firstLine="708"/>
+      </w:pPr>
+      <w:r>
+        <w:t xml:space="preserve">Elsősorban a textúrák szempontjából fontos ez – 4K felbontású monitorokon és kisképernyős 720p kijelzővel rendelkező telefonokon is szép </w:t>
+      </w:r>
+      <w:proofErr w:type="gramStart"/>
+      <w:r>
+        <w:t>kell</w:t>
+      </w:r>
+      <w:proofErr w:type="gramEnd"/>
+      <w:r>
+        <w:t xml:space="preserve"> legyen a grafika. Mivel a térkép </w:t>
+      </w:r>
+      <w:proofErr w:type="gramStart"/>
+      <w:r>
+        <w:t>fájlok</w:t>
+      </w:r>
+      <w:proofErr w:type="gramEnd"/>
+      <w:r>
+        <w:t>, animációk függhetnek a textúrák méretétől, ezeket is módosítani kell szükség szerint. A négy támogatott méret a következő:</w:t>
+      </w:r>
+    </w:p>
+    <w:p>
+      <w:pPr>
+        <w:pStyle w:val="MyLista"/>
+      </w:pPr>
+      <w:r>
+        <w:t>XL – 3840 x 2160</w:t>
+      </w:r>
+    </w:p>
+    <w:p>
+      <w:pPr>
+        <w:pStyle w:val="MyLista"/>
+      </w:pPr>
+      <w:r>
+        <w:t>L – 2560 x 1440</w:t>
+      </w:r>
+    </w:p>
+    <w:p>
+      <w:pPr>
+        <w:pStyle w:val="MyLista"/>
+      </w:pPr>
+      <w:r>
+        <w:t>M - 1920 x 1080</w:t>
+      </w:r>
+    </w:p>
+    <w:p>
+      <w:pPr>
+        <w:pStyle w:val="MyLista"/>
+      </w:pPr>
+      <w:r>
+        <w:t>S – 1280 x 720</w:t>
       </w:r>
     </w:p>
     <w:p>
       <w:pPr>
         <w:ind w:firstLine="0"/>
-        <w:rPr>
-          <w:b/>
-        </w:rPr>
-      </w:pPr>
-      <w:r>
-        <w:rPr>
-          <w:b/>
-        </w:rPr>
-        <w:t>ASSETCSOMAGOLÁS, assets_raw, assets, gradle tasks</w:t>
+      </w:pPr>
+      <w:r>
+        <w:tab/>
+        <w:t xml:space="preserve">Az erőforrások tárolására két mappát hoztam létre, két helyen: a core modul „assets_raw” </w:t>
+      </w:r>
+      <w:proofErr w:type="gramStart"/>
+      <w:r>
+        <w:t>mappájába</w:t>
+      </w:r>
+      <w:proofErr w:type="gramEnd"/>
+      <w:r>
+        <w:t xml:space="preserve"> kerülnek a nyers, csomagolandó erőforrások. Az android modul „</w:t>
+      </w:r>
+      <w:proofErr w:type="spellStart"/>
+      <w:r>
+        <w:t>assets</w:t>
+      </w:r>
+      <w:proofErr w:type="spellEnd"/>
+      <w:r>
+        <w:t xml:space="preserve">” könyvtárába kerülnek a csomagolt, kész anyagok. A libGDX is ebben, az utóbbi </w:t>
+      </w:r>
+      <w:proofErr w:type="gramStart"/>
+      <w:r>
+        <w:t>mappában</w:t>
+      </w:r>
+      <w:proofErr w:type="gramEnd"/>
+      <w:r>
+        <w:t xml:space="preserve"> keresi alapértelmezetten az erőforrásokat, innen kerülnek betöltésre a játékban.</w:t>
       </w:r>
     </w:p>
     <w:p>
       <w:pPr>
         <w:pStyle w:val="Cmsor3"/>
       </w:pPr>
-      <w:bookmarkStart w:id="25" w:name="_Toc468912820"/>
-      <w:r>
-        <w:t>Fizika – Box2d</w:t>
-      </w:r>
-      <w:bookmarkEnd w:id="25"/>
+      <w:bookmarkStart w:id="33" w:name="_Toc469057563"/>
+      <w:r>
+        <w:t>Textúrák</w:t>
+      </w:r>
+      <w:bookmarkEnd w:id="33"/>
     </w:p>
     <w:p>
       <w:pPr>
         <w:ind w:firstLine="0"/>
       </w:pPr>
       <w:r>
-        <w:t>Bár a játékos és az ellenfelek saját, egyszerűsített és a célra specializált fizikával rendelkeznek, a hulló, guruló, pattogó kincsek mozgásához a Box2d fizikai motort használtam, ami kiegészítésként elérhető a libGDX keretein belül.</w:t>
-      </w:r>
+        <w:t xml:space="preserve">A játékban a hatékony rajzoláshoz a képi elemeket, textúrákat egy nagyobb, közös </w:t>
+      </w:r>
+      <w:proofErr w:type="spellStart"/>
+      <w:r>
+        <w:t>texúra</w:t>
+      </w:r>
+      <w:proofErr w:type="spellEnd"/>
+      <w:r>
+        <w:t xml:space="preserve"> </w:t>
+      </w:r>
+      <w:proofErr w:type="gramStart"/>
+      <w:r>
+        <w:t>fájlba</w:t>
+      </w:r>
+      <w:proofErr w:type="gramEnd"/>
+      <w:r>
+        <w:t xml:space="preserve"> kell </w:t>
+      </w:r>
+      <w:proofErr w:type="spellStart"/>
+      <w:r>
+        <w:t>csomagoli</w:t>
+      </w:r>
+      <w:proofErr w:type="spellEnd"/>
+      <w:r>
+        <w:t xml:space="preserve"> (</w:t>
+      </w:r>
+      <w:proofErr w:type="spellStart"/>
+      <w:r>
+        <w:t>Texture</w:t>
+      </w:r>
+      <w:proofErr w:type="spellEnd"/>
+      <w:r>
+        <w:t xml:space="preserve"> Atlas), ráadásul az összes támogatott méretben. Ez kézzel nem csak fáradalmas, de nem is feltétlenül eredményezi a leghatékonyabb méretű Atlast. E feladat automatizálására a libGDX </w:t>
+      </w:r>
+      <w:proofErr w:type="spellStart"/>
+      <w:r>
+        <w:t>TexturePacker</w:t>
+      </w:r>
+      <w:proofErr w:type="spellEnd"/>
+      <w:r>
+        <w:t xml:space="preserve"> kiegészítését alkalmaztam, Gradle </w:t>
+      </w:r>
+      <w:proofErr w:type="spellStart"/>
+      <w:r>
+        <w:t>taskok</w:t>
+      </w:r>
+      <w:proofErr w:type="spellEnd"/>
+      <w:r>
+        <w:t xml:space="preserve"> keretén belül. A </w:t>
+      </w:r>
+      <w:proofErr w:type="spellStart"/>
+      <w:r>
+        <w:t>TexturePacker</w:t>
+      </w:r>
+      <w:proofErr w:type="spellEnd"/>
+      <w:r>
+        <w:t xml:space="preserve"> segítségével a megadott paraméterek szerint hatékonyan elrendezett Atlasokat kapunk a kép </w:t>
+      </w:r>
+      <w:proofErr w:type="gramStart"/>
+      <w:r>
+        <w:t>fájlokból</w:t>
+      </w:r>
+      <w:proofErr w:type="gramEnd"/>
+      <w:r>
+        <w:t xml:space="preserve">. A kívánt Atlas </w:t>
+      </w:r>
+      <w:proofErr w:type="spellStart"/>
+      <w:r>
+        <w:t>újrapakolásához</w:t>
+      </w:r>
+      <w:proofErr w:type="spellEnd"/>
+      <w:r>
+        <w:t xml:space="preserve"> csak meg kell hívni az adott Gradle </w:t>
+      </w:r>
+      <w:proofErr w:type="spellStart"/>
+      <w:r>
+        <w:t>taskot</w:t>
+      </w:r>
+      <w:proofErr w:type="spellEnd"/>
+      <w:r>
+        <w:t>.</w:t>
+      </w:r>
+    </w:p>
+    <w:p>
+      <w:pPr>
+        <w:pStyle w:val="Cmsor3"/>
+      </w:pPr>
+      <w:bookmarkStart w:id="34" w:name="_Toc469057564"/>
+      <w:r>
+        <w:lastRenderedPageBreak/>
+        <w:t>Animáció</w:t>
+      </w:r>
+      <w:bookmarkEnd w:id="34"/>
     </w:p>
     <w:p>
       <w:pPr>
         <w:ind w:firstLine="0"/>
       </w:pPr>
       <w:r>
-        <w:tab/>
-        <w:t xml:space="preserve">Segítségével valós fizikai paraméterekkel rendelkező testek definiálhatók poligonok </w:t>
-      </w:r>
-      <w:r>
-        <w:t>használatával</w:t>
-      </w:r>
-      <w:r>
-        <w:t xml:space="preserve"> – megadható a világ gravitációja, a testeket alkotó alkatrészek sűrűsége, rugalmassága</w:t>
-      </w:r>
-      <w:r>
-        <w:t xml:space="preserve"> stb</w:t>
-      </w:r>
-      <w:r>
-        <w:t>.</w:t>
+        <w:t>A Spriter animációk függnek a hozzájuk tartozó képektől, ezért el kell őket menteni az összes kívánt méretben, erre van lehetőség a szerkesztő programban.</w:t>
       </w:r>
     </w:p>
     <w:p>
       <w:pPr>
         <w:pStyle w:val="Cmsor3"/>
       </w:pPr>
-      <w:bookmarkStart w:id="26" w:name="_Toc454908769"/>
-      <w:bookmarkStart w:id="27" w:name="_Toc454909019"/>
-      <w:bookmarkStart w:id="28" w:name="_Toc468912821"/>
-      <w:bookmarkEnd w:id="18"/>
-      <w:r>
-        <w:t>Projektgenerálás</w:t>
-      </w:r>
-      <w:bookmarkEnd w:id="26"/>
-      <w:bookmarkEnd w:id="27"/>
-      <w:bookmarkEnd w:id="28"/>
+      <w:bookmarkStart w:id="35" w:name="_Toc469057565"/>
+      <w:r>
+        <w:t>Pályák</w:t>
+      </w:r>
+      <w:bookmarkEnd w:id="35"/>
     </w:p>
     <w:p>
       <w:pPr>
         <w:ind w:firstLine="0"/>
       </w:pPr>
       <w:r>
-        <w:t xml:space="preserve">A projekt létrehozására a libGDX </w:t>
-      </w:r>
-      <w:r>
-        <w:t>projektgeneráló</w:t>
-      </w:r>
-      <w:r>
-        <w:t xml:space="preserve"> eszköz</w:t>
-      </w:r>
-      <w:r>
-        <w:t>t</w:t>
-      </w:r>
-      <w:r>
-        <w:t xml:space="preserve"> használ</w:t>
-      </w:r>
-      <w:r>
-        <w:t>tam</w:t>
-      </w:r>
+        <w:t xml:space="preserve">A Tiled által készült pályák szintén tartalmaznak adatot a textúrák méretéről, viszont nincs lehetőség a különböző méretű mentésre, mint a Spriter esetén. Ezért a pályát csomagoló Gradle </w:t>
+      </w:r>
+      <w:proofErr w:type="spellStart"/>
+      <w:r>
+        <w:t>task</w:t>
+      </w:r>
+      <w:proofErr w:type="spellEnd"/>
+      <w:r>
+        <w:t xml:space="preserve"> egy Python script segítségével módosítja a .</w:t>
+      </w:r>
+      <w:proofErr w:type="spellStart"/>
+      <w:r>
+        <w:t>tmx</w:t>
+      </w:r>
+      <w:proofErr w:type="spellEnd"/>
       <w:r>
         <w:t xml:space="preserve"> </w:t>
       </w:r>
-      <w:bookmarkStart w:id="29" w:name="_GoBack"/>
-      <w:bookmarkEnd w:id="29"/>
-      <w:r>
-        <w:rPr>
-          <w:b/>
-        </w:rPr>
-        <w:t>LINK</w:t>
-      </w:r>
-      <w:r>
-        <w:t xml:space="preserve">. Az eszközben megadható a projekt neve, a csomag, a főosztály neve, a célkönyvtár, valamint </w:t>
-      </w:r>
-      <w:r>
-        <w:lastRenderedPageBreak/>
-        <w:t xml:space="preserve">be kell állítani az Android SDK helyét. </w:t>
-      </w:r>
-      <w:r>
-        <w:t>Kiválaszthatók</w:t>
-      </w:r>
-      <w:r>
-        <w:t xml:space="preserve"> a célzott </w:t>
-      </w:r>
-      <w:r>
-        <w:t>platformok</w:t>
-      </w:r>
-      <w:r>
-        <w:t xml:space="preserve"> is, valamint kiegészítéseket is megadhatunk, például a Box2d fizika könyvtárat. </w:t>
-      </w:r>
-    </w:p>
-    <w:p>
-      <w:pPr>
-        <w:spacing w:before="0"/>
-      </w:pPr>
-      <w:r>
-        <w:t>Az eszköz futtatásá</w:t>
-      </w:r>
-      <w:r>
-        <w:t>nak eredménye egy Gradle projekt</w:t>
-      </w:r>
-      <w:r>
-        <w:t xml:space="preserve">, amelyben a különböző platformok, valamint a közös kód (core) külön Gradle modulokba </w:t>
-      </w:r>
-      <w:r>
-        <w:t>kerülnek</w:t>
-      </w:r>
-      <w:r>
-        <w:t>.</w:t>
+      <w:proofErr w:type="gramStart"/>
+      <w:r>
+        <w:t>fájlokat</w:t>
+      </w:r>
+      <w:proofErr w:type="gramEnd"/>
+      <w:r>
+        <w:t>, hogy az összes támogatott méretben működjenek.</w:t>
       </w:r>
     </w:p>
     <w:p>
       <w:pPr>
         <w:pStyle w:val="Cmsor2"/>
       </w:pPr>
+      <w:bookmarkStart w:id="36" w:name="_Toc469057566"/>
       <w:r>
         <w:t>Megvalósítási terv</w:t>
       </w:r>
+      <w:bookmarkEnd w:id="36"/>
     </w:p>
     <w:p>
       <w:pPr>
@@ -3340,9 +5022,9 @@
         <w:br w:type="page"/>
       </w:r>
     </w:p>
-    <w:bookmarkStart w:id="30" w:name="_Toc468912822" w:displacedByCustomXml="next"/>
-    <w:bookmarkStart w:id="31" w:name="_Toc454909020" w:displacedByCustomXml="next"/>
-    <w:bookmarkStart w:id="32" w:name="_Toc454908770" w:displacedByCustomXml="next"/>
+    <w:bookmarkStart w:id="37" w:name="_Toc469057567" w:displacedByCustomXml="next"/>
+    <w:bookmarkStart w:id="38" w:name="_Toc454909020" w:displacedByCustomXml="next"/>
+    <w:bookmarkStart w:id="39" w:name="_Toc454908770" w:displacedByCustomXml="next"/>
     <w:sdt>
       <w:sdtPr>
         <w:rPr>
@@ -3366,9 +5048,9 @@
           <w:r>
             <w:t>Irodalomjegyzék</w:t>
           </w:r>
-          <w:bookmarkEnd w:id="32"/>
-          <w:bookmarkEnd w:id="31"/>
-          <w:bookmarkEnd w:id="30"/>
+          <w:bookmarkEnd w:id="39"/>
+          <w:bookmarkEnd w:id="38"/>
+          <w:bookmarkEnd w:id="37"/>
         </w:p>
         <w:sdt>
           <w:sdtPr>
@@ -3438,6 +5120,48 @@
               </w:pPr>
               <w:r>
                 <w:rPr>
+                  <w:noProof/>
+                </w:rPr>
+                <w:t xml:space="preserve">2. </w:t>
+              </w:r>
+              <w:r>
+                <w:rPr>
+                  <w:b/>
+                  <w:bCs/>
+                  <w:noProof/>
+                </w:rPr>
+                <w:t>libGDX.</w:t>
+              </w:r>
+              <w:r>
+                <w:rPr>
+                  <w:noProof/>
+                </w:rPr>
+                <w:t xml:space="preserve"> libGDX. </w:t>
+              </w:r>
+              <w:r>
+                <w:rPr>
+                  <w:i/>
+                  <w:iCs/>
+                  <w:noProof/>
+                </w:rPr>
+                <w:t xml:space="preserve">libGDX. </w:t>
+              </w:r>
+              <w:r>
+                <w:rPr>
+                  <w:noProof/>
+                </w:rPr>
+                <w:t>[Online] [Hivatkozva: 2016.. 06. 28.] https://libgdx.badlogicgames.com/download.html.</w:t>
+              </w:r>
+            </w:p>
+            <w:p>
+              <w:pPr>
+                <w:pStyle w:val="Irodalomjegyzk"/>
+                <w:rPr>
+                  <w:noProof/>
+                </w:rPr>
+              </w:pPr>
+              <w:r>
+                <w:rPr>
                   <w:b/>
                   <w:bCs/>
                 </w:rPr>
@@ -3455,7 +5179,7 @@
       </w:pPr>
     </w:p>
     <w:sectPr>
-      <w:footerReference w:type="default" r:id="rId9"/>
+      <w:footerReference w:type="default" r:id="rId10"/>
       <w:pgSz w:w="11906" w:h="16838" w:code="9"/>
       <w:pgMar w:top="1418" w:right="1418" w:bottom="1418" w:left="1985" w:header="709" w:footer="709" w:gutter="0"/>
       <w:pgNumType w:start="1"/>
@@ -3550,7 +5274,7 @@
           <w:rPr>
             <w:noProof/>
           </w:rPr>
-          <w:t>11</w:t>
+          <w:t>13</w:t>
         </w:r>
         <w:r>
           <w:fldChar w:fldCharType="end"/>
@@ -5784,11 +7508,32 @@
     <b:URL>https://github.com/Trixt0r/spriter</b:URL>
     <b:RefOrder>1</b:RefOrder>
   </b:Source>
+  <b:Source>
+    <b:Tag>lib16</b:Tag>
+    <b:SourceType>InternetSite</b:SourceType>
+    <b:Guid>{8CF2B569-7FC9-4A3C-8029-8F8A28538D6A}</b:Guid>
+    <b:Author>
+      <b:Author>
+        <b:NameList>
+          <b:Person>
+            <b:Last>libGDX</b:Last>
+          </b:Person>
+        </b:NameList>
+      </b:Author>
+    </b:Author>
+    <b:Title>libGDX</b:Title>
+    <b:InternetSiteTitle>libGDX</b:InternetSiteTitle>
+    <b:YearAccessed>2016.</b:YearAccessed>
+    <b:MonthAccessed>06.</b:MonthAccessed>
+    <b:DayAccessed>28.</b:DayAccessed>
+    <b:URL>https://libgdx.badlogicgames.com/download.html</b:URL>
+    <b:RefOrder>2</b:RefOrder>
+  </b:Source>
 </b:Sources>
 </file>
 
 <file path=customXml/itemProps1.xml><?xml version="1.0" encoding="utf-8"?>
-<ds:datastoreItem xmlns:ds="http://schemas.openxmlformats.org/officeDocument/2006/customXml" ds:itemID="{CF0D16AA-04B8-45C7-AF8F-87C12E0B390F}">
+<ds:datastoreItem xmlns:ds="http://schemas.openxmlformats.org/officeDocument/2006/customXml" ds:itemID="{CFE06345-1FDB-4D18-9F16-5E486648F394}">
   <ds:schemaRefs>
     <ds:schemaRef ds:uri="http://schemas.openxmlformats.org/officeDocument/2006/bibliography"/>
   </ds:schemaRefs>

</xml_diff>